<commit_message>
FoodAlternativeApp is working Perfectly elhamdulellah 🙏
</commit_message>
<xml_diff>
--- a/CS251-A1-Part1_S18_20230553_20230121_20230231.docx
+++ b/CS251-A1-Part1_S18_20230553_20230121_20230231.docx
@@ -39,7 +39,7 @@
               <w:color w:val="F1A983" w:themeColor="accent2" w:themeTint="99"/>
             </w:rPr>
             <w:drawing>
-              <wp:anchor distT="0" distB="0" distL="114300" distR="114300" simplePos="0" relativeHeight="251660288" behindDoc="0" locked="0" layoutInCell="1" allowOverlap="1" wp14:anchorId="04D37250" wp14:editId="2CF41E78">
+              <wp:anchor distT="0" distB="0" distL="114300" distR="114300" simplePos="0" relativeHeight="251660288" behindDoc="0" locked="0" layoutInCell="1" allowOverlap="1" wp14:anchorId="04D37250" wp14:editId="73E72DD3">
                 <wp:simplePos x="0" y="0"/>
                 <wp:positionH relativeFrom="column">
                   <wp:posOffset>2286000</wp:posOffset>
@@ -197,7 +197,7 @@
                 <w:spacing w:after="240"/>
                 <w:jc w:val="center"/>
                 <w:rPr>
-                  <w:rFonts w:ascii="Aharoni" w:eastAsiaTheme="majorEastAsia" w:hAnsi="Aharoni" w:cs="Aharoni" w:hint="cs"/>
+                  <w:rFonts w:ascii="Aharoni" w:eastAsiaTheme="majorEastAsia" w:hAnsi="Aharoni" w:cs="Aharoni"/>
                   <w:caps/>
                   <w:color w:val="156082" w:themeColor="accent1"/>
                   <w:sz w:val="80"/>
@@ -313,337 +313,8 @@
               <w:noProof/>
               <w:color w:val="156082" w:themeColor="accent1"/>
             </w:rPr>
-            <mc:AlternateContent>
-              <mc:Choice Requires="wps">
-                <w:drawing>
-                  <wp:anchor distT="0" distB="0" distL="114300" distR="114300" simplePos="0" relativeHeight="251659264" behindDoc="0" locked="0" layoutInCell="1" allowOverlap="1" wp14:anchorId="1181A522" wp14:editId="35A8CE83">
-                    <wp:simplePos x="0" y="0"/>
-                    <wp:positionH relativeFrom="margin">
-                      <wp:align>center</wp:align>
-                    </wp:positionH>
-                    <mc:AlternateContent>
-                      <mc:Choice Requires="wp14">
-                        <wp:positionV relativeFrom="page">
-                          <wp14:pctPosVOffset>85000</wp14:pctPosVOffset>
-                        </wp:positionV>
-                      </mc:Choice>
-                      <mc:Fallback>
-                        <wp:positionV relativeFrom="page">
-                          <wp:posOffset>8549640</wp:posOffset>
-                        </wp:positionV>
-                      </mc:Fallback>
-                    </mc:AlternateContent>
-                    <wp:extent cx="6553200" cy="557784"/>
-                    <wp:effectExtent l="0" t="0" r="0" b="12700"/>
-                    <wp:wrapNone/>
-                    <wp:docPr id="142" name="Text Box 146"/>
-                    <wp:cNvGraphicFramePr/>
-                    <a:graphic xmlns:a="http://schemas.openxmlformats.org/drawingml/2006/main">
-                      <a:graphicData uri="http://schemas.microsoft.com/office/word/2010/wordprocessingShape">
-                        <wps:wsp>
-                          <wps:cNvSpPr txBox="1"/>
-                          <wps:spPr>
-                            <a:xfrm>
-                              <a:off x="0" y="0"/>
-                              <a:ext cx="6553200" cy="557784"/>
-                            </a:xfrm>
-                            <a:prstGeom prst="rect">
-                              <a:avLst/>
-                            </a:prstGeom>
-                            <a:noFill/>
-                            <a:ln w="6350">
-                              <a:noFill/>
-                            </a:ln>
-                            <a:effectLst/>
-                          </wps:spPr>
-                          <wps:style>
-                            <a:lnRef idx="0">
-                              <a:schemeClr val="accent1"/>
-                            </a:lnRef>
-                            <a:fillRef idx="0">
-                              <a:schemeClr val="accent1"/>
-                            </a:fillRef>
-                            <a:effectRef idx="0">
-                              <a:schemeClr val="accent1"/>
-                            </a:effectRef>
-                            <a:fontRef idx="minor">
-                              <a:schemeClr val="dk1"/>
-                            </a:fontRef>
-                          </wps:style>
-                          <wps:txbx>
-                            <w:txbxContent>
-                              <w:p>
-                                <w:pPr>
-                                  <w:pStyle w:val="NoSpacing"/>
-                                  <w:spacing w:after="40"/>
-                                  <w:rPr>
-                                    <w:caps/>
-                                    <w:color w:val="FFFFFF" w:themeColor="background1"/>
-                                    <w:sz w:val="28"/>
-                                    <w:szCs w:val="28"/>
-                                    <w14:glow w14:rad="101600">
-                                      <w14:schemeClr w14:val="accent1">
-                                        <w14:alpha w14:val="60000"/>
-                                        <w14:satMod w14:val="175000"/>
-                                      </w14:schemeClr>
-                                    </w14:glow>
-                                  </w:rPr>
-                                </w:pPr>
-                                <w:r>
-                                  <w:rPr>
-                                    <w:caps/>
-                                    <w:color w:val="FFFFFF" w:themeColor="background1"/>
-                                    <w:sz w:val="28"/>
-                                    <w:szCs w:val="28"/>
-                                    <w14:glow w14:rad="101600">
-                                      <w14:schemeClr w14:val="accent1">
-                                        <w14:alpha w14:val="60000"/>
-                                        <w14:satMod w14:val="175000"/>
-                                      </w14:schemeClr>
-                                    </w14:glow>
-                                  </w:rPr>
-                                  <w:t>Loai Hataba                                                      20230553</w:t>
-                                </w:r>
-                              </w:p>
-                              <w:p>
-                                <w:pPr>
-                                  <w:pStyle w:val="NoSpacing"/>
-                                  <w:spacing w:after="40"/>
-                                  <w:rPr>
-                                    <w:caps/>
-                                    <w:color w:val="FFFFFF" w:themeColor="background1"/>
-                                    <w:sz w:val="28"/>
-                                    <w:szCs w:val="28"/>
-                                    <w14:glow w14:rad="101600">
-                                      <w14:schemeClr w14:val="accent1">
-                                        <w14:alpha w14:val="60000"/>
-                                        <w14:satMod w14:val="175000"/>
-                                      </w14:schemeClr>
-                                    </w14:glow>
-                                  </w:rPr>
-                                </w:pPr>
-                                <w:r>
-                                  <w:rPr>
-                                    <w:caps/>
-                                    <w:color w:val="FFFFFF" w:themeColor="background1"/>
-                                    <w:sz w:val="28"/>
-                                    <w:szCs w:val="28"/>
-                                    <w14:glow w14:rad="101600">
-                                      <w14:schemeClr w14:val="accent1">
-                                        <w14:alpha w14:val="60000"/>
-                                        <w14:satMod w14:val="175000"/>
-                                      </w14:schemeClr>
-                                    </w14:glow>
-                                  </w:rPr>
-                                  <w:t>abdullah mohammed                              20230231</w:t>
-                                </w:r>
-                              </w:p>
-                              <w:p>
-                                <w:pPr>
-                                  <w:pStyle w:val="NoSpacing"/>
-                                  <w:spacing w:after="40"/>
-                                  <w:rPr>
-                                    <w:caps/>
-                                    <w:color w:val="FFFFFF" w:themeColor="background1"/>
-                                    <w:sz w:val="28"/>
-                                    <w:szCs w:val="28"/>
-                                    <w14:glow w14:rad="101600">
-                                      <w14:schemeClr w14:val="accent1">
-                                        <w14:alpha w14:val="60000"/>
-                                        <w14:satMod w14:val="175000"/>
-                                      </w14:schemeClr>
-                                    </w14:glow>
-                                  </w:rPr>
-                                </w:pPr>
-                                <w:r>
-                                  <w:rPr>
-                                    <w:caps/>
-                                    <w:color w:val="FFFFFF" w:themeColor="background1"/>
-                                    <w:sz w:val="28"/>
-                                    <w:szCs w:val="28"/>
-                                    <w14:glow w14:rad="101600">
-                                      <w14:schemeClr w14:val="accent1">
-                                        <w14:alpha w14:val="60000"/>
-                                        <w14:satMod w14:val="175000"/>
-                                      </w14:schemeClr>
-                                    </w14:glow>
-                                  </w:rPr>
-                                  <w:t>hossam abdelaziz                                      20230121</w:t>
-                                </w:r>
-                              </w:p>
-                              <w:p>
-                                <w:pPr>
-                                  <w:pStyle w:val="NoSpacing"/>
-                                  <w:jc w:val="center"/>
-                                  <w:rPr>
-                                    <w:color w:val="FFFFFF" w:themeColor="background1"/>
-                                    <w14:glow w14:rad="101600">
-                                      <w14:schemeClr w14:val="accent1">
-                                        <w14:alpha w14:val="60000"/>
-                                        <w14:satMod w14:val="175000"/>
-                                      </w14:schemeClr>
-                                    </w14:glow>
-                                  </w:rPr>
-                                </w:pPr>
-                              </w:p>
-                            </w:txbxContent>
-                          </wps:txbx>
-                          <wps:bodyPr rot="0" spcFirstLastPara="0" vertOverflow="overflow" horzOverflow="overflow" vert="horz" wrap="square" lIns="0" tIns="0" rIns="0" bIns="0" numCol="1" spcCol="0" rtlCol="0" fromWordArt="0" anchor="b" anchorCtr="0" forceAA="0" compatLnSpc="1">
-                            <a:prstTxWarp prst="textNoShape">
-                              <a:avLst/>
-                            </a:prstTxWarp>
-                            <a:spAutoFit/>
-                          </wps:bodyPr>
-                        </wps:wsp>
-                      </a:graphicData>
-                    </a:graphic>
-                    <wp14:sizeRelH relativeFrom="margin">
-                      <wp14:pctWidth>100000</wp14:pctWidth>
-                    </wp14:sizeRelH>
-                    <wp14:sizeRelV relativeFrom="margin">
-                      <wp14:pctHeight>0</wp14:pctHeight>
-                    </wp14:sizeRelV>
-                  </wp:anchor>
-                </w:drawing>
-              </mc:Choice>
-              <mc:Fallback>
-                <w:pict>
-                  <v:shapetype w14:anchorId="1181A522" id="_x0000_t202" coordsize="21600,21600" o:spt="202" path="m,l,21600r21600,l21600,xe">
-                    <v:stroke joinstyle="miter"/>
-                    <v:path gradientshapeok="t" o:connecttype="rect"/>
-                  </v:shapetype>
-                  <v:shape id="Text Box 146" o:spid="_x0000_s1026" type="#_x0000_t202" style="position:absolute;left:0;text-align:left;margin-left:0;margin-top:0;width:516pt;height:43.9pt;z-index:251659264;visibility:visible;mso-wrap-style:square;mso-width-percent:1000;mso-height-percent:0;mso-top-percent:850;mso-wrap-distance-left:9pt;mso-wrap-distance-top:0;mso-wrap-distance-right:9pt;mso-wrap-distance-bottom:0;mso-position-horizontal:center;mso-position-horizontal-relative:margin;mso-position-vertical-relative:page;mso-width-percent:1000;mso-height-percent:0;mso-top-percent:850;mso-width-relative:margin;mso-height-relative:margin;v-text-anchor:bottom" o:gfxdata="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" filled="f" stroked="f" strokeweight=".5pt">
-                    <v:textbox style="mso-fit-shape-to-text:t" inset="0,0,0,0">
-                      <w:txbxContent>
-                        <w:p>
-                          <w:pPr>
-                            <w:pStyle w:val="NoSpacing"/>
-                            <w:spacing w:after="40"/>
-                            <w:rPr>
-                              <w:caps/>
-                              <w:color w:val="FFFFFF" w:themeColor="background1"/>
-                              <w:sz w:val="28"/>
-                              <w:szCs w:val="28"/>
-                              <w14:glow w14:rad="101600">
-                                <w14:schemeClr w14:val="accent1">
-                                  <w14:alpha w14:val="60000"/>
-                                  <w14:satMod w14:val="175000"/>
-                                </w14:schemeClr>
-                              </w14:glow>
-                            </w:rPr>
-                          </w:pPr>
-                          <w:r>
-                            <w:rPr>
-                              <w:caps/>
-                              <w:color w:val="FFFFFF" w:themeColor="background1"/>
-                              <w:sz w:val="28"/>
-                              <w:szCs w:val="28"/>
-                              <w14:glow w14:rad="101600">
-                                <w14:schemeClr w14:val="accent1">
-                                  <w14:alpha w14:val="60000"/>
-                                  <w14:satMod w14:val="175000"/>
-                                </w14:schemeClr>
-                              </w14:glow>
-                            </w:rPr>
-                            <w:t>Loai Hataba                                                      20230553</w:t>
-                          </w:r>
-                        </w:p>
-                        <w:p>
-                          <w:pPr>
-                            <w:pStyle w:val="NoSpacing"/>
-                            <w:spacing w:after="40"/>
-                            <w:rPr>
-                              <w:caps/>
-                              <w:color w:val="FFFFFF" w:themeColor="background1"/>
-                              <w:sz w:val="28"/>
-                              <w:szCs w:val="28"/>
-                              <w14:glow w14:rad="101600">
-                                <w14:schemeClr w14:val="accent1">
-                                  <w14:alpha w14:val="60000"/>
-                                  <w14:satMod w14:val="175000"/>
-                                </w14:schemeClr>
-                              </w14:glow>
-                            </w:rPr>
-                          </w:pPr>
-                          <w:r>
-                            <w:rPr>
-                              <w:caps/>
-                              <w:color w:val="FFFFFF" w:themeColor="background1"/>
-                              <w:sz w:val="28"/>
-                              <w:szCs w:val="28"/>
-                              <w14:glow w14:rad="101600">
-                                <w14:schemeClr w14:val="accent1">
-                                  <w14:alpha w14:val="60000"/>
-                                  <w14:satMod w14:val="175000"/>
-                                </w14:schemeClr>
-                              </w14:glow>
-                            </w:rPr>
-                            <w:t>abdullah mohammed                              20230231</w:t>
-                          </w:r>
-                        </w:p>
-                        <w:p>
-                          <w:pPr>
-                            <w:pStyle w:val="NoSpacing"/>
-                            <w:spacing w:after="40"/>
-                            <w:rPr>
-                              <w:caps/>
-                              <w:color w:val="FFFFFF" w:themeColor="background1"/>
-                              <w:sz w:val="28"/>
-                              <w:szCs w:val="28"/>
-                              <w14:glow w14:rad="101600">
-                                <w14:schemeClr w14:val="accent1">
-                                  <w14:alpha w14:val="60000"/>
-                                  <w14:satMod w14:val="175000"/>
-                                </w14:schemeClr>
-                              </w14:glow>
-                            </w:rPr>
-                          </w:pPr>
-                          <w:r>
-                            <w:rPr>
-                              <w:caps/>
-                              <w:color w:val="FFFFFF" w:themeColor="background1"/>
-                              <w:sz w:val="28"/>
-                              <w:szCs w:val="28"/>
-                              <w14:glow w14:rad="101600">
-                                <w14:schemeClr w14:val="accent1">
-                                  <w14:alpha w14:val="60000"/>
-                                  <w14:satMod w14:val="175000"/>
-                                </w14:schemeClr>
-                              </w14:glow>
-                            </w:rPr>
-                            <w:t>hossam abdelaziz                                      20230121</w:t>
-                          </w:r>
-                        </w:p>
-                        <w:p>
-                          <w:pPr>
-                            <w:pStyle w:val="NoSpacing"/>
-                            <w:jc w:val="center"/>
-                            <w:rPr>
-                              <w:color w:val="FFFFFF" w:themeColor="background1"/>
-                              <w14:glow w14:rad="101600">
-                                <w14:schemeClr w14:val="accent1">
-                                  <w14:alpha w14:val="60000"/>
-                                  <w14:satMod w14:val="175000"/>
-                                </w14:schemeClr>
-                              </w14:glow>
-                            </w:rPr>
-                          </w:pPr>
-                        </w:p>
-                      </w:txbxContent>
-                    </v:textbox>
-                    <w10:wrap anchorx="margin" anchory="page"/>
-                  </v:shape>
-                </w:pict>
-              </mc:Fallback>
-            </mc:AlternateContent>
-          </w:r>
-          <w:r>
-            <w:rPr>
-              <w:noProof/>
-              <w:color w:val="156082" w:themeColor="accent1"/>
-            </w:rPr>
             <w:drawing>
-              <wp:inline distT="0" distB="0" distL="0" distR="0" wp14:anchorId="2807442B" wp14:editId="70155360">
+              <wp:inline distT="0" distB="0" distL="0" distR="0" wp14:anchorId="2807442B" wp14:editId="0204CE84">
                 <wp:extent cx="758952" cy="478932"/>
                 <wp:effectExtent l="0" t="0" r="3175" b="0"/>
                 <wp:docPr id="144" name="Picture 147"/>
@@ -702,6 +373,326 @@
           </w:pPr>
           <w:r>
             <w:rPr>
+              <w:noProof/>
+              <w:color w:val="156082" w:themeColor="accent1"/>
+            </w:rPr>
+            <mc:AlternateContent>
+              <mc:Choice Requires="wps">
+                <w:drawing>
+                  <wp:anchor distT="0" distB="0" distL="114300" distR="114300" simplePos="0" relativeHeight="251659264" behindDoc="0" locked="0" layoutInCell="1" allowOverlap="1" wp14:anchorId="1181A522" wp14:editId="4BC0628F">
+                    <wp:simplePos x="0" y="0"/>
+                    <wp:positionH relativeFrom="margin">
+                      <wp:posOffset>0</wp:posOffset>
+                    </wp:positionH>
+                    <wp:positionV relativeFrom="page">
+                      <wp:posOffset>8178165</wp:posOffset>
+                    </wp:positionV>
+                    <wp:extent cx="6553200" cy="557530"/>
+                    <wp:effectExtent l="0" t="0" r="0" b="10160"/>
+                    <wp:wrapNone/>
+                    <wp:docPr id="142" name="Text Box 146"/>
+                    <wp:cNvGraphicFramePr/>
+                    <a:graphic xmlns:a="http://schemas.openxmlformats.org/drawingml/2006/main">
+                      <a:graphicData uri="http://schemas.microsoft.com/office/word/2010/wordprocessingShape">
+                        <wps:wsp>
+                          <wps:cNvSpPr txBox="1"/>
+                          <wps:spPr>
+                            <a:xfrm>
+                              <a:off x="0" y="0"/>
+                              <a:ext cx="6553200" cy="557530"/>
+                            </a:xfrm>
+                            <a:prstGeom prst="rect">
+                              <a:avLst/>
+                            </a:prstGeom>
+                            <a:noFill/>
+                            <a:ln w="6350">
+                              <a:noFill/>
+                            </a:ln>
+                            <a:effectLst/>
+                          </wps:spPr>
+                          <wps:style>
+                            <a:lnRef idx="0">
+                              <a:schemeClr val="accent1"/>
+                            </a:lnRef>
+                            <a:fillRef idx="0">
+                              <a:schemeClr val="accent1"/>
+                            </a:fillRef>
+                            <a:effectRef idx="0">
+                              <a:schemeClr val="accent1"/>
+                            </a:effectRef>
+                            <a:fontRef idx="minor">
+                              <a:schemeClr val="dk1"/>
+                            </a:fontRef>
+                          </wps:style>
+                          <wps:txbx>
+                            <w:txbxContent>
+                              <w:p>
+                                <w:pPr>
+                                  <w:pStyle w:val="NoSpacing"/>
+                                  <w:spacing w:after="40"/>
+                                  <w:rPr>
+                                    <w:caps/>
+                                    <w:color w:val="FFFFFF" w:themeColor="background1"/>
+                                    <w:sz w:val="28"/>
+                                    <w:szCs w:val="28"/>
+                                    <w14:glow w14:rad="228600">
+                                      <w14:schemeClr w14:val="accent2">
+                                        <w14:alpha w14:val="60000"/>
+                                        <w14:satMod w14:val="175000"/>
+                                      </w14:schemeClr>
+                                    </w14:glow>
+                                  </w:rPr>
+                                </w:pPr>
+                                <w:r>
+                                  <w:rPr>
+                                    <w:caps/>
+                                    <w:color w:val="FFFFFF" w:themeColor="background1"/>
+                                    <w:sz w:val="28"/>
+                                    <w:szCs w:val="28"/>
+                                    <w14:glow w14:rad="228600">
+                                      <w14:schemeClr w14:val="accent2">
+                                        <w14:alpha w14:val="60000"/>
+                                        <w14:satMod w14:val="175000"/>
+                                      </w14:schemeClr>
+                                    </w14:glow>
+                                  </w:rPr>
+                                  <w:t>Loai Hataba                                                      20230553</w:t>
+                                </w:r>
+                              </w:p>
+                              <w:p>
+                                <w:pPr>
+                                  <w:pStyle w:val="NoSpacing"/>
+                                  <w:spacing w:after="40"/>
+                                  <w:rPr>
+                                    <w:caps/>
+                                    <w:color w:val="FFFFFF" w:themeColor="background1"/>
+                                    <w:sz w:val="28"/>
+                                    <w:szCs w:val="28"/>
+                                    <w14:glow w14:rad="228600">
+                                      <w14:schemeClr w14:val="accent2">
+                                        <w14:alpha w14:val="60000"/>
+                                        <w14:satMod w14:val="175000"/>
+                                      </w14:schemeClr>
+                                    </w14:glow>
+                                  </w:rPr>
+                                </w:pPr>
+                                <w:r>
+                                  <w:rPr>
+                                    <w:caps/>
+                                    <w:color w:val="FFFFFF" w:themeColor="background1"/>
+                                    <w:sz w:val="28"/>
+                                    <w:szCs w:val="28"/>
+                                    <w14:glow w14:rad="228600">
+                                      <w14:schemeClr w14:val="accent2">
+                                        <w14:alpha w14:val="60000"/>
+                                        <w14:satMod w14:val="175000"/>
+                                      </w14:schemeClr>
+                                    </w14:glow>
+                                  </w:rPr>
+                                  <w:t>abdullah mohammed                              20230231</w:t>
+                                </w:r>
+                              </w:p>
+                              <w:p>
+                                <w:pPr>
+                                  <w:pStyle w:val="NoSpacing"/>
+                                  <w:spacing w:after="40"/>
+                                  <w:rPr>
+                                    <w:caps/>
+                                    <w:color w:val="FFFFFF" w:themeColor="background1"/>
+                                    <w:sz w:val="28"/>
+                                    <w:szCs w:val="28"/>
+                                    <w14:glow w14:rad="228600">
+                                      <w14:schemeClr w14:val="accent2">
+                                        <w14:alpha w14:val="60000"/>
+                                        <w14:satMod w14:val="175000"/>
+                                      </w14:schemeClr>
+                                    </w14:glow>
+                                  </w:rPr>
+                                </w:pPr>
+                                <w:r>
+                                  <w:rPr>
+                                    <w:caps/>
+                                    <w:color w:val="FFFFFF" w:themeColor="background1"/>
+                                    <w:sz w:val="28"/>
+                                    <w:szCs w:val="28"/>
+                                    <w14:glow w14:rad="228600">
+                                      <w14:schemeClr w14:val="accent2">
+                                        <w14:alpha w14:val="60000"/>
+                                        <w14:satMod w14:val="175000"/>
+                                      </w14:schemeClr>
+                                    </w14:glow>
+                                  </w:rPr>
+                                  <w:t>hossam abdelaziz                                      20230121</w:t>
+                                </w:r>
+                              </w:p>
+                              <w:p>
+                                <w:pPr>
+                                  <w:pStyle w:val="NoSpacing"/>
+                                  <w:jc w:val="center"/>
+                                  <w:rPr>
+                                    <w:color w:val="FFFFFF" w:themeColor="background1"/>
+                                    <w14:glow w14:rad="228600">
+                                      <w14:schemeClr w14:val="accent2">
+                                        <w14:alpha w14:val="60000"/>
+                                        <w14:satMod w14:val="175000"/>
+                                      </w14:schemeClr>
+                                    </w14:glow>
+                                  </w:rPr>
+                                </w:pPr>
+                              </w:p>
+                            </w:txbxContent>
+                          </wps:txbx>
+                          <wps:bodyPr rot="0" spcFirstLastPara="0" vertOverflow="overflow" horzOverflow="overflow" vert="horz" wrap="square" lIns="0" tIns="0" rIns="0" bIns="0" numCol="1" spcCol="0" rtlCol="0" fromWordArt="0" anchor="b" anchorCtr="0" forceAA="0" compatLnSpc="1">
+                            <a:prstTxWarp prst="textNoShape">
+                              <a:avLst/>
+                            </a:prstTxWarp>
+                            <a:spAutoFit/>
+                          </wps:bodyPr>
+                        </wps:wsp>
+                      </a:graphicData>
+                    </a:graphic>
+                    <wp14:sizeRelH relativeFrom="margin">
+                      <wp14:pctWidth>100000</wp14:pctWidth>
+                    </wp14:sizeRelH>
+                    <wp14:sizeRelV relativeFrom="margin">
+                      <wp14:pctHeight>0</wp14:pctHeight>
+                    </wp14:sizeRelV>
+                  </wp:anchor>
+                </w:drawing>
+              </mc:Choice>
+              <mc:Fallback>
+                <w:pict>
+                  <v:shapetype w14:anchorId="1181A522" id="_x0000_t202" coordsize="21600,21600" o:spt="202" path="m,l,21600r21600,l21600,xe">
+                    <v:stroke joinstyle="miter"/>
+                    <v:path gradientshapeok="t" o:connecttype="rect"/>
+                  </v:shapetype>
+                  <v:shape id="Text Box 146" o:spid="_x0000_s1026" type="#_x0000_t202" style="position:absolute;margin-left:0;margin-top:643.95pt;width:516pt;height:43.9pt;z-index:251659264;visibility:visible;mso-wrap-style:square;mso-width-percent:1000;mso-height-percent:0;mso-wrap-distance-left:9pt;mso-wrap-distance-top:0;mso-wrap-distance-right:9pt;mso-wrap-distance-bottom:0;mso-position-horizontal:absolute;mso-position-horizontal-relative:margin;mso-position-vertical:absolute;mso-position-vertical-relative:page;mso-width-percent:1000;mso-height-percent:0;mso-width-relative:margin;mso-height-relative:margin;v-text-anchor:bottom" o:gfxdata="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" filled="f" stroked="f" strokeweight=".5pt">
+                    <v:textbox style="mso-fit-shape-to-text:t" inset="0,0,0,0">
+                      <w:txbxContent>
+                        <w:p>
+                          <w:pPr>
+                            <w:pStyle w:val="NoSpacing"/>
+                            <w:spacing w:after="40"/>
+                            <w:rPr>
+                              <w:caps/>
+                              <w:color w:val="FFFFFF" w:themeColor="background1"/>
+                              <w:sz w:val="28"/>
+                              <w:szCs w:val="28"/>
+                              <w14:glow w14:rad="228600">
+                                <w14:schemeClr w14:val="accent2">
+                                  <w14:alpha w14:val="60000"/>
+                                  <w14:satMod w14:val="175000"/>
+                                </w14:schemeClr>
+                              </w14:glow>
+                            </w:rPr>
+                          </w:pPr>
+                          <w:r>
+                            <w:rPr>
+                              <w:caps/>
+                              <w:color w:val="FFFFFF" w:themeColor="background1"/>
+                              <w:sz w:val="28"/>
+                              <w:szCs w:val="28"/>
+                              <w14:glow w14:rad="228600">
+                                <w14:schemeClr w14:val="accent2">
+                                  <w14:alpha w14:val="60000"/>
+                                  <w14:satMod w14:val="175000"/>
+                                </w14:schemeClr>
+                              </w14:glow>
+                            </w:rPr>
+                            <w:t>Loai Hataba                                                      20230553</w:t>
+                          </w:r>
+                        </w:p>
+                        <w:p>
+                          <w:pPr>
+                            <w:pStyle w:val="NoSpacing"/>
+                            <w:spacing w:after="40"/>
+                            <w:rPr>
+                              <w:caps/>
+                              <w:color w:val="FFFFFF" w:themeColor="background1"/>
+                              <w:sz w:val="28"/>
+                              <w:szCs w:val="28"/>
+                              <w14:glow w14:rad="228600">
+                                <w14:schemeClr w14:val="accent2">
+                                  <w14:alpha w14:val="60000"/>
+                                  <w14:satMod w14:val="175000"/>
+                                </w14:schemeClr>
+                              </w14:glow>
+                            </w:rPr>
+                          </w:pPr>
+                          <w:r>
+                            <w:rPr>
+                              <w:caps/>
+                              <w:color w:val="FFFFFF" w:themeColor="background1"/>
+                              <w:sz w:val="28"/>
+                              <w:szCs w:val="28"/>
+                              <w14:glow w14:rad="228600">
+                                <w14:schemeClr w14:val="accent2">
+                                  <w14:alpha w14:val="60000"/>
+                                  <w14:satMod w14:val="175000"/>
+                                </w14:schemeClr>
+                              </w14:glow>
+                            </w:rPr>
+                            <w:t>abdullah mohammed                              20230231</w:t>
+                          </w:r>
+                        </w:p>
+                        <w:p>
+                          <w:pPr>
+                            <w:pStyle w:val="NoSpacing"/>
+                            <w:spacing w:after="40"/>
+                            <w:rPr>
+                              <w:caps/>
+                              <w:color w:val="FFFFFF" w:themeColor="background1"/>
+                              <w:sz w:val="28"/>
+                              <w:szCs w:val="28"/>
+                              <w14:glow w14:rad="228600">
+                                <w14:schemeClr w14:val="accent2">
+                                  <w14:alpha w14:val="60000"/>
+                                  <w14:satMod w14:val="175000"/>
+                                </w14:schemeClr>
+                              </w14:glow>
+                            </w:rPr>
+                          </w:pPr>
+                          <w:r>
+                            <w:rPr>
+                              <w:caps/>
+                              <w:color w:val="FFFFFF" w:themeColor="background1"/>
+                              <w:sz w:val="28"/>
+                              <w:szCs w:val="28"/>
+                              <w14:glow w14:rad="228600">
+                                <w14:schemeClr w14:val="accent2">
+                                  <w14:alpha w14:val="60000"/>
+                                  <w14:satMod w14:val="175000"/>
+                                </w14:schemeClr>
+                              </w14:glow>
+                            </w:rPr>
+                            <w:t>hossam abdelaziz                                      20230121</w:t>
+                          </w:r>
+                        </w:p>
+                        <w:p>
+                          <w:pPr>
+                            <w:pStyle w:val="NoSpacing"/>
+                            <w:jc w:val="center"/>
+                            <w:rPr>
+                              <w:color w:val="FFFFFF" w:themeColor="background1"/>
+                              <w14:glow w14:rad="228600">
+                                <w14:schemeClr w14:val="accent2">
+                                  <w14:alpha w14:val="60000"/>
+                                  <w14:satMod w14:val="175000"/>
+                                </w14:schemeClr>
+                              </w14:glow>
+                            </w:rPr>
+                          </w:pPr>
+                        </w:p>
+                      </w:txbxContent>
+                    </v:textbox>
+                    <w10:wrap anchorx="margin" anchory="page"/>
+                  </v:shape>
+                </w:pict>
+              </mc:Fallback>
+            </mc:AlternateContent>
+          </w:r>
+          <w:r>
+            <w:rPr>
               <w:color w:val="FFFFFF" w:themeColor="background1"/>
               <w:sz w:val="72"/>
               <w:szCs w:val="72"/>
@@ -711,7 +702,605 @@
         </w:p>
       </w:sdtContent>
     </w:sdt>
-    <w:p/>
+    <w:p>
+      <w:pPr>
+        <w:rPr>
+          <w:b/>
+          <w:bCs/>
+          <w:sz w:val="44"/>
+        </w:rPr>
+      </w:pPr>
+      <w:r>
+        <w:rPr>
+          <w:noProof/>
+          <w:sz w:val="30"/>
+        </w:rPr>
+        <w:lastRenderedPageBreak/>
+        <w:drawing>
+          <wp:anchor distT="0" distB="0" distL="114300" distR="114300" simplePos="0" relativeHeight="251665408" behindDoc="0" locked="0" layoutInCell="1" allowOverlap="1" wp14:anchorId="163804E6" wp14:editId="7BAE86B3">
+            <wp:simplePos x="0" y="0"/>
+            <wp:positionH relativeFrom="column">
+              <wp:posOffset>1800225</wp:posOffset>
+            </wp:positionH>
+            <wp:positionV relativeFrom="paragraph">
+              <wp:posOffset>371475</wp:posOffset>
+            </wp:positionV>
+            <wp:extent cx="352425" cy="352425"/>
+            <wp:effectExtent l="0" t="0" r="0" b="9525"/>
+            <wp:wrapNone/>
+            <wp:docPr id="1109885544" name="Graphic 2" descr="Coffee with solid fill"/>
+            <wp:cNvGraphicFramePr>
+              <a:graphicFrameLocks xmlns:a="http://schemas.openxmlformats.org/drawingml/2006/main" noChangeAspect="1"/>
+            </wp:cNvGraphicFramePr>
+            <a:graphic xmlns:a="http://schemas.openxmlformats.org/drawingml/2006/main">
+              <a:graphicData uri="http://schemas.openxmlformats.org/drawingml/2006/picture">
+                <pic:pic xmlns:pic="http://schemas.openxmlformats.org/drawingml/2006/picture">
+                  <pic:nvPicPr>
+                    <pic:cNvPr id="618203684" name="Graphic 618203684" descr="Coffee with solid fill"/>
+                    <pic:cNvPicPr/>
+                  </pic:nvPicPr>
+                  <pic:blipFill>
+                    <a:blip r:embed="rId7">
+                      <a:extLst>
+                        <a:ext uri="{96DAC541-7B7A-43D3-8B79-37D633B846F1}">
+                          <asvg:svgBlip xmlns:asvg="http://schemas.microsoft.com/office/drawing/2016/SVG/main" r:embed="rId8"/>
+                        </a:ext>
+                      </a:extLst>
+                    </a:blip>
+                    <a:stretch>
+                      <a:fillRect/>
+                    </a:stretch>
+                  </pic:blipFill>
+                  <pic:spPr>
+                    <a:xfrm>
+                      <a:off x="0" y="0"/>
+                      <a:ext cx="352425" cy="352425"/>
+                    </a:xfrm>
+                    <a:prstGeom prst="rect">
+                      <a:avLst/>
+                    </a:prstGeom>
+                  </pic:spPr>
+                </pic:pic>
+              </a:graphicData>
+            </a:graphic>
+            <wp14:sizeRelH relativeFrom="margin">
+              <wp14:pctWidth>0</wp14:pctWidth>
+            </wp14:sizeRelH>
+            <wp14:sizeRelV relativeFrom="margin">
+              <wp14:pctHeight>0</wp14:pctHeight>
+            </wp14:sizeRelV>
+          </wp:anchor>
+        </w:drawing>
+      </w:r>
+      <w:r>
+        <w:rPr>
+          <w:b/>
+          <w:bCs/>
+          <w:sz w:val="44"/>
+        </w:rPr>
+        <w:t>Languages:</w:t>
+      </w:r>
+    </w:p>
+    <w:p>
+      <w:pPr>
+        <w:rPr>
+          <w:sz w:val="30"/>
+        </w:rPr>
+      </w:pPr>
+      <w:r>
+        <w:rPr>
+          <w:noProof/>
+          <w:sz w:val="30"/>
+        </w:rPr>
+        <w:drawing>
+          <wp:anchor distT="0" distB="0" distL="114300" distR="114300" simplePos="0" relativeHeight="251663360" behindDoc="0" locked="0" layoutInCell="1" allowOverlap="1" wp14:anchorId="1D2E069A" wp14:editId="3528C380">
+            <wp:simplePos x="0" y="0"/>
+            <wp:positionH relativeFrom="column">
+              <wp:posOffset>1800225</wp:posOffset>
+            </wp:positionH>
+            <wp:positionV relativeFrom="paragraph">
+              <wp:posOffset>244475</wp:posOffset>
+            </wp:positionV>
+            <wp:extent cx="352425" cy="352425"/>
+            <wp:effectExtent l="0" t="0" r="0" b="9525"/>
+            <wp:wrapNone/>
+            <wp:docPr id="758830931" name="Graphic 2" descr="Coffee with solid fill"/>
+            <wp:cNvGraphicFramePr>
+              <a:graphicFrameLocks xmlns:a="http://schemas.openxmlformats.org/drawingml/2006/main" noChangeAspect="1"/>
+            </wp:cNvGraphicFramePr>
+            <a:graphic xmlns:a="http://schemas.openxmlformats.org/drawingml/2006/main">
+              <a:graphicData uri="http://schemas.openxmlformats.org/drawingml/2006/picture">
+                <pic:pic xmlns:pic="http://schemas.openxmlformats.org/drawingml/2006/picture">
+                  <pic:nvPicPr>
+                    <pic:cNvPr id="618203684" name="Graphic 618203684" descr="Coffee with solid fill"/>
+                    <pic:cNvPicPr/>
+                  </pic:nvPicPr>
+                  <pic:blipFill>
+                    <a:blip r:embed="rId7">
+                      <a:extLst>
+                        <a:ext uri="{96DAC541-7B7A-43D3-8B79-37D633B846F1}">
+                          <asvg:svgBlip xmlns:asvg="http://schemas.microsoft.com/office/drawing/2016/SVG/main" r:embed="rId8"/>
+                        </a:ext>
+                      </a:extLst>
+                    </a:blip>
+                    <a:stretch>
+                      <a:fillRect/>
+                    </a:stretch>
+                  </pic:blipFill>
+                  <pic:spPr>
+                    <a:xfrm>
+                      <a:off x="0" y="0"/>
+                      <a:ext cx="352425" cy="352425"/>
+                    </a:xfrm>
+                    <a:prstGeom prst="rect">
+                      <a:avLst/>
+                    </a:prstGeom>
+                  </pic:spPr>
+                </pic:pic>
+              </a:graphicData>
+            </a:graphic>
+            <wp14:sizeRelH relativeFrom="margin">
+              <wp14:pctWidth>0</wp14:pctWidth>
+            </wp14:sizeRelH>
+            <wp14:sizeRelV relativeFrom="margin">
+              <wp14:pctHeight>0</wp14:pctHeight>
+            </wp14:sizeRelV>
+          </wp:anchor>
+        </w:drawing>
+      </w:r>
+      <w:r>
+        <w:rPr>
+          <w:sz w:val="30"/>
+        </w:rPr>
+        <w:t>Loai</w:t>
+      </w:r>
+      <w:r>
+        <w:rPr>
+          <w:sz w:val="30"/>
+        </w:rPr>
+        <w:tab/>
+      </w:r>
+      <w:r>
+        <w:rPr>
+          <w:sz w:val="30"/>
+        </w:rPr>
+        <w:tab/>
+      </w:r>
+      <w:r>
+        <w:rPr>
+          <w:sz w:val="30"/>
+        </w:rPr>
+        <w:t>→</w:t>
+      </w:r>
+      <w:r>
+        <w:rPr>
+          <w:sz w:val="30"/>
+        </w:rPr>
+        <w:tab/>
+        <w:t>Java</w:t>
+      </w:r>
+    </w:p>
+    <w:p>
+      <w:pPr>
+        <w:rPr>
+          <w:sz w:val="30"/>
+        </w:rPr>
+      </w:pPr>
+      <w:r>
+        <w:rPr>
+          <w:noProof/>
+          <w:sz w:val="30"/>
+        </w:rPr>
+        <w:drawing>
+          <wp:anchor distT="0" distB="0" distL="114300" distR="114300" simplePos="0" relativeHeight="251661312" behindDoc="0" locked="0" layoutInCell="1" allowOverlap="1" wp14:anchorId="48CF3256" wp14:editId="0A270603">
+            <wp:simplePos x="0" y="0"/>
+            <wp:positionH relativeFrom="column">
+              <wp:posOffset>1790065</wp:posOffset>
+            </wp:positionH>
+            <wp:positionV relativeFrom="paragraph">
+              <wp:posOffset>224790</wp:posOffset>
+            </wp:positionV>
+            <wp:extent cx="352425" cy="352425"/>
+            <wp:effectExtent l="0" t="0" r="0" b="9525"/>
+            <wp:wrapNone/>
+            <wp:docPr id="618203684" name="Graphic 2" descr="Coffee with solid fill"/>
+            <wp:cNvGraphicFramePr>
+              <a:graphicFrameLocks xmlns:a="http://schemas.openxmlformats.org/drawingml/2006/main" noChangeAspect="1"/>
+            </wp:cNvGraphicFramePr>
+            <a:graphic xmlns:a="http://schemas.openxmlformats.org/drawingml/2006/main">
+              <a:graphicData uri="http://schemas.openxmlformats.org/drawingml/2006/picture">
+                <pic:pic xmlns:pic="http://schemas.openxmlformats.org/drawingml/2006/picture">
+                  <pic:nvPicPr>
+                    <pic:cNvPr id="618203684" name="Graphic 618203684" descr="Coffee with solid fill"/>
+                    <pic:cNvPicPr/>
+                  </pic:nvPicPr>
+                  <pic:blipFill>
+                    <a:blip r:embed="rId7">
+                      <a:extLst>
+                        <a:ext uri="{96DAC541-7B7A-43D3-8B79-37D633B846F1}">
+                          <asvg:svgBlip xmlns:asvg="http://schemas.microsoft.com/office/drawing/2016/SVG/main" r:embed="rId8"/>
+                        </a:ext>
+                      </a:extLst>
+                    </a:blip>
+                    <a:stretch>
+                      <a:fillRect/>
+                    </a:stretch>
+                  </pic:blipFill>
+                  <pic:spPr>
+                    <a:xfrm>
+                      <a:off x="0" y="0"/>
+                      <a:ext cx="352425" cy="352425"/>
+                    </a:xfrm>
+                    <a:prstGeom prst="rect">
+                      <a:avLst/>
+                    </a:prstGeom>
+                  </pic:spPr>
+                </pic:pic>
+              </a:graphicData>
+            </a:graphic>
+            <wp14:sizeRelH relativeFrom="margin">
+              <wp14:pctWidth>0</wp14:pctWidth>
+            </wp14:sizeRelH>
+            <wp14:sizeRelV relativeFrom="margin">
+              <wp14:pctHeight>0</wp14:pctHeight>
+            </wp14:sizeRelV>
+          </wp:anchor>
+        </w:drawing>
+      </w:r>
+      <w:r>
+        <w:rPr>
+          <w:sz w:val="30"/>
+        </w:rPr>
+        <w:t>Abdullah</w:t>
+      </w:r>
+      <w:r>
+        <w:rPr>
+          <w:sz w:val="30"/>
+        </w:rPr>
+        <w:tab/>
+      </w:r>
+      <w:r>
+        <w:rPr>
+          <w:sz w:val="30"/>
+        </w:rPr>
+        <w:t>→</w:t>
+      </w:r>
+      <w:r>
+        <w:rPr>
+          <w:sz w:val="30"/>
+        </w:rPr>
+        <w:tab/>
+        <w:t>Java</w:t>
+      </w:r>
+    </w:p>
+    <w:p>
+      <w:pPr>
+        <w:rPr>
+          <w:sz w:val="30"/>
+        </w:rPr>
+      </w:pPr>
+      <w:r>
+        <w:rPr>
+          <w:sz w:val="30"/>
+        </w:rPr>
+        <w:t>Hossam</w:t>
+      </w:r>
+      <w:r>
+        <w:rPr>
+          <w:sz w:val="30"/>
+        </w:rPr>
+        <w:tab/>
+        <w:t>→</w:t>
+      </w:r>
+      <w:r>
+        <w:rPr>
+          <w:sz w:val="30"/>
+        </w:rPr>
+        <w:tab/>
+        <w:t xml:space="preserve">Java </w:t>
+      </w:r>
+    </w:p>
+    <w:p>
+      <w:pPr>
+        <w:rPr>
+          <w:sz w:val="30"/>
+        </w:rPr>
+      </w:pPr>
+    </w:p>
+    <w:p>
+      <w:pPr>
+        <w:rPr>
+          <w:sz w:val="30"/>
+        </w:rPr>
+      </w:pPr>
+    </w:p>
+    <w:p>
+      <w:pPr>
+        <w:rPr>
+          <w:b/>
+          <w:bCs/>
+          <w:sz w:val="44"/>
+        </w:rPr>
+      </w:pPr>
+      <w:r>
+        <w:rPr>
+          <w:b/>
+          <w:bCs/>
+          <w:sz w:val="44"/>
+        </w:rPr>
+        <w:t>Learning:</w:t>
+      </w:r>
+    </w:p>
+    <w:tbl>
+      <w:tblPr>
+        <w:tblStyle w:val="GridTable4-Accent2"/>
+        <w:tblW w:w="9572" w:type="dxa"/>
+        <w:tblLook w:val="04A0" w:firstRow="1" w:lastRow="0" w:firstColumn="1" w:lastColumn="0" w:noHBand="0" w:noVBand="1"/>
+      </w:tblPr>
+      <w:tblGrid>
+        <w:gridCol w:w="1568"/>
+        <w:gridCol w:w="1539"/>
+        <w:gridCol w:w="6465"/>
+      </w:tblGrid>
+      <w:tr>
+        <w:trPr>
+          <w:cnfStyle w:val="100000000000" w:firstRow="1" w:lastRow="0" w:firstColumn="0" w:lastColumn="0" w:oddVBand="0" w:evenVBand="0" w:oddHBand="0" w:evenHBand="0" w:firstRowFirstColumn="0" w:firstRowLastColumn="0" w:lastRowFirstColumn="0" w:lastRowLastColumn="0"/>
+          <w:trHeight w:val="729"/>
+        </w:trPr>
+        <w:tc>
+          <w:tcPr>
+            <w:cnfStyle w:val="001000000000" w:firstRow="0" w:lastRow="0" w:firstColumn="1" w:lastColumn="0" w:oddVBand="0" w:evenVBand="0" w:oddHBand="0" w:evenHBand="0" w:firstRowFirstColumn="0" w:firstRowLastColumn="0" w:lastRowFirstColumn="0" w:lastRowLastColumn="0"/>
+            <w:tcW w:w="3190" w:type="dxa"/>
+          </w:tcPr>
+          <w:p>
+            <w:pPr>
+              <w:rPr>
+                <w:sz w:val="24"/>
+              </w:rPr>
+            </w:pPr>
+            <w:r>
+              <w:rPr>
+                <w:sz w:val="24"/>
+              </w:rPr>
+              <w:t>Name</w:t>
+            </w:r>
+          </w:p>
+        </w:tc>
+        <w:tc>
+          <w:tcPr>
+            <w:tcW w:w="3191" w:type="dxa"/>
+          </w:tcPr>
+          <w:p>
+            <w:pPr>
+              <w:cnfStyle w:val="100000000000" w:firstRow="1" w:lastRow="0" w:firstColumn="0" w:lastColumn="0" w:oddVBand="0" w:evenVBand="0" w:oddHBand="0" w:evenHBand="0" w:firstRowFirstColumn="0" w:firstRowLastColumn="0" w:lastRowFirstColumn="0" w:lastRowLastColumn="0"/>
+              <w:rPr>
+                <w:sz w:val="24"/>
+              </w:rPr>
+            </w:pPr>
+            <w:r>
+              <w:rPr>
+                <w:sz w:val="24"/>
+              </w:rPr>
+              <w:t>Duration</w:t>
+            </w:r>
+          </w:p>
+        </w:tc>
+        <w:tc>
+          <w:tcPr>
+            <w:tcW w:w="3191" w:type="dxa"/>
+          </w:tcPr>
+          <w:p>
+            <w:pPr>
+              <w:cnfStyle w:val="100000000000" w:firstRow="1" w:lastRow="0" w:firstColumn="0" w:lastColumn="0" w:oddVBand="0" w:evenVBand="0" w:oddHBand="0" w:evenHBand="0" w:firstRowFirstColumn="0" w:firstRowLastColumn="0" w:lastRowFirstColumn="0" w:lastRowLastColumn="0"/>
+              <w:rPr>
+                <w:sz w:val="24"/>
+              </w:rPr>
+            </w:pPr>
+            <w:r>
+              <w:rPr>
+                <w:sz w:val="24"/>
+              </w:rPr>
+              <w:t>Sources</w:t>
+            </w:r>
+          </w:p>
+        </w:tc>
+      </w:tr>
+      <w:tr>
+        <w:trPr>
+          <w:cnfStyle w:val="000000100000" w:firstRow="0" w:lastRow="0" w:firstColumn="0" w:lastColumn="0" w:oddVBand="0" w:evenVBand="0" w:oddHBand="1" w:evenHBand="0" w:firstRowFirstColumn="0" w:firstRowLastColumn="0" w:lastRowFirstColumn="0" w:lastRowLastColumn="0"/>
+          <w:trHeight w:val="729"/>
+        </w:trPr>
+        <w:tc>
+          <w:tcPr>
+            <w:cnfStyle w:val="001000000000" w:firstRow="0" w:lastRow="0" w:firstColumn="1" w:lastColumn="0" w:oddVBand="0" w:evenVBand="0" w:oddHBand="0" w:evenHBand="0" w:firstRowFirstColumn="0" w:firstRowLastColumn="0" w:lastRowFirstColumn="0" w:lastRowLastColumn="0"/>
+            <w:tcW w:w="3190" w:type="dxa"/>
+          </w:tcPr>
+          <w:p>
+            <w:pPr>
+              <w:jc w:val="center"/>
+              <w:rPr>
+                <w:sz w:val="24"/>
+              </w:rPr>
+            </w:pPr>
+            <w:r>
+              <w:rPr>
+                <w:sz w:val="24"/>
+              </w:rPr>
+              <w:t>Loai</w:t>
+            </w:r>
+          </w:p>
+        </w:tc>
+        <w:tc>
+          <w:tcPr>
+            <w:tcW w:w="3191" w:type="dxa"/>
+          </w:tcPr>
+          <w:p>
+            <w:pPr>
+              <w:jc w:val="center"/>
+              <w:cnfStyle w:val="000000100000" w:firstRow="0" w:lastRow="0" w:firstColumn="0" w:lastColumn="0" w:oddVBand="0" w:evenVBand="0" w:oddHBand="1" w:evenHBand="0" w:firstRowFirstColumn="0" w:firstRowLastColumn="0" w:lastRowFirstColumn="0" w:lastRowLastColumn="0"/>
+              <w:rPr>
+                <w:sz w:val="24"/>
+              </w:rPr>
+            </w:pPr>
+            <w:r>
+              <w:rPr>
+                <w:sz w:val="24"/>
+              </w:rPr>
+              <w:t>8 Hours</w:t>
+            </w:r>
+          </w:p>
+        </w:tc>
+        <w:tc>
+          <w:tcPr>
+            <w:tcW w:w="3191" w:type="dxa"/>
+          </w:tcPr>
+          <w:p>
+            <w:pPr>
+              <w:cnfStyle w:val="000000100000" w:firstRow="0" w:lastRow="0" w:firstColumn="0" w:lastColumn="0" w:oddVBand="0" w:evenVBand="0" w:oddHBand="1" w:evenHBand="0" w:firstRowFirstColumn="0" w:firstRowLastColumn="0" w:lastRowFirstColumn="0" w:lastRowLastColumn="0"/>
+              <w:rPr>
+                <w:sz w:val="14"/>
+              </w:rPr>
+            </w:pPr>
+            <w:hyperlink r:id="rId9" w:history="1">
+              <w:r>
+                <w:rPr>
+                  <w:rStyle w:val="Hyperlink"/>
+                  <w:sz w:val="14"/>
+                </w:rPr>
+                <w:t>https://youtube.com/playlist?list=PLJhTWoCm8I6DXaq7XECfyGKtsq4Z6fWZr&amp;si=w_PmOmUhKEH6EyCl</w:t>
+              </w:r>
+            </w:hyperlink>
+          </w:p>
+          <w:p>
+            <w:pPr>
+              <w:cnfStyle w:val="000000100000" w:firstRow="0" w:lastRow="0" w:firstColumn="0" w:lastColumn="0" w:oddVBand="0" w:evenVBand="0" w:oddHBand="1" w:evenHBand="0" w:firstRowFirstColumn="0" w:firstRowLastColumn="0" w:lastRowFirstColumn="0" w:lastRowLastColumn="0"/>
+              <w:rPr>
+                <w:sz w:val="14"/>
+              </w:rPr>
+            </w:pPr>
+            <w:hyperlink r:id="rId10" w:history="1">
+              <w:r>
+                <w:rPr>
+                  <w:rStyle w:val="Hyperlink"/>
+                  <w:sz w:val="14"/>
+                </w:rPr>
+                <w:t>https://youtu.be/drQK8ciCAjY?si=cmx5cv4of_BQn4k5</w:t>
+              </w:r>
+            </w:hyperlink>
+          </w:p>
+        </w:tc>
+      </w:tr>
+      <w:tr>
+        <w:trPr>
+          <w:trHeight w:val="768"/>
+        </w:trPr>
+        <w:tc>
+          <w:tcPr>
+            <w:cnfStyle w:val="001000000000" w:firstRow="0" w:lastRow="0" w:firstColumn="1" w:lastColumn="0" w:oddVBand="0" w:evenVBand="0" w:oddHBand="0" w:evenHBand="0" w:firstRowFirstColumn="0" w:firstRowLastColumn="0" w:lastRowFirstColumn="0" w:lastRowLastColumn="0"/>
+            <w:tcW w:w="3190" w:type="dxa"/>
+          </w:tcPr>
+          <w:p>
+            <w:pPr>
+              <w:jc w:val="center"/>
+              <w:rPr>
+                <w:sz w:val="24"/>
+              </w:rPr>
+            </w:pPr>
+            <w:r>
+              <w:rPr>
+                <w:sz w:val="24"/>
+              </w:rPr>
+              <w:t>Abdullah</w:t>
+            </w:r>
+          </w:p>
+        </w:tc>
+        <w:tc>
+          <w:tcPr>
+            <w:tcW w:w="3191" w:type="dxa"/>
+          </w:tcPr>
+          <w:p>
+            <w:pPr>
+              <w:cnfStyle w:val="000000000000" w:firstRow="0" w:lastRow="0" w:firstColumn="0" w:lastColumn="0" w:oddVBand="0" w:evenVBand="0" w:oddHBand="0" w:evenHBand="0" w:firstRowFirstColumn="0" w:firstRowLastColumn="0" w:lastRowFirstColumn="0" w:lastRowLastColumn="0"/>
+              <w:rPr>
+                <w:sz w:val="24"/>
+              </w:rPr>
+            </w:pPr>
+          </w:p>
+        </w:tc>
+        <w:tc>
+          <w:tcPr>
+            <w:tcW w:w="3191" w:type="dxa"/>
+          </w:tcPr>
+          <w:p>
+            <w:pPr>
+              <w:cnfStyle w:val="000000000000" w:firstRow="0" w:lastRow="0" w:firstColumn="0" w:lastColumn="0" w:oddVBand="0" w:evenVBand="0" w:oddHBand="0" w:evenHBand="0" w:firstRowFirstColumn="0" w:firstRowLastColumn="0" w:lastRowFirstColumn="0" w:lastRowLastColumn="0"/>
+              <w:rPr>
+                <w:sz w:val="24"/>
+              </w:rPr>
+            </w:pPr>
+          </w:p>
+        </w:tc>
+      </w:tr>
+      <w:tr>
+        <w:trPr>
+          <w:cnfStyle w:val="000000100000" w:firstRow="0" w:lastRow="0" w:firstColumn="0" w:lastColumn="0" w:oddVBand="0" w:evenVBand="0" w:oddHBand="1" w:evenHBand="0" w:firstRowFirstColumn="0" w:firstRowLastColumn="0" w:lastRowFirstColumn="0" w:lastRowLastColumn="0"/>
+          <w:trHeight w:val="691"/>
+        </w:trPr>
+        <w:tc>
+          <w:tcPr>
+            <w:cnfStyle w:val="001000000000" w:firstRow="0" w:lastRow="0" w:firstColumn="1" w:lastColumn="0" w:oddVBand="0" w:evenVBand="0" w:oddHBand="0" w:evenHBand="0" w:firstRowFirstColumn="0" w:firstRowLastColumn="0" w:lastRowFirstColumn="0" w:lastRowLastColumn="0"/>
+            <w:tcW w:w="3190" w:type="dxa"/>
+          </w:tcPr>
+          <w:p>
+            <w:pPr>
+              <w:jc w:val="center"/>
+              <w:rPr>
+                <w:sz w:val="24"/>
+              </w:rPr>
+            </w:pPr>
+            <w:r>
+              <w:rPr>
+                <w:sz w:val="24"/>
+              </w:rPr>
+              <w:t>Hossam</w:t>
+            </w:r>
+          </w:p>
+        </w:tc>
+        <w:tc>
+          <w:tcPr>
+            <w:tcW w:w="3191" w:type="dxa"/>
+          </w:tcPr>
+          <w:p>
+            <w:pPr>
+              <w:cnfStyle w:val="000000100000" w:firstRow="0" w:lastRow="0" w:firstColumn="0" w:lastColumn="0" w:oddVBand="0" w:evenVBand="0" w:oddHBand="1" w:evenHBand="0" w:firstRowFirstColumn="0" w:firstRowLastColumn="0" w:lastRowFirstColumn="0" w:lastRowLastColumn="0"/>
+              <w:rPr>
+                <w:sz w:val="24"/>
+              </w:rPr>
+            </w:pPr>
+          </w:p>
+        </w:tc>
+        <w:tc>
+          <w:tcPr>
+            <w:tcW w:w="3191" w:type="dxa"/>
+          </w:tcPr>
+          <w:p>
+            <w:pPr>
+              <w:cnfStyle w:val="000000100000" w:firstRow="0" w:lastRow="0" w:firstColumn="0" w:lastColumn="0" w:oddVBand="0" w:evenVBand="0" w:oddHBand="1" w:evenHBand="0" w:firstRowFirstColumn="0" w:firstRowLastColumn="0" w:lastRowFirstColumn="0" w:lastRowLastColumn="0"/>
+              <w:rPr>
+                <w:sz w:val="24"/>
+              </w:rPr>
+            </w:pPr>
+          </w:p>
+        </w:tc>
+      </w:tr>
+    </w:tbl>
+    <w:p>
+      <w:pPr>
+        <w:rPr>
+          <w:sz w:val="24"/>
+        </w:rPr>
+      </w:pPr>
+    </w:p>
     <w:sectPr>
       <w:pgSz w:w="12240" w:h="15840"/>
       <w:pgMar w:top="1440" w:right="1440" w:bottom="1440" w:left="1440" w:header="720" w:footer="720" w:gutter="0"/>
@@ -1668,6 +2257,124 @@
       <w14:ligatures w14:val="none"/>
     </w:rPr>
   </w:style>
+  <w:style w:type="table" w:styleId="TableGrid">
+    <w:name w:val="Table Grid"/>
+    <w:basedOn w:val="TableNormal"/>
+    <w:uiPriority w:val="39"/>
+    <w:rsid w:val="00D81BFD"/>
+    <w:pPr>
+      <w:spacing w:after="0" w:line="240" w:lineRule="auto"/>
+    </w:pPr>
+    <w:tblPr>
+      <w:tblBorders>
+        <w:top w:val="single" w:sz="4" w:space="0" w:color="auto"/>
+        <w:left w:val="single" w:sz="4" w:space="0" w:color="auto"/>
+        <w:bottom w:val="single" w:sz="4" w:space="0" w:color="auto"/>
+        <w:right w:val="single" w:sz="4" w:space="0" w:color="auto"/>
+        <w:insideH w:val="single" w:sz="4" w:space="0" w:color="auto"/>
+        <w:insideV w:val="single" w:sz="4" w:space="0" w:color="auto"/>
+      </w:tblBorders>
+    </w:tblPr>
+  </w:style>
+  <w:style w:type="table" w:styleId="GridTable4-Accent2">
+    <w:name w:val="Grid Table 4 Accent 2"/>
+    <w:basedOn w:val="TableNormal"/>
+    <w:uiPriority w:val="49"/>
+    <w:rsid w:val="00D81BFD"/>
+    <w:pPr>
+      <w:spacing w:after="0" w:line="240" w:lineRule="auto"/>
+    </w:pPr>
+    <w:tblPr>
+      <w:tblStyleRowBandSize w:val="1"/>
+      <w:tblStyleColBandSize w:val="1"/>
+      <w:tblBorders>
+        <w:top w:val="single" w:sz="4" w:space="0" w:color="F1A983" w:themeColor="accent2" w:themeTint="99"/>
+        <w:left w:val="single" w:sz="4" w:space="0" w:color="F1A983" w:themeColor="accent2" w:themeTint="99"/>
+        <w:bottom w:val="single" w:sz="4" w:space="0" w:color="F1A983" w:themeColor="accent2" w:themeTint="99"/>
+        <w:right w:val="single" w:sz="4" w:space="0" w:color="F1A983" w:themeColor="accent2" w:themeTint="99"/>
+        <w:insideH w:val="single" w:sz="4" w:space="0" w:color="F1A983" w:themeColor="accent2" w:themeTint="99"/>
+        <w:insideV w:val="single" w:sz="4" w:space="0" w:color="F1A983" w:themeColor="accent2" w:themeTint="99"/>
+      </w:tblBorders>
+    </w:tblPr>
+    <w:tblStylePr w:type="firstRow">
+      <w:rPr>
+        <w:b/>
+        <w:bCs/>
+        <w:color w:val="FFFFFF" w:themeColor="background1"/>
+      </w:rPr>
+      <w:tblPr/>
+      <w:tcPr>
+        <w:tcBorders>
+          <w:top w:val="single" w:sz="4" w:space="0" w:color="E97132" w:themeColor="accent2"/>
+          <w:left w:val="single" w:sz="4" w:space="0" w:color="E97132" w:themeColor="accent2"/>
+          <w:bottom w:val="single" w:sz="4" w:space="0" w:color="E97132" w:themeColor="accent2"/>
+          <w:right w:val="single" w:sz="4" w:space="0" w:color="E97132" w:themeColor="accent2"/>
+          <w:insideH w:val="nil"/>
+          <w:insideV w:val="nil"/>
+        </w:tcBorders>
+        <w:shd w:val="clear" w:color="auto" w:fill="E97132" w:themeFill="accent2"/>
+      </w:tcPr>
+    </w:tblStylePr>
+    <w:tblStylePr w:type="lastRow">
+      <w:rPr>
+        <w:b/>
+        <w:bCs/>
+      </w:rPr>
+      <w:tblPr/>
+      <w:tcPr>
+        <w:tcBorders>
+          <w:top w:val="double" w:sz="4" w:space="0" w:color="E97132" w:themeColor="accent2"/>
+        </w:tcBorders>
+      </w:tcPr>
+    </w:tblStylePr>
+    <w:tblStylePr w:type="firstCol">
+      <w:rPr>
+        <w:b/>
+        <w:bCs/>
+      </w:rPr>
+    </w:tblStylePr>
+    <w:tblStylePr w:type="lastCol">
+      <w:rPr>
+        <w:b/>
+        <w:bCs/>
+      </w:rPr>
+    </w:tblStylePr>
+    <w:tblStylePr w:type="band1Vert">
+      <w:tblPr/>
+      <w:tcPr>
+        <w:shd w:val="clear" w:color="auto" w:fill="FAE2D5" w:themeFill="accent2" w:themeFillTint="33"/>
+      </w:tcPr>
+    </w:tblStylePr>
+    <w:tblStylePr w:type="band1Horz">
+      <w:tblPr/>
+      <w:tcPr>
+        <w:shd w:val="clear" w:color="auto" w:fill="FAE2D5" w:themeFill="accent2" w:themeFillTint="33"/>
+      </w:tcPr>
+    </w:tblStylePr>
+  </w:style>
+  <w:style w:type="character" w:styleId="Hyperlink">
+    <w:name w:val="Hyperlink"/>
+    <w:basedOn w:val="DefaultParagraphFont"/>
+    <w:uiPriority w:val="99"/>
+    <w:unhideWhenUsed/>
+    <w:rsid w:val="00D81BFD"/>
+    <w:rPr>
+      <w:color w:val="467886" w:themeColor="hyperlink"/>
+      <w:u w:val="single"/>
+    </w:rPr>
+  </w:style>
+  <w:style w:type="character" w:styleId="UnresolvedMention">
+    <w:name w:val="Unresolved Mention"/>
+    <w:basedOn w:val="DefaultParagraphFont"/>
+    <w:uiPriority w:val="99"/>
+    <w:semiHidden/>
+    <w:unhideWhenUsed/>
+    <w:rsid w:val="00D81BFD"/>
+    <w:rPr>
+      <w:color w:val="605E5C"/>
+      <w:shd w:val="clear" w:color="auto" w:fill="E1DFDD"/>
+    </w:rPr>
+  </w:style>
 </w:styles>
 </file>
 
@@ -1802,8 +2509,10 @@
   </w:compat>
   <w:rsids>
     <w:rsidRoot w:val="005C574B"/>
+    <w:rsid w:val="00273D27"/>
     <w:rsid w:val="005C574B"/>
     <w:rsid w:val="00637F9A"/>
+    <w:rsid w:val="008D5AD5"/>
     <w:rsid w:val="008E4861"/>
     <w:rsid w:val="00A643EA"/>
     <w:rsid w:val="00ED3A3D"/>

</xml_diff>

<commit_message>
Updated report still to finish comparison waiting for abdullah and hossams edits
</commit_message>
<xml_diff>
--- a/CS251-A1-Part1_S18_20230553_20230121_20230231.docx
+++ b/CS251-A1-Part1_S18_20230553_20230121_20230231.docx
@@ -36,10 +36,72 @@
           <w:r>
             <w:rPr>
               <w:noProof/>
+              <w:color w:val="156082" w:themeColor="accent1"/>
+              <w14:ligatures w14:val="standardContextual"/>
+            </w:rPr>
+            <w:drawing>
+              <wp:anchor distT="0" distB="0" distL="114300" distR="114300" simplePos="0" relativeHeight="251658239" behindDoc="1" locked="0" layoutInCell="1" allowOverlap="1" wp14:anchorId="39A518E4" wp14:editId="67AFBF49">
+                <wp:simplePos x="0" y="0"/>
+                <wp:positionH relativeFrom="margin">
+                  <wp:align>center</wp:align>
+                </wp:positionH>
+                <wp:positionV relativeFrom="paragraph">
+                  <wp:posOffset>-756285</wp:posOffset>
+                </wp:positionV>
+                <wp:extent cx="7334042" cy="9648825"/>
+                <wp:effectExtent l="0" t="0" r="635" b="0"/>
+                <wp:wrapNone/>
+                <wp:docPr id="1332442086" name="Picture 2" descr="A computer monitor with text on it&#10;&#10;AI-generated content may be incorrect."/>
+                <wp:cNvGraphicFramePr>
+                  <a:graphicFrameLocks xmlns:a="http://schemas.openxmlformats.org/drawingml/2006/main" noChangeAspect="1"/>
+                </wp:cNvGraphicFramePr>
+                <a:graphic xmlns:a="http://schemas.openxmlformats.org/drawingml/2006/main">
+                  <a:graphicData uri="http://schemas.openxmlformats.org/drawingml/2006/picture">
+                    <pic:pic xmlns:pic="http://schemas.openxmlformats.org/drawingml/2006/picture">
+                      <pic:nvPicPr>
+                        <pic:cNvPr id="1332442086" name="Picture 2" descr="A computer monitor with text on it&#10;&#10;AI-generated content may be incorrect."/>
+                        <pic:cNvPicPr/>
+                      </pic:nvPicPr>
+                      <pic:blipFill>
+                        <a:blip r:embed="rId4" cstate="print">
+                          <a:extLst>
+                            <a:ext uri="{28A0092B-C50C-407E-A947-70E740481C1C}">
+                              <a14:useLocalDpi xmlns:a14="http://schemas.microsoft.com/office/drawing/2010/main" val="0"/>
+                            </a:ext>
+                          </a:extLst>
+                        </a:blip>
+                        <a:stretch>
+                          <a:fillRect/>
+                        </a:stretch>
+                      </pic:blipFill>
+                      <pic:spPr>
+                        <a:xfrm>
+                          <a:off x="0" y="0"/>
+                          <a:ext cx="7337666" cy="9653593"/>
+                        </a:xfrm>
+                        <a:prstGeom prst="rect">
+                          <a:avLst/>
+                        </a:prstGeom>
+                      </pic:spPr>
+                    </pic:pic>
+                  </a:graphicData>
+                </a:graphic>
+                <wp14:sizeRelH relativeFrom="margin">
+                  <wp14:pctWidth>0</wp14:pctWidth>
+                </wp14:sizeRelH>
+                <wp14:sizeRelV relativeFrom="margin">
+                  <wp14:pctHeight>0</wp14:pctHeight>
+                </wp14:sizeRelV>
+              </wp:anchor>
+            </w:drawing>
+          </w:r>
+          <w:r>
+            <w:rPr>
+              <w:noProof/>
               <w:color w:val="F1A983" w:themeColor="accent2" w:themeTint="99"/>
             </w:rPr>
             <w:drawing>
-              <wp:anchor distT="0" distB="0" distL="114300" distR="114300" simplePos="0" relativeHeight="251660288" behindDoc="0" locked="0" layoutInCell="1" allowOverlap="1" wp14:anchorId="04D37250" wp14:editId="73E72DD3">
+              <wp:anchor distT="0" distB="0" distL="114300" distR="114300" simplePos="0" relativeHeight="251660288" behindDoc="0" locked="0" layoutInCell="1" allowOverlap="1" wp14:anchorId="04D37250" wp14:editId="4AF1F51D">
                 <wp:simplePos x="0" y="0"/>
                 <wp:positionH relativeFrom="column">
                   <wp:posOffset>2286000</wp:posOffset>
@@ -62,7 +124,7 @@
                         <pic:cNvPicPr/>
                       </pic:nvPicPr>
                       <pic:blipFill>
-                        <a:blip r:embed="rId4" cstate="print">
+                        <a:blip r:embed="rId5" cstate="print">
                           <a:duotone>
                             <a:schemeClr val="accent2">
                               <a:shade val="45000"/>
@@ -96,68 +158,6 @@
                     </pic:pic>
                   </a:graphicData>
                 </a:graphic>
-              </wp:anchor>
-            </w:drawing>
-          </w:r>
-          <w:r>
-            <w:rPr>
-              <w:noProof/>
-              <w:color w:val="156082" w:themeColor="accent1"/>
-              <w14:ligatures w14:val="standardContextual"/>
-            </w:rPr>
-            <w:drawing>
-              <wp:anchor distT="0" distB="0" distL="114300" distR="114300" simplePos="0" relativeHeight="251658239" behindDoc="1" locked="0" layoutInCell="1" allowOverlap="1" wp14:anchorId="39A518E4" wp14:editId="7D2C70E6">
-                <wp:simplePos x="0" y="0"/>
-                <wp:positionH relativeFrom="margin">
-                  <wp:posOffset>-600075</wp:posOffset>
-                </wp:positionH>
-                <wp:positionV relativeFrom="paragraph">
-                  <wp:posOffset>-514350</wp:posOffset>
-                </wp:positionV>
-                <wp:extent cx="7146925" cy="9096345"/>
-                <wp:effectExtent l="0" t="0" r="0" b="0"/>
-                <wp:wrapNone/>
-                <wp:docPr id="1332442086" name="Picture 2" descr="A computer monitor with text on it&#10;&#10;AI-generated content may be incorrect."/>
-                <wp:cNvGraphicFramePr>
-                  <a:graphicFrameLocks xmlns:a="http://schemas.openxmlformats.org/drawingml/2006/main" noChangeAspect="1"/>
-                </wp:cNvGraphicFramePr>
-                <a:graphic xmlns:a="http://schemas.openxmlformats.org/drawingml/2006/main">
-                  <a:graphicData uri="http://schemas.openxmlformats.org/drawingml/2006/picture">
-                    <pic:pic xmlns:pic="http://schemas.openxmlformats.org/drawingml/2006/picture">
-                      <pic:nvPicPr>
-                        <pic:cNvPr id="1332442086" name="Picture 2" descr="A computer monitor with text on it&#10;&#10;AI-generated content may be incorrect."/>
-                        <pic:cNvPicPr/>
-                      </pic:nvPicPr>
-                      <pic:blipFill>
-                        <a:blip r:embed="rId5" cstate="print">
-                          <a:extLst>
-                            <a:ext uri="{28A0092B-C50C-407E-A947-70E740481C1C}">
-                              <a14:useLocalDpi xmlns:a14="http://schemas.microsoft.com/office/drawing/2010/main" val="0"/>
-                            </a:ext>
-                          </a:extLst>
-                        </a:blip>
-                        <a:stretch>
-                          <a:fillRect/>
-                        </a:stretch>
-                      </pic:blipFill>
-                      <pic:spPr>
-                        <a:xfrm>
-                          <a:off x="0" y="0"/>
-                          <a:ext cx="7153631" cy="9104880"/>
-                        </a:xfrm>
-                        <a:prstGeom prst="rect">
-                          <a:avLst/>
-                        </a:prstGeom>
-                      </pic:spPr>
-                    </pic:pic>
-                  </a:graphicData>
-                </a:graphic>
-                <wp14:sizeRelH relativeFrom="margin">
-                  <wp14:pctWidth>0</wp14:pctWidth>
-                </wp14:sizeRelH>
-                <wp14:sizeRelV relativeFrom="margin">
-                  <wp14:pctHeight>0</wp14:pctHeight>
-                </wp14:sizeRelV>
               </wp:anchor>
             </w:drawing>
           </w:r>
@@ -865,11 +865,6 @@
           <w:sz w:val="30"/>
         </w:rPr>
         <w:tab/>
-      </w:r>
-      <w:r>
-        <w:rPr>
-          <w:sz w:val="30"/>
-        </w:rPr>
         <w:t>→</w:t>
       </w:r>
       <w:r>
@@ -958,11 +953,6 @@
           <w:sz w:val="30"/>
         </w:rPr>
         <w:tab/>
-      </w:r>
-      <w:r>
-        <w:rPr>
-          <w:sz w:val="30"/>
-        </w:rPr>
         <w:t>→</w:t>
       </w:r>
       <w:r>
@@ -1300,6 +1290,2404 @@
           <w:sz w:val="24"/>
         </w:rPr>
       </w:pPr>
+    </w:p>
+    <w:p>
+      <w:pPr>
+        <w:rPr>
+          <w:sz w:val="24"/>
+        </w:rPr>
+      </w:pPr>
+      <w:r>
+        <w:rPr>
+          <w:sz w:val="24"/>
+        </w:rPr>
+        <w:br w:type="page"/>
+      </w:r>
+    </w:p>
+    <w:p>
+      <w:pPr>
+        <w:rPr>
+          <w:b/>
+          <w:bCs/>
+          <w:sz w:val="44"/>
+        </w:rPr>
+      </w:pPr>
+      <w:r>
+        <w:rPr>
+          <w:b/>
+          <w:bCs/>
+          <w:sz w:val="44"/>
+        </w:rPr>
+        <w:lastRenderedPageBreak/>
+        <w:t>Food</w:t>
+      </w:r>
+      <w:r>
+        <w:rPr>
+          <w:b/>
+          <w:bCs/>
+          <w:sz w:val="44"/>
+        </w:rPr>
+        <w:t xml:space="preserve"> </w:t>
+      </w:r>
+      <w:r>
+        <w:rPr>
+          <w:b/>
+          <w:bCs/>
+          <w:sz w:val="44"/>
+        </w:rPr>
+        <w:t>Alternative (App 1 Loai):</w:t>
+      </w:r>
+    </w:p>
+    <w:p>
+      <w:pPr>
+        <w:rPr>
+          <w:sz w:val="30"/>
+        </w:rPr>
+      </w:pPr>
+      <w:r>
+        <w:rPr>
+          <w:sz w:val="30"/>
+        </w:rPr>
+        <w:t>Main Function:</w:t>
+      </w:r>
+    </w:p>
+    <w:p>
+      <w:r>
+        <w:t xml:space="preserve">Scanner </w:t>
+      </w:r>
+      <w:proofErr w:type="spellStart"/>
+      <w:r>
+        <w:t>scanner</w:t>
+      </w:r>
+      <w:proofErr w:type="spellEnd"/>
+      <w:r>
+        <w:t xml:space="preserve"> = new Scanner(System.in</w:t>
+      </w:r>
+      <w:proofErr w:type="gramStart"/>
+      <w:r>
+        <w:t>);</w:t>
+      </w:r>
+      <w:proofErr w:type="gramEnd"/>
+    </w:p>
+    <w:p>
+      <w:r>
+        <w:t>// Load food from JSON</w:t>
+      </w:r>
+    </w:p>
+    <w:p>
+      <w:pPr>
+        <w:rPr>
+          <w:highlight w:val="yellow"/>
+        </w:rPr>
+      </w:pPr>
+      <w:r>
+        <w:rPr>
+          <w:highlight w:val="yellow"/>
+        </w:rPr>
+        <w:t xml:space="preserve">String </w:t>
+      </w:r>
+      <w:proofErr w:type="spellStart"/>
+      <w:r>
+        <w:rPr>
+          <w:highlight w:val="yellow"/>
+        </w:rPr>
+        <w:t>jsonPath</w:t>
+      </w:r>
+      <w:proofErr w:type="spellEnd"/>
+      <w:r>
+        <w:rPr>
+          <w:highlight w:val="yellow"/>
+        </w:rPr>
+        <w:t xml:space="preserve"> = "food/</w:t>
+      </w:r>
+      <w:proofErr w:type="spellStart"/>
+      <w:r>
+        <w:rPr>
+          <w:highlight w:val="yellow"/>
+        </w:rPr>
+        <w:t>foodDictionary.json</w:t>
+      </w:r>
+      <w:proofErr w:type="spellEnd"/>
+      <w:proofErr w:type="gramStart"/>
+      <w:r>
+        <w:rPr>
+          <w:highlight w:val="yellow"/>
+        </w:rPr>
+        <w:t>";</w:t>
+      </w:r>
+      <w:proofErr w:type="gramEnd"/>
+    </w:p>
+    <w:p>
+      <w:r>
+        <w:rPr>
+          <w:highlight w:val="yellow"/>
+        </w:rPr>
+        <w:t>L</w:t>
+      </w:r>
+      <w:r>
+        <w:rPr>
+          <w:highlight w:val="yellow"/>
+        </w:rPr>
+        <w:t>ist&lt;</w:t>
+      </w:r>
+      <w:proofErr w:type="spellStart"/>
+      <w:r>
+        <w:rPr>
+          <w:highlight w:val="yellow"/>
+        </w:rPr>
+        <w:t>FoodItem</w:t>
+      </w:r>
+      <w:proofErr w:type="spellEnd"/>
+      <w:r>
+        <w:rPr>
+          <w:highlight w:val="yellow"/>
+        </w:rPr>
+        <w:t xml:space="preserve">&gt; foodList = </w:t>
+      </w:r>
+      <w:proofErr w:type="spellStart"/>
+      <w:r>
+        <w:rPr>
+          <w:highlight w:val="yellow"/>
+        </w:rPr>
+        <w:t>GsonTool.loadFood</w:t>
+      </w:r>
+      <w:proofErr w:type="spellEnd"/>
+      <w:r>
+        <w:rPr>
+          <w:highlight w:val="yellow"/>
+        </w:rPr>
+        <w:t>(</w:t>
+      </w:r>
+      <w:proofErr w:type="spellStart"/>
+      <w:r>
+        <w:rPr>
+          <w:highlight w:val="yellow"/>
+        </w:rPr>
+        <w:t>jsonPath</w:t>
+      </w:r>
+      <w:proofErr w:type="spellEnd"/>
+      <w:proofErr w:type="gramStart"/>
+      <w:r>
+        <w:rPr>
+          <w:highlight w:val="yellow"/>
+        </w:rPr>
+        <w:t>);</w:t>
+      </w:r>
+      <w:proofErr w:type="gramEnd"/>
+    </w:p>
+    <w:p>
+      <w:r>
+        <w:t>while (</w:t>
+      </w:r>
+      <w:proofErr w:type="gramStart"/>
+      <w:r>
+        <w:t>true){</w:t>
+      </w:r>
+      <w:proofErr w:type="gramEnd"/>
+    </w:p>
+    <w:p>
+      <w:r>
+        <w:t xml:space="preserve">            </w:t>
+      </w:r>
+      <w:proofErr w:type="spellStart"/>
+      <w:r>
+        <w:t>printBanner</w:t>
+      </w:r>
+      <w:proofErr w:type="spellEnd"/>
+      <w:r>
+        <w:t>(</w:t>
+      </w:r>
+      <w:proofErr w:type="gramStart"/>
+      <w:r>
+        <w:t>);</w:t>
+      </w:r>
+      <w:proofErr w:type="gramEnd"/>
+    </w:p>
+    <w:p>
+      <w:r>
+        <w:t xml:space="preserve">            int menu = </w:t>
+      </w:r>
+      <w:proofErr w:type="spellStart"/>
+      <w:r>
+        <w:rPr>
+          <w:highlight w:val="yellow"/>
+        </w:rPr>
+        <w:t>optionsMenu</w:t>
+      </w:r>
+      <w:proofErr w:type="spellEnd"/>
+      <w:r>
+        <w:rPr>
+          <w:highlight w:val="yellow"/>
+        </w:rPr>
+        <w:t>(scanner</w:t>
+      </w:r>
+      <w:proofErr w:type="gramStart"/>
+      <w:r>
+        <w:rPr>
+          <w:highlight w:val="yellow"/>
+        </w:rPr>
+        <w:t>);</w:t>
+      </w:r>
+      <w:proofErr w:type="gramEnd"/>
+    </w:p>
+    <w:p>
+      <w:r>
+        <w:t>            switch(menu)</w:t>
+      </w:r>
+    </w:p>
+    <w:p>
+      <w:r>
+        <w:t>            {</w:t>
+      </w:r>
+    </w:p>
+    <w:p>
+      <w:r>
+        <w:t>                // Alternative Food</w:t>
+      </w:r>
+    </w:p>
+    <w:p>
+      <w:r>
+        <w:t>                case 1:</w:t>
+      </w:r>
+    </w:p>
+    <w:p>
+      <w:r>
+        <w:t xml:space="preserve">                    </w:t>
+      </w:r>
+      <w:proofErr w:type="spellStart"/>
+      <w:r>
+        <w:rPr>
+          <w:highlight w:val="yellow"/>
+        </w:rPr>
+        <w:t>foodMenu</w:t>
+      </w:r>
+      <w:proofErr w:type="spellEnd"/>
+      <w:r>
+        <w:rPr>
+          <w:highlight w:val="yellow"/>
+        </w:rPr>
+        <w:t xml:space="preserve">(scanner, </w:t>
+      </w:r>
+      <w:proofErr w:type="spellStart"/>
+      <w:r>
+        <w:rPr>
+          <w:highlight w:val="yellow"/>
+        </w:rPr>
+        <w:t>foodList</w:t>
+      </w:r>
+      <w:proofErr w:type="spellEnd"/>
+      <w:proofErr w:type="gramStart"/>
+      <w:r>
+        <w:rPr>
+          <w:highlight w:val="yellow"/>
+        </w:rPr>
+        <w:t>);</w:t>
+      </w:r>
+      <w:proofErr w:type="gramEnd"/>
+    </w:p>
+    <w:p>
+      <w:r>
+        <w:t xml:space="preserve">                    int </w:t>
+      </w:r>
+      <w:proofErr w:type="spellStart"/>
+      <w:r>
+        <w:t>ans</w:t>
+      </w:r>
+      <w:proofErr w:type="spellEnd"/>
+      <w:r>
+        <w:t xml:space="preserve"> = </w:t>
+      </w:r>
+      <w:proofErr w:type="spellStart"/>
+      <w:r>
+        <w:t>continueApp</w:t>
+      </w:r>
+      <w:proofErr w:type="spellEnd"/>
+      <w:r>
+        <w:t>(scanner</w:t>
+      </w:r>
+      <w:proofErr w:type="gramStart"/>
+      <w:r>
+        <w:t>);</w:t>
+      </w:r>
+      <w:proofErr w:type="gramEnd"/>
+    </w:p>
+    <w:p>
+      <w:r>
+        <w:t>                    if (</w:t>
+      </w:r>
+      <w:proofErr w:type="spellStart"/>
+      <w:r>
+        <w:t>ans</w:t>
+      </w:r>
+      <w:proofErr w:type="spellEnd"/>
+      <w:r>
+        <w:t xml:space="preserve"> == </w:t>
+      </w:r>
+      <w:proofErr w:type="gramStart"/>
+      <w:r>
+        <w:t>0){</w:t>
+      </w:r>
+      <w:proofErr w:type="gramEnd"/>
+    </w:p>
+    <w:p>
+      <w:r>
+        <w:t xml:space="preserve">                        </w:t>
+      </w:r>
+      <w:proofErr w:type="spellStart"/>
+      <w:r>
+        <w:t>scanner.close</w:t>
+      </w:r>
+      <w:proofErr w:type="spellEnd"/>
+      <w:r>
+        <w:t>(</w:t>
+      </w:r>
+      <w:proofErr w:type="gramStart"/>
+      <w:r>
+        <w:t>);</w:t>
+      </w:r>
+      <w:proofErr w:type="gramEnd"/>
+    </w:p>
+    <w:p>
+      <w:r>
+        <w:t xml:space="preserve">                        </w:t>
+      </w:r>
+      <w:proofErr w:type="spellStart"/>
+      <w:r>
+        <w:t>System.exit</w:t>
+      </w:r>
+      <w:proofErr w:type="spellEnd"/>
+      <w:r>
+        <w:t>(0</w:t>
+      </w:r>
+      <w:proofErr w:type="gramStart"/>
+      <w:r>
+        <w:t>);</w:t>
+      </w:r>
+      <w:proofErr w:type="gramEnd"/>
+    </w:p>
+    <w:p>
+      <w:r>
+        <w:t>                    }</w:t>
+      </w:r>
+    </w:p>
+    <w:p>
+      <w:r>
+        <w:t xml:space="preserve">                    </w:t>
+      </w:r>
+      <w:proofErr w:type="gramStart"/>
+      <w:r>
+        <w:t>break;</w:t>
+      </w:r>
+      <w:proofErr w:type="gramEnd"/>
+    </w:p>
+    <w:p>
+      <w:r>
+        <w:t>                //Add new Food</w:t>
+      </w:r>
+    </w:p>
+    <w:p>
+      <w:r>
+        <w:t>                case 2:</w:t>
+      </w:r>
+    </w:p>
+    <w:p>
+      <w:r>
+        <w:t xml:space="preserve">                    </w:t>
+      </w:r>
+      <w:proofErr w:type="spellStart"/>
+      <w:r>
+        <w:rPr>
+          <w:highlight w:val="yellow"/>
+        </w:rPr>
+        <w:t>addFood</w:t>
+      </w:r>
+      <w:proofErr w:type="spellEnd"/>
+      <w:r>
+        <w:rPr>
+          <w:highlight w:val="yellow"/>
+        </w:rPr>
+        <w:t xml:space="preserve">(scanner, </w:t>
+      </w:r>
+      <w:proofErr w:type="spellStart"/>
+      <w:r>
+        <w:rPr>
+          <w:highlight w:val="yellow"/>
+        </w:rPr>
+        <w:t>foodList</w:t>
+      </w:r>
+      <w:proofErr w:type="spellEnd"/>
+      <w:r>
+        <w:rPr>
+          <w:highlight w:val="yellow"/>
+        </w:rPr>
+        <w:t xml:space="preserve">, </w:t>
+      </w:r>
+      <w:proofErr w:type="spellStart"/>
+      <w:r>
+        <w:rPr>
+          <w:highlight w:val="yellow"/>
+        </w:rPr>
+        <w:t>jsonPath</w:t>
+      </w:r>
+      <w:proofErr w:type="spellEnd"/>
+      <w:proofErr w:type="gramStart"/>
+      <w:r>
+        <w:rPr>
+          <w:highlight w:val="yellow"/>
+        </w:rPr>
+        <w:t>);</w:t>
+      </w:r>
+      <w:proofErr w:type="gramEnd"/>
+    </w:p>
+    <w:p>
+      <w:r>
+        <w:t xml:space="preserve">                    int ans2 = </w:t>
+      </w:r>
+      <w:proofErr w:type="spellStart"/>
+      <w:r>
+        <w:t>continueApp</w:t>
+      </w:r>
+      <w:proofErr w:type="spellEnd"/>
+      <w:r>
+        <w:t>(scanner</w:t>
+      </w:r>
+      <w:proofErr w:type="gramStart"/>
+      <w:r>
+        <w:t>);</w:t>
+      </w:r>
+      <w:proofErr w:type="gramEnd"/>
+    </w:p>
+    <w:p>
+      <w:r>
+        <w:t xml:space="preserve">                    if (ans2 == </w:t>
+      </w:r>
+      <w:proofErr w:type="gramStart"/>
+      <w:r>
+        <w:t>0){</w:t>
+      </w:r>
+      <w:proofErr w:type="gramEnd"/>
+    </w:p>
+    <w:p>
+      <w:r>
+        <w:t xml:space="preserve">                        </w:t>
+      </w:r>
+      <w:proofErr w:type="spellStart"/>
+      <w:r>
+        <w:t>scanner.close</w:t>
+      </w:r>
+      <w:proofErr w:type="spellEnd"/>
+      <w:r>
+        <w:t>(</w:t>
+      </w:r>
+      <w:proofErr w:type="gramStart"/>
+      <w:r>
+        <w:t>);</w:t>
+      </w:r>
+      <w:proofErr w:type="gramEnd"/>
+    </w:p>
+    <w:p>
+      <w:r>
+        <w:t xml:space="preserve">                        </w:t>
+      </w:r>
+      <w:proofErr w:type="spellStart"/>
+      <w:r>
+        <w:t>System.exit</w:t>
+      </w:r>
+      <w:proofErr w:type="spellEnd"/>
+      <w:r>
+        <w:t>(0</w:t>
+      </w:r>
+      <w:proofErr w:type="gramStart"/>
+      <w:r>
+        <w:t>);</w:t>
+      </w:r>
+      <w:proofErr w:type="gramEnd"/>
+    </w:p>
+    <w:p>
+      <w:r>
+        <w:t>                    }</w:t>
+      </w:r>
+    </w:p>
+    <w:p>
+      <w:r>
+        <w:lastRenderedPageBreak/>
+        <w:t xml:space="preserve">                    </w:t>
+      </w:r>
+      <w:proofErr w:type="gramStart"/>
+      <w:r>
+        <w:t>break;</w:t>
+      </w:r>
+      <w:proofErr w:type="gramEnd"/>
+    </w:p>
+    <w:p/>
+    <w:p>
+      <w:r>
+        <w:t>                // Delete Food</w:t>
+      </w:r>
+    </w:p>
+    <w:p>
+      <w:r>
+        <w:t>                case 3:</w:t>
+      </w:r>
+    </w:p>
+    <w:p>
+      <w:r>
+        <w:t xml:space="preserve">                    </w:t>
+      </w:r>
+      <w:proofErr w:type="spellStart"/>
+      <w:r>
+        <w:rPr>
+          <w:highlight w:val="yellow"/>
+        </w:rPr>
+        <w:t>deleteFood</w:t>
+      </w:r>
+      <w:proofErr w:type="spellEnd"/>
+      <w:r>
+        <w:rPr>
+          <w:highlight w:val="yellow"/>
+        </w:rPr>
+        <w:t xml:space="preserve">(scanner, </w:t>
+      </w:r>
+      <w:proofErr w:type="spellStart"/>
+      <w:r>
+        <w:rPr>
+          <w:highlight w:val="yellow"/>
+        </w:rPr>
+        <w:t>foodList</w:t>
+      </w:r>
+      <w:proofErr w:type="spellEnd"/>
+      <w:r>
+        <w:rPr>
+          <w:highlight w:val="yellow"/>
+        </w:rPr>
+        <w:t xml:space="preserve">, </w:t>
+      </w:r>
+      <w:proofErr w:type="spellStart"/>
+      <w:r>
+        <w:rPr>
+          <w:highlight w:val="yellow"/>
+        </w:rPr>
+        <w:t>jsonPath</w:t>
+      </w:r>
+      <w:proofErr w:type="spellEnd"/>
+      <w:proofErr w:type="gramStart"/>
+      <w:r>
+        <w:rPr>
+          <w:highlight w:val="yellow"/>
+        </w:rPr>
+        <w:t>);</w:t>
+      </w:r>
+      <w:proofErr w:type="gramEnd"/>
+    </w:p>
+    <w:p>
+      <w:r>
+        <w:t xml:space="preserve">                    int ans3 = </w:t>
+      </w:r>
+      <w:proofErr w:type="spellStart"/>
+      <w:r>
+        <w:t>continueApp</w:t>
+      </w:r>
+      <w:proofErr w:type="spellEnd"/>
+      <w:r>
+        <w:t>(scanner</w:t>
+      </w:r>
+      <w:proofErr w:type="gramStart"/>
+      <w:r>
+        <w:t>);</w:t>
+      </w:r>
+      <w:proofErr w:type="gramEnd"/>
+    </w:p>
+    <w:p>
+      <w:r>
+        <w:t xml:space="preserve">                    if (ans3 == </w:t>
+      </w:r>
+      <w:proofErr w:type="gramStart"/>
+      <w:r>
+        <w:t>0){</w:t>
+      </w:r>
+      <w:proofErr w:type="gramEnd"/>
+    </w:p>
+    <w:p>
+      <w:r>
+        <w:t xml:space="preserve">                        </w:t>
+      </w:r>
+      <w:proofErr w:type="spellStart"/>
+      <w:r>
+        <w:t>scanner.close</w:t>
+      </w:r>
+      <w:proofErr w:type="spellEnd"/>
+      <w:r>
+        <w:t>(</w:t>
+      </w:r>
+      <w:proofErr w:type="gramStart"/>
+      <w:r>
+        <w:t>);</w:t>
+      </w:r>
+      <w:proofErr w:type="gramEnd"/>
+    </w:p>
+    <w:p>
+      <w:r>
+        <w:t xml:space="preserve">                        </w:t>
+      </w:r>
+      <w:proofErr w:type="spellStart"/>
+      <w:r>
+        <w:t>System.exit</w:t>
+      </w:r>
+      <w:proofErr w:type="spellEnd"/>
+      <w:r>
+        <w:t>(0</w:t>
+      </w:r>
+      <w:proofErr w:type="gramStart"/>
+      <w:r>
+        <w:t>);</w:t>
+      </w:r>
+      <w:proofErr w:type="gramEnd"/>
+    </w:p>
+    <w:p>
+      <w:r>
+        <w:t>                    }</w:t>
+      </w:r>
+    </w:p>
+    <w:p>
+      <w:r>
+        <w:t xml:space="preserve">                    </w:t>
+      </w:r>
+      <w:proofErr w:type="gramStart"/>
+      <w:r>
+        <w:t>break;</w:t>
+      </w:r>
+      <w:proofErr w:type="gramEnd"/>
+    </w:p>
+    <w:p>
+      <w:r>
+        <w:t xml:space="preserve">                </w:t>
+      </w:r>
+    </w:p>
+    <w:p>
+      <w:r>
+        <w:t>                case 4:</w:t>
+      </w:r>
+    </w:p>
+    <w:p>
+      <w:r>
+        <w:t xml:space="preserve">                    </w:t>
+      </w:r>
+      <w:proofErr w:type="spellStart"/>
+      <w:r>
+        <w:rPr>
+          <w:highlight w:val="yellow"/>
+        </w:rPr>
+        <w:t>prinInfoBanner</w:t>
+      </w:r>
+      <w:proofErr w:type="spellEnd"/>
+      <w:r>
+        <w:rPr>
+          <w:highlight w:val="yellow"/>
+        </w:rPr>
+        <w:t>(</w:t>
+      </w:r>
+      <w:proofErr w:type="gramStart"/>
+      <w:r>
+        <w:rPr>
+          <w:highlight w:val="yellow"/>
+        </w:rPr>
+        <w:t>);</w:t>
+      </w:r>
+      <w:proofErr w:type="gramEnd"/>
+    </w:p>
+    <w:p>
+      <w:r>
+        <w:t xml:space="preserve">                    int ans4 = </w:t>
+      </w:r>
+      <w:proofErr w:type="spellStart"/>
+      <w:r>
+        <w:t>continueApp</w:t>
+      </w:r>
+      <w:proofErr w:type="spellEnd"/>
+      <w:r>
+        <w:t>(scanner</w:t>
+      </w:r>
+      <w:proofErr w:type="gramStart"/>
+      <w:r>
+        <w:t>);</w:t>
+      </w:r>
+      <w:proofErr w:type="gramEnd"/>
+    </w:p>
+    <w:p>
+      <w:r>
+        <w:t xml:space="preserve">                    if (ans4 == </w:t>
+      </w:r>
+      <w:proofErr w:type="gramStart"/>
+      <w:r>
+        <w:t>0){</w:t>
+      </w:r>
+      <w:proofErr w:type="gramEnd"/>
+    </w:p>
+    <w:p>
+      <w:r>
+        <w:t xml:space="preserve">                        </w:t>
+      </w:r>
+      <w:proofErr w:type="spellStart"/>
+      <w:r>
+        <w:t>scanner.close</w:t>
+      </w:r>
+      <w:proofErr w:type="spellEnd"/>
+      <w:r>
+        <w:t>(</w:t>
+      </w:r>
+      <w:proofErr w:type="gramStart"/>
+      <w:r>
+        <w:t>);</w:t>
+      </w:r>
+      <w:proofErr w:type="gramEnd"/>
+    </w:p>
+    <w:p>
+      <w:r>
+        <w:t xml:space="preserve">                        </w:t>
+      </w:r>
+      <w:proofErr w:type="spellStart"/>
+      <w:r>
+        <w:t>System.exit</w:t>
+      </w:r>
+      <w:proofErr w:type="spellEnd"/>
+      <w:r>
+        <w:t>(0</w:t>
+      </w:r>
+      <w:proofErr w:type="gramStart"/>
+      <w:r>
+        <w:t>);</w:t>
+      </w:r>
+      <w:proofErr w:type="gramEnd"/>
+    </w:p>
+    <w:p>
+      <w:r>
+        <w:t>                    }</w:t>
+      </w:r>
+    </w:p>
+    <w:p>
+      <w:r>
+        <w:t xml:space="preserve">                    </w:t>
+      </w:r>
+      <w:proofErr w:type="gramStart"/>
+      <w:r>
+        <w:t>break;</w:t>
+      </w:r>
+      <w:proofErr w:type="gramEnd"/>
+    </w:p>
+    <w:p/>
+    <w:p>
+      <w:r>
+        <w:t>                case 5:</w:t>
+      </w:r>
+    </w:p>
+    <w:p>
+      <w:r>
+        <w:t xml:space="preserve">                    </w:t>
+      </w:r>
+      <w:proofErr w:type="spellStart"/>
+      <w:r>
+        <w:t>System.out.println</w:t>
+      </w:r>
+      <w:proofErr w:type="spellEnd"/>
+      <w:proofErr w:type="gramStart"/>
+      <w:r>
+        <w:t>("\</w:t>
+      </w:r>
+      <w:proofErr w:type="spellStart"/>
+      <w:proofErr w:type="gramEnd"/>
+      <w:r>
+        <w:t>nGoodbye</w:t>
+      </w:r>
+      <w:proofErr w:type="spellEnd"/>
+      <w:r>
+        <w:t>!!"</w:t>
+      </w:r>
+      <w:proofErr w:type="gramStart"/>
+      <w:r>
+        <w:t>);</w:t>
+      </w:r>
+      <w:proofErr w:type="gramEnd"/>
+    </w:p>
+    <w:p>
+      <w:r>
+        <w:t xml:space="preserve">                    </w:t>
+      </w:r>
+      <w:proofErr w:type="spellStart"/>
+      <w:r>
+        <w:t>scanner.close</w:t>
+      </w:r>
+      <w:proofErr w:type="spellEnd"/>
+      <w:r>
+        <w:t>(</w:t>
+      </w:r>
+      <w:proofErr w:type="gramStart"/>
+      <w:r>
+        <w:t>);</w:t>
+      </w:r>
+      <w:proofErr w:type="gramEnd"/>
+    </w:p>
+    <w:p>
+      <w:r>
+        <w:t xml:space="preserve">                    </w:t>
+      </w:r>
+      <w:proofErr w:type="spellStart"/>
+      <w:r>
+        <w:rPr>
+          <w:highlight w:val="yellow"/>
+        </w:rPr>
+        <w:t>System.exit</w:t>
+      </w:r>
+      <w:proofErr w:type="spellEnd"/>
+      <w:r>
+        <w:rPr>
+          <w:highlight w:val="yellow"/>
+        </w:rPr>
+        <w:t>(0</w:t>
+      </w:r>
+      <w:proofErr w:type="gramStart"/>
+      <w:r>
+        <w:rPr>
+          <w:highlight w:val="yellow"/>
+        </w:rPr>
+        <w:t>);</w:t>
+      </w:r>
+      <w:proofErr w:type="gramEnd"/>
+    </w:p>
+    <w:p>
+      <w:r>
+        <w:t xml:space="preserve">                    </w:t>
+      </w:r>
+      <w:proofErr w:type="gramStart"/>
+      <w:r>
+        <w:t>break;</w:t>
+      </w:r>
+      <w:proofErr w:type="gramEnd"/>
+    </w:p>
+    <w:p>
+      <w:r>
+        <w:t>            }</w:t>
+      </w:r>
+    </w:p>
+    <w:p>
+      <w:r>
+        <w:t>        }</w:t>
+      </w:r>
+    </w:p>
+    <w:p>
+      <w:r>
+        <w:t>    }</w:t>
+      </w:r>
+    </w:p>
+    <w:p>
+      <w:pPr>
+        <w:rPr>
+          <w:sz w:val="30"/>
+        </w:rPr>
+      </w:pPr>
+      <w:r>
+        <w:rPr>
+          <w:sz w:val="30"/>
+        </w:rPr>
+        <w:lastRenderedPageBreak/>
+        <w:t>Screenshots:</w:t>
+      </w:r>
+    </w:p>
+    <w:p>
+      <w:pPr>
+        <w:rPr>
+          <w:sz w:val="30"/>
+        </w:rPr>
+      </w:pPr>
+    </w:p>
+    <w:p>
+      <w:pPr>
+        <w:rPr>
+          <w:sz w:val="30"/>
+        </w:rPr>
+      </w:pPr>
+      <w:r>
+        <w:rPr>
+          <w:noProof/>
+          <w:sz w:val="30"/>
+        </w:rPr>
+        <w:drawing>
+          <wp:anchor distT="0" distB="0" distL="114300" distR="114300" simplePos="0" relativeHeight="251668480" behindDoc="0" locked="0" layoutInCell="1" allowOverlap="1" wp14:anchorId="5307DBF2" wp14:editId="255B9AC6">
+            <wp:simplePos x="0" y="0"/>
+            <wp:positionH relativeFrom="margin">
+              <wp:align>right</wp:align>
+            </wp:positionH>
+            <wp:positionV relativeFrom="paragraph">
+              <wp:posOffset>2466975</wp:posOffset>
+            </wp:positionV>
+            <wp:extent cx="5895975" cy="4831080"/>
+            <wp:effectExtent l="0" t="0" r="9525" b="7620"/>
+            <wp:wrapNone/>
+            <wp:docPr id="1657967748" name="Picture 3"/>
+            <wp:cNvGraphicFramePr>
+              <a:graphicFrameLocks xmlns:a="http://schemas.openxmlformats.org/drawingml/2006/main" noChangeAspect="1"/>
+            </wp:cNvGraphicFramePr>
+            <a:graphic xmlns:a="http://schemas.openxmlformats.org/drawingml/2006/main">
+              <a:graphicData uri="http://schemas.openxmlformats.org/drawingml/2006/picture">
+                <pic:pic xmlns:pic="http://schemas.openxmlformats.org/drawingml/2006/picture">
+                  <pic:nvPicPr>
+                    <pic:cNvPr id="1657967748" name="Picture 1657967748"/>
+                    <pic:cNvPicPr/>
+                  </pic:nvPicPr>
+                  <pic:blipFill rotWithShape="1">
+                    <a:blip r:embed="rId11">
+                      <a:extLst>
+                        <a:ext uri="{28A0092B-C50C-407E-A947-70E740481C1C}">
+                          <a14:useLocalDpi xmlns:a14="http://schemas.microsoft.com/office/drawing/2010/main" val="0"/>
+                        </a:ext>
+                      </a:extLst>
+                    </a:blip>
+                    <a:srcRect t="22352"/>
+                    <a:stretch/>
+                  </pic:blipFill>
+                  <pic:spPr bwMode="auto">
+                    <a:xfrm>
+                      <a:off x="0" y="0"/>
+                      <a:ext cx="5895975" cy="4831080"/>
+                    </a:xfrm>
+                    <a:prstGeom prst="rect">
+                      <a:avLst/>
+                    </a:prstGeom>
+                    <a:ln>
+                      <a:noFill/>
+                    </a:ln>
+                    <a:extLst>
+                      <a:ext uri="{53640926-AAD7-44D8-BBD7-CCE9431645EC}">
+                        <a14:shadowObscured xmlns:a14="http://schemas.microsoft.com/office/drawing/2010/main"/>
+                      </a:ext>
+                    </a:extLst>
+                  </pic:spPr>
+                </pic:pic>
+              </a:graphicData>
+            </a:graphic>
+            <wp14:sizeRelH relativeFrom="margin">
+              <wp14:pctWidth>0</wp14:pctWidth>
+            </wp14:sizeRelH>
+            <wp14:sizeRelV relativeFrom="margin">
+              <wp14:pctHeight>0</wp14:pctHeight>
+            </wp14:sizeRelV>
+          </wp:anchor>
+        </w:drawing>
+      </w:r>
+      <w:r>
+        <w:rPr>
+          <w:noProof/>
+          <w:sz w:val="30"/>
+        </w:rPr>
+        <w:drawing>
+          <wp:anchor distT="0" distB="0" distL="114300" distR="114300" simplePos="0" relativeHeight="251667456" behindDoc="0" locked="0" layoutInCell="1" allowOverlap="1" wp14:anchorId="3173D504" wp14:editId="6CC18ED5">
+            <wp:simplePos x="0" y="0"/>
+            <wp:positionH relativeFrom="margin">
+              <wp:align>right</wp:align>
+            </wp:positionH>
+            <wp:positionV relativeFrom="paragraph">
+              <wp:posOffset>85725</wp:posOffset>
+            </wp:positionV>
+            <wp:extent cx="5943600" cy="2714625"/>
+            <wp:effectExtent l="0" t="0" r="0" b="9525"/>
+            <wp:wrapNone/>
+            <wp:docPr id="148200103" name="Picture 2" descr="A screenshot of a computer&#10;&#10;AI-generated content may be incorrect."/>
+            <wp:cNvGraphicFramePr>
+              <a:graphicFrameLocks xmlns:a="http://schemas.openxmlformats.org/drawingml/2006/main" noChangeAspect="1"/>
+            </wp:cNvGraphicFramePr>
+            <a:graphic xmlns:a="http://schemas.openxmlformats.org/drawingml/2006/main">
+              <a:graphicData uri="http://schemas.openxmlformats.org/drawingml/2006/picture">
+                <pic:pic xmlns:pic="http://schemas.openxmlformats.org/drawingml/2006/picture">
+                  <pic:nvPicPr>
+                    <pic:cNvPr id="148200103" name="Picture 2" descr="A screenshot of a computer&#10;&#10;AI-generated content may be incorrect."/>
+                    <pic:cNvPicPr/>
+                  </pic:nvPicPr>
+                  <pic:blipFill rotWithShape="1">
+                    <a:blip r:embed="rId12">
+                      <a:extLst>
+                        <a:ext uri="{28A0092B-C50C-407E-A947-70E740481C1C}">
+                          <a14:useLocalDpi xmlns:a14="http://schemas.microsoft.com/office/drawing/2010/main" val="0"/>
+                        </a:ext>
+                      </a:extLst>
+                    </a:blip>
+                    <a:srcRect l="-801" t="-614" r="801" b="56853"/>
+                    <a:stretch/>
+                  </pic:blipFill>
+                  <pic:spPr bwMode="auto">
+                    <a:xfrm>
+                      <a:off x="0" y="0"/>
+                      <a:ext cx="5943600" cy="2714625"/>
+                    </a:xfrm>
+                    <a:prstGeom prst="rect">
+                      <a:avLst/>
+                    </a:prstGeom>
+                    <a:ln>
+                      <a:noFill/>
+                    </a:ln>
+                    <a:extLst>
+                      <a:ext uri="{53640926-AAD7-44D8-BBD7-CCE9431645EC}">
+                        <a14:shadowObscured xmlns:a14="http://schemas.microsoft.com/office/drawing/2010/main"/>
+                      </a:ext>
+                    </a:extLst>
+                  </pic:spPr>
+                </pic:pic>
+              </a:graphicData>
+            </a:graphic>
+            <wp14:sizeRelV relativeFrom="margin">
+              <wp14:pctHeight>0</wp14:pctHeight>
+            </wp14:sizeRelV>
+          </wp:anchor>
+        </w:drawing>
+      </w:r>
+      <w:r>
+        <w:rPr>
+          <w:sz w:val="30"/>
+        </w:rPr>
+        <w:br w:type="page"/>
+      </w:r>
+    </w:p>
+    <w:p>
+      <w:pPr>
+        <w:rPr>
+          <w:sz w:val="30"/>
+        </w:rPr>
+      </w:pPr>
+      <w:r>
+        <w:rPr>
+          <w:noProof/>
+          <w:sz w:val="30"/>
+        </w:rPr>
+        <w:lastRenderedPageBreak/>
+        <w:drawing>
+          <wp:anchor distT="0" distB="0" distL="114300" distR="114300" simplePos="0" relativeHeight="251669504" behindDoc="0" locked="0" layoutInCell="1" allowOverlap="1" wp14:anchorId="0A469E60" wp14:editId="3BDDDBB2">
+            <wp:simplePos x="0" y="0"/>
+            <wp:positionH relativeFrom="margin">
+              <wp:align>right</wp:align>
+            </wp:positionH>
+            <wp:positionV relativeFrom="paragraph">
+              <wp:posOffset>28575</wp:posOffset>
+            </wp:positionV>
+            <wp:extent cx="5943600" cy="6210300"/>
+            <wp:effectExtent l="0" t="0" r="0" b="0"/>
+            <wp:wrapNone/>
+            <wp:docPr id="1880142824" name="Picture 4"/>
+            <wp:cNvGraphicFramePr>
+              <a:graphicFrameLocks xmlns:a="http://schemas.openxmlformats.org/drawingml/2006/main" noChangeAspect="1"/>
+            </wp:cNvGraphicFramePr>
+            <a:graphic xmlns:a="http://schemas.openxmlformats.org/drawingml/2006/main">
+              <a:graphicData uri="http://schemas.openxmlformats.org/drawingml/2006/picture">
+                <pic:pic xmlns:pic="http://schemas.openxmlformats.org/drawingml/2006/picture">
+                  <pic:nvPicPr>
+                    <pic:cNvPr id="1880142824" name="Picture 1880142824"/>
+                    <pic:cNvPicPr/>
+                  </pic:nvPicPr>
+                  <pic:blipFill rotWithShape="1">
+                    <a:blip r:embed="rId13">
+                      <a:extLst>
+                        <a:ext uri="{28A0092B-C50C-407E-A947-70E740481C1C}">
+                          <a14:useLocalDpi xmlns:a14="http://schemas.microsoft.com/office/drawing/2010/main" val="0"/>
+                        </a:ext>
+                      </a:extLst>
+                    </a:blip>
+                    <a:srcRect t="307" b="-30"/>
+                    <a:stretch/>
+                  </pic:blipFill>
+                  <pic:spPr bwMode="auto">
+                    <a:xfrm>
+                      <a:off x="0" y="0"/>
+                      <a:ext cx="5943600" cy="6210300"/>
+                    </a:xfrm>
+                    <a:prstGeom prst="rect">
+                      <a:avLst/>
+                    </a:prstGeom>
+                    <a:ln>
+                      <a:noFill/>
+                    </a:ln>
+                    <a:extLst>
+                      <a:ext uri="{53640926-AAD7-44D8-BBD7-CCE9431645EC}">
+                        <a14:shadowObscured xmlns:a14="http://schemas.microsoft.com/office/drawing/2010/main"/>
+                      </a:ext>
+                    </a:extLst>
+                  </pic:spPr>
+                </pic:pic>
+              </a:graphicData>
+            </a:graphic>
+            <wp14:sizeRelV relativeFrom="margin">
+              <wp14:pctHeight>0</wp14:pctHeight>
+            </wp14:sizeRelV>
+          </wp:anchor>
+        </w:drawing>
+      </w:r>
+    </w:p>
+    <w:p>
+      <w:pPr>
+        <w:rPr>
+          <w:sz w:val="30"/>
+        </w:rPr>
+      </w:pPr>
+      <w:r>
+        <w:rPr>
+          <w:noProof/>
+          <w:sz w:val="30"/>
+        </w:rPr>
+        <w:drawing>
+          <wp:anchor distT="0" distB="0" distL="114300" distR="114300" simplePos="0" relativeHeight="251671552" behindDoc="0" locked="0" layoutInCell="1" allowOverlap="1" wp14:anchorId="0A3874D9" wp14:editId="41FFA4B5">
+            <wp:simplePos x="0" y="0"/>
+            <wp:positionH relativeFrom="margin">
+              <wp:posOffset>3676650</wp:posOffset>
+            </wp:positionH>
+            <wp:positionV relativeFrom="paragraph">
+              <wp:posOffset>1600200</wp:posOffset>
+            </wp:positionV>
+            <wp:extent cx="2266950" cy="4267200"/>
+            <wp:effectExtent l="0" t="0" r="0" b="0"/>
+            <wp:wrapNone/>
+            <wp:docPr id="524625666" name="Picture 6"/>
+            <wp:cNvGraphicFramePr>
+              <a:graphicFrameLocks xmlns:a="http://schemas.openxmlformats.org/drawingml/2006/main" noChangeAspect="1"/>
+            </wp:cNvGraphicFramePr>
+            <a:graphic xmlns:a="http://schemas.openxmlformats.org/drawingml/2006/main">
+              <a:graphicData uri="http://schemas.openxmlformats.org/drawingml/2006/picture">
+                <pic:pic xmlns:pic="http://schemas.openxmlformats.org/drawingml/2006/picture">
+                  <pic:nvPicPr>
+                    <pic:cNvPr id="524625666" name="Picture 524625666"/>
+                    <pic:cNvPicPr/>
+                  </pic:nvPicPr>
+                  <pic:blipFill rotWithShape="1">
+                    <a:blip r:embed="rId14">
+                      <a:extLst>
+                        <a:ext uri="{28A0092B-C50C-407E-A947-70E740481C1C}">
+                          <a14:useLocalDpi xmlns:a14="http://schemas.microsoft.com/office/drawing/2010/main" val="0"/>
+                        </a:ext>
+                      </a:extLst>
+                    </a:blip>
+                    <a:srcRect t="18855" r="61859" b="5724"/>
+                    <a:stretch/>
+                  </pic:blipFill>
+                  <pic:spPr bwMode="auto">
+                    <a:xfrm>
+                      <a:off x="0" y="0"/>
+                      <a:ext cx="2266950" cy="4267200"/>
+                    </a:xfrm>
+                    <a:prstGeom prst="rect">
+                      <a:avLst/>
+                    </a:prstGeom>
+                    <a:ln>
+                      <a:noFill/>
+                    </a:ln>
+                    <a:extLst>
+                      <a:ext uri="{53640926-AAD7-44D8-BBD7-CCE9431645EC}">
+                        <a14:shadowObscured xmlns:a14="http://schemas.microsoft.com/office/drawing/2010/main"/>
+                      </a:ext>
+                    </a:extLst>
+                  </pic:spPr>
+                </pic:pic>
+              </a:graphicData>
+            </a:graphic>
+            <wp14:sizeRelH relativeFrom="margin">
+              <wp14:pctWidth>0</wp14:pctWidth>
+            </wp14:sizeRelH>
+            <wp14:sizeRelV relativeFrom="margin">
+              <wp14:pctHeight>0</wp14:pctHeight>
+            </wp14:sizeRelV>
+          </wp:anchor>
+        </w:drawing>
+      </w:r>
+      <w:r>
+        <w:rPr>
+          <w:sz w:val="30"/>
+        </w:rPr>
+        <w:br w:type="page"/>
+      </w:r>
+    </w:p>
+    <w:p>
+      <w:pPr>
+        <w:rPr>
+          <w:sz w:val="30"/>
+        </w:rPr>
+      </w:pPr>
+      <w:r>
+        <w:rPr>
+          <w:noProof/>
+          <w:sz w:val="30"/>
+        </w:rPr>
+        <w:lastRenderedPageBreak/>
+        <w:drawing>
+          <wp:anchor distT="0" distB="0" distL="114300" distR="114300" simplePos="0" relativeHeight="251672576" behindDoc="0" locked="0" layoutInCell="1" allowOverlap="1" wp14:anchorId="1C1AB824" wp14:editId="2008C33C">
+            <wp:simplePos x="0" y="0"/>
+            <wp:positionH relativeFrom="margin">
+              <wp:posOffset>0</wp:posOffset>
+            </wp:positionH>
+            <wp:positionV relativeFrom="paragraph">
+              <wp:posOffset>57150</wp:posOffset>
+            </wp:positionV>
+            <wp:extent cx="5943600" cy="2828925"/>
+            <wp:effectExtent l="0" t="0" r="0" b="9525"/>
+            <wp:wrapNone/>
+            <wp:docPr id="2051051028" name="Picture 7"/>
+            <wp:cNvGraphicFramePr>
+              <a:graphicFrameLocks xmlns:a="http://schemas.openxmlformats.org/drawingml/2006/main" noChangeAspect="1"/>
+            </wp:cNvGraphicFramePr>
+            <a:graphic xmlns:a="http://schemas.openxmlformats.org/drawingml/2006/main">
+              <a:graphicData uri="http://schemas.openxmlformats.org/drawingml/2006/picture">
+                <pic:pic xmlns:pic="http://schemas.openxmlformats.org/drawingml/2006/picture">
+                  <pic:nvPicPr>
+                    <pic:cNvPr id="2051051028" name="Picture 2051051028"/>
+                    <pic:cNvPicPr/>
+                  </pic:nvPicPr>
+                  <pic:blipFill rotWithShape="1">
+                    <a:blip r:embed="rId15">
+                      <a:extLst>
+                        <a:ext uri="{28A0092B-C50C-407E-A947-70E740481C1C}">
+                          <a14:useLocalDpi xmlns:a14="http://schemas.microsoft.com/office/drawing/2010/main" val="0"/>
+                        </a:ext>
+                      </a:extLst>
+                    </a:blip>
+                    <a:srcRect b="54350"/>
+                    <a:stretch/>
+                  </pic:blipFill>
+                  <pic:spPr bwMode="auto">
+                    <a:xfrm>
+                      <a:off x="0" y="0"/>
+                      <a:ext cx="5943600" cy="2828925"/>
+                    </a:xfrm>
+                    <a:prstGeom prst="rect">
+                      <a:avLst/>
+                    </a:prstGeom>
+                    <a:ln>
+                      <a:noFill/>
+                    </a:ln>
+                    <a:extLst>
+                      <a:ext uri="{53640926-AAD7-44D8-BBD7-CCE9431645EC}">
+                        <a14:shadowObscured xmlns:a14="http://schemas.microsoft.com/office/drawing/2010/main"/>
+                      </a:ext>
+                    </a:extLst>
+                  </pic:spPr>
+                </pic:pic>
+              </a:graphicData>
+            </a:graphic>
+            <wp14:sizeRelV relativeFrom="margin">
+              <wp14:pctHeight>0</wp14:pctHeight>
+            </wp14:sizeRelV>
+          </wp:anchor>
+        </w:drawing>
+      </w:r>
+    </w:p>
+    <w:p>
+      <w:pPr>
+        <w:rPr>
+          <w:sz w:val="30"/>
+        </w:rPr>
+      </w:pPr>
+    </w:p>
+    <w:p>
+      <w:pPr>
+        <w:rPr>
+          <w:sz w:val="30"/>
+        </w:rPr>
+      </w:pPr>
+      <w:r>
+        <w:rPr>
+          <w:noProof/>
+          <w:sz w:val="30"/>
+        </w:rPr>
+        <w:drawing>
+          <wp:anchor distT="0" distB="0" distL="114300" distR="114300" simplePos="0" relativeHeight="251674624" behindDoc="0" locked="0" layoutInCell="1" allowOverlap="1" wp14:anchorId="4664FC80" wp14:editId="3CACCA6E">
+            <wp:simplePos x="0" y="0"/>
+            <wp:positionH relativeFrom="margin">
+              <wp:align>right</wp:align>
+            </wp:positionH>
+            <wp:positionV relativeFrom="paragraph">
+              <wp:posOffset>2181225</wp:posOffset>
+            </wp:positionV>
+            <wp:extent cx="5943600" cy="6222365"/>
+            <wp:effectExtent l="0" t="0" r="0" b="6985"/>
+            <wp:wrapNone/>
+            <wp:docPr id="1762758751" name="Picture 8" descr="A screenshot of a computer&#10;&#10;AI-generated content may be incorrect."/>
+            <wp:cNvGraphicFramePr>
+              <a:graphicFrameLocks xmlns:a="http://schemas.openxmlformats.org/drawingml/2006/main" noChangeAspect="1"/>
+            </wp:cNvGraphicFramePr>
+            <a:graphic xmlns:a="http://schemas.openxmlformats.org/drawingml/2006/main">
+              <a:graphicData uri="http://schemas.openxmlformats.org/drawingml/2006/picture">
+                <pic:pic xmlns:pic="http://schemas.openxmlformats.org/drawingml/2006/picture">
+                  <pic:nvPicPr>
+                    <pic:cNvPr id="1762758751" name="Picture 8" descr="A screenshot of a computer&#10;&#10;AI-generated content may be incorrect."/>
+                    <pic:cNvPicPr/>
+                  </pic:nvPicPr>
+                  <pic:blipFill>
+                    <a:blip r:embed="rId16">
+                      <a:extLst>
+                        <a:ext uri="{28A0092B-C50C-407E-A947-70E740481C1C}">
+                          <a14:useLocalDpi xmlns:a14="http://schemas.microsoft.com/office/drawing/2010/main" val="0"/>
+                        </a:ext>
+                      </a:extLst>
+                    </a:blip>
+                    <a:stretch>
+                      <a:fillRect/>
+                    </a:stretch>
+                  </pic:blipFill>
+                  <pic:spPr>
+                    <a:xfrm>
+                      <a:off x="0" y="0"/>
+                      <a:ext cx="5943600" cy="6222365"/>
+                    </a:xfrm>
+                    <a:prstGeom prst="rect">
+                      <a:avLst/>
+                    </a:prstGeom>
+                  </pic:spPr>
+                </pic:pic>
+              </a:graphicData>
+            </a:graphic>
+          </wp:anchor>
+        </w:drawing>
+      </w:r>
+      <w:r>
+        <w:rPr>
+          <w:sz w:val="30"/>
+        </w:rPr>
+        <w:br w:type="page"/>
+      </w:r>
+    </w:p>
+    <w:p>
+      <w:pPr>
+        <w:rPr>
+          <w:sz w:val="30"/>
+        </w:rPr>
+      </w:pPr>
+      <w:r>
+        <w:rPr>
+          <w:noProof/>
+          <w:sz w:val="30"/>
+        </w:rPr>
+        <w:lastRenderedPageBreak/>
+        <w:drawing>
+          <wp:anchor distT="0" distB="0" distL="114300" distR="114300" simplePos="0" relativeHeight="251666432" behindDoc="0" locked="0" layoutInCell="1" allowOverlap="1" wp14:anchorId="152D756A" wp14:editId="1822D709">
+            <wp:simplePos x="0" y="0"/>
+            <wp:positionH relativeFrom="margin">
+              <wp:align>right</wp:align>
+            </wp:positionH>
+            <wp:positionV relativeFrom="paragraph">
+              <wp:posOffset>3276600</wp:posOffset>
+            </wp:positionV>
+            <wp:extent cx="5943600" cy="3811270"/>
+            <wp:effectExtent l="0" t="0" r="0" b="0"/>
+            <wp:wrapNone/>
+            <wp:docPr id="1186691669" name="Picture 11"/>
+            <wp:cNvGraphicFramePr>
+              <a:graphicFrameLocks xmlns:a="http://schemas.openxmlformats.org/drawingml/2006/main" noChangeAspect="1"/>
+            </wp:cNvGraphicFramePr>
+            <a:graphic xmlns:a="http://schemas.openxmlformats.org/drawingml/2006/main">
+              <a:graphicData uri="http://schemas.openxmlformats.org/drawingml/2006/picture">
+                <pic:pic xmlns:pic="http://schemas.openxmlformats.org/drawingml/2006/picture">
+                  <pic:nvPicPr>
+                    <pic:cNvPr id="1186691669" name="Picture 11"/>
+                    <pic:cNvPicPr/>
+                  </pic:nvPicPr>
+                  <pic:blipFill>
+                    <a:blip r:embed="rId17">
+                      <a:extLst>
+                        <a:ext uri="{28A0092B-C50C-407E-A947-70E740481C1C}">
+                          <a14:useLocalDpi xmlns:a14="http://schemas.microsoft.com/office/drawing/2010/main" val="0"/>
+                        </a:ext>
+                      </a:extLst>
+                    </a:blip>
+                    <a:stretch>
+                      <a:fillRect/>
+                    </a:stretch>
+                  </pic:blipFill>
+                  <pic:spPr>
+                    <a:xfrm>
+                      <a:off x="0" y="0"/>
+                      <a:ext cx="5943600" cy="3811270"/>
+                    </a:xfrm>
+                    <a:prstGeom prst="rect">
+                      <a:avLst/>
+                    </a:prstGeom>
+                  </pic:spPr>
+                </pic:pic>
+              </a:graphicData>
+            </a:graphic>
+          </wp:anchor>
+        </w:drawing>
+      </w:r>
+      <w:r>
+        <w:rPr>
+          <w:noProof/>
+          <w:sz w:val="30"/>
+        </w:rPr>
+        <w:drawing>
+          <wp:anchor distT="0" distB="0" distL="114300" distR="114300" simplePos="0" relativeHeight="251673600" behindDoc="0" locked="0" layoutInCell="1" allowOverlap="1" wp14:anchorId="11A935C2" wp14:editId="09266798">
+            <wp:simplePos x="0" y="0"/>
+            <wp:positionH relativeFrom="margin">
+              <wp:align>right</wp:align>
+            </wp:positionH>
+            <wp:positionV relativeFrom="paragraph">
+              <wp:posOffset>0</wp:posOffset>
+            </wp:positionV>
+            <wp:extent cx="5943600" cy="3286125"/>
+            <wp:effectExtent l="0" t="0" r="0" b="9525"/>
+            <wp:wrapNone/>
+            <wp:docPr id="862401187" name="Picture 9"/>
+            <wp:cNvGraphicFramePr>
+              <a:graphicFrameLocks xmlns:a="http://schemas.openxmlformats.org/drawingml/2006/main" noChangeAspect="1"/>
+            </wp:cNvGraphicFramePr>
+            <a:graphic xmlns:a="http://schemas.openxmlformats.org/drawingml/2006/main">
+              <a:graphicData uri="http://schemas.openxmlformats.org/drawingml/2006/picture">
+                <pic:pic xmlns:pic="http://schemas.openxmlformats.org/drawingml/2006/picture">
+                  <pic:nvPicPr>
+                    <pic:cNvPr id="862401187" name="Picture 862401187"/>
+                    <pic:cNvPicPr/>
+                  </pic:nvPicPr>
+                  <pic:blipFill rotWithShape="1">
+                    <a:blip r:embed="rId18">
+                      <a:extLst>
+                        <a:ext uri="{28A0092B-C50C-407E-A947-70E740481C1C}">
+                          <a14:useLocalDpi xmlns:a14="http://schemas.microsoft.com/office/drawing/2010/main" val="0"/>
+                        </a:ext>
+                      </a:extLst>
+                    </a:blip>
+                    <a:srcRect b="47026"/>
+                    <a:stretch/>
+                  </pic:blipFill>
+                  <pic:spPr bwMode="auto">
+                    <a:xfrm>
+                      <a:off x="0" y="0"/>
+                      <a:ext cx="5943600" cy="3286125"/>
+                    </a:xfrm>
+                    <a:prstGeom prst="rect">
+                      <a:avLst/>
+                    </a:prstGeom>
+                    <a:ln>
+                      <a:noFill/>
+                    </a:ln>
+                    <a:extLst>
+                      <a:ext uri="{53640926-AAD7-44D8-BBD7-CCE9431645EC}">
+                        <a14:shadowObscured xmlns:a14="http://schemas.microsoft.com/office/drawing/2010/main"/>
+                      </a:ext>
+                    </a:extLst>
+                  </pic:spPr>
+                </pic:pic>
+              </a:graphicData>
+            </a:graphic>
+            <wp14:sizeRelV relativeFrom="margin">
+              <wp14:pctHeight>0</wp14:pctHeight>
+            </wp14:sizeRelV>
+          </wp:anchor>
+        </w:drawing>
+      </w:r>
+    </w:p>
+    <w:p>
+      <w:pPr>
+        <w:rPr>
+          <w:sz w:val="30"/>
+        </w:rPr>
+      </w:pPr>
+    </w:p>
+    <w:p>
+      <w:pPr>
+        <w:rPr>
+          <w:sz w:val="30"/>
+        </w:rPr>
+      </w:pPr>
+    </w:p>
+    <w:p>
+      <w:pPr>
+        <w:rPr>
+          <w:sz w:val="30"/>
+        </w:rPr>
+      </w:pPr>
+    </w:p>
+    <w:p>
+      <w:pPr>
+        <w:rPr>
+          <w:sz w:val="30"/>
+        </w:rPr>
+      </w:pPr>
+    </w:p>
+    <w:p>
+      <w:pPr>
+        <w:rPr>
+          <w:sz w:val="30"/>
+        </w:rPr>
+      </w:pPr>
+    </w:p>
+    <w:p>
+      <w:pPr>
+        <w:rPr>
+          <w:sz w:val="30"/>
+        </w:rPr>
+      </w:pPr>
+    </w:p>
+    <w:p>
+      <w:pPr>
+        <w:rPr>
+          <w:sz w:val="30"/>
+        </w:rPr>
+      </w:pPr>
+    </w:p>
+    <w:p>
+      <w:pPr>
+        <w:rPr>
+          <w:sz w:val="30"/>
+        </w:rPr>
+      </w:pPr>
+    </w:p>
+    <w:p>
+      <w:pPr>
+        <w:rPr>
+          <w:sz w:val="30"/>
+        </w:rPr>
+      </w:pPr>
+    </w:p>
+    <w:p>
+      <w:pPr>
+        <w:rPr>
+          <w:sz w:val="30"/>
+        </w:rPr>
+      </w:pPr>
+    </w:p>
+    <w:p>
+      <w:pPr>
+        <w:rPr>
+          <w:sz w:val="30"/>
+        </w:rPr>
+      </w:pPr>
+    </w:p>
+    <w:p>
+      <w:pPr>
+        <w:rPr>
+          <w:sz w:val="30"/>
+        </w:rPr>
+      </w:pPr>
+    </w:p>
+    <w:p>
+      <w:pPr>
+        <w:rPr>
+          <w:sz w:val="30"/>
+        </w:rPr>
+      </w:pPr>
+    </w:p>
+    <w:p>
+      <w:pPr>
+        <w:rPr>
+          <w:sz w:val="30"/>
+        </w:rPr>
+      </w:pPr>
+    </w:p>
+    <w:p>
+      <w:pPr>
+        <w:rPr>
+          <w:sz w:val="30"/>
+        </w:rPr>
+      </w:pPr>
+    </w:p>
+    <w:p>
+      <w:pPr>
+        <w:rPr>
+          <w:sz w:val="30"/>
+        </w:rPr>
+      </w:pPr>
+    </w:p>
+    <w:p>
+      <w:pPr>
+        <w:rPr>
+          <w:sz w:val="30"/>
+        </w:rPr>
+      </w:pPr>
+    </w:p>
+    <w:p>
+      <w:pPr>
+        <w:rPr>
+          <w:sz w:val="30"/>
+        </w:rPr>
+      </w:pPr>
+    </w:p>
+    <w:p>
+      <w:pPr>
+        <w:rPr>
+          <w:sz w:val="30"/>
+        </w:rPr>
+      </w:pPr>
+    </w:p>
+    <w:p>
+      <w:pPr>
+        <w:rPr>
+          <w:sz w:val="30"/>
+        </w:rPr>
+      </w:pPr>
+    </w:p>
+    <w:p>
+      <w:pPr>
+        <w:rPr>
+          <w:sz w:val="30"/>
+        </w:rPr>
+      </w:pPr>
+      <w:r>
+        <w:rPr>
+          <w:sz w:val="30"/>
+        </w:rPr>
+        <w:t>Video Link:</w:t>
+      </w:r>
+    </w:p>
+    <w:p>
+      <w:r>
+        <w:t xml:space="preserve">Link </w:t>
+      </w:r>
+      <w:r>
+        <w:rPr>
+          <mc:AlternateContent>
+            <mc:Choice Requires="w16se"/>
+            <mc:Fallback>
+              <w:rFonts w:ascii="Segoe UI Emoji" w:eastAsia="Segoe UI Emoji" w:hAnsi="Segoe UI Emoji" w:cs="Segoe UI Emoji"/>
+            </mc:Fallback>
+          </mc:AlternateContent>
+        </w:rPr>
+        <mc:AlternateContent>
+          <mc:Choice Requires="w16se">
+            <w16se:symEx w16se:font="Segoe UI Emoji" w16se:char="1F609"/>
+          </mc:Choice>
+          <mc:Fallback>
+            <w:t>😉</w:t>
+          </mc:Fallback>
+        </mc:AlternateContent>
+      </w:r>
+    </w:p>
+    <w:p>
+      <w:pPr>
+        <w:rPr>
+          <w:b/>
+          <w:bCs/>
+          <w:sz w:val="44"/>
+        </w:rPr>
+      </w:pPr>
+      <w:r>
+        <w:br w:type="page"/>
+      </w:r>
+      <w:r>
+        <w:rPr>
+          <w:b/>
+          <w:bCs/>
+          <w:sz w:val="44"/>
+        </w:rPr>
+        <w:lastRenderedPageBreak/>
+        <w:t>Budget Tracker</w:t>
+      </w:r>
+      <w:r>
+        <w:rPr>
+          <w:b/>
+          <w:bCs/>
+          <w:sz w:val="44"/>
+        </w:rPr>
+        <w:t xml:space="preserve"> (App </w:t>
+      </w:r>
+      <w:r>
+        <w:rPr>
+          <w:b/>
+          <w:bCs/>
+          <w:sz w:val="44"/>
+        </w:rPr>
+        <w:t>2</w:t>
+      </w:r>
+      <w:r>
+        <w:rPr>
+          <w:b/>
+          <w:bCs/>
+          <w:sz w:val="44"/>
+        </w:rPr>
+        <w:t xml:space="preserve"> </w:t>
+      </w:r>
+      <w:r>
+        <w:rPr>
+          <w:b/>
+          <w:bCs/>
+          <w:sz w:val="44"/>
+        </w:rPr>
+        <w:t>Abdullah</w:t>
+      </w:r>
+      <w:r>
+        <w:rPr>
+          <w:b/>
+          <w:bCs/>
+          <w:sz w:val="44"/>
+        </w:rPr>
+        <w:t>):</w:t>
+      </w:r>
+    </w:p>
+    <w:p>
+      <w:pPr>
+        <w:rPr>
+          <w:sz w:val="30"/>
+        </w:rPr>
+      </w:pPr>
+      <w:r>
+        <w:rPr>
+          <w:sz w:val="30"/>
+        </w:rPr>
+        <w:t>Main Function:</w:t>
+      </w:r>
+    </w:p>
+    <w:p>
+      <w:pPr>
+        <w:rPr>
+          <w:sz w:val="30"/>
+        </w:rPr>
+      </w:pPr>
+    </w:p>
+    <w:p>
+      <w:pPr>
+        <w:rPr>
+          <w:sz w:val="30"/>
+        </w:rPr>
+      </w:pPr>
+    </w:p>
+    <w:p>
+      <w:pPr>
+        <w:rPr>
+          <w:sz w:val="30"/>
+        </w:rPr>
+      </w:pPr>
+    </w:p>
+    <w:p>
+      <w:pPr>
+        <w:rPr>
+          <w:sz w:val="30"/>
+        </w:rPr>
+      </w:pPr>
+    </w:p>
+    <w:p>
+      <w:pPr>
+        <w:rPr>
+          <w:sz w:val="30"/>
+        </w:rPr>
+      </w:pPr>
+    </w:p>
+    <w:p>
+      <w:pPr>
+        <w:rPr>
+          <w:sz w:val="30"/>
+        </w:rPr>
+      </w:pPr>
+    </w:p>
+    <w:p>
+      <w:pPr>
+        <w:rPr>
+          <w:sz w:val="30"/>
+        </w:rPr>
+      </w:pPr>
+    </w:p>
+    <w:p>
+      <w:pPr>
+        <w:rPr>
+          <w:sz w:val="30"/>
+        </w:rPr>
+      </w:pPr>
+    </w:p>
+    <w:p>
+      <w:pPr>
+        <w:rPr>
+          <w:sz w:val="30"/>
+        </w:rPr>
+      </w:pPr>
+    </w:p>
+    <w:p>
+      <w:pPr>
+        <w:rPr>
+          <w:sz w:val="30"/>
+        </w:rPr>
+      </w:pPr>
+    </w:p>
+    <w:p>
+      <w:pPr>
+        <w:rPr>
+          <w:sz w:val="30"/>
+        </w:rPr>
+      </w:pPr>
+    </w:p>
+    <w:p>
+      <w:pPr>
+        <w:rPr>
+          <w:sz w:val="30"/>
+        </w:rPr>
+      </w:pPr>
+    </w:p>
+    <w:p>
+      <w:pPr>
+        <w:rPr>
+          <w:sz w:val="30"/>
+        </w:rPr>
+      </w:pPr>
+    </w:p>
+    <w:p>
+      <w:pPr>
+        <w:rPr>
+          <w:sz w:val="30"/>
+        </w:rPr>
+      </w:pPr>
+    </w:p>
+    <w:p>
+      <w:pPr>
+        <w:rPr>
+          <w:sz w:val="30"/>
+        </w:rPr>
+      </w:pPr>
+    </w:p>
+    <w:p>
+      <w:pPr>
+        <w:rPr>
+          <w:sz w:val="30"/>
+        </w:rPr>
+      </w:pPr>
+    </w:p>
+    <w:p>
+      <w:pPr>
+        <w:rPr>
+          <w:sz w:val="30"/>
+        </w:rPr>
+      </w:pPr>
+    </w:p>
+    <w:p>
+      <w:pPr>
+        <w:rPr>
+          <w:sz w:val="30"/>
+        </w:rPr>
+      </w:pPr>
+    </w:p>
+    <w:p>
+      <w:pPr>
+        <w:rPr>
+          <w:sz w:val="30"/>
+        </w:rPr>
+      </w:pPr>
+    </w:p>
+    <w:p>
+      <w:pPr>
+        <w:rPr>
+          <w:sz w:val="30"/>
+        </w:rPr>
+      </w:pPr>
+    </w:p>
+    <w:p>
+      <w:pPr>
+        <w:rPr>
+          <w:sz w:val="30"/>
+        </w:rPr>
+      </w:pPr>
+    </w:p>
+    <w:p>
+      <w:pPr>
+        <w:rPr>
+          <w:sz w:val="30"/>
+        </w:rPr>
+      </w:pPr>
+      <w:r>
+        <w:rPr>
+          <w:sz w:val="30"/>
+        </w:rPr>
+        <w:lastRenderedPageBreak/>
+        <w:t>Screenshots:</w:t>
+      </w:r>
+    </w:p>
+    <w:p>
+      <w:pPr>
+        <w:rPr>
+          <w:sz w:val="30"/>
+        </w:rPr>
+      </w:pPr>
+    </w:p>
+    <w:p>
+      <w:pPr>
+        <w:rPr>
+          <w:sz w:val="30"/>
+        </w:rPr>
+      </w:pPr>
+      <w:r>
+        <w:rPr>
+          <w:sz w:val="30"/>
+        </w:rPr>
+        <w:br w:type="page"/>
+      </w:r>
+    </w:p>
+    <w:p>
+      <w:pPr>
+        <w:rPr>
+          <w:sz w:val="30"/>
+        </w:rPr>
+      </w:pPr>
+      <w:r>
+        <w:rPr>
+          <w:sz w:val="30"/>
+        </w:rPr>
+        <w:lastRenderedPageBreak/>
+        <w:t>Video Link:</w:t>
+      </w:r>
+    </w:p>
+    <w:p>
+      <w:r>
+        <w:t xml:space="preserve">Link </w:t>
+      </w:r>
+      <w:r>
+        <w:rPr>
+          <mc:AlternateContent>
+            <mc:Choice Requires="w16se"/>
+            <mc:Fallback>
+              <w:rFonts w:ascii="Segoe UI Emoji" w:eastAsia="Segoe UI Emoji" w:hAnsi="Segoe UI Emoji" w:cs="Segoe UI Emoji"/>
+            </mc:Fallback>
+          </mc:AlternateContent>
+        </w:rPr>
+        <mc:AlternateContent>
+          <mc:Choice Requires="w16se">
+            <w16se:symEx w16se:font="Segoe UI Emoji" w16se:char="1F609"/>
+          </mc:Choice>
+          <mc:Fallback>
+            <w:t>😉</w:t>
+          </mc:Fallback>
+        </mc:AlternateContent>
+      </w:r>
+    </w:p>
+    <w:p>
+      <w:pPr>
+        <w:rPr>
+          <w:b/>
+          <w:bCs/>
+          <w:sz w:val="44"/>
+        </w:rPr>
+      </w:pPr>
+    </w:p>
+    <w:p>
+      <w:pPr>
+        <w:rPr>
+          <w:b/>
+          <w:bCs/>
+          <w:sz w:val="44"/>
+        </w:rPr>
+      </w:pPr>
+    </w:p>
+    <w:p>
+      <w:pPr>
+        <w:rPr>
+          <w:b/>
+          <w:bCs/>
+          <w:sz w:val="44"/>
+        </w:rPr>
+      </w:pPr>
+    </w:p>
+    <w:p>
+      <w:pPr>
+        <w:rPr>
+          <w:b/>
+          <w:bCs/>
+          <w:sz w:val="44"/>
+        </w:rPr>
+      </w:pPr>
+    </w:p>
+    <w:p>
+      <w:pPr>
+        <w:rPr>
+          <w:b/>
+          <w:bCs/>
+          <w:sz w:val="44"/>
+        </w:rPr>
+      </w:pPr>
+    </w:p>
+    <w:p>
+      <w:pPr>
+        <w:rPr>
+          <w:b/>
+          <w:bCs/>
+          <w:sz w:val="44"/>
+        </w:rPr>
+      </w:pPr>
+    </w:p>
+    <w:p>
+      <w:pPr>
+        <w:rPr>
+          <w:b/>
+          <w:bCs/>
+          <w:sz w:val="44"/>
+        </w:rPr>
+      </w:pPr>
+    </w:p>
+    <w:p>
+      <w:pPr>
+        <w:rPr>
+          <w:b/>
+          <w:bCs/>
+          <w:sz w:val="44"/>
+        </w:rPr>
+      </w:pPr>
+    </w:p>
+    <w:p>
+      <w:pPr>
+        <w:rPr>
+          <w:b/>
+          <w:bCs/>
+          <w:sz w:val="44"/>
+        </w:rPr>
+      </w:pPr>
+    </w:p>
+    <w:p>
+      <w:pPr>
+        <w:rPr>
+          <w:b/>
+          <w:bCs/>
+          <w:sz w:val="44"/>
+        </w:rPr>
+      </w:pPr>
+    </w:p>
+    <w:p>
+      <w:pPr>
+        <w:rPr>
+          <w:b/>
+          <w:bCs/>
+          <w:sz w:val="44"/>
+        </w:rPr>
+      </w:pPr>
+    </w:p>
+    <w:p>
+      <w:pPr>
+        <w:rPr>
+          <w:b/>
+          <w:bCs/>
+          <w:sz w:val="44"/>
+        </w:rPr>
+      </w:pPr>
+    </w:p>
+    <w:p>
+      <w:pPr>
+        <w:rPr>
+          <w:b/>
+          <w:bCs/>
+          <w:sz w:val="44"/>
+        </w:rPr>
+      </w:pPr>
+    </w:p>
+    <w:p>
+      <w:pPr>
+        <w:rPr>
+          <w:b/>
+          <w:bCs/>
+          <w:sz w:val="44"/>
+        </w:rPr>
+      </w:pPr>
+    </w:p>
+    <w:p>
+      <w:pPr>
+        <w:rPr>
+          <w:b/>
+          <w:bCs/>
+          <w:sz w:val="44"/>
+        </w:rPr>
+      </w:pPr>
+    </w:p>
+    <w:p>
+      <w:pPr>
+        <w:rPr>
+          <w:b/>
+          <w:bCs/>
+          <w:sz w:val="44"/>
+        </w:rPr>
+      </w:pPr>
+    </w:p>
+    <w:p>
+      <w:pPr>
+        <w:rPr>
+          <w:b/>
+          <w:bCs/>
+          <w:sz w:val="44"/>
+        </w:rPr>
+      </w:pPr>
+      <w:r>
+        <w:rPr>
+          <w:b/>
+          <w:bCs/>
+          <w:sz w:val="44"/>
+        </w:rPr>
+        <w:lastRenderedPageBreak/>
+        <w:t xml:space="preserve">Parking System </w:t>
+      </w:r>
+      <w:r>
+        <w:rPr>
+          <w:b/>
+          <w:bCs/>
+          <w:sz w:val="44"/>
+        </w:rPr>
+        <w:t xml:space="preserve">(App </w:t>
+      </w:r>
+      <w:r>
+        <w:rPr>
+          <w:b/>
+          <w:bCs/>
+          <w:sz w:val="44"/>
+        </w:rPr>
+        <w:t>3</w:t>
+      </w:r>
+      <w:r>
+        <w:rPr>
+          <w:b/>
+          <w:bCs/>
+          <w:sz w:val="44"/>
+        </w:rPr>
+        <w:t xml:space="preserve"> </w:t>
+      </w:r>
+      <w:r>
+        <w:rPr>
+          <w:b/>
+          <w:bCs/>
+          <w:sz w:val="44"/>
+        </w:rPr>
+        <w:t>Hossam</w:t>
+      </w:r>
+      <w:r>
+        <w:rPr>
+          <w:b/>
+          <w:bCs/>
+          <w:sz w:val="44"/>
+        </w:rPr>
+        <w:t>):</w:t>
+      </w:r>
+    </w:p>
+    <w:p>
+      <w:pPr>
+        <w:rPr>
+          <w:sz w:val="30"/>
+        </w:rPr>
+      </w:pPr>
+      <w:r>
+        <w:rPr>
+          <w:sz w:val="30"/>
+        </w:rPr>
+        <w:t>Main Function:</w:t>
+      </w:r>
+    </w:p>
+    <w:p/>
+    <w:p/>
+    <w:p/>
+    <w:p/>
+    <w:p/>
+    <w:p/>
+    <w:p/>
+    <w:p/>
+    <w:p/>
+    <w:p/>
+    <w:p/>
+    <w:p/>
+    <w:p/>
+    <w:p/>
+    <w:p/>
+    <w:p/>
+    <w:p/>
+    <w:p/>
+    <w:p/>
+    <w:p/>
+    <w:p/>
+    <w:p/>
+    <w:p/>
+    <w:p/>
+    <w:p/>
+    <w:p/>
+    <w:p>
+      <w:pPr>
+        <w:rPr>
+          <w:sz w:val="30"/>
+        </w:rPr>
+      </w:pPr>
+      <w:r>
+        <w:rPr>
+          <w:sz w:val="30"/>
+        </w:rPr>
+        <w:lastRenderedPageBreak/>
+        <w:t>Screenshots:</w:t>
+      </w:r>
+    </w:p>
+    <w:p>
+      <w:pPr>
+        <w:rPr>
+          <w:sz w:val="30"/>
+        </w:rPr>
+      </w:pPr>
+    </w:p>
+    <w:p>
+      <w:pPr>
+        <w:rPr>
+          <w:sz w:val="30"/>
+        </w:rPr>
+      </w:pPr>
+    </w:p>
+    <w:p>
+      <w:pPr>
+        <w:rPr>
+          <w:sz w:val="30"/>
+        </w:rPr>
+      </w:pPr>
+    </w:p>
+    <w:p>
+      <w:pPr>
+        <w:rPr>
+          <w:sz w:val="30"/>
+        </w:rPr>
+      </w:pPr>
+    </w:p>
+    <w:p>
+      <w:pPr>
+        <w:rPr>
+          <w:sz w:val="30"/>
+        </w:rPr>
+      </w:pPr>
+    </w:p>
+    <w:p>
+      <w:pPr>
+        <w:rPr>
+          <w:sz w:val="30"/>
+        </w:rPr>
+      </w:pPr>
+    </w:p>
+    <w:p>
+      <w:pPr>
+        <w:rPr>
+          <w:sz w:val="30"/>
+        </w:rPr>
+      </w:pPr>
+    </w:p>
+    <w:p>
+      <w:pPr>
+        <w:rPr>
+          <w:sz w:val="30"/>
+        </w:rPr>
+      </w:pPr>
+    </w:p>
+    <w:p>
+      <w:pPr>
+        <w:rPr>
+          <w:sz w:val="30"/>
+        </w:rPr>
+      </w:pPr>
+    </w:p>
+    <w:p>
+      <w:pPr>
+        <w:rPr>
+          <w:sz w:val="30"/>
+        </w:rPr>
+      </w:pPr>
+    </w:p>
+    <w:p>
+      <w:pPr>
+        <w:rPr>
+          <w:sz w:val="30"/>
+        </w:rPr>
+      </w:pPr>
+    </w:p>
+    <w:p>
+      <w:pPr>
+        <w:rPr>
+          <w:sz w:val="30"/>
+        </w:rPr>
+      </w:pPr>
+    </w:p>
+    <w:p>
+      <w:pPr>
+        <w:rPr>
+          <w:sz w:val="30"/>
+        </w:rPr>
+      </w:pPr>
+    </w:p>
+    <w:p>
+      <w:pPr>
+        <w:rPr>
+          <w:sz w:val="30"/>
+        </w:rPr>
+      </w:pPr>
+    </w:p>
+    <w:p>
+      <w:pPr>
+        <w:rPr>
+          <w:sz w:val="30"/>
+        </w:rPr>
+      </w:pPr>
+    </w:p>
+    <w:p>
+      <w:pPr>
+        <w:rPr>
+          <w:sz w:val="30"/>
+        </w:rPr>
+      </w:pPr>
+    </w:p>
+    <w:p>
+      <w:pPr>
+        <w:rPr>
+          <w:sz w:val="30"/>
+        </w:rPr>
+      </w:pPr>
+    </w:p>
+    <w:p>
+      <w:pPr>
+        <w:rPr>
+          <w:sz w:val="30"/>
+        </w:rPr>
+      </w:pPr>
+    </w:p>
+    <w:p>
+      <w:pPr>
+        <w:rPr>
+          <w:sz w:val="30"/>
+        </w:rPr>
+      </w:pPr>
+    </w:p>
+    <w:p>
+      <w:pPr>
+        <w:rPr>
+          <w:sz w:val="30"/>
+        </w:rPr>
+      </w:pPr>
+    </w:p>
+    <w:p>
+      <w:pPr>
+        <w:rPr>
+          <w:sz w:val="30"/>
+        </w:rPr>
+      </w:pPr>
+    </w:p>
+    <w:p>
+      <w:pPr>
+        <w:rPr>
+          <w:sz w:val="30"/>
+        </w:rPr>
+      </w:pPr>
+    </w:p>
+    <w:p>
+      <w:pPr>
+        <w:rPr>
+          <w:sz w:val="30"/>
+        </w:rPr>
+      </w:pPr>
+      <w:r>
+        <w:rPr>
+          <w:sz w:val="30"/>
+        </w:rPr>
+        <w:lastRenderedPageBreak/>
+        <w:t>Video Link:</w:t>
+      </w:r>
+    </w:p>
+    <w:p>
+      <w:r>
+        <w:t xml:space="preserve">Link </w:t>
+      </w:r>
+      <w:r>
+        <w:rPr>
+          <mc:AlternateContent>
+            <mc:Choice Requires="w16se"/>
+            <mc:Fallback>
+              <w:rFonts w:ascii="Segoe UI Emoji" w:eastAsia="Segoe UI Emoji" w:hAnsi="Segoe UI Emoji" w:cs="Segoe UI Emoji"/>
+            </mc:Fallback>
+          </mc:AlternateContent>
+        </w:rPr>
+        <mc:AlternateContent>
+          <mc:Choice Requires="w16se">
+            <w16se:symEx w16se:font="Segoe UI Emoji" w16se:char="1F609"/>
+          </mc:Choice>
+          <mc:Fallback>
+            <w:t>😉</w:t>
+          </mc:Fallback>
+        </mc:AlternateContent>
+      </w:r>
     </w:p>
     <w:sectPr>
       <w:pgSz w:w="12240" w:h="15840"/>
@@ -2490,6 +4878,13 @@
     <w:pitch w:val="variable"/>
     <w:sig w:usb0="00000803" w:usb1="00000000" w:usb2="00000000" w:usb3="00000000" w:csb0="00000021" w:csb1="00000000"/>
   </w:font>
+  <w:font w:name="Segoe UI Emoji">
+    <w:panose1 w:val="020B0502040204020203"/>
+    <w:charset w:val="00"/>
+    <w:family w:val="swiss"/>
+    <w:pitch w:val="variable"/>
+    <w:sig w:usb0="00000003" w:usb1="02000000" w:usb2="08000000" w:usb3="00000000" w:csb0="00000001" w:csb1="00000000"/>
+  </w:font>
 </w:fonts>
 </file>
 
@@ -2510,12 +4905,18 @@
   <w:rsids>
     <w:rsidRoot w:val="005C574B"/>
     <w:rsid w:val="00273D27"/>
+    <w:rsid w:val="0027685F"/>
+    <w:rsid w:val="0032722F"/>
     <w:rsid w:val="005C574B"/>
     <w:rsid w:val="00637F9A"/>
     <w:rsid w:val="008D5AD5"/>
     <w:rsid w:val="008E4861"/>
+    <w:rsid w:val="009F297A"/>
     <w:rsid w:val="00A643EA"/>
+    <w:rsid w:val="00B83257"/>
     <w:rsid w:val="00ED3A3D"/>
+    <w:rsid w:val="00EE1E32"/>
+    <w:rsid w:val="00EF2176"/>
     <w:rsid w:val="00F14864"/>
   </w:rsids>
   <m:mathPr>

</xml_diff>

<commit_message>
Abdallah's ScreenShots have been added
</commit_message>
<xml_diff>
--- a/CS251-A1-Part1_S18_20230553_20230121_20230231.docx
+++ b/CS251-A1-Part1_S18_20230553_20230121_20230231.docx
@@ -1,23 +1,24 @@
 
 <file path=word/document.xml><?xml version="1.0" encoding="utf-8"?>
-<w:document xmlns:wpc="http://schemas.microsoft.com/office/word/2010/wordprocessingCanvas" xmlns:cx="http://schemas.microsoft.com/office/drawing/2014/chartex" xmlns:cx1="http://schemas.microsoft.com/office/drawing/2015/9/8/chartex" xmlns:cx2="http://schemas.microsoft.com/office/drawing/2015/10/21/chartex" xmlns:cx3="http://schemas.microsoft.com/office/drawing/2016/5/9/chartex" xmlns:cx4="http://schemas.microsoft.com/office/drawing/2016/5/10/chartex" xmlns:cx5="http://schemas.microsoft.com/office/drawing/2016/5/11/chartex" xmlns:cx6="http://schemas.microsoft.com/office/drawing/2016/5/12/chartex" xmlns:cx7="http://schemas.microsoft.com/office/drawing/2016/5/13/chartex" xmlns:cx8="http://schemas.microsoft.com/office/drawing/2016/5/14/chartex" xmlns:mc="http://schemas.openxmlformats.org/markup-compatibility/2006" xmlns:aink="http://schemas.microsoft.com/office/drawing/2016/ink" xmlns:am3d="http://schemas.microsoft.com/office/drawing/2017/model3d" xmlns:o="urn:schemas-microsoft-com:office:office" xmlns:oel="http://schemas.microsoft.com/office/2019/extlst" xmlns:r="http://schemas.openxmlformats.org/officeDocument/2006/relationships" xmlns:m="http://schemas.openxmlformats.org/officeDocument/2006/math" xmlns:v="urn:schemas-microsoft-com:vml" xmlns:wp14="http://schemas.microsoft.com/office/word/2010/wordprocessingDrawing" xmlns:wp="http://schemas.openxmlformats.org/drawingml/2006/wordprocessingDrawing" xmlns:w10="urn:schemas-microsoft-com:office:word" xmlns:w="http://schemas.openxmlformats.org/wordprocessingml/2006/main" xmlns:w14="http://schemas.microsoft.com/office/word/2010/wordml" xmlns:w15="http://schemas.microsoft.com/office/word/2012/wordml" xmlns:w16cex="http://schemas.microsoft.com/office/word/2018/wordml/cex" xmlns:w16cid="http://schemas.microsoft.com/office/word/2016/wordml/cid" xmlns:w16="http://schemas.microsoft.com/office/word/2018/wordml" xmlns:w16du="http://schemas.microsoft.com/office/word/2023/wordml/word16du" xmlns:w16sdtdh="http://schemas.microsoft.com/office/word/2020/wordml/sdtdatahash" xmlns:w16sdtfl="http://schemas.microsoft.com/office/word/2024/wordml/sdtformatlock" xmlns:w16se="http://schemas.microsoft.com/office/word/2015/wordml/symex" xmlns:wpg="http://schemas.microsoft.com/office/word/2010/wordprocessingGroup" xmlns:wpi="http://schemas.microsoft.com/office/word/2010/wordprocessingInk" xmlns:wne="http://schemas.microsoft.com/office/word/2006/wordml" xmlns:wps="http://schemas.microsoft.com/office/word/2010/wordprocessingShape" mc:Ignorable="w14 w15 w16se w16cid w16 w16cex w16sdtdh w16sdtfl w16du wp14">
+<w:document xmlns:wpc="http://schemas.microsoft.com/office/word/2010/wordprocessingCanvas" xmlns:cx="http://schemas.microsoft.com/office/drawing/2014/chartex" xmlns:cx1="http://schemas.microsoft.com/office/drawing/2015/9/8/chartex" xmlns:cx2="http://schemas.microsoft.com/office/drawing/2015/10/21/chartex" xmlns:cx3="http://schemas.microsoft.com/office/drawing/2016/5/9/chartex" xmlns:cx4="http://schemas.microsoft.com/office/drawing/2016/5/10/chartex" xmlns:cx5="http://schemas.microsoft.com/office/drawing/2016/5/11/chartex" xmlns:cx6="http://schemas.microsoft.com/office/drawing/2016/5/12/chartex" xmlns:cx7="http://schemas.microsoft.com/office/drawing/2016/5/13/chartex" xmlns:cx8="http://schemas.microsoft.com/office/drawing/2016/5/14/chartex" xmlns:mc="http://schemas.openxmlformats.org/markup-compatibility/2006" xmlns:aink="http://schemas.microsoft.com/office/drawing/2016/ink" xmlns:am3d="http://schemas.microsoft.com/office/drawing/2017/model3d" xmlns:o="urn:schemas-microsoft-com:office:office" xmlns:oel="http://schemas.microsoft.com/office/2019/extlst" xmlns:r="http://schemas.openxmlformats.org/officeDocument/2006/relationships" xmlns:m="http://schemas.openxmlformats.org/officeDocument/2006/math" xmlns:v="urn:schemas-microsoft-com:vml" xmlns:wp14="http://schemas.microsoft.com/office/word/2010/wordprocessingDrawing" xmlns:wp="http://schemas.openxmlformats.org/drawingml/2006/wordprocessingDrawing" xmlns:w10="urn:schemas-microsoft-com:office:word" xmlns:w="http://schemas.openxmlformats.org/wordprocessingml/2006/main" xmlns:w14="http://schemas.microsoft.com/office/word/2010/wordml" xmlns:w15="http://schemas.microsoft.com/office/word/2012/wordml" xmlns:w16cex="http://schemas.microsoft.com/office/word/2018/wordml/cex" xmlns:w16cid="http://schemas.microsoft.com/office/word/2016/wordml/cid" xmlns:w16="http://schemas.microsoft.com/office/word/2018/wordml" xmlns:w16du="http://schemas.microsoft.com/office/word/2023/wordml/word16du" xmlns:w16sdtdh="http://schemas.microsoft.com/office/word/2020/wordml/sdtdatahash" xmlns:w16sdtfl="http://schemas.microsoft.com/office/word/2024/wordml/sdtformatlock" xmlns:w16se="http://schemas.microsoft.com/office/word/2015/wordml/symex" xmlns:wpg="http://schemas.microsoft.com/office/word/2010/wordprocessingGroup" xmlns:wpi="http://schemas.microsoft.com/office/word/2010/wordprocessingInk" xmlns:wne="http://schemas.microsoft.com/office/word/2006/wordml" xmlns:wps="http://schemas.microsoft.com/office/word/2010/wordprocessingShape" xmlns:a="http://schemas.openxmlformats.org/drawingml/2006/main" xmlns:pic="http://schemas.openxmlformats.org/drawingml/2006/picture" xmlns:a14="http://schemas.microsoft.com/office/drawing/2010/main" xmlns:asvg="http://schemas.microsoft.com/office/drawing/2016/SVG/main" mc:Ignorable="w14 w15 w16se w16cid w16 w16cex w16sdtdh w16sdtfl w16du wp14">
   <w:body>
     <w:sdt>
       <w:sdtPr>
-        <w:rPr>
-          <w:rFonts w:eastAsiaTheme="minorHAnsi"/>
-          <w:color w:val="156082" w:themeColor="accent1"/>
-          <w:kern w:val="2"/>
-          <w14:ligatures w14:val="standardContextual"/>
-        </w:rPr>
         <w:id w:val="898175474"/>
         <w:docPartObj>
           <w:docPartGallery w:val="Cover Pages"/>
           <w:docPartUnique/>
         </w:docPartObj>
+        <w:rPr>
+          <w:rFonts w:eastAsia="Aptos" w:eastAsiaTheme="minorAscii"/>
+          <w:color w:val="156082" w:themeColor="accent1"/>
+          <w:kern w:val="2"/>
+          <w14:ligatures w14:val="standardContextual"/>
+        </w:rPr>
       </w:sdtPr>
       <w:sdtEndPr>
         <w:rPr>
+          <w:rFonts w:eastAsia="Aptos" w:eastAsiaTheme="minorAscii"/>
           <w:color w:val="FFFFFF" w:themeColor="background1"/>
           <w:sz w:val="72"/>
           <w:szCs w:val="72"/>
@@ -165,7 +166,7 @@
         <w:sdt>
           <w:sdtPr>
             <w:rPr>
-              <w:rFonts w:ascii="Arial Black" w:eastAsiaTheme="majorEastAsia" w:hAnsi="Arial Black" w:cs="Aharoni"/>
+              <w:rFonts w:ascii="Arial Black" w:hAnsi="Arial Black" w:cs="Aharoni" w:eastAsiaTheme="majorEastAsia"/>
               <w:caps/>
               <w:color w:val="FFFFFF" w:themeColor="background1"/>
               <w:sz w:val="96"/>
@@ -191,13 +192,13 @@
               <w:pPr>
                 <w:pStyle w:val="NoSpacing"/>
                 <w:pBdr>
-                  <w:top w:val="single" w:sz="6" w:space="6" w:color="156082" w:themeColor="accent1"/>
-                  <w:bottom w:val="single" w:sz="6" w:space="6" w:color="156082" w:themeColor="accent1"/>
+                  <w:top w:val="single" w:color="156082" w:themeColor="accent1" w:sz="6" w:space="6"/>
+                  <w:bottom w:val="single" w:color="156082" w:themeColor="accent1" w:sz="6" w:space="6"/>
                 </w:pBdr>
                 <w:spacing w:after="240"/>
                 <w:jc w:val="center"/>
                 <w:rPr>
-                  <w:rFonts w:ascii="Aharoni" w:eastAsiaTheme="majorEastAsia" w:hAnsi="Aharoni" w:cs="Aharoni"/>
+                  <w:rFonts w:ascii="Aharoni" w:hAnsi="Aharoni" w:cs="Aharoni" w:eastAsiaTheme="majorEastAsia"/>
                   <w:caps/>
                   <w:color w:val="156082" w:themeColor="accent1"/>
                   <w:sz w:val="80"/>
@@ -212,7 +213,7 @@
               </w:pPr>
               <w:r>
                 <w:rPr>
-                  <w:rFonts w:ascii="Arial Black" w:eastAsiaTheme="majorEastAsia" w:hAnsi="Arial Black" w:cs="Aharoni"/>
+                  <w:rFonts w:ascii="Arial Black" w:hAnsi="Arial Black" w:cs="Aharoni" w:eastAsiaTheme="majorEastAsia"/>
                   <w:caps/>
                   <w:color w:val="FFFFFF" w:themeColor="background1"/>
                   <w:sz w:val="96"/>
@@ -228,7 +229,7 @@
               </w:r>
               <w:r>
                 <w:rPr>
-                  <w:rFonts w:ascii="Arial Black" w:eastAsiaTheme="majorEastAsia" w:hAnsi="Arial Black" w:cs="Aharoni"/>
+                  <w:rFonts w:ascii="Arial Black" w:hAnsi="Arial Black" w:cs="Aharoni" w:eastAsiaTheme="majorEastAsia"/>
                   <w:caps/>
                   <w:color w:val="FFFFFF" w:themeColor="background1"/>
                   <w:sz w:val="96"/>
@@ -248,7 +249,7 @@
         <w:sdt>
           <w:sdtPr>
             <w:rPr>
-              <w:rFonts w:asciiTheme="majorHAnsi" w:eastAsiaTheme="majorEastAsia" w:hAnsiTheme="majorHAnsi" w:cstheme="majorBidi"/>
+              <w:rFonts w:asciiTheme="majorHAnsi" w:hAnsiTheme="majorHAnsi" w:eastAsiaTheme="majorEastAsia" w:cstheme="majorBidi"/>
               <w:caps/>
               <w:color w:val="FFFFFF" w:themeColor="background1"/>
               <w:sz w:val="72"/>
@@ -282,7 +283,7 @@
               </w:pPr>
               <w:r>
                 <w:rPr>
-                  <w:rFonts w:asciiTheme="majorHAnsi" w:eastAsiaTheme="majorEastAsia" w:hAnsiTheme="majorHAnsi" w:cstheme="majorBidi"/>
+                  <w:rFonts w:asciiTheme="majorHAnsi" w:hAnsiTheme="majorHAnsi" w:eastAsiaTheme="majorEastAsia" w:cstheme="majorBidi"/>
                   <w:caps/>
                   <w:color w:val="FFFFFF" w:themeColor="background1"/>
                   <w:sz w:val="72"/>
@@ -561,12 +562,12 @@
                 </w:drawing>
               </mc:Choice>
               <mc:Fallback>
-                <w:pict>
-                  <v:shapetype w14:anchorId="1181A522" id="_x0000_t202" coordsize="21600,21600" o:spt="202" path="m,l,21600r21600,l21600,xe">
+                <w:pict w14:anchorId="79F327F4">
+                  <v:shapetype id="_x0000_t202" coordsize="21600,21600" o:spt="202" path="m,l,21600r21600,l21600,xe" w14:anchorId="1181A522">
                     <v:stroke joinstyle="miter"/>
                     <v:path gradientshapeok="t" o:connecttype="rect"/>
                   </v:shapetype>
-                  <v:shape id="Text Box 146" o:spid="_x0000_s1026" type="#_x0000_t202" style="position:absolute;margin-left:0;margin-top:643.95pt;width:516pt;height:43.9pt;z-index:251659264;visibility:visible;mso-wrap-style:square;mso-width-percent:1000;mso-height-percent:0;mso-wrap-distance-left:9pt;mso-wrap-distance-top:0;mso-wrap-distance-right:9pt;mso-wrap-distance-bottom:0;mso-position-horizontal:absolute;mso-position-horizontal-relative:margin;mso-position-vertical:absolute;mso-position-vertical-relative:page;mso-width-percent:1000;mso-height-percent:0;mso-width-relative:margin;mso-height-relative:margin;v-text-anchor:bottom" o:gfxdata="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" filled="f" stroked="f" strokeweight=".5pt">
+                  <v:shape id="Text Box 146" style="position:absolute;margin-left:0;margin-top:643.95pt;width:516pt;height:43.9pt;z-index:251659264;visibility:visible;mso-wrap-style:square;mso-width-percent:1000;mso-height-percent:0;mso-wrap-distance-left:9pt;mso-wrap-distance-top:0;mso-wrap-distance-right:9pt;mso-wrap-distance-bottom:0;mso-position-horizontal:absolute;mso-position-horizontal-relative:margin;mso-position-vertical:absolute;mso-position-vertical-relative:page;mso-width-percent:1000;mso-height-percent:0;mso-width-relative:margin;mso-height-relative:margin;v-text-anchor:bottom" o:spid="_x0000_s1026" filled="f" stroked="f" strokeweight=".5pt" type="#_x0000_t202" o:gfxdata="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">
                     <v:textbox style="mso-fit-shape-to-text:t" inset="0,0,0,0">
                       <w:txbxContent>
                         <w:p>
@@ -715,7 +716,6 @@
           <w:noProof/>
           <w:sz w:val="30"/>
         </w:rPr>
-        <w:lastRenderedPageBreak/>
         <w:drawing>
           <wp:anchor distT="0" distB="0" distL="114300" distR="114300" simplePos="0" relativeHeight="251665408" behindDoc="0" locked="0" layoutInCell="1" allowOverlap="1" wp14:anchorId="163804E6" wp14:editId="7BAE86B3">
             <wp:simplePos x="0" y="0"/>
@@ -865,6 +865,11 @@
           <w:sz w:val="30"/>
         </w:rPr>
         <w:tab/>
+      </w:r>
+      <w:r>
+        <w:rPr>
+          <w:sz w:val="30"/>
+        </w:rPr>
         <w:t>→</w:t>
       </w:r>
       <w:r>
@@ -872,6 +877,11 @@
           <w:sz w:val="30"/>
         </w:rPr>
         <w:tab/>
+      </w:r>
+      <w:r>
+        <w:rPr>
+          <w:sz w:val="30"/>
+        </w:rPr>
         <w:t>Java</w:t>
       </w:r>
     </w:p>
@@ -953,6 +963,11 @@
           <w:sz w:val="30"/>
         </w:rPr>
         <w:tab/>
+      </w:r>
+      <w:r>
+        <w:rPr>
+          <w:sz w:val="30"/>
+        </w:rPr>
         <w:t>→</w:t>
       </w:r>
       <w:r>
@@ -960,6 +975,11 @@
           <w:sz w:val="30"/>
         </w:rPr>
         <w:tab/>
+      </w:r>
+      <w:r>
+        <w:rPr>
+          <w:sz w:val="30"/>
+        </w:rPr>
         <w:t>Java</w:t>
       </w:r>
     </w:p>
@@ -980,6 +1000,11 @@
           <w:sz w:val="30"/>
         </w:rPr>
         <w:tab/>
+      </w:r>
+      <w:r>
+        <w:rPr>
+          <w:sz w:val="30"/>
+        </w:rPr>
         <w:t>→</w:t>
       </w:r>
       <w:r>
@@ -987,6 +1012,11 @@
           <w:sz w:val="30"/>
         </w:rPr>
         <w:tab/>
+      </w:r>
+      <w:r>
+        <w:rPr>
+          <w:sz w:val="30"/>
+        </w:rPr>
         <w:t xml:space="preserve">Java </w:t>
       </w:r>
     </w:p>
@@ -1041,6 +1071,7 @@
           <w:tcPr>
             <w:cnfStyle w:val="001000000000" w:firstRow="0" w:lastRow="0" w:firstColumn="1" w:lastColumn="0" w:oddVBand="0" w:evenVBand="0" w:oddHBand="0" w:evenHBand="0" w:firstRowFirstColumn="0" w:firstRowLastColumn="0" w:lastRowFirstColumn="0" w:lastRowLastColumn="0"/>
             <w:tcW w:w="3190" w:type="dxa"/>
+            <w:tcMar/>
           </w:tcPr>
           <w:p>
             <w:pPr>
@@ -1058,7 +1089,9 @@
         </w:tc>
         <w:tc>
           <w:tcPr>
+            <w:cnfStyle w:val="000000000000" w:firstRow="0" w:lastRow="0" w:firstColumn="0" w:lastColumn="0" w:oddVBand="0" w:evenVBand="0" w:oddHBand="0" w:evenHBand="0" w:firstRowFirstColumn="0" w:firstRowLastColumn="0" w:lastRowFirstColumn="0" w:lastRowLastColumn="0"/>
             <w:tcW w:w="3191" w:type="dxa"/>
+            <w:tcMar/>
           </w:tcPr>
           <w:p>
             <w:pPr>
@@ -1077,7 +1110,9 @@
         </w:tc>
         <w:tc>
           <w:tcPr>
+            <w:cnfStyle w:val="000000000000" w:firstRow="0" w:lastRow="0" w:firstColumn="0" w:lastColumn="0" w:oddVBand="0" w:evenVBand="0" w:oddHBand="0" w:evenHBand="0" w:firstRowFirstColumn="0" w:firstRowLastColumn="0" w:lastRowFirstColumn="0" w:lastRowLastColumn="0"/>
             <w:tcW w:w="3191" w:type="dxa"/>
+            <w:tcMar/>
           </w:tcPr>
           <w:p>
             <w:pPr>
@@ -1104,6 +1139,7 @@
           <w:tcPr>
             <w:cnfStyle w:val="001000000000" w:firstRow="0" w:lastRow="0" w:firstColumn="1" w:lastColumn="0" w:oddVBand="0" w:evenVBand="0" w:oddHBand="0" w:evenHBand="0" w:firstRowFirstColumn="0" w:firstRowLastColumn="0" w:lastRowFirstColumn="0" w:lastRowLastColumn="0"/>
             <w:tcW w:w="3190" w:type="dxa"/>
+            <w:tcMar/>
           </w:tcPr>
           <w:p>
             <w:pPr>
@@ -1122,7 +1158,9 @@
         </w:tc>
         <w:tc>
           <w:tcPr>
+            <w:cnfStyle w:val="000000000000" w:firstRow="0" w:lastRow="0" w:firstColumn="0" w:lastColumn="0" w:oddVBand="0" w:evenVBand="0" w:oddHBand="0" w:evenHBand="0" w:firstRowFirstColumn="0" w:firstRowLastColumn="0" w:lastRowFirstColumn="0" w:lastRowLastColumn="0"/>
             <w:tcW w:w="3191" w:type="dxa"/>
+            <w:tcMar/>
           </w:tcPr>
           <w:p>
             <w:pPr>
@@ -1142,7 +1180,9 @@
         </w:tc>
         <w:tc>
           <w:tcPr>
+            <w:cnfStyle w:val="000000000000" w:firstRow="0" w:lastRow="0" w:firstColumn="0" w:lastColumn="0" w:oddVBand="0" w:evenVBand="0" w:oddHBand="0" w:evenHBand="0" w:firstRowFirstColumn="0" w:firstRowLastColumn="0" w:lastRowFirstColumn="0" w:lastRowLastColumn="0"/>
             <w:tcW w:w="3191" w:type="dxa"/>
+            <w:tcMar/>
           </w:tcPr>
           <w:p>
             <w:pPr>
@@ -1151,7 +1191,7 @@
                 <w:sz w:val="14"/>
               </w:rPr>
             </w:pPr>
-            <w:hyperlink r:id="rId9" w:history="1">
+            <w:hyperlink w:history="1" r:id="rId9">
               <w:r>
                 <w:rPr>
                   <w:rStyle w:val="Hyperlink"/>
@@ -1168,7 +1208,7 @@
                 <w:sz w:val="14"/>
               </w:rPr>
             </w:pPr>
-            <w:hyperlink r:id="rId10" w:history="1">
+            <w:hyperlink w:history="1" r:id="rId10">
               <w:r>
                 <w:rPr>
                   <w:rStyle w:val="Hyperlink"/>
@@ -1188,6 +1228,7 @@
           <w:tcPr>
             <w:cnfStyle w:val="001000000000" w:firstRow="0" w:lastRow="0" w:firstColumn="1" w:lastColumn="0" w:oddVBand="0" w:evenVBand="0" w:oddHBand="0" w:evenHBand="0" w:firstRowFirstColumn="0" w:firstRowLastColumn="0" w:lastRowFirstColumn="0" w:lastRowLastColumn="0"/>
             <w:tcW w:w="3190" w:type="dxa"/>
+            <w:tcMar/>
           </w:tcPr>
           <w:p>
             <w:pPr>
@@ -1206,20 +1247,32 @@
         </w:tc>
         <w:tc>
           <w:tcPr>
+            <w:cnfStyle w:val="000000000000" w:firstRow="0" w:lastRow="0" w:firstColumn="0" w:lastColumn="0" w:oddVBand="0" w:evenVBand="0" w:oddHBand="0" w:evenHBand="0" w:firstRowFirstColumn="0" w:firstRowLastColumn="0" w:lastRowFirstColumn="0" w:lastRowLastColumn="0"/>
             <w:tcW w:w="3191" w:type="dxa"/>
+            <w:tcMar/>
           </w:tcPr>
           <w:p>
             <w:pPr>
               <w:cnfStyle w:val="000000000000" w:firstRow="0" w:lastRow="0" w:firstColumn="0" w:lastColumn="0" w:oddVBand="0" w:evenVBand="0" w:oddHBand="0" w:evenHBand="0" w:firstRowFirstColumn="0" w:firstRowLastColumn="0" w:lastRowFirstColumn="0" w:lastRowLastColumn="0"/>
               <w:rPr>
                 <w:sz w:val="24"/>
+                <w:szCs w:val="24"/>
               </w:rPr>
             </w:pPr>
+            <w:r>
+              <w:rPr>
+                <w:sz w:val="24"/>
+                <w:szCs w:val="24"/>
+              </w:rPr>
+              <w:t xml:space="preserve">     2 Days</w:t>
+            </w:r>
           </w:p>
         </w:tc>
         <w:tc>
           <w:tcPr>
+            <w:cnfStyle w:val="000000000000" w:firstRow="0" w:lastRow="0" w:firstColumn="0" w:lastColumn="0" w:oddVBand="0" w:evenVBand="0" w:oddHBand="0" w:evenHBand="0" w:firstRowFirstColumn="0" w:firstRowLastColumn="0" w:lastRowFirstColumn="0" w:lastRowLastColumn="0"/>
             <w:tcW w:w="3191" w:type="dxa"/>
+            <w:tcMar/>
           </w:tcPr>
           <w:p>
             <w:pPr>
@@ -1240,6 +1293,7 @@
           <w:tcPr>
             <w:cnfStyle w:val="001000000000" w:firstRow="0" w:lastRow="0" w:firstColumn="1" w:lastColumn="0" w:oddVBand="0" w:evenVBand="0" w:oddHBand="0" w:evenHBand="0" w:firstRowFirstColumn="0" w:firstRowLastColumn="0" w:lastRowFirstColumn="0" w:lastRowLastColumn="0"/>
             <w:tcW w:w="3190" w:type="dxa"/>
+            <w:tcMar/>
           </w:tcPr>
           <w:p>
             <w:pPr>
@@ -1258,7 +1312,9 @@
         </w:tc>
         <w:tc>
           <w:tcPr>
+            <w:cnfStyle w:val="000000000000" w:firstRow="0" w:lastRow="0" w:firstColumn="0" w:lastColumn="0" w:oddVBand="0" w:evenVBand="0" w:oddHBand="0" w:evenHBand="0" w:firstRowFirstColumn="0" w:firstRowLastColumn="0" w:lastRowFirstColumn="0" w:lastRowLastColumn="0"/>
             <w:tcW w:w="3191" w:type="dxa"/>
+            <w:tcMar/>
           </w:tcPr>
           <w:p>
             <w:pPr>
@@ -1271,7 +1327,9 @@
         </w:tc>
         <w:tc>
           <w:tcPr>
+            <w:cnfStyle w:val="000000000000" w:firstRow="0" w:lastRow="0" w:firstColumn="0" w:lastColumn="0" w:oddVBand="0" w:evenVBand="0" w:oddHBand="0" w:evenHBand="0" w:firstRowFirstColumn="0" w:firstRowLastColumn="0" w:lastRowFirstColumn="0" w:lastRowLastColumn="0"/>
             <w:tcW w:w="3191" w:type="dxa"/>
+            <w:tcMar/>
           </w:tcPr>
           <w:p>
             <w:pPr>
@@ -1318,7 +1376,6 @@
           <w:bCs/>
           <w:sz w:val="44"/>
         </w:rPr>
-        <w:lastRenderedPageBreak/>
         <w:t>Food</w:t>
       </w:r>
       <w:r>
@@ -1810,7 +1867,6 @@
     </w:p>
     <w:p>
       <w:r>
-        <w:lastRenderedPageBreak/>
         <w:t xml:space="preserve">                    </w:t>
       </w:r>
       <w:proofErr w:type="gramStart"/>
@@ -2188,7 +2244,6 @@
         <w:rPr>
           <w:sz w:val="30"/>
         </w:rPr>
-        <w:lastRenderedPageBreak/>
         <w:t>Screenshots:</w:t>
       </w:r>
     </w:p>
@@ -2356,7 +2411,6 @@
           <w:noProof/>
           <w:sz w:val="30"/>
         </w:rPr>
-        <w:lastRenderedPageBreak/>
         <w:drawing>
           <wp:anchor distT="0" distB="0" distL="114300" distR="114300" simplePos="0" relativeHeight="251669504" behindDoc="0" locked="0" layoutInCell="1" allowOverlap="1" wp14:anchorId="0A469E60" wp14:editId="3BDDDBB2">
             <wp:simplePos x="0" y="0"/>
@@ -2510,7 +2564,6 @@
           <w:noProof/>
           <w:sz w:val="30"/>
         </w:rPr>
-        <w:lastRenderedPageBreak/>
         <w:drawing>
           <wp:anchor distT="0" distB="0" distL="114300" distR="114300" simplePos="0" relativeHeight="251672576" behindDoc="0" locked="0" layoutInCell="1" allowOverlap="1" wp14:anchorId="1C1AB824" wp14:editId="2008C33C">
             <wp:simplePos x="0" y="0"/>
@@ -2658,7 +2711,6 @@
           <w:noProof/>
           <w:sz w:val="30"/>
         </w:rPr>
-        <w:lastRenderedPageBreak/>
         <w:drawing>
           <wp:anchor distT="0" distB="0" distL="114300" distR="114300" simplePos="0" relativeHeight="251666432" behindDoc="0" locked="0" layoutInCell="1" allowOverlap="1" wp14:anchorId="152D756A" wp14:editId="1822D709">
             <wp:simplePos x="0" y="0"/>
@@ -2937,7 +2989,7 @@
           <mc:AlternateContent>
             <mc:Choice Requires="w16se"/>
             <mc:Fallback>
-              <w:rFonts w:ascii="Segoe UI Emoji" w:eastAsia="Segoe UI Emoji" w:hAnsi="Segoe UI Emoji" w:cs="Segoe UI Emoji"/>
+              <w:rFonts w:ascii="Segoe UI Emoji" w:hAnsi="Segoe UI Emoji" w:eastAsia="Segoe UI Emoji" w:cs="Segoe UI Emoji"/>
             </mc:Fallback>
           </mc:AlternateContent>
         </w:rPr>
@@ -2968,7 +3020,6 @@
           <w:bCs/>
           <w:sz w:val="44"/>
         </w:rPr>
-        <w:lastRenderedPageBreak/>
         <w:t>Budget Tracker</w:t>
       </w:r>
       <w:r>
@@ -3021,6 +3072,7 @@
       <w:r>
         <w:rPr>
           <w:sz w:val="30"/>
+          <w:szCs w:val="30"/>
         </w:rPr>
         <w:t>Main Function:</w:t>
       </w:r>
@@ -3028,170 +3080,1548 @@
     <w:p>
       <w:pPr>
         <w:rPr>
-          <w:sz w:val="30"/>
-        </w:rPr>
-      </w:pPr>
-    </w:p>
-    <w:p>
-      <w:pPr>
-        <w:rPr>
-          <w:sz w:val="30"/>
-        </w:rPr>
-      </w:pPr>
-    </w:p>
-    <w:p>
-      <w:pPr>
-        <w:rPr>
-          <w:sz w:val="30"/>
-        </w:rPr>
-      </w:pPr>
-    </w:p>
-    <w:p>
-      <w:pPr>
-        <w:rPr>
-          <w:sz w:val="30"/>
-        </w:rPr>
-      </w:pPr>
-    </w:p>
-    <w:p>
-      <w:pPr>
-        <w:rPr>
-          <w:sz w:val="30"/>
-        </w:rPr>
-      </w:pPr>
-    </w:p>
-    <w:p>
-      <w:pPr>
-        <w:rPr>
-          <w:sz w:val="30"/>
-        </w:rPr>
-      </w:pPr>
-    </w:p>
-    <w:p>
-      <w:pPr>
-        <w:rPr>
-          <w:sz w:val="30"/>
-        </w:rPr>
-      </w:pPr>
-    </w:p>
-    <w:p>
-      <w:pPr>
-        <w:rPr>
-          <w:sz w:val="30"/>
-        </w:rPr>
-      </w:pPr>
-    </w:p>
-    <w:p>
-      <w:pPr>
-        <w:rPr>
-          <w:sz w:val="30"/>
-        </w:rPr>
-      </w:pPr>
-    </w:p>
-    <w:p>
-      <w:pPr>
-        <w:rPr>
-          <w:sz w:val="30"/>
-        </w:rPr>
-      </w:pPr>
-    </w:p>
-    <w:p>
-      <w:pPr>
-        <w:rPr>
-          <w:sz w:val="30"/>
-        </w:rPr>
-      </w:pPr>
-    </w:p>
-    <w:p>
-      <w:pPr>
-        <w:rPr>
-          <w:sz w:val="30"/>
-        </w:rPr>
-      </w:pPr>
-    </w:p>
-    <w:p>
-      <w:pPr>
-        <w:rPr>
-          <w:sz w:val="30"/>
-        </w:rPr>
-      </w:pPr>
-    </w:p>
-    <w:p>
-      <w:pPr>
-        <w:rPr>
-          <w:sz w:val="30"/>
-        </w:rPr>
-      </w:pPr>
-    </w:p>
-    <w:p>
-      <w:pPr>
-        <w:rPr>
-          <w:sz w:val="30"/>
-        </w:rPr>
-      </w:pPr>
-    </w:p>
-    <w:p>
-      <w:pPr>
-        <w:rPr>
-          <w:sz w:val="30"/>
-        </w:rPr>
-      </w:pPr>
-    </w:p>
-    <w:p>
-      <w:pPr>
-        <w:rPr>
-          <w:sz w:val="30"/>
-        </w:rPr>
-      </w:pPr>
-    </w:p>
-    <w:p>
-      <w:pPr>
-        <w:rPr>
-          <w:sz w:val="30"/>
-        </w:rPr>
-      </w:pPr>
-    </w:p>
-    <w:p>
-      <w:pPr>
-        <w:rPr>
-          <w:sz w:val="30"/>
-        </w:rPr>
-      </w:pPr>
-    </w:p>
-    <w:p>
-      <w:pPr>
-        <w:rPr>
-          <w:sz w:val="30"/>
-        </w:rPr>
-      </w:pPr>
-    </w:p>
-    <w:p>
-      <w:pPr>
-        <w:rPr>
-          <w:sz w:val="30"/>
-        </w:rPr>
-      </w:pPr>
-    </w:p>
-    <w:p>
-      <w:pPr>
-        <w:rPr>
-          <w:sz w:val="30"/>
-        </w:rPr>
-      </w:pPr>
-      <w:r>
-        <w:rPr>
-          <w:sz w:val="30"/>
-        </w:rPr>
-        <w:lastRenderedPageBreak/>
+          <w:rFonts w:ascii="Aptos" w:hAnsi="Aptos" w:eastAsia="Aptos" w:cs="Aptos"/>
+          <w:noProof w:val="0"/>
+          <w:sz w:val="22"/>
+          <w:szCs w:val="22"/>
+          <w:lang w:val="en-US"/>
+        </w:rPr>
+      </w:pPr>
+      <w:r>
+        <w:rPr>
+          <w:rFonts w:ascii="Consolas" w:hAnsi="Consolas" w:eastAsia="Consolas" w:cs="Consolas"/>
+          <w:noProof w:val="0"/>
+          <w:sz w:val="22"/>
+          <w:szCs w:val="22"/>
+          <w:lang w:val="en-US"/>
+        </w:rPr>
+        <w:t xml:space="preserve">   </w:t>
+      </w:r>
+      <w:r>
+        <w:rPr>
+          <w:rFonts w:ascii="Consolas" w:hAnsi="Consolas" w:eastAsia="Consolas" w:cs="Consolas"/>
+          <w:noProof w:val="0"/>
+          <w:sz w:val="22"/>
+          <w:szCs w:val="22"/>
+          <w:lang w:val="en-US"/>
+        </w:rPr>
+        <w:t>System.out.println</w:t>
+      </w:r>
+      <w:r>
+        <w:rPr>
+          <w:rFonts w:ascii="Consolas" w:hAnsi="Consolas" w:eastAsia="Consolas" w:cs="Consolas"/>
+          <w:noProof w:val="0"/>
+          <w:sz w:val="22"/>
+          <w:szCs w:val="22"/>
+          <w:lang w:val="en-US"/>
+        </w:rPr>
+        <w:t>(</w:t>
+      </w:r>
+    </w:p>
+    <w:p>
+      <w:pPr>
+        <w:rPr>
+          <w:rFonts w:ascii="Aptos" w:hAnsi="Aptos" w:eastAsia="Aptos" w:cs="Aptos"/>
+          <w:noProof w:val="0"/>
+          <w:sz w:val="22"/>
+          <w:szCs w:val="22"/>
+          <w:lang w:val="en-US"/>
+        </w:rPr>
+      </w:pPr>
+      <w:r>
+        <w:rPr>
+          <w:rFonts w:ascii="Consolas" w:hAnsi="Consolas" w:eastAsia="Consolas" w:cs="Consolas"/>
+          <w:noProof w:val="0"/>
+          <w:sz w:val="22"/>
+          <w:szCs w:val="22"/>
+          <w:lang w:val="en-US"/>
+        </w:rPr>
+        <w:t>"            ***Welcome to the Expenses Manager App***");</w:t>
+      </w:r>
+      <w:r>
+        <w:br/>
+      </w:r>
+      <w:r>
+        <w:rPr>
+          <w:rFonts w:ascii="Consolas" w:hAnsi="Consolas" w:eastAsia="Consolas" w:cs="Consolas"/>
+          <w:noProof w:val="0"/>
+          <w:sz w:val="22"/>
+          <w:szCs w:val="22"/>
+          <w:lang w:val="en-US"/>
+        </w:rPr>
+        <w:t xml:space="preserve">    </w:t>
+      </w:r>
+      <w:r>
+        <w:rPr>
+          <w:rFonts w:ascii="Consolas" w:hAnsi="Consolas" w:eastAsia="Consolas" w:cs="Consolas"/>
+          <w:noProof w:val="0"/>
+          <w:sz w:val="22"/>
+          <w:szCs w:val="22"/>
+          <w:lang w:val="en-US"/>
+        </w:rPr>
+        <w:t>System.out.println</w:t>
+      </w:r>
+      <w:r>
+        <w:rPr>
+          <w:rFonts w:ascii="Consolas" w:hAnsi="Consolas" w:eastAsia="Consolas" w:cs="Consolas"/>
+          <w:noProof w:val="0"/>
+          <w:sz w:val="22"/>
+          <w:szCs w:val="22"/>
+          <w:lang w:val="en-US"/>
+        </w:rPr>
+        <w:t>(</w:t>
+      </w:r>
+    </w:p>
+    <w:p>
+      <w:pPr>
+        <w:rPr>
+          <w:sz w:val="30"/>
+          <w:szCs w:val="30"/>
+        </w:rPr>
+      </w:pPr>
+      <w:r>
+        <w:rPr>
+          <w:rFonts w:ascii="Consolas" w:hAnsi="Consolas" w:eastAsia="Consolas" w:cs="Consolas"/>
+          <w:noProof w:val="0"/>
+          <w:sz w:val="22"/>
+          <w:szCs w:val="22"/>
+          <w:lang w:val="en-US"/>
+        </w:rPr>
+        <w:t>"            =========================================\n");</w:t>
+      </w:r>
+      <w:r>
+        <w:br/>
+      </w:r>
+      <w:r>
+        <w:rPr>
+          <w:rFonts w:ascii="Consolas" w:hAnsi="Consolas" w:eastAsia="Consolas" w:cs="Consolas"/>
+          <w:noProof w:val="0"/>
+          <w:sz w:val="22"/>
+          <w:szCs w:val="22"/>
+          <w:lang w:val="en-US"/>
+        </w:rPr>
+        <w:t xml:space="preserve">    // Create an instance of the expenses list </w:t>
+      </w:r>
+      <w:r>
+        <w:br/>
+      </w:r>
+      <w:r>
+        <w:rPr>
+          <w:rFonts w:ascii="Consolas" w:hAnsi="Consolas" w:eastAsia="Consolas" w:cs="Consolas"/>
+          <w:noProof w:val="0"/>
+          <w:sz w:val="22"/>
+          <w:szCs w:val="22"/>
+          <w:lang w:val="en-US"/>
+        </w:rPr>
+        <w:t xml:space="preserve">    final </w:t>
+      </w:r>
+      <w:r>
+        <w:rPr>
+          <w:rFonts w:ascii="Consolas" w:hAnsi="Consolas" w:eastAsia="Consolas" w:cs="Consolas"/>
+          <w:noProof w:val="0"/>
+          <w:sz w:val="22"/>
+          <w:szCs w:val="22"/>
+          <w:lang w:val="en-US"/>
+        </w:rPr>
+        <w:t>ExpensesList</w:t>
+      </w:r>
+      <w:r>
+        <w:rPr>
+          <w:rFonts w:ascii="Consolas" w:hAnsi="Consolas" w:eastAsia="Consolas" w:cs="Consolas"/>
+          <w:noProof w:val="0"/>
+          <w:sz w:val="22"/>
+          <w:szCs w:val="22"/>
+          <w:lang w:val="en-US"/>
+        </w:rPr>
+        <w:t xml:space="preserve"> </w:t>
+      </w:r>
+      <w:r>
+        <w:rPr>
+          <w:rFonts w:ascii="Consolas" w:hAnsi="Consolas" w:eastAsia="Consolas" w:cs="Consolas"/>
+          <w:noProof w:val="0"/>
+          <w:sz w:val="22"/>
+          <w:szCs w:val="22"/>
+          <w:lang w:val="en-US"/>
+        </w:rPr>
+        <w:t>myExpenses</w:t>
+      </w:r>
+      <w:r>
+        <w:rPr>
+          <w:rFonts w:ascii="Consolas" w:hAnsi="Consolas" w:eastAsia="Consolas" w:cs="Consolas"/>
+          <w:noProof w:val="0"/>
+          <w:sz w:val="22"/>
+          <w:szCs w:val="22"/>
+          <w:lang w:val="en-US"/>
+        </w:rPr>
+        <w:t xml:space="preserve"> = new </w:t>
+      </w:r>
+      <w:r>
+        <w:rPr>
+          <w:rFonts w:ascii="Consolas" w:hAnsi="Consolas" w:eastAsia="Consolas" w:cs="Consolas"/>
+          <w:noProof w:val="0"/>
+          <w:sz w:val="22"/>
+          <w:szCs w:val="22"/>
+          <w:lang w:val="en-US"/>
+        </w:rPr>
+        <w:t>ExpensesList</w:t>
+      </w:r>
+      <w:r>
+        <w:rPr>
+          <w:rFonts w:ascii="Consolas" w:hAnsi="Consolas" w:eastAsia="Consolas" w:cs="Consolas"/>
+          <w:noProof w:val="0"/>
+          <w:sz w:val="22"/>
+          <w:szCs w:val="22"/>
+          <w:lang w:val="en-US"/>
+        </w:rPr>
+        <w:t>();</w:t>
+      </w:r>
+      <w:r>
+        <w:br/>
+      </w:r>
+      <w:r>
+        <w:rPr>
+          <w:rFonts w:ascii="Consolas" w:hAnsi="Consolas" w:eastAsia="Consolas" w:cs="Consolas"/>
+          <w:noProof w:val="0"/>
+          <w:sz w:val="22"/>
+          <w:szCs w:val="22"/>
+          <w:lang w:val="en-US"/>
+        </w:rPr>
+        <w:t xml:space="preserve">    //The app menu : </w:t>
+      </w:r>
+      <w:r>
+        <w:br/>
+      </w:r>
+      <w:r>
+        <w:rPr>
+          <w:rFonts w:ascii="Consolas" w:hAnsi="Consolas" w:eastAsia="Consolas" w:cs="Consolas"/>
+          <w:noProof w:val="0"/>
+          <w:sz w:val="22"/>
+          <w:szCs w:val="22"/>
+          <w:lang w:val="en-US"/>
+        </w:rPr>
+        <w:t xml:space="preserve">    while (true) {</w:t>
+      </w:r>
+      <w:r>
+        <w:br/>
+      </w:r>
+      <w:r>
+        <w:rPr>
+          <w:rFonts w:ascii="Consolas" w:hAnsi="Consolas" w:eastAsia="Consolas" w:cs="Consolas"/>
+          <w:noProof w:val="0"/>
+          <w:sz w:val="22"/>
+          <w:szCs w:val="22"/>
+          <w:lang w:val="en-US"/>
+        </w:rPr>
+        <w:t xml:space="preserve">        </w:t>
+      </w:r>
+      <w:r>
+        <w:rPr>
+          <w:rFonts w:ascii="Consolas" w:hAnsi="Consolas" w:eastAsia="Consolas" w:cs="Consolas"/>
+          <w:noProof w:val="0"/>
+          <w:sz w:val="22"/>
+          <w:szCs w:val="22"/>
+          <w:lang w:val="en-US"/>
+        </w:rPr>
+        <w:t>System.out.println</w:t>
+      </w:r>
+      <w:r>
+        <w:rPr>
+          <w:rFonts w:ascii="Consolas" w:hAnsi="Consolas" w:eastAsia="Consolas" w:cs="Consolas"/>
+          <w:noProof w:val="0"/>
+          <w:sz w:val="22"/>
+          <w:szCs w:val="22"/>
+          <w:lang w:val="en-US"/>
+        </w:rPr>
+        <w:t>("\n                          Main Menu  ");</w:t>
+      </w:r>
+      <w:r>
+        <w:br/>
+      </w:r>
+      <w:r>
+        <w:rPr>
+          <w:rFonts w:ascii="Consolas" w:hAnsi="Consolas" w:eastAsia="Consolas" w:cs="Consolas"/>
+          <w:noProof w:val="0"/>
+          <w:sz w:val="22"/>
+          <w:szCs w:val="22"/>
+          <w:lang w:val="en-US"/>
+        </w:rPr>
+        <w:t xml:space="preserve">        </w:t>
+      </w:r>
+      <w:r>
+        <w:rPr>
+          <w:rFonts w:ascii="Consolas" w:hAnsi="Consolas" w:eastAsia="Consolas" w:cs="Consolas"/>
+          <w:noProof w:val="0"/>
+          <w:sz w:val="22"/>
+          <w:szCs w:val="22"/>
+          <w:lang w:val="en-US"/>
+        </w:rPr>
+        <w:t>System.out.println</w:t>
+      </w:r>
+      <w:r>
+        <w:rPr>
+          <w:rFonts w:ascii="Consolas" w:hAnsi="Consolas" w:eastAsia="Consolas" w:cs="Consolas"/>
+          <w:noProof w:val="0"/>
+          <w:sz w:val="22"/>
+          <w:szCs w:val="22"/>
+          <w:lang w:val="en-US"/>
+        </w:rPr>
+        <w:t>("                     ===================\n");</w:t>
+      </w:r>
+      <w:r>
+        <w:br/>
+      </w:r>
+      <w:r>
+        <w:rPr>
+          <w:rFonts w:ascii="Consolas" w:hAnsi="Consolas" w:eastAsia="Consolas" w:cs="Consolas"/>
+          <w:noProof w:val="0"/>
+          <w:sz w:val="22"/>
+          <w:szCs w:val="22"/>
+          <w:lang w:val="en-US"/>
+        </w:rPr>
+        <w:t xml:space="preserve">        // Main menu options : </w:t>
+      </w:r>
+      <w:r>
+        <w:br/>
+      </w:r>
+      <w:r>
+        <w:rPr>
+          <w:rFonts w:ascii="Consolas" w:hAnsi="Consolas" w:eastAsia="Consolas" w:cs="Consolas"/>
+          <w:noProof w:val="0"/>
+          <w:sz w:val="22"/>
+          <w:szCs w:val="22"/>
+          <w:lang w:val="en-US"/>
+        </w:rPr>
+        <w:t xml:space="preserve">        // 1 Adding an expense : </w:t>
+      </w:r>
+      <w:r>
+        <w:br/>
+      </w:r>
+      <w:r>
+        <w:rPr>
+          <w:rFonts w:ascii="Consolas" w:hAnsi="Consolas" w:eastAsia="Consolas" w:cs="Consolas"/>
+          <w:noProof w:val="0"/>
+          <w:sz w:val="22"/>
+          <w:szCs w:val="22"/>
+          <w:lang w:val="en-US"/>
+        </w:rPr>
+        <w:t xml:space="preserve">        </w:t>
+      </w:r>
+      <w:r>
+        <w:rPr>
+          <w:rFonts w:ascii="Consolas" w:hAnsi="Consolas" w:eastAsia="Consolas" w:cs="Consolas"/>
+          <w:noProof w:val="0"/>
+          <w:sz w:val="22"/>
+          <w:szCs w:val="22"/>
+          <w:lang w:val="en-US"/>
+        </w:rPr>
+        <w:t>System.out.println</w:t>
+      </w:r>
+      <w:r>
+        <w:rPr>
+          <w:rFonts w:ascii="Consolas" w:hAnsi="Consolas" w:eastAsia="Consolas" w:cs="Consolas"/>
+          <w:noProof w:val="0"/>
+          <w:sz w:val="22"/>
+          <w:szCs w:val="22"/>
+          <w:lang w:val="en-US"/>
+        </w:rPr>
+        <w:t>("1. Add a new expense ");</w:t>
+      </w:r>
+      <w:r>
+        <w:br/>
+      </w:r>
+      <w:r>
+        <w:rPr>
+          <w:rFonts w:ascii="Consolas" w:hAnsi="Consolas" w:eastAsia="Consolas" w:cs="Consolas"/>
+          <w:noProof w:val="0"/>
+          <w:sz w:val="22"/>
+          <w:szCs w:val="22"/>
+          <w:lang w:val="en-US"/>
+        </w:rPr>
+        <w:t xml:space="preserve">        // 2 removing an expense :</w:t>
+      </w:r>
+      <w:r>
+        <w:br/>
+      </w:r>
+      <w:r>
+        <w:rPr>
+          <w:rFonts w:ascii="Consolas" w:hAnsi="Consolas" w:eastAsia="Consolas" w:cs="Consolas"/>
+          <w:noProof w:val="0"/>
+          <w:sz w:val="22"/>
+          <w:szCs w:val="22"/>
+          <w:lang w:val="en-US"/>
+        </w:rPr>
+        <w:t xml:space="preserve">        </w:t>
+      </w:r>
+      <w:r>
+        <w:rPr>
+          <w:rFonts w:ascii="Consolas" w:hAnsi="Consolas" w:eastAsia="Consolas" w:cs="Consolas"/>
+          <w:noProof w:val="0"/>
+          <w:sz w:val="22"/>
+          <w:szCs w:val="22"/>
+          <w:lang w:val="en-US"/>
+        </w:rPr>
+        <w:t>System.out.println</w:t>
+      </w:r>
+      <w:r>
+        <w:rPr>
+          <w:rFonts w:ascii="Consolas" w:hAnsi="Consolas" w:eastAsia="Consolas" w:cs="Consolas"/>
+          <w:noProof w:val="0"/>
+          <w:sz w:val="22"/>
+          <w:szCs w:val="22"/>
+          <w:lang w:val="en-US"/>
+        </w:rPr>
+        <w:t>("2. Remove an expense ");</w:t>
+      </w:r>
+      <w:r>
+        <w:br/>
+      </w:r>
+      <w:r>
+        <w:rPr>
+          <w:rFonts w:ascii="Consolas" w:hAnsi="Consolas" w:eastAsia="Consolas" w:cs="Consolas"/>
+          <w:noProof w:val="0"/>
+          <w:sz w:val="22"/>
+          <w:szCs w:val="22"/>
+          <w:lang w:val="en-US"/>
+        </w:rPr>
+        <w:t xml:space="preserve">        // 3 Display the expenses list :</w:t>
+      </w:r>
+      <w:r>
+        <w:br/>
+      </w:r>
+      <w:r>
+        <w:rPr>
+          <w:rFonts w:ascii="Consolas" w:hAnsi="Consolas" w:eastAsia="Consolas" w:cs="Consolas"/>
+          <w:noProof w:val="0"/>
+          <w:sz w:val="22"/>
+          <w:szCs w:val="22"/>
+          <w:lang w:val="en-US"/>
+        </w:rPr>
+        <w:t xml:space="preserve">        </w:t>
+      </w:r>
+      <w:r>
+        <w:rPr>
+          <w:rFonts w:ascii="Consolas" w:hAnsi="Consolas" w:eastAsia="Consolas" w:cs="Consolas"/>
+          <w:noProof w:val="0"/>
+          <w:sz w:val="22"/>
+          <w:szCs w:val="22"/>
+          <w:lang w:val="en-US"/>
+        </w:rPr>
+        <w:t>System.out.println</w:t>
+      </w:r>
+      <w:r>
+        <w:rPr>
+          <w:rFonts w:ascii="Consolas" w:hAnsi="Consolas" w:eastAsia="Consolas" w:cs="Consolas"/>
+          <w:noProof w:val="0"/>
+          <w:sz w:val="22"/>
+          <w:szCs w:val="22"/>
+          <w:lang w:val="en-US"/>
+        </w:rPr>
+        <w:t>("3. Display the expenses list ");</w:t>
+      </w:r>
+      <w:r>
+        <w:br/>
+      </w:r>
+      <w:r>
+        <w:rPr>
+          <w:rFonts w:ascii="Consolas" w:hAnsi="Consolas" w:eastAsia="Consolas" w:cs="Consolas"/>
+          <w:noProof w:val="0"/>
+          <w:sz w:val="22"/>
+          <w:szCs w:val="22"/>
+          <w:lang w:val="en-US"/>
+        </w:rPr>
+        <w:t xml:space="preserve">        // 4 Sort the expenses </w:t>
+      </w:r>
+      <w:r>
+        <w:rPr>
+          <w:rFonts w:ascii="Consolas" w:hAnsi="Consolas" w:eastAsia="Consolas" w:cs="Consolas"/>
+          <w:noProof w:val="0"/>
+          <w:sz w:val="22"/>
+          <w:szCs w:val="22"/>
+          <w:lang w:val="en-US"/>
+        </w:rPr>
+        <w:t>list :</w:t>
+      </w:r>
+      <w:r>
+        <w:rPr>
+          <w:rFonts w:ascii="Consolas" w:hAnsi="Consolas" w:eastAsia="Consolas" w:cs="Consolas"/>
+          <w:noProof w:val="0"/>
+          <w:sz w:val="22"/>
+          <w:szCs w:val="22"/>
+          <w:lang w:val="en-US"/>
+        </w:rPr>
+        <w:t xml:space="preserve"> </w:t>
+      </w:r>
+      <w:r>
+        <w:br/>
+      </w:r>
+      <w:r>
+        <w:rPr>
+          <w:rFonts w:ascii="Consolas" w:hAnsi="Consolas" w:eastAsia="Consolas" w:cs="Consolas"/>
+          <w:noProof w:val="0"/>
+          <w:sz w:val="22"/>
+          <w:szCs w:val="22"/>
+          <w:lang w:val="en-US"/>
+        </w:rPr>
+        <w:t xml:space="preserve">        </w:t>
+      </w:r>
+      <w:r>
+        <w:rPr>
+          <w:rFonts w:ascii="Consolas" w:hAnsi="Consolas" w:eastAsia="Consolas" w:cs="Consolas"/>
+          <w:noProof w:val="0"/>
+          <w:sz w:val="22"/>
+          <w:szCs w:val="22"/>
+          <w:lang w:val="en-US"/>
+        </w:rPr>
+        <w:t>System.out.println</w:t>
+      </w:r>
+      <w:r>
+        <w:rPr>
+          <w:rFonts w:ascii="Consolas" w:hAnsi="Consolas" w:eastAsia="Consolas" w:cs="Consolas"/>
+          <w:noProof w:val="0"/>
+          <w:sz w:val="22"/>
+          <w:szCs w:val="22"/>
+          <w:lang w:val="en-US"/>
+        </w:rPr>
+        <w:t>("4. Sort the expenses list ");</w:t>
+      </w:r>
+      <w:r>
+        <w:br/>
+      </w:r>
+      <w:r>
+        <w:rPr>
+          <w:rFonts w:ascii="Consolas" w:hAnsi="Consolas" w:eastAsia="Consolas" w:cs="Consolas"/>
+          <w:noProof w:val="0"/>
+          <w:sz w:val="22"/>
+          <w:szCs w:val="22"/>
+          <w:lang w:val="en-US"/>
+        </w:rPr>
+        <w:t xml:space="preserve">        // 5 Export the expenses list to a file :</w:t>
+      </w:r>
+      <w:r>
+        <w:br/>
+      </w:r>
+      <w:r>
+        <w:rPr>
+          <w:rFonts w:ascii="Consolas" w:hAnsi="Consolas" w:eastAsia="Consolas" w:cs="Consolas"/>
+          <w:noProof w:val="0"/>
+          <w:sz w:val="22"/>
+          <w:szCs w:val="22"/>
+          <w:lang w:val="en-US"/>
+        </w:rPr>
+        <w:t xml:space="preserve">        </w:t>
+      </w:r>
+      <w:r>
+        <w:rPr>
+          <w:rFonts w:ascii="Consolas" w:hAnsi="Consolas" w:eastAsia="Consolas" w:cs="Consolas"/>
+          <w:noProof w:val="0"/>
+          <w:sz w:val="22"/>
+          <w:szCs w:val="22"/>
+          <w:lang w:val="en-US"/>
+        </w:rPr>
+        <w:t>System.out.println</w:t>
+      </w:r>
+      <w:r>
+        <w:rPr>
+          <w:rFonts w:ascii="Consolas" w:hAnsi="Consolas" w:eastAsia="Consolas" w:cs="Consolas"/>
+          <w:noProof w:val="0"/>
+          <w:sz w:val="22"/>
+          <w:szCs w:val="22"/>
+          <w:lang w:val="en-US"/>
+        </w:rPr>
+        <w:t>("5. Export the expenses list to a file ");</w:t>
+      </w:r>
+      <w:r>
+        <w:br/>
+      </w:r>
+      <w:r>
+        <w:rPr>
+          <w:rFonts w:ascii="Consolas" w:hAnsi="Consolas" w:eastAsia="Consolas" w:cs="Consolas"/>
+          <w:noProof w:val="0"/>
+          <w:sz w:val="22"/>
+          <w:szCs w:val="22"/>
+          <w:lang w:val="en-US"/>
+        </w:rPr>
+        <w:t xml:space="preserve">        // 6 Exit the app :</w:t>
+      </w:r>
+      <w:r>
+        <w:br/>
+      </w:r>
+      <w:r>
+        <w:rPr>
+          <w:rFonts w:ascii="Consolas" w:hAnsi="Consolas" w:eastAsia="Consolas" w:cs="Consolas"/>
+          <w:noProof w:val="0"/>
+          <w:sz w:val="22"/>
+          <w:szCs w:val="22"/>
+          <w:lang w:val="en-US"/>
+        </w:rPr>
+        <w:t xml:space="preserve">        </w:t>
+      </w:r>
+      <w:r>
+        <w:rPr>
+          <w:rFonts w:ascii="Consolas" w:hAnsi="Consolas" w:eastAsia="Consolas" w:cs="Consolas"/>
+          <w:noProof w:val="0"/>
+          <w:sz w:val="22"/>
+          <w:szCs w:val="22"/>
+          <w:lang w:val="en-US"/>
+        </w:rPr>
+        <w:t>System.out.println</w:t>
+      </w:r>
+      <w:r>
+        <w:rPr>
+          <w:rFonts w:ascii="Consolas" w:hAnsi="Consolas" w:eastAsia="Consolas" w:cs="Consolas"/>
+          <w:noProof w:val="0"/>
+          <w:sz w:val="22"/>
+          <w:szCs w:val="22"/>
+          <w:lang w:val="en-US"/>
+        </w:rPr>
+        <w:t>("6. Exit the app ");</w:t>
+      </w:r>
+      <w:r>
+        <w:br/>
+      </w:r>
+      <w:r>
+        <w:rPr>
+          <w:rFonts w:ascii="Consolas" w:hAnsi="Consolas" w:eastAsia="Consolas" w:cs="Consolas"/>
+          <w:noProof w:val="0"/>
+          <w:sz w:val="22"/>
+          <w:szCs w:val="22"/>
+          <w:lang w:val="en-US"/>
+        </w:rPr>
+        <w:t xml:space="preserve">        //read the user choice  :</w:t>
+      </w:r>
+      <w:r>
+        <w:br/>
+      </w:r>
+      <w:r>
+        <w:br/>
+      </w:r>
+      <w:r>
+        <w:rPr>
+          <w:rFonts w:ascii="Consolas" w:hAnsi="Consolas" w:eastAsia="Consolas" w:cs="Consolas"/>
+          <w:noProof w:val="0"/>
+          <w:sz w:val="22"/>
+          <w:szCs w:val="22"/>
+          <w:lang w:val="en-US"/>
+        </w:rPr>
+        <w:t xml:space="preserve">        final int choice = </w:t>
+      </w:r>
+      <w:r>
+        <w:rPr>
+          <w:rFonts w:ascii="Consolas" w:hAnsi="Consolas" w:eastAsia="Consolas" w:cs="Consolas"/>
+          <w:noProof w:val="0"/>
+          <w:sz w:val="22"/>
+          <w:szCs w:val="22"/>
+          <w:lang w:val="en-US"/>
+        </w:rPr>
+        <w:t>validInput.getValidInt</w:t>
+      </w:r>
+      <w:r>
+        <w:rPr>
+          <w:rFonts w:ascii="Consolas" w:hAnsi="Consolas" w:eastAsia="Consolas" w:cs="Consolas"/>
+          <w:noProof w:val="0"/>
+          <w:sz w:val="22"/>
+          <w:szCs w:val="22"/>
+          <w:lang w:val="en-US"/>
+        </w:rPr>
+        <w:t>("\</w:t>
+      </w:r>
+      <w:r>
+        <w:rPr>
+          <w:rFonts w:ascii="Consolas" w:hAnsi="Consolas" w:eastAsia="Consolas" w:cs="Consolas"/>
+          <w:noProof w:val="0"/>
+          <w:sz w:val="22"/>
+          <w:szCs w:val="22"/>
+          <w:lang w:val="en-US"/>
+        </w:rPr>
+        <w:t>nYour</w:t>
+      </w:r>
+      <w:r>
+        <w:rPr>
+          <w:rFonts w:ascii="Consolas" w:hAnsi="Consolas" w:eastAsia="Consolas" w:cs="Consolas"/>
+          <w:noProof w:val="0"/>
+          <w:sz w:val="22"/>
+          <w:szCs w:val="22"/>
+          <w:lang w:val="en-US"/>
+        </w:rPr>
+        <w:t xml:space="preserve"> Choice is ( 1 -&gt; 6 </w:t>
+      </w:r>
+      <w:r>
+        <w:tab/>
+      </w:r>
+      <w:r>
+        <w:tab/>
+      </w:r>
+      <w:r>
+        <w:tab/>
+      </w:r>
+      <w:r>
+        <w:rPr>
+          <w:rFonts w:ascii="Consolas" w:hAnsi="Consolas" w:eastAsia="Consolas" w:cs="Consolas"/>
+          <w:noProof w:val="0"/>
+          <w:sz w:val="22"/>
+          <w:szCs w:val="22"/>
+          <w:lang w:val="en-US"/>
+        </w:rPr>
+        <w:t>) : ", "Error : Invalid Choice !!", 1, 6);</w:t>
+      </w:r>
+      <w:r>
+        <w:br/>
+      </w:r>
+      <w:r>
+        <w:rPr>
+          <w:rFonts w:ascii="Consolas" w:hAnsi="Consolas" w:eastAsia="Consolas" w:cs="Consolas"/>
+          <w:noProof w:val="0"/>
+          <w:sz w:val="22"/>
+          <w:szCs w:val="22"/>
+          <w:lang w:val="en-US"/>
+        </w:rPr>
+        <w:t xml:space="preserve">        switch (choice) {</w:t>
+      </w:r>
+      <w:r>
+        <w:br/>
+      </w:r>
+      <w:r>
+        <w:rPr>
+          <w:rFonts w:ascii="Consolas" w:hAnsi="Consolas" w:eastAsia="Consolas" w:cs="Consolas"/>
+          <w:noProof w:val="0"/>
+          <w:sz w:val="22"/>
+          <w:szCs w:val="22"/>
+          <w:lang w:val="en-US"/>
+        </w:rPr>
+        <w:t xml:space="preserve">            case 1 -&gt;</w:t>
+      </w:r>
+      <w:r>
+        <w:br/>
+      </w:r>
+      <w:r>
+        <w:rPr>
+          <w:rFonts w:ascii="Consolas" w:hAnsi="Consolas" w:eastAsia="Consolas" w:cs="Consolas"/>
+          <w:noProof w:val="0"/>
+          <w:sz w:val="22"/>
+          <w:szCs w:val="22"/>
+          <w:lang w:val="en-US"/>
+        </w:rPr>
+        <w:t xml:space="preserve">                </w:t>
+      </w:r>
+      <w:r>
+        <w:rPr>
+          <w:rFonts w:ascii="Consolas" w:hAnsi="Consolas" w:eastAsia="Consolas" w:cs="Consolas"/>
+          <w:noProof w:val="0"/>
+          <w:sz w:val="22"/>
+          <w:szCs w:val="22"/>
+          <w:lang w:val="en-US"/>
+        </w:rPr>
+        <w:t>myExpenses.addExpense</w:t>
+      </w:r>
+      <w:r>
+        <w:rPr>
+          <w:rFonts w:ascii="Consolas" w:hAnsi="Consolas" w:eastAsia="Consolas" w:cs="Consolas"/>
+          <w:noProof w:val="0"/>
+          <w:sz w:val="22"/>
+          <w:szCs w:val="22"/>
+          <w:lang w:val="en-US"/>
+        </w:rPr>
+        <w:t>();</w:t>
+      </w:r>
+      <w:r>
+        <w:br/>
+      </w:r>
+      <w:r>
+        <w:rPr>
+          <w:rFonts w:ascii="Consolas" w:hAnsi="Consolas" w:eastAsia="Consolas" w:cs="Consolas"/>
+          <w:noProof w:val="0"/>
+          <w:sz w:val="22"/>
+          <w:szCs w:val="22"/>
+          <w:lang w:val="en-US"/>
+        </w:rPr>
+        <w:t xml:space="preserve">            case 2 -&gt;</w:t>
+      </w:r>
+      <w:r>
+        <w:br/>
+      </w:r>
+      <w:r>
+        <w:rPr>
+          <w:rFonts w:ascii="Consolas" w:hAnsi="Consolas" w:eastAsia="Consolas" w:cs="Consolas"/>
+          <w:noProof w:val="0"/>
+          <w:sz w:val="22"/>
+          <w:szCs w:val="22"/>
+          <w:lang w:val="en-US"/>
+        </w:rPr>
+        <w:t xml:space="preserve">                </w:t>
+      </w:r>
+      <w:r>
+        <w:rPr>
+          <w:rFonts w:ascii="Consolas" w:hAnsi="Consolas" w:eastAsia="Consolas" w:cs="Consolas"/>
+          <w:noProof w:val="0"/>
+          <w:sz w:val="22"/>
+          <w:szCs w:val="22"/>
+          <w:lang w:val="en-US"/>
+        </w:rPr>
+        <w:t>myExpenses.removeExpense</w:t>
+      </w:r>
+      <w:r>
+        <w:rPr>
+          <w:rFonts w:ascii="Consolas" w:hAnsi="Consolas" w:eastAsia="Consolas" w:cs="Consolas"/>
+          <w:noProof w:val="0"/>
+          <w:sz w:val="22"/>
+          <w:szCs w:val="22"/>
+          <w:lang w:val="en-US"/>
+        </w:rPr>
+        <w:t>();</w:t>
+      </w:r>
+      <w:r>
+        <w:br/>
+      </w:r>
+      <w:r>
+        <w:rPr>
+          <w:rFonts w:ascii="Consolas" w:hAnsi="Consolas" w:eastAsia="Consolas" w:cs="Consolas"/>
+          <w:noProof w:val="0"/>
+          <w:sz w:val="22"/>
+          <w:szCs w:val="22"/>
+          <w:lang w:val="en-US"/>
+        </w:rPr>
+        <w:t xml:space="preserve">            case 3 -&gt;</w:t>
+      </w:r>
+      <w:r>
+        <w:br/>
+      </w:r>
+      <w:r>
+        <w:rPr>
+          <w:rFonts w:ascii="Consolas" w:hAnsi="Consolas" w:eastAsia="Consolas" w:cs="Consolas"/>
+          <w:noProof w:val="0"/>
+          <w:sz w:val="22"/>
+          <w:szCs w:val="22"/>
+          <w:lang w:val="en-US"/>
+        </w:rPr>
+        <w:t xml:space="preserve">                </w:t>
+      </w:r>
+      <w:r>
+        <w:rPr>
+          <w:rFonts w:ascii="Consolas" w:hAnsi="Consolas" w:eastAsia="Consolas" w:cs="Consolas"/>
+          <w:noProof w:val="0"/>
+          <w:sz w:val="22"/>
+          <w:szCs w:val="22"/>
+          <w:lang w:val="en-US"/>
+        </w:rPr>
+        <w:t>myExpenses.displayExpenses</w:t>
+      </w:r>
+      <w:r>
+        <w:rPr>
+          <w:rFonts w:ascii="Consolas" w:hAnsi="Consolas" w:eastAsia="Consolas" w:cs="Consolas"/>
+          <w:noProof w:val="0"/>
+          <w:sz w:val="22"/>
+          <w:szCs w:val="22"/>
+          <w:lang w:val="en-US"/>
+        </w:rPr>
+        <w:t>();</w:t>
+      </w:r>
+      <w:r>
+        <w:br/>
+      </w:r>
+      <w:r>
+        <w:rPr>
+          <w:rFonts w:ascii="Consolas" w:hAnsi="Consolas" w:eastAsia="Consolas" w:cs="Consolas"/>
+          <w:noProof w:val="0"/>
+          <w:sz w:val="22"/>
+          <w:szCs w:val="22"/>
+          <w:lang w:val="en-US"/>
+        </w:rPr>
+        <w:t xml:space="preserve">            case 4 -&gt;</w:t>
+      </w:r>
+      <w:r>
+        <w:br/>
+      </w:r>
+      <w:r>
+        <w:rPr>
+          <w:rFonts w:ascii="Consolas" w:hAnsi="Consolas" w:eastAsia="Consolas" w:cs="Consolas"/>
+          <w:noProof w:val="0"/>
+          <w:sz w:val="22"/>
+          <w:szCs w:val="22"/>
+          <w:lang w:val="en-US"/>
+        </w:rPr>
+        <w:t xml:space="preserve">                </w:t>
+      </w:r>
+      <w:r>
+        <w:rPr>
+          <w:rFonts w:ascii="Consolas" w:hAnsi="Consolas" w:eastAsia="Consolas" w:cs="Consolas"/>
+          <w:noProof w:val="0"/>
+          <w:sz w:val="22"/>
+          <w:szCs w:val="22"/>
+          <w:lang w:val="en-US"/>
+        </w:rPr>
+        <w:t>myExpenses.sortExpenses</w:t>
+      </w:r>
+      <w:r>
+        <w:rPr>
+          <w:rFonts w:ascii="Consolas" w:hAnsi="Consolas" w:eastAsia="Consolas" w:cs="Consolas"/>
+          <w:noProof w:val="0"/>
+          <w:sz w:val="22"/>
+          <w:szCs w:val="22"/>
+          <w:lang w:val="en-US"/>
+        </w:rPr>
+        <w:t>();</w:t>
+      </w:r>
+      <w:r>
+        <w:br/>
+      </w:r>
+      <w:r>
+        <w:rPr>
+          <w:rFonts w:ascii="Consolas" w:hAnsi="Consolas" w:eastAsia="Consolas" w:cs="Consolas"/>
+          <w:noProof w:val="0"/>
+          <w:sz w:val="22"/>
+          <w:szCs w:val="22"/>
+          <w:lang w:val="en-US"/>
+        </w:rPr>
+        <w:t xml:space="preserve">            case 5 -&gt;</w:t>
+      </w:r>
+      <w:r>
+        <w:br/>
+      </w:r>
+      <w:r>
+        <w:rPr>
+          <w:rFonts w:ascii="Consolas" w:hAnsi="Consolas" w:eastAsia="Consolas" w:cs="Consolas"/>
+          <w:noProof w:val="0"/>
+          <w:sz w:val="22"/>
+          <w:szCs w:val="22"/>
+          <w:lang w:val="en-US"/>
+        </w:rPr>
+        <w:t xml:space="preserve">                </w:t>
+      </w:r>
+      <w:r>
+        <w:rPr>
+          <w:rFonts w:ascii="Consolas" w:hAnsi="Consolas" w:eastAsia="Consolas" w:cs="Consolas"/>
+          <w:noProof w:val="0"/>
+          <w:sz w:val="22"/>
+          <w:szCs w:val="22"/>
+          <w:lang w:val="en-US"/>
+        </w:rPr>
+        <w:t>myExpenses.exportExpenses</w:t>
+      </w:r>
+      <w:r>
+        <w:rPr>
+          <w:rFonts w:ascii="Consolas" w:hAnsi="Consolas" w:eastAsia="Consolas" w:cs="Consolas"/>
+          <w:noProof w:val="0"/>
+          <w:sz w:val="22"/>
+          <w:szCs w:val="22"/>
+          <w:lang w:val="en-US"/>
+        </w:rPr>
+        <w:t>();</w:t>
+      </w:r>
+      <w:r>
+        <w:br/>
+      </w:r>
+      <w:r>
+        <w:rPr>
+          <w:rFonts w:ascii="Consolas" w:hAnsi="Consolas" w:eastAsia="Consolas" w:cs="Consolas"/>
+          <w:noProof w:val="0"/>
+          <w:sz w:val="22"/>
+          <w:szCs w:val="22"/>
+          <w:lang w:val="en-US"/>
+        </w:rPr>
+        <w:t xml:space="preserve">            case 6 -&gt; {</w:t>
+      </w:r>
+      <w:r>
+        <w:br/>
+      </w:r>
+      <w:r>
+        <w:rPr>
+          <w:rFonts w:ascii="Consolas" w:hAnsi="Consolas" w:eastAsia="Consolas" w:cs="Consolas"/>
+          <w:noProof w:val="0"/>
+          <w:sz w:val="22"/>
+          <w:szCs w:val="22"/>
+          <w:lang w:val="en-US"/>
+        </w:rPr>
+        <w:t xml:space="preserve">final int </w:t>
+      </w:r>
+      <w:r>
+        <w:rPr>
+          <w:rFonts w:ascii="Consolas" w:hAnsi="Consolas" w:eastAsia="Consolas" w:cs="Consolas"/>
+          <w:noProof w:val="0"/>
+          <w:sz w:val="22"/>
+          <w:szCs w:val="22"/>
+          <w:lang w:val="en-US"/>
+        </w:rPr>
+        <w:t>ch</w:t>
+      </w:r>
+      <w:r>
+        <w:rPr>
+          <w:rFonts w:ascii="Consolas" w:hAnsi="Consolas" w:eastAsia="Consolas" w:cs="Consolas"/>
+          <w:noProof w:val="0"/>
+          <w:sz w:val="22"/>
+          <w:szCs w:val="22"/>
+          <w:lang w:val="en-US"/>
+        </w:rPr>
+        <w:t xml:space="preserve"> = </w:t>
+      </w:r>
+      <w:r>
+        <w:rPr>
+          <w:rFonts w:ascii="Consolas" w:hAnsi="Consolas" w:eastAsia="Consolas" w:cs="Consolas"/>
+          <w:noProof w:val="0"/>
+          <w:sz w:val="22"/>
+          <w:szCs w:val="22"/>
+          <w:lang w:val="en-US"/>
+        </w:rPr>
+        <w:t>validInput.getValidInt</w:t>
+      </w:r>
+      <w:r>
+        <w:rPr>
+          <w:rFonts w:ascii="Consolas" w:hAnsi="Consolas" w:eastAsia="Consolas" w:cs="Consolas"/>
+          <w:noProof w:val="0"/>
+          <w:sz w:val="22"/>
+          <w:szCs w:val="22"/>
+          <w:lang w:val="en-US"/>
+        </w:rPr>
+        <w:t>("Do you want to saving before closing ?\n1)Yes\n2)No ", "Error : Invalid Choice !!", 1, 2);</w:t>
+      </w:r>
+      <w:r>
+        <w:br/>
+      </w:r>
+      <w:r>
+        <w:rPr>
+          <w:rFonts w:ascii="Consolas" w:hAnsi="Consolas" w:eastAsia="Consolas" w:cs="Consolas"/>
+          <w:noProof w:val="0"/>
+          <w:sz w:val="22"/>
+          <w:szCs w:val="22"/>
+          <w:lang w:val="en-US"/>
+        </w:rPr>
+        <w:t xml:space="preserve">  if (</w:t>
+      </w:r>
+      <w:r>
+        <w:rPr>
+          <w:rFonts w:ascii="Consolas" w:hAnsi="Consolas" w:eastAsia="Consolas" w:cs="Consolas"/>
+          <w:noProof w:val="0"/>
+          <w:sz w:val="22"/>
+          <w:szCs w:val="22"/>
+          <w:lang w:val="en-US"/>
+        </w:rPr>
+        <w:t>ch</w:t>
+      </w:r>
+      <w:r>
+        <w:rPr>
+          <w:rFonts w:ascii="Consolas" w:hAnsi="Consolas" w:eastAsia="Consolas" w:cs="Consolas"/>
+          <w:noProof w:val="0"/>
+          <w:sz w:val="22"/>
+          <w:szCs w:val="22"/>
+          <w:lang w:val="en-US"/>
+        </w:rPr>
+        <w:t xml:space="preserve"> == 1) {</w:t>
+      </w:r>
+      <w:r>
+        <w:br/>
+      </w:r>
+      <w:r>
+        <w:rPr>
+          <w:rFonts w:ascii="Consolas" w:hAnsi="Consolas" w:eastAsia="Consolas" w:cs="Consolas"/>
+          <w:noProof w:val="0"/>
+          <w:sz w:val="22"/>
+          <w:szCs w:val="22"/>
+          <w:lang w:val="en-US"/>
+        </w:rPr>
+        <w:t xml:space="preserve">       </w:t>
+      </w:r>
+      <w:r>
+        <w:rPr>
+          <w:rFonts w:ascii="Consolas" w:hAnsi="Consolas" w:eastAsia="Consolas" w:cs="Consolas"/>
+          <w:noProof w:val="0"/>
+          <w:sz w:val="22"/>
+          <w:szCs w:val="22"/>
+          <w:lang w:val="en-US"/>
+        </w:rPr>
+        <w:t>myExpenses.exportExpenses</w:t>
+      </w:r>
+      <w:r>
+        <w:rPr>
+          <w:rFonts w:ascii="Consolas" w:hAnsi="Consolas" w:eastAsia="Consolas" w:cs="Consolas"/>
+          <w:noProof w:val="0"/>
+          <w:sz w:val="22"/>
+          <w:szCs w:val="22"/>
+          <w:lang w:val="en-US"/>
+        </w:rPr>
+        <w:t>();</w:t>
+      </w:r>
+      <w:r>
+        <w:br/>
+      </w:r>
+      <w:r>
+        <w:rPr>
+          <w:rFonts w:ascii="Consolas" w:hAnsi="Consolas" w:eastAsia="Consolas" w:cs="Consolas"/>
+          <w:noProof w:val="0"/>
+          <w:sz w:val="22"/>
+          <w:szCs w:val="22"/>
+          <w:lang w:val="en-US"/>
+        </w:rPr>
+        <w:t xml:space="preserve">       }</w:t>
+      </w:r>
+      <w:r>
+        <w:br/>
+      </w:r>
+      <w:r>
+        <w:rPr>
+          <w:rFonts w:ascii="Consolas" w:hAnsi="Consolas" w:eastAsia="Consolas" w:cs="Consolas"/>
+          <w:noProof w:val="0"/>
+          <w:sz w:val="22"/>
+          <w:szCs w:val="22"/>
+          <w:lang w:val="en-US"/>
+        </w:rPr>
+        <w:t xml:space="preserve">  </w:t>
+      </w:r>
+      <w:r>
+        <w:rPr>
+          <w:rFonts w:ascii="Consolas" w:hAnsi="Consolas" w:eastAsia="Consolas" w:cs="Consolas"/>
+          <w:noProof w:val="0"/>
+          <w:sz w:val="22"/>
+          <w:szCs w:val="22"/>
+          <w:lang w:val="en-US"/>
+        </w:rPr>
+        <w:t>System.out.println</w:t>
+      </w:r>
+      <w:r>
+        <w:rPr>
+          <w:rFonts w:ascii="Consolas" w:hAnsi="Consolas" w:eastAsia="Consolas" w:cs="Consolas"/>
+          <w:noProof w:val="0"/>
+          <w:sz w:val="22"/>
+          <w:szCs w:val="22"/>
+          <w:lang w:val="en-US"/>
+        </w:rPr>
+        <w:t>("Terminating the program :(");</w:t>
+      </w:r>
+      <w:r>
+        <w:br/>
+      </w:r>
+      <w:r>
+        <w:rPr>
+          <w:rFonts w:ascii="Consolas" w:hAnsi="Consolas" w:eastAsia="Consolas" w:cs="Consolas"/>
+          <w:noProof w:val="0"/>
+          <w:sz w:val="22"/>
+          <w:szCs w:val="22"/>
+          <w:lang w:val="en-US"/>
+        </w:rPr>
+        <w:t xml:space="preserve">          return;</w:t>
+      </w:r>
+      <w:r>
+        <w:br/>
+      </w:r>
+      <w:r>
+        <w:tab/>
+      </w:r>
+      <w:r>
+        <w:tab/>
+      </w:r>
+      <w:r>
+        <w:rPr>
+          <w:rFonts w:ascii="Consolas" w:hAnsi="Consolas" w:eastAsia="Consolas" w:cs="Consolas"/>
+          <w:noProof w:val="0"/>
+          <w:sz w:val="22"/>
+          <w:szCs w:val="22"/>
+          <w:lang w:val="en-US"/>
+        </w:rPr>
+        <w:t>}</w:t>
+      </w:r>
+      <w:r>
+        <w:br/>
+      </w:r>
+      <w:r>
+        <w:rPr>
+          <w:rFonts w:ascii="Consolas" w:hAnsi="Consolas" w:eastAsia="Consolas" w:cs="Consolas"/>
+          <w:noProof w:val="0"/>
+          <w:sz w:val="22"/>
+          <w:szCs w:val="22"/>
+          <w:lang w:val="en-US"/>
+        </w:rPr>
+        <w:t xml:space="preserve">    default -&gt;</w:t>
+      </w:r>
+      <w:r>
+        <w:br/>
+      </w:r>
+      <w:r>
+        <w:rPr>
+          <w:rFonts w:ascii="Consolas" w:hAnsi="Consolas" w:eastAsia="Consolas" w:cs="Consolas"/>
+          <w:noProof w:val="0"/>
+          <w:sz w:val="22"/>
+          <w:szCs w:val="22"/>
+          <w:lang w:val="en-US"/>
+        </w:rPr>
+        <w:t xml:space="preserve">     </w:t>
+      </w:r>
+      <w:r>
+        <w:rPr>
+          <w:rFonts w:ascii="Consolas" w:hAnsi="Consolas" w:eastAsia="Consolas" w:cs="Consolas"/>
+          <w:noProof w:val="0"/>
+          <w:sz w:val="22"/>
+          <w:szCs w:val="22"/>
+          <w:lang w:val="en-US"/>
+        </w:rPr>
+        <w:t xml:space="preserve">   </w:t>
+      </w:r>
+      <w:r>
+        <w:rPr>
+          <w:rFonts w:ascii="Consolas" w:hAnsi="Consolas" w:eastAsia="Consolas" w:cs="Consolas"/>
+          <w:noProof w:val="0"/>
+          <w:sz w:val="22"/>
+          <w:szCs w:val="22"/>
+          <w:lang w:val="en-US"/>
+        </w:rPr>
+        <w:t xml:space="preserve">throw new </w:t>
+      </w:r>
+      <w:r>
+        <w:rPr>
+          <w:rFonts w:ascii="Consolas" w:hAnsi="Consolas" w:eastAsia="Consolas" w:cs="Consolas"/>
+          <w:noProof w:val="0"/>
+          <w:sz w:val="22"/>
+          <w:szCs w:val="22"/>
+          <w:lang w:val="en-US"/>
+        </w:rPr>
+        <w:t>AssertionEr</w:t>
+      </w:r>
+      <w:r>
+        <w:rPr>
+          <w:rFonts w:ascii="Consolas" w:hAnsi="Consolas" w:eastAsia="Consolas" w:cs="Consolas"/>
+          <w:noProof w:val="0"/>
+          <w:sz w:val="22"/>
+          <w:szCs w:val="22"/>
+          <w:lang w:val="en-US"/>
+        </w:rPr>
+        <w:t>ror</w:t>
+      </w:r>
+      <w:r>
+        <w:rPr>
+          <w:rFonts w:ascii="Consolas" w:hAnsi="Consolas" w:eastAsia="Consolas" w:cs="Consolas"/>
+          <w:noProof w:val="0"/>
+          <w:sz w:val="22"/>
+          <w:szCs w:val="22"/>
+          <w:lang w:val="en-US"/>
+        </w:rPr>
+        <w:t>();</w:t>
+      </w:r>
+      <w:r>
+        <w:br/>
+      </w:r>
+      <w:r>
+        <w:rPr>
+          <w:rFonts w:ascii="Consolas" w:hAnsi="Consolas" w:eastAsia="Consolas" w:cs="Consolas"/>
+          <w:noProof w:val="0"/>
+          <w:sz w:val="22"/>
+          <w:szCs w:val="22"/>
+          <w:lang w:val="en-US"/>
+        </w:rPr>
+        <w:t xml:space="preserve">       </w:t>
+      </w:r>
+      <w:r>
+        <w:rPr>
+          <w:rFonts w:ascii="Consolas" w:hAnsi="Consolas" w:eastAsia="Consolas" w:cs="Consolas"/>
+          <w:noProof w:val="0"/>
+          <w:sz w:val="22"/>
+          <w:szCs w:val="22"/>
+          <w:lang w:val="en-US"/>
+        </w:rPr>
+        <w:t xml:space="preserve"> }</w:t>
+      </w:r>
+      <w:r>
+        <w:br/>
+      </w:r>
+      <w:r>
+        <w:rPr>
+          <w:rFonts w:ascii="Consolas" w:hAnsi="Consolas" w:eastAsia="Consolas" w:cs="Consolas"/>
+          <w:noProof w:val="0"/>
+          <w:sz w:val="22"/>
+          <w:szCs w:val="22"/>
+          <w:lang w:val="en-US"/>
+        </w:rPr>
+        <w:t xml:space="preserve">    }</w:t>
+      </w:r>
+    </w:p>
+    <w:p>
+      <w:pPr/>
+    </w:p>
+    <w:p>
+      <w:pPr>
+        <w:rPr>
+          <w:sz w:val="30"/>
+          <w:szCs w:val="30"/>
+        </w:rPr>
+      </w:pPr>
+      <w:r>
+        <w:br/>
+      </w:r>
+      <w:r>
+        <w:rPr>
+          <w:sz w:val="30"/>
+          <w:szCs w:val="30"/>
+        </w:rPr>
         <w:t>Screenshots:</w:t>
       </w:r>
     </w:p>
     <w:p>
-      <w:pPr>
-        <w:rPr>
-          <w:sz w:val="30"/>
-        </w:rPr>
-      </w:pPr>
+      <w:r>
+        <w:drawing>
+          <wp:inline wp14:editId="4B10D023" wp14:anchorId="09BAF547">
+            <wp:extent cx="5943600" cy="3057525"/>
+            <wp:effectExtent l="0" t="0" r="0" b="0"/>
+            <wp:docPr id="439551699" name="" title=""/>
+            <wp:cNvGraphicFramePr>
+              <a:graphicFrameLocks noChangeAspect="1"/>
+            </wp:cNvGraphicFramePr>
+            <a:graphic>
+              <a:graphicData uri="http://schemas.openxmlformats.org/drawingml/2006/picture">
+                <pic:pic>
+                  <pic:nvPicPr>
+                    <pic:cNvPr id="0" name=""/>
+                    <pic:cNvPicPr/>
+                  </pic:nvPicPr>
+                  <pic:blipFill>
+                    <a:blip r:embed="Rbc82059a07f345cf">
+                      <a:extLst>
+                        <a:ext xmlns:a="http://schemas.openxmlformats.org/drawingml/2006/main" uri="{28A0092B-C50C-407E-A947-70E740481C1C}">
+                          <a14:useLocalDpi val="0"/>
+                        </a:ext>
+                      </a:extLst>
+                    </a:blip>
+                    <a:stretch>
+                      <a:fillRect/>
+                    </a:stretch>
+                  </pic:blipFill>
+                  <pic:spPr>
+                    <a:xfrm>
+                      <a:off x="0" y="0"/>
+                      <a:ext cx="5943600" cy="3057525"/>
+                    </a:xfrm>
+                    <a:prstGeom prst="rect">
+                      <a:avLst/>
+                    </a:prstGeom>
+                  </pic:spPr>
+                </pic:pic>
+              </a:graphicData>
+            </a:graphic>
+          </wp:inline>
+        </w:drawing>
+      </w:r>
+    </w:p>
+    <w:p>
+      <w:r>
+        <w:drawing>
+          <wp:inline wp14:editId="77A33F93" wp14:anchorId="74642CE1">
+            <wp:extent cx="5943600" cy="4600575"/>
+            <wp:effectExtent l="0" t="0" r="0" b="0"/>
+            <wp:docPr id="2034298013" name="" title=""/>
+            <wp:cNvGraphicFramePr>
+              <a:graphicFrameLocks noChangeAspect="1"/>
+            </wp:cNvGraphicFramePr>
+            <a:graphic>
+              <a:graphicData uri="http://schemas.openxmlformats.org/drawingml/2006/picture">
+                <pic:pic>
+                  <pic:nvPicPr>
+                    <pic:cNvPr id="0" name=""/>
+                    <pic:cNvPicPr/>
+                  </pic:nvPicPr>
+                  <pic:blipFill>
+                    <a:blip r:embed="R764cc6bb23744e5e">
+                      <a:extLst>
+                        <a:ext xmlns:a="http://schemas.openxmlformats.org/drawingml/2006/main" uri="{28A0092B-C50C-407E-A947-70E740481C1C}">
+                          <a14:useLocalDpi val="0"/>
+                        </a:ext>
+                      </a:extLst>
+                    </a:blip>
+                    <a:stretch>
+                      <a:fillRect/>
+                    </a:stretch>
+                  </pic:blipFill>
+                  <pic:spPr>
+                    <a:xfrm>
+                      <a:off x="0" y="0"/>
+                      <a:ext cx="5943600" cy="4600575"/>
+                    </a:xfrm>
+                    <a:prstGeom prst="rect">
+                      <a:avLst/>
+                    </a:prstGeom>
+                  </pic:spPr>
+                </pic:pic>
+              </a:graphicData>
+            </a:graphic>
+          </wp:inline>
+        </w:drawing>
+      </w:r>
+    </w:p>
+    <w:p/>
+    <w:p>
+      <w:r>
+        <w:drawing>
+          <wp:inline wp14:editId="45049853" wp14:anchorId="33531A45">
+            <wp:extent cx="5943600" cy="2771775"/>
+            <wp:effectExtent l="0" t="0" r="0" b="0"/>
+            <wp:docPr id="982308217" name="" title=""/>
+            <wp:cNvGraphicFramePr>
+              <a:graphicFrameLocks noChangeAspect="1"/>
+            </wp:cNvGraphicFramePr>
+            <a:graphic>
+              <a:graphicData uri="http://schemas.openxmlformats.org/drawingml/2006/picture">
+                <pic:pic>
+                  <pic:nvPicPr>
+                    <pic:cNvPr id="0" name=""/>
+                    <pic:cNvPicPr/>
+                  </pic:nvPicPr>
+                  <pic:blipFill>
+                    <a:blip r:embed="R3f82731aac0a4d1b">
+                      <a:extLst>
+                        <a:ext xmlns:a="http://schemas.openxmlformats.org/drawingml/2006/main" uri="{28A0092B-C50C-407E-A947-70E740481C1C}">
+                          <a14:useLocalDpi val="0"/>
+                        </a:ext>
+                      </a:extLst>
+                    </a:blip>
+                    <a:stretch>
+                      <a:fillRect/>
+                    </a:stretch>
+                  </pic:blipFill>
+                  <pic:spPr>
+                    <a:xfrm>
+                      <a:off x="0" y="0"/>
+                      <a:ext cx="5943600" cy="2771775"/>
+                    </a:xfrm>
+                    <a:prstGeom prst="rect">
+                      <a:avLst/>
+                    </a:prstGeom>
+                  </pic:spPr>
+                </pic:pic>
+              </a:graphicData>
+            </a:graphic>
+          </wp:inline>
+        </w:drawing>
+      </w:r>
+    </w:p>
+    <w:p>
+      <w:r>
+        <w:drawing>
+          <wp:inline wp14:editId="2612080B" wp14:anchorId="4C777D1A">
+            <wp:extent cx="5943600" cy="3448050"/>
+            <wp:effectExtent l="0" t="0" r="0" b="0"/>
+            <wp:docPr id="228160541" name="" title=""/>
+            <wp:cNvGraphicFramePr>
+              <a:graphicFrameLocks noChangeAspect="1"/>
+            </wp:cNvGraphicFramePr>
+            <a:graphic>
+              <a:graphicData uri="http://schemas.openxmlformats.org/drawingml/2006/picture">
+                <pic:pic>
+                  <pic:nvPicPr>
+                    <pic:cNvPr id="0" name=""/>
+                    <pic:cNvPicPr/>
+                  </pic:nvPicPr>
+                  <pic:blipFill>
+                    <a:blip r:embed="R615a4e4d3689433f">
+                      <a:extLst>
+                        <a:ext xmlns:a="http://schemas.openxmlformats.org/drawingml/2006/main" uri="{28A0092B-C50C-407E-A947-70E740481C1C}">
+                          <a14:useLocalDpi val="0"/>
+                        </a:ext>
+                      </a:extLst>
+                    </a:blip>
+                    <a:stretch>
+                      <a:fillRect/>
+                    </a:stretch>
+                  </pic:blipFill>
+                  <pic:spPr>
+                    <a:xfrm>
+                      <a:off x="0" y="0"/>
+                      <a:ext cx="5943600" cy="3448050"/>
+                    </a:xfrm>
+                    <a:prstGeom prst="rect">
+                      <a:avLst/>
+                    </a:prstGeom>
+                  </pic:spPr>
+                </pic:pic>
+              </a:graphicData>
+            </a:graphic>
+          </wp:inline>
+        </w:drawing>
+      </w:r>
+    </w:p>
+    <w:p/>
+    <w:p>
+      <w:r>
+        <w:drawing>
+          <wp:inline wp14:editId="08B3FDB6" wp14:anchorId="3FB8E24F">
+            <wp:extent cx="5943600" cy="3009900"/>
+            <wp:effectExtent l="0" t="0" r="0" b="0"/>
+            <wp:docPr id="8283909" name="" title=""/>
+            <wp:cNvGraphicFramePr>
+              <a:graphicFrameLocks noChangeAspect="1"/>
+            </wp:cNvGraphicFramePr>
+            <a:graphic>
+              <a:graphicData uri="http://schemas.openxmlformats.org/drawingml/2006/picture">
+                <pic:pic>
+                  <pic:nvPicPr>
+                    <pic:cNvPr id="0" name=""/>
+                    <pic:cNvPicPr/>
+                  </pic:nvPicPr>
+                  <pic:blipFill>
+                    <a:blip r:embed="Rfd543e7eff404fa6">
+                      <a:extLst>
+                        <a:ext xmlns:a="http://schemas.openxmlformats.org/drawingml/2006/main" uri="{28A0092B-C50C-407E-A947-70E740481C1C}">
+                          <a14:useLocalDpi val="0"/>
+                        </a:ext>
+                      </a:extLst>
+                    </a:blip>
+                    <a:stretch>
+                      <a:fillRect/>
+                    </a:stretch>
+                  </pic:blipFill>
+                  <pic:spPr>
+                    <a:xfrm>
+                      <a:off x="0" y="0"/>
+                      <a:ext cx="5943600" cy="3009900"/>
+                    </a:xfrm>
+                    <a:prstGeom prst="rect">
+                      <a:avLst/>
+                    </a:prstGeom>
+                  </pic:spPr>
+                </pic:pic>
+              </a:graphicData>
+            </a:graphic>
+          </wp:inline>
+        </w:drawing>
+      </w:r>
+    </w:p>
+    <w:p>
+      <w:r>
+        <w:drawing>
+          <wp:inline wp14:editId="4F903AAC" wp14:anchorId="37CA09A1">
+            <wp:extent cx="5943600" cy="2476500"/>
+            <wp:effectExtent l="0" t="0" r="0" b="0"/>
+            <wp:docPr id="1853687519" name="" title=""/>
+            <wp:cNvGraphicFramePr>
+              <a:graphicFrameLocks noChangeAspect="1"/>
+            </wp:cNvGraphicFramePr>
+            <a:graphic>
+              <a:graphicData uri="http://schemas.openxmlformats.org/drawingml/2006/picture">
+                <pic:pic>
+                  <pic:nvPicPr>
+                    <pic:cNvPr id="0" name=""/>
+                    <pic:cNvPicPr/>
+                  </pic:nvPicPr>
+                  <pic:blipFill>
+                    <a:blip r:embed="R8cf54e6c2c7740d0">
+                      <a:extLst>
+                        <a:ext xmlns:a="http://schemas.openxmlformats.org/drawingml/2006/main" uri="{28A0092B-C50C-407E-A947-70E740481C1C}">
+                          <a14:useLocalDpi val="0"/>
+                        </a:ext>
+                      </a:extLst>
+                    </a:blip>
+                    <a:stretch>
+                      <a:fillRect/>
+                    </a:stretch>
+                  </pic:blipFill>
+                  <pic:spPr>
+                    <a:xfrm>
+                      <a:off x="0" y="0"/>
+                      <a:ext cx="5943600" cy="2476500"/>
+                    </a:xfrm>
+                    <a:prstGeom prst="rect">
+                      <a:avLst/>
+                    </a:prstGeom>
+                  </pic:spPr>
+                </pic:pic>
+              </a:graphicData>
+            </a:graphic>
+          </wp:inline>
+        </w:drawing>
+      </w:r>
     </w:p>
     <w:p>
       <w:pPr>
@@ -3216,7 +4646,6 @@
         <w:rPr>
           <w:sz w:val="30"/>
         </w:rPr>
-        <w:lastRenderedPageBreak/>
         <w:t>Video Link:</w:t>
       </w:r>
     </w:p>
@@ -3229,7 +4658,7 @@
           <mc:AlternateContent>
             <mc:Choice Requires="w16se"/>
             <mc:Fallback>
-              <w:rFonts w:ascii="Segoe UI Emoji" w:eastAsia="Segoe UI Emoji" w:hAnsi="Segoe UI Emoji" w:cs="Segoe UI Emoji"/>
+              <w:rFonts w:ascii="Segoe UI Emoji" w:hAnsi="Segoe UI Emoji" w:eastAsia="Segoe UI Emoji" w:cs="Segoe UI Emoji"/>
             </mc:Fallback>
           </mc:AlternateContent>
         </w:rPr>
@@ -3401,7 +4830,6 @@
           <w:bCs/>
           <w:sz w:val="44"/>
         </w:rPr>
-        <w:lastRenderedPageBreak/>
         <w:t xml:space="preserve">Parking System </w:t>
       </w:r>
       <w:r>
@@ -3494,7 +4922,6 @@
         <w:rPr>
           <w:sz w:val="30"/>
         </w:rPr>
-        <w:lastRenderedPageBreak/>
         <w:t>Screenshots:</w:t>
       </w:r>
     </w:p>
@@ -3662,7 +5089,6 @@
         <w:rPr>
           <w:sz w:val="30"/>
         </w:rPr>
-        <w:lastRenderedPageBreak/>
         <w:t>Video Link:</w:t>
       </w:r>
     </w:p>
@@ -3675,7 +5101,7 @@
           <mc:AlternateContent>
             <mc:Choice Requires="w16se"/>
             <mc:Fallback>
-              <w:rFonts w:ascii="Segoe UI Emoji" w:eastAsia="Segoe UI Emoji" w:hAnsi="Segoe UI Emoji" w:cs="Segoe UI Emoji"/>
+              <w:rFonts w:ascii="Segoe UI Emoji" w:hAnsi="Segoe UI Emoji" w:eastAsia="Segoe UI Emoji" w:cs="Segoe UI Emoji"/>
             </mc:Fallback>
           </mc:AlternateContent>
         </w:rPr>
@@ -3690,7 +5116,7 @@
       </w:r>
     </w:p>
     <w:sectPr>
-      <w:pgSz w:w="12240" w:h="15840"/>
+      <w:pgSz w:w="12240" w:h="15840" w:orient="portrait"/>
       <w:pgMar w:top="1440" w:right="1440" w:bottom="1440" w:left="1440" w:header="720" w:footer="720" w:gutter="0"/>
       <w:pgNumType w:start="0"/>
       <w:cols w:space="720"/>
@@ -3702,11 +5128,11 @@
 </file>
 
 <file path=word/styles.xml><?xml version="1.0" encoding="utf-8"?>
-<w:styles xmlns:mc="http://schemas.openxmlformats.org/markup-compatibility/2006" xmlns:r="http://schemas.openxmlformats.org/officeDocument/2006/relationships" xmlns:w="http://schemas.openxmlformats.org/wordprocessingml/2006/main" xmlns:w14="http://schemas.microsoft.com/office/word/2010/wordml" xmlns:w15="http://schemas.microsoft.com/office/word/2012/wordml" xmlns:w16cex="http://schemas.microsoft.com/office/word/2018/wordml/cex" xmlns:w16cid="http://schemas.microsoft.com/office/word/2016/wordml/cid" xmlns:w16="http://schemas.microsoft.com/office/word/2018/wordml" xmlns:w16du="http://schemas.microsoft.com/office/word/2023/wordml/word16du" xmlns:w16sdtdh="http://schemas.microsoft.com/office/word/2020/wordml/sdtdatahash" xmlns:w16sdtfl="http://schemas.microsoft.com/office/word/2024/wordml/sdtformatlock" xmlns:w16se="http://schemas.microsoft.com/office/word/2015/wordml/symex" mc:Ignorable="w14 w15 w16se w16cid w16 w16cex w16sdtdh w16sdtfl w16du">
+<w:styles xmlns:wp14="http://schemas.microsoft.com/office/word/2010/wordprocessingDrawing" xmlns:mc="http://schemas.openxmlformats.org/markup-compatibility/2006" xmlns:r="http://schemas.openxmlformats.org/officeDocument/2006/relationships" xmlns:w="http://schemas.openxmlformats.org/wordprocessingml/2006/main" xmlns:w14="http://schemas.microsoft.com/office/word/2010/wordml" xmlns:w15="http://schemas.microsoft.com/office/word/2012/wordml" xmlns:w16cex="http://schemas.microsoft.com/office/word/2018/wordml/cex" xmlns:w16cid="http://schemas.microsoft.com/office/word/2016/wordml/cid" xmlns:w16="http://schemas.microsoft.com/office/word/2018/wordml" xmlns:w16du="http://schemas.microsoft.com/office/word/2023/wordml/word16du" xmlns:w16sdtdh="http://schemas.microsoft.com/office/word/2020/wordml/sdtdatahash" xmlns:w16sdtfl="http://schemas.microsoft.com/office/word/2024/wordml/sdtformatlock" xmlns:w16se="http://schemas.microsoft.com/office/word/2015/wordml/symex" mc:Ignorable="w14 w15 w16se w16cid w16 w16cex w16sdtdh w16sdtfl w16du wp14">
   <w:docDefaults>
     <w:rPrDefault>
       <w:rPr>
-        <w:rFonts w:asciiTheme="minorHAnsi" w:eastAsiaTheme="minorHAnsi" w:hAnsiTheme="minorHAnsi" w:cstheme="minorBidi"/>
+        <w:rFonts w:asciiTheme="minorHAnsi" w:hAnsiTheme="minorHAnsi" w:eastAsiaTheme="minorHAnsi" w:cstheme="minorBidi"/>
         <w:kern w:val="2"/>
         <w:sz w:val="22"/>
         <w:szCs w:val="22"/>
@@ -3723,14 +5149,14 @@
   <w:latentStyles w:defLockedState="0" w:defUIPriority="99" w:defSemiHidden="0" w:defUnhideWhenUsed="0" w:defQFormat="0" w:count="376">
     <w:lsdException w:name="Normal" w:uiPriority="0" w:qFormat="1"/>
     <w:lsdException w:name="heading 1" w:uiPriority="9" w:qFormat="1"/>
-    <w:lsdException w:name="heading 2" w:semiHidden="1" w:uiPriority="9" w:unhideWhenUsed="1" w:qFormat="1"/>
-    <w:lsdException w:name="heading 3" w:semiHidden="1" w:uiPriority="9" w:unhideWhenUsed="1" w:qFormat="1"/>
-    <w:lsdException w:name="heading 4" w:semiHidden="1" w:uiPriority="9" w:unhideWhenUsed="1" w:qFormat="1"/>
-    <w:lsdException w:name="heading 5" w:semiHidden="1" w:uiPriority="9" w:unhideWhenUsed="1" w:qFormat="1"/>
-    <w:lsdException w:name="heading 6" w:semiHidden="1" w:uiPriority="9" w:unhideWhenUsed="1" w:qFormat="1"/>
-    <w:lsdException w:name="heading 7" w:semiHidden="1" w:uiPriority="9" w:unhideWhenUsed="1" w:qFormat="1"/>
-    <w:lsdException w:name="heading 8" w:semiHidden="1" w:uiPriority="9" w:unhideWhenUsed="1" w:qFormat="1"/>
-    <w:lsdException w:name="heading 9" w:semiHidden="1" w:uiPriority="9" w:unhideWhenUsed="1" w:qFormat="1"/>
+    <w:lsdException w:name="heading 2" w:uiPriority="9" w:semiHidden="1" w:unhideWhenUsed="1" w:qFormat="1"/>
+    <w:lsdException w:name="heading 3" w:uiPriority="9" w:semiHidden="1" w:unhideWhenUsed="1" w:qFormat="1"/>
+    <w:lsdException w:name="heading 4" w:uiPriority="9" w:semiHidden="1" w:unhideWhenUsed="1" w:qFormat="1"/>
+    <w:lsdException w:name="heading 5" w:uiPriority="9" w:semiHidden="1" w:unhideWhenUsed="1" w:qFormat="1"/>
+    <w:lsdException w:name="heading 6" w:uiPriority="9" w:semiHidden="1" w:unhideWhenUsed="1" w:qFormat="1"/>
+    <w:lsdException w:name="heading 7" w:uiPriority="9" w:semiHidden="1" w:unhideWhenUsed="1" w:qFormat="1"/>
+    <w:lsdException w:name="heading 8" w:uiPriority="9" w:semiHidden="1" w:unhideWhenUsed="1" w:qFormat="1"/>
+    <w:lsdException w:name="heading 9" w:uiPriority="9" w:semiHidden="1" w:unhideWhenUsed="1" w:qFormat="1"/>
     <w:lsdException w:name="index 1" w:semiHidden="1" w:unhideWhenUsed="1"/>
     <w:lsdException w:name="index 2" w:semiHidden="1" w:unhideWhenUsed="1"/>
     <w:lsdException w:name="index 3" w:semiHidden="1" w:unhideWhenUsed="1"/>
@@ -3740,22 +5166,22 @@
     <w:lsdException w:name="index 7" w:semiHidden="1" w:unhideWhenUsed="1"/>
     <w:lsdException w:name="index 8" w:semiHidden="1" w:unhideWhenUsed="1"/>
     <w:lsdException w:name="index 9" w:semiHidden="1" w:unhideWhenUsed="1"/>
-    <w:lsdException w:name="toc 1" w:semiHidden="1" w:uiPriority="39" w:unhideWhenUsed="1"/>
-    <w:lsdException w:name="toc 2" w:semiHidden="1" w:uiPriority="39" w:unhideWhenUsed="1"/>
-    <w:lsdException w:name="toc 3" w:semiHidden="1" w:uiPriority="39" w:unhideWhenUsed="1"/>
-    <w:lsdException w:name="toc 4" w:semiHidden="1" w:uiPriority="39" w:unhideWhenUsed="1"/>
-    <w:lsdException w:name="toc 5" w:semiHidden="1" w:uiPriority="39" w:unhideWhenUsed="1"/>
-    <w:lsdException w:name="toc 6" w:semiHidden="1" w:uiPriority="39" w:unhideWhenUsed="1"/>
-    <w:lsdException w:name="toc 7" w:semiHidden="1" w:uiPriority="39" w:unhideWhenUsed="1"/>
-    <w:lsdException w:name="toc 8" w:semiHidden="1" w:uiPriority="39" w:unhideWhenUsed="1"/>
-    <w:lsdException w:name="toc 9" w:semiHidden="1" w:uiPriority="39" w:unhideWhenUsed="1"/>
+    <w:lsdException w:name="toc 1" w:uiPriority="39" w:semiHidden="1" w:unhideWhenUsed="1"/>
+    <w:lsdException w:name="toc 2" w:uiPriority="39" w:semiHidden="1" w:unhideWhenUsed="1"/>
+    <w:lsdException w:name="toc 3" w:uiPriority="39" w:semiHidden="1" w:unhideWhenUsed="1"/>
+    <w:lsdException w:name="toc 4" w:uiPriority="39" w:semiHidden="1" w:unhideWhenUsed="1"/>
+    <w:lsdException w:name="toc 5" w:uiPriority="39" w:semiHidden="1" w:unhideWhenUsed="1"/>
+    <w:lsdException w:name="toc 6" w:uiPriority="39" w:semiHidden="1" w:unhideWhenUsed="1"/>
+    <w:lsdException w:name="toc 7" w:uiPriority="39" w:semiHidden="1" w:unhideWhenUsed="1"/>
+    <w:lsdException w:name="toc 8" w:uiPriority="39" w:semiHidden="1" w:unhideWhenUsed="1"/>
+    <w:lsdException w:name="toc 9" w:uiPriority="39" w:semiHidden="1" w:unhideWhenUsed="1"/>
     <w:lsdException w:name="Normal Indent" w:semiHidden="1" w:unhideWhenUsed="1"/>
     <w:lsdException w:name="footnote text" w:semiHidden="1" w:unhideWhenUsed="1"/>
     <w:lsdException w:name="annotation text" w:semiHidden="1" w:unhideWhenUsed="1"/>
     <w:lsdException w:name="header" w:semiHidden="1" w:unhideWhenUsed="1"/>
     <w:lsdException w:name="footer" w:semiHidden="1" w:unhideWhenUsed="1"/>
     <w:lsdException w:name="index heading" w:semiHidden="1" w:unhideWhenUsed="1"/>
-    <w:lsdException w:name="caption" w:semiHidden="1" w:uiPriority="35" w:unhideWhenUsed="1" w:qFormat="1"/>
+    <w:lsdException w:name="caption" w:uiPriority="35" w:semiHidden="1" w:unhideWhenUsed="1" w:qFormat="1"/>
     <w:lsdException w:name="table of figures" w:semiHidden="1" w:unhideWhenUsed="1"/>
     <w:lsdException w:name="envelope address" w:semiHidden="1" w:unhideWhenUsed="1"/>
     <w:lsdException w:name="envelope return" w:semiHidden="1" w:unhideWhenUsed="1"/>
@@ -3786,7 +5212,7 @@
     <w:lsdException w:name="Title" w:uiPriority="10" w:qFormat="1"/>
     <w:lsdException w:name="Closing" w:semiHidden="1" w:unhideWhenUsed="1"/>
     <w:lsdException w:name="Signature" w:semiHidden="1" w:unhideWhenUsed="1"/>
-    <w:lsdException w:name="Default Paragraph Font" w:semiHidden="1" w:uiPriority="1" w:unhideWhenUsed="1"/>
+    <w:lsdException w:name="Default Paragraph Font" w:uiPriority="1" w:semiHidden="1" w:unhideWhenUsed="1"/>
     <w:lsdException w:name="Body Text" w:semiHidden="1" w:unhideWhenUsed="1"/>
     <w:lsdException w:name="Body Text Indent" w:semiHidden="1" w:unhideWhenUsed="1"/>
     <w:lsdException w:name="List Continue" w:semiHidden="1" w:unhideWhenUsed="1"/>
@@ -3986,8 +5412,8 @@
     <w:lsdException w:name="Subtle Reference" w:uiPriority="31" w:qFormat="1"/>
     <w:lsdException w:name="Intense Reference" w:uiPriority="32" w:qFormat="1"/>
     <w:lsdException w:name="Book Title" w:uiPriority="33" w:qFormat="1"/>
-    <w:lsdException w:name="Bibliography" w:semiHidden="1" w:uiPriority="37" w:unhideWhenUsed="1"/>
-    <w:lsdException w:name="TOC Heading" w:semiHidden="1" w:uiPriority="39" w:unhideWhenUsed="1" w:qFormat="1"/>
+    <w:lsdException w:name="Bibliography" w:uiPriority="37" w:semiHidden="1" w:unhideWhenUsed="1"/>
+    <w:lsdException w:name="TOC Heading" w:uiPriority="39" w:semiHidden="1" w:unhideWhenUsed="1" w:qFormat="1"/>
     <w:lsdException w:name="Plain Table 1" w:uiPriority="41"/>
     <w:lsdException w:name="Plain Table 2" w:uiPriority="42"/>
     <w:lsdException w:name="Plain Table 3" w:uiPriority="43"/>
@@ -4098,7 +5524,7 @@
     <w:lsdException w:name="Unresolved Mention" w:semiHidden="1" w:unhideWhenUsed="1"/>
     <w:lsdException w:name="Smart Link" w:semiHidden="1" w:unhideWhenUsed="1"/>
   </w:latentStyles>
-  <w:style w:type="paragraph" w:default="1" w:styleId="Normal">
+  <w:style w:type="paragraph" w:styleId="Normal" w:default="1">
     <w:name w:val="Normal"/>
     <w:qFormat/>
   </w:style>
@@ -4117,7 +5543,7 @@
       <w:outlineLvl w:val="0"/>
     </w:pPr>
     <w:rPr>
-      <w:rFonts w:asciiTheme="majorHAnsi" w:eastAsiaTheme="majorEastAsia" w:hAnsiTheme="majorHAnsi" w:cstheme="majorBidi"/>
+      <w:rFonts w:asciiTheme="majorHAnsi" w:hAnsiTheme="majorHAnsi" w:eastAsiaTheme="majorEastAsia" w:cstheme="majorBidi"/>
       <w:color w:val="0F4761" w:themeColor="accent1" w:themeShade="BF"/>
       <w:sz w:val="40"/>
       <w:szCs w:val="40"/>
@@ -4140,7 +5566,7 @@
       <w:outlineLvl w:val="1"/>
     </w:pPr>
     <w:rPr>
-      <w:rFonts w:asciiTheme="majorHAnsi" w:eastAsiaTheme="majorEastAsia" w:hAnsiTheme="majorHAnsi" w:cstheme="majorBidi"/>
+      <w:rFonts w:asciiTheme="majorHAnsi" w:hAnsiTheme="majorHAnsi" w:eastAsiaTheme="majorEastAsia" w:cstheme="majorBidi"/>
       <w:color w:val="0F4761" w:themeColor="accent1" w:themeShade="BF"/>
       <w:sz w:val="32"/>
       <w:szCs w:val="32"/>
@@ -4301,13 +5727,13 @@
       <w:color w:val="272727" w:themeColor="text1" w:themeTint="D8"/>
     </w:rPr>
   </w:style>
-  <w:style w:type="character" w:default="1" w:styleId="DefaultParagraphFont">
+  <w:style w:type="character" w:styleId="DefaultParagraphFont" w:default="1">
     <w:name w:val="Default Paragraph Font"/>
     <w:uiPriority w:val="1"/>
     <w:semiHidden/>
     <w:unhideWhenUsed/>
   </w:style>
-  <w:style w:type="table" w:default="1" w:styleId="TableNormal">
+  <w:style w:type="table" w:styleId="TableNormal" w:default="1">
     <w:name w:val="Normal Table"/>
     <w:uiPriority w:val="99"/>
     <w:semiHidden/>
@@ -4322,26 +5748,26 @@
       </w:tblCellMar>
     </w:tblPr>
   </w:style>
-  <w:style w:type="numbering" w:default="1" w:styleId="NoList">
+  <w:style w:type="numbering" w:styleId="NoList" w:default="1">
     <w:name w:val="No List"/>
     <w:uiPriority w:val="99"/>
     <w:semiHidden/>
     <w:unhideWhenUsed/>
   </w:style>
-  <w:style w:type="character" w:customStyle="1" w:styleId="Heading1Char">
+  <w:style w:type="character" w:styleId="Heading1Char" w:customStyle="1">
     <w:name w:val="Heading 1 Char"/>
     <w:basedOn w:val="DefaultParagraphFont"/>
     <w:link w:val="Heading1"/>
     <w:uiPriority w:val="9"/>
     <w:rsid w:val="00AE2B07"/>
     <w:rPr>
-      <w:rFonts w:asciiTheme="majorHAnsi" w:eastAsiaTheme="majorEastAsia" w:hAnsiTheme="majorHAnsi" w:cstheme="majorBidi"/>
+      <w:rFonts w:asciiTheme="majorHAnsi" w:hAnsiTheme="majorHAnsi" w:eastAsiaTheme="majorEastAsia" w:cstheme="majorBidi"/>
       <w:color w:val="0F4761" w:themeColor="accent1" w:themeShade="BF"/>
       <w:sz w:val="40"/>
       <w:szCs w:val="40"/>
     </w:rPr>
   </w:style>
-  <w:style w:type="character" w:customStyle="1" w:styleId="Heading2Char">
+  <w:style w:type="character" w:styleId="Heading2Char" w:customStyle="1">
     <w:name w:val="Heading 2 Char"/>
     <w:basedOn w:val="DefaultParagraphFont"/>
     <w:link w:val="Heading2"/>
@@ -4349,13 +5775,13 @@
     <w:semiHidden/>
     <w:rsid w:val="00AE2B07"/>
     <w:rPr>
-      <w:rFonts w:asciiTheme="majorHAnsi" w:eastAsiaTheme="majorEastAsia" w:hAnsiTheme="majorHAnsi" w:cstheme="majorBidi"/>
+      <w:rFonts w:asciiTheme="majorHAnsi" w:hAnsiTheme="majorHAnsi" w:eastAsiaTheme="majorEastAsia" w:cstheme="majorBidi"/>
       <w:color w:val="0F4761" w:themeColor="accent1" w:themeShade="BF"/>
       <w:sz w:val="32"/>
       <w:szCs w:val="32"/>
     </w:rPr>
   </w:style>
-  <w:style w:type="character" w:customStyle="1" w:styleId="Heading3Char">
+  <w:style w:type="character" w:styleId="Heading3Char" w:customStyle="1">
     <w:name w:val="Heading 3 Char"/>
     <w:basedOn w:val="DefaultParagraphFont"/>
     <w:link w:val="Heading3"/>
@@ -4369,7 +5795,7 @@
       <w:szCs w:val="28"/>
     </w:rPr>
   </w:style>
-  <w:style w:type="character" w:customStyle="1" w:styleId="Heading4Char">
+  <w:style w:type="character" w:styleId="Heading4Char" w:customStyle="1">
     <w:name w:val="Heading 4 Char"/>
     <w:basedOn w:val="DefaultParagraphFont"/>
     <w:link w:val="Heading4"/>
@@ -4383,7 +5809,7 @@
       <w:color w:val="0F4761" w:themeColor="accent1" w:themeShade="BF"/>
     </w:rPr>
   </w:style>
-  <w:style w:type="character" w:customStyle="1" w:styleId="Heading5Char">
+  <w:style w:type="character" w:styleId="Heading5Char" w:customStyle="1">
     <w:name w:val="Heading 5 Char"/>
     <w:basedOn w:val="DefaultParagraphFont"/>
     <w:link w:val="Heading5"/>
@@ -4395,7 +5821,7 @@
       <w:color w:val="0F4761" w:themeColor="accent1" w:themeShade="BF"/>
     </w:rPr>
   </w:style>
-  <w:style w:type="character" w:customStyle="1" w:styleId="Heading6Char">
+  <w:style w:type="character" w:styleId="Heading6Char" w:customStyle="1">
     <w:name w:val="Heading 6 Char"/>
     <w:basedOn w:val="DefaultParagraphFont"/>
     <w:link w:val="Heading6"/>
@@ -4409,7 +5835,7 @@
       <w:color w:val="595959" w:themeColor="text1" w:themeTint="A6"/>
     </w:rPr>
   </w:style>
-  <w:style w:type="character" w:customStyle="1" w:styleId="Heading7Char">
+  <w:style w:type="character" w:styleId="Heading7Char" w:customStyle="1">
     <w:name w:val="Heading 7 Char"/>
     <w:basedOn w:val="DefaultParagraphFont"/>
     <w:link w:val="Heading7"/>
@@ -4421,7 +5847,7 @@
       <w:color w:val="595959" w:themeColor="text1" w:themeTint="A6"/>
     </w:rPr>
   </w:style>
-  <w:style w:type="character" w:customStyle="1" w:styleId="Heading8Char">
+  <w:style w:type="character" w:styleId="Heading8Char" w:customStyle="1">
     <w:name w:val="Heading 8 Char"/>
     <w:basedOn w:val="DefaultParagraphFont"/>
     <w:link w:val="Heading8"/>
@@ -4435,7 +5861,7 @@
       <w:color w:val="272727" w:themeColor="text1" w:themeTint="D8"/>
     </w:rPr>
   </w:style>
-  <w:style w:type="character" w:customStyle="1" w:styleId="Heading9Char">
+  <w:style w:type="character" w:styleId="Heading9Char" w:customStyle="1">
     <w:name w:val="Heading 9 Char"/>
     <w:basedOn w:val="DefaultParagraphFont"/>
     <w:link w:val="Heading9"/>
@@ -4460,21 +5886,21 @@
       <w:contextualSpacing/>
     </w:pPr>
     <w:rPr>
-      <w:rFonts w:asciiTheme="majorHAnsi" w:eastAsiaTheme="majorEastAsia" w:hAnsiTheme="majorHAnsi" w:cstheme="majorBidi"/>
+      <w:rFonts w:asciiTheme="majorHAnsi" w:hAnsiTheme="majorHAnsi" w:eastAsiaTheme="majorEastAsia" w:cstheme="majorBidi"/>
       <w:spacing w:val="-10"/>
       <w:kern w:val="28"/>
       <w:sz w:val="56"/>
       <w:szCs w:val="56"/>
     </w:rPr>
   </w:style>
-  <w:style w:type="character" w:customStyle="1" w:styleId="TitleChar">
+  <w:style w:type="character" w:styleId="TitleChar" w:customStyle="1">
     <w:name w:val="Title Char"/>
     <w:basedOn w:val="DefaultParagraphFont"/>
     <w:link w:val="Title"/>
     <w:uiPriority w:val="10"/>
     <w:rsid w:val="00AE2B07"/>
     <w:rPr>
-      <w:rFonts w:asciiTheme="majorHAnsi" w:eastAsiaTheme="majorEastAsia" w:hAnsiTheme="majorHAnsi" w:cstheme="majorBidi"/>
+      <w:rFonts w:asciiTheme="majorHAnsi" w:hAnsiTheme="majorHAnsi" w:eastAsiaTheme="majorEastAsia" w:cstheme="majorBidi"/>
       <w:spacing w:val="-10"/>
       <w:kern w:val="28"/>
       <w:sz w:val="56"/>
@@ -4502,7 +5928,7 @@
       <w:szCs w:val="28"/>
     </w:rPr>
   </w:style>
-  <w:style w:type="character" w:customStyle="1" w:styleId="SubtitleChar">
+  <w:style w:type="character" w:styleId="SubtitleChar" w:customStyle="1">
     <w:name w:val="Subtitle Char"/>
     <w:basedOn w:val="DefaultParagraphFont"/>
     <w:link w:val="Subtitle"/>
@@ -4534,7 +5960,7 @@
       <w:color w:val="404040" w:themeColor="text1" w:themeTint="BF"/>
     </w:rPr>
   </w:style>
-  <w:style w:type="character" w:customStyle="1" w:styleId="QuoteChar">
+  <w:style w:type="character" w:styleId="QuoteChar" w:customStyle="1">
     <w:name w:val="Quote Char"/>
     <w:basedOn w:val="DefaultParagraphFont"/>
     <w:link w:val="Quote"/>
@@ -4579,8 +6005,8 @@
     <w:rsid w:val="00AE2B07"/>
     <w:pPr>
       <w:pBdr>
-        <w:top w:val="single" w:sz="4" w:space="10" w:color="0F4761" w:themeColor="accent1" w:themeShade="BF"/>
-        <w:bottom w:val="single" w:sz="4" w:space="10" w:color="0F4761" w:themeColor="accent1" w:themeShade="BF"/>
+        <w:top w:val="single" w:color="0F4761" w:themeColor="accent1" w:themeShade="BF" w:sz="4" w:space="10"/>
+        <w:bottom w:val="single" w:color="0F4761" w:themeColor="accent1" w:themeShade="BF" w:sz="4" w:space="10"/>
       </w:pBdr>
       <w:spacing w:before="360" w:after="360"/>
       <w:ind w:left="864" w:right="864"/>
@@ -4592,7 +6018,7 @@
       <w:color w:val="0F4761" w:themeColor="accent1" w:themeShade="BF"/>
     </w:rPr>
   </w:style>
-  <w:style w:type="character" w:customStyle="1" w:styleId="IntenseQuoteChar">
+  <w:style w:type="character" w:styleId="IntenseQuoteChar" w:customStyle="1">
     <w:name w:val="Intense Quote Char"/>
     <w:basedOn w:val="DefaultParagraphFont"/>
     <w:link w:val="IntenseQuote"/>
@@ -4633,7 +6059,7 @@
       <w14:ligatures w14:val="none"/>
     </w:rPr>
   </w:style>
-  <w:style w:type="character" w:customStyle="1" w:styleId="NoSpacingChar">
+  <w:style w:type="character" w:styleId="NoSpacingChar" w:customStyle="1">
     <w:name w:val="No Spacing Char"/>
     <w:basedOn w:val="DefaultParagraphFont"/>
     <w:link w:val="NoSpacing"/>
@@ -4655,12 +6081,12 @@
     </w:pPr>
     <w:tblPr>
       <w:tblBorders>
-        <w:top w:val="single" w:sz="4" w:space="0" w:color="auto"/>
-        <w:left w:val="single" w:sz="4" w:space="0" w:color="auto"/>
-        <w:bottom w:val="single" w:sz="4" w:space="0" w:color="auto"/>
-        <w:right w:val="single" w:sz="4" w:space="0" w:color="auto"/>
-        <w:insideH w:val="single" w:sz="4" w:space="0" w:color="auto"/>
-        <w:insideV w:val="single" w:sz="4" w:space="0" w:color="auto"/>
+        <w:top w:val="single" w:color="auto" w:sz="4" w:space="0"/>
+        <w:left w:val="single" w:color="auto" w:sz="4" w:space="0"/>
+        <w:bottom w:val="single" w:color="auto" w:sz="4" w:space="0"/>
+        <w:right w:val="single" w:color="auto" w:sz="4" w:space="0"/>
+        <w:insideH w:val="single" w:color="auto" w:sz="4" w:space="0"/>
+        <w:insideV w:val="single" w:color="auto" w:sz="4" w:space="0"/>
       </w:tblBorders>
     </w:tblPr>
   </w:style>
@@ -4676,12 +6102,12 @@
       <w:tblStyleRowBandSize w:val="1"/>
       <w:tblStyleColBandSize w:val="1"/>
       <w:tblBorders>
-        <w:top w:val="single" w:sz="4" w:space="0" w:color="F1A983" w:themeColor="accent2" w:themeTint="99"/>
-        <w:left w:val="single" w:sz="4" w:space="0" w:color="F1A983" w:themeColor="accent2" w:themeTint="99"/>
-        <w:bottom w:val="single" w:sz="4" w:space="0" w:color="F1A983" w:themeColor="accent2" w:themeTint="99"/>
-        <w:right w:val="single" w:sz="4" w:space="0" w:color="F1A983" w:themeColor="accent2" w:themeTint="99"/>
-        <w:insideH w:val="single" w:sz="4" w:space="0" w:color="F1A983" w:themeColor="accent2" w:themeTint="99"/>
-        <w:insideV w:val="single" w:sz="4" w:space="0" w:color="F1A983" w:themeColor="accent2" w:themeTint="99"/>
+        <w:top w:val="single" w:color="F1A983" w:themeColor="accent2" w:themeTint="99" w:sz="4" w:space="0"/>
+        <w:left w:val="single" w:color="F1A983" w:themeColor="accent2" w:themeTint="99" w:sz="4" w:space="0"/>
+        <w:bottom w:val="single" w:color="F1A983" w:themeColor="accent2" w:themeTint="99" w:sz="4" w:space="0"/>
+        <w:right w:val="single" w:color="F1A983" w:themeColor="accent2" w:themeTint="99" w:sz="4" w:space="0"/>
+        <w:insideH w:val="single" w:color="F1A983" w:themeColor="accent2" w:themeTint="99" w:sz="4" w:space="0"/>
+        <w:insideV w:val="single" w:color="F1A983" w:themeColor="accent2" w:themeTint="99" w:sz="4" w:space="0"/>
       </w:tblBorders>
     </w:tblPr>
     <w:tblStylePr w:type="firstRow">
@@ -4693,10 +6119,10 @@
       <w:tblPr/>
       <w:tcPr>
         <w:tcBorders>
-          <w:top w:val="single" w:sz="4" w:space="0" w:color="E97132" w:themeColor="accent2"/>
-          <w:left w:val="single" w:sz="4" w:space="0" w:color="E97132" w:themeColor="accent2"/>
-          <w:bottom w:val="single" w:sz="4" w:space="0" w:color="E97132" w:themeColor="accent2"/>
-          <w:right w:val="single" w:sz="4" w:space="0" w:color="E97132" w:themeColor="accent2"/>
+          <w:top w:val="single" w:color="E97132" w:themeColor="accent2" w:sz="4" w:space="0"/>
+          <w:left w:val="single" w:color="E97132" w:themeColor="accent2" w:sz="4" w:space="0"/>
+          <w:bottom w:val="single" w:color="E97132" w:themeColor="accent2" w:sz="4" w:space="0"/>
+          <w:right w:val="single" w:color="E97132" w:themeColor="accent2" w:sz="4" w:space="0"/>
           <w:insideH w:val="nil"/>
           <w:insideV w:val="nil"/>
         </w:tcBorders>
@@ -4711,7 +6137,7 @@
       <w:tblPr/>
       <w:tcPr>
         <w:tcBorders>
-          <w:top w:val="double" w:sz="4" w:space="0" w:color="E97132" w:themeColor="accent2"/>
+          <w:top w:val="double" w:color="E97132" w:themeColor="accent2" w:sz="4" w:space="0"/>
         </w:tcBorders>
       </w:tcPr>
     </w:tblStylePr>
@@ -4785,13 +6211,13 @@
         <w:guid w:val="{3659F9F9-AB5C-46B3-A4EC-E911B0B54AC1}"/>
       </w:docPartPr>
       <w:docPartBody>
-        <w:p>
+        <w:p xmlns:wp14="http://schemas.microsoft.com/office/word/2010/wordml" wp14:textId="77777777">
           <w:pPr>
             <w:pStyle w:val="592A6274CF9549C8A62A80F8741D3BA5"/>
           </w:pPr>
           <w:r>
             <w:rPr>
-              <w:rFonts w:asciiTheme="majorHAnsi" w:eastAsiaTheme="majorEastAsia" w:hAnsiTheme="majorHAnsi" w:cstheme="majorBidi"/>
+              <w:rFonts w:asciiTheme="majorHAnsi" w:hAnsiTheme="majorHAnsi" w:eastAsiaTheme="majorEastAsia" w:cstheme="majorBidi"/>
               <w:caps/>
               <w:color w:val="156082" w:themeColor="accent1"/>
               <w:sz w:val="80"/>
@@ -4818,7 +6244,7 @@
         <w:guid w:val="{987F99BB-D2DA-42F6-9924-93BF4835C0AC}"/>
       </w:docPartPr>
       <w:docPartBody>
-        <w:p>
+        <w:p xmlns:wp14="http://schemas.microsoft.com/office/word/2010/wordml" wp14:textId="77777777">
           <w:pPr>
             <w:pStyle w:val="7ECA63B7E53144BFBFF6B0FC07B7BE2A"/>
           </w:pPr>

</xml_diff>

<commit_message>
Video for Abdallah's app has been added
</commit_message>
<xml_diff>
--- a/CS251-A1-Part1_S18_20230553_20230121_20230231.docx
+++ b/CS251-A1-Part1_S18_20230553_20230121_20230231.docx
@@ -114,7 +114,7 @@
               <w:color w:val="F1A983" w:themeColor="accent2" w:themeTint="99"/>
             </w:rPr>
             <w:drawing>
-              <wp:anchor distT="0" distB="0" distL="114300" distR="114300" simplePos="0" relativeHeight="251660288" behindDoc="0" locked="0" layoutInCell="1" allowOverlap="1" wp14:anchorId="04D37250" wp14:editId="24075DB1">
+              <wp:anchor distT="0" distB="0" distL="114300" distR="114300" simplePos="0" relativeHeight="251660288" behindDoc="0" locked="0" layoutInCell="1" allowOverlap="1" wp14:anchorId="04D37250" wp14:editId="45810112">
                 <wp:simplePos x="0" y="0"/>
                 <wp:positionH relativeFrom="column">
                   <wp:posOffset>2286000</wp:posOffset>
@@ -1676,7 +1676,21 @@
                 <w:sz w:val="24"/>
                 <w:szCs w:val="24"/>
               </w:rPr>
-              <w:t xml:space="preserve">     2 Days</w:t>
+              <w:t xml:space="preserve">     </w:t>
+            </w:r>
+            <w:r>
+              <w:rPr>
+                <w:sz w:val="24"/>
+                <w:szCs w:val="24"/>
+              </w:rPr>
+              <w:t>4</w:t>
+            </w:r>
+            <w:r>
+              <w:rPr>
+                <w:sz w:val="24"/>
+                <w:szCs w:val="24"/>
+              </w:rPr>
+              <w:t xml:space="preserve"> Days</w:t>
             </w:r>
           </w:p>
         </w:tc>
@@ -1688,27 +1702,39 @@
             <w:pPr>
               <w:cnfStyle w:val="000000000000" w:firstRow="0" w:lastRow="0" w:firstColumn="0" w:lastColumn="0" w:oddVBand="0" w:evenVBand="0" w:oddHBand="0" w:evenHBand="0" w:firstRowFirstColumn="0" w:firstRowLastColumn="0" w:lastRowFirstColumn="0" w:lastRowLastColumn="0"/>
               <w:rPr>
-                <w:sz w:val="24"/>
+                <w:sz w:val="14"/>
+                <w:szCs w:val="14"/>
               </w:rPr>
             </w:pPr>
-            <w:r>
+            <w:hyperlink r:id="rId12" w:history="1">
+              <w:r>
+                <w:rPr>
+                  <w:rStyle w:val="Hyperlink"/>
+                  <w:sz w:val="14"/>
+                  <w:szCs w:val="14"/>
+                </w:rPr>
+                <w:t>https://www.tutorialspoint.com/java/index.htm</w:t>
+              </w:r>
+            </w:hyperlink>
+          </w:p>
+          <w:p>
+            <w:pPr>
+              <w:cnfStyle w:val="000000000000" w:firstRow="0" w:lastRow="0" w:firstColumn="0" w:lastColumn="0" w:oddVBand="0" w:evenVBand="0" w:oddHBand="0" w:evenHBand="0" w:firstRowFirstColumn="0" w:firstRowLastColumn="0" w:lastRowFirstColumn="0" w:lastRowLastColumn="0"/>
               <w:rPr>
-                <w:sz w:val="24"/>
+                <w:sz w:val="14"/>
+                <w:szCs w:val="14"/>
               </w:rPr>
-              <w:t>SOURCES FE</w:t>
-            </w:r>
-            <w:r>
-              <w:rPr>
-                <w:sz w:val="24"/>
-              </w:rPr>
-              <w:t xml:space="preserve">N </w:t>
-            </w:r>
-            <w:r>
-              <w:rPr>
-                <w:sz w:val="24"/>
-              </w:rPr>
-              <w:t>YA M3ALEM</w:t>
-            </w:r>
+            </w:pPr>
+            <w:hyperlink r:id="rId13" w:history="1">
+              <w:r>
+                <w:rPr>
+                  <w:rStyle w:val="Hyperlink"/>
+                  <w:sz w:val="14"/>
+                  <w:szCs w:val="14"/>
+                </w:rPr>
+                <w:t>https://www.youtube.com/watch?v=mNvJipMTKSM&amp;list=PLCInYL3l2AajYlZGzU_LVrHdoouf8W6ZN</w:t>
+              </w:r>
+            </w:hyperlink>
           </w:p>
         </w:tc>
       </w:tr>
@@ -1842,13 +1868,16 @@
       </w:r>
       <w:proofErr w:type="spellEnd"/>
       <w:r>
-        <w:t xml:space="preserve"> = new Scanner(System.in</w:t>
+        <w:t xml:space="preserve"> = new </w:t>
       </w:r>
       <w:proofErr w:type="gramStart"/>
       <w:r>
-        <w:t>);</w:t>
+        <w:t>Scanner(</w:t>
       </w:r>
       <w:proofErr w:type="gramEnd"/>
+      <w:r>
+        <w:t>System.in);</w:t>
+      </w:r>
     </w:p>
     <w:p>
       <w:r>
@@ -1958,11 +1987,11 @@
     </w:p>
     <w:p>
       <w:r>
-        <w:t>while (</w:t>
+        <w:t>while (true</w:t>
       </w:r>
       <w:proofErr w:type="gramStart"/>
       <w:r>
-        <w:t>true){</w:t>
+        <w:t>){</w:t>
       </w:r>
       <w:proofErr w:type="gramEnd"/>
     </w:p>
@@ -1971,6 +2000,7 @@
         <w:t xml:space="preserve">            </w:t>
       </w:r>
       <w:proofErr w:type="spellStart"/>
+      <w:proofErr w:type="gramStart"/>
       <w:r>
         <w:t>printBanner</w:t>
       </w:r>
@@ -1978,76 +2008,369 @@
       <w:r>
         <w:t>(</w:t>
       </w:r>
+      <w:proofErr w:type="gramEnd"/>
+      <w:r>
+        <w:t>);</w:t>
+      </w:r>
+    </w:p>
+    <w:p>
+      <w:r>
+        <w:t xml:space="preserve">            int menu = </w:t>
+      </w:r>
+      <w:proofErr w:type="spellStart"/>
+      <w:r>
+        <w:rPr>
+          <w:highlight w:val="yellow"/>
+        </w:rPr>
+        <w:t>optionsMenu</w:t>
+      </w:r>
+      <w:proofErr w:type="spellEnd"/>
+      <w:r>
+        <w:rPr>
+          <w:highlight w:val="yellow"/>
+        </w:rPr>
+        <w:t>(scanner</w:t>
+      </w:r>
       <w:proofErr w:type="gramStart"/>
       <w:r>
+        <w:rPr>
+          <w:highlight w:val="yellow"/>
+        </w:rPr>
         <w:t>);</w:t>
       </w:r>
       <w:proofErr w:type="gramEnd"/>
     </w:p>
     <w:p>
       <w:r>
-        <w:t xml:space="preserve">            int menu = </w:t>
+        <w:t>            switch(menu)</w:t>
+      </w:r>
+    </w:p>
+    <w:p>
+      <w:r>
+        <w:t>            {</w:t>
+      </w:r>
+    </w:p>
+    <w:p>
+      <w:r>
+        <w:t>                // Alternative Food</w:t>
+      </w:r>
+    </w:p>
+    <w:p>
+      <w:r>
+        <w:t>                case 1:</w:t>
+      </w:r>
+    </w:p>
+    <w:p>
+      <w:r>
+        <w:t xml:space="preserve">                    </w:t>
       </w:r>
       <w:proofErr w:type="spellStart"/>
+      <w:proofErr w:type="gramStart"/>
       <w:r>
         <w:rPr>
           <w:highlight w:val="yellow"/>
         </w:rPr>
-        <w:t>optionsMenu</w:t>
+        <w:t>foodMenu</w:t>
       </w:r>
       <w:proofErr w:type="spellEnd"/>
       <w:r>
         <w:rPr>
           <w:highlight w:val="yellow"/>
         </w:rPr>
+        <w:t>(</w:t>
+      </w:r>
+      <w:proofErr w:type="gramEnd"/>
+      <w:r>
+        <w:rPr>
+          <w:highlight w:val="yellow"/>
+        </w:rPr>
+        <w:t xml:space="preserve">scanner, </w:t>
+      </w:r>
+      <w:proofErr w:type="spellStart"/>
+      <w:r>
+        <w:rPr>
+          <w:highlight w:val="yellow"/>
+        </w:rPr>
+        <w:t>foodList</w:t>
+      </w:r>
+      <w:proofErr w:type="spellEnd"/>
+      <w:r>
+        <w:rPr>
+          <w:highlight w:val="yellow"/>
+        </w:rPr>
+        <w:t>);</w:t>
+      </w:r>
+    </w:p>
+    <w:p>
+      <w:r>
+        <w:t xml:space="preserve">                    int </w:t>
+      </w:r>
+      <w:proofErr w:type="spellStart"/>
+      <w:r>
+        <w:t>ans</w:t>
+      </w:r>
+      <w:proofErr w:type="spellEnd"/>
+      <w:r>
+        <w:t xml:space="preserve"> = </w:t>
+      </w:r>
+      <w:proofErr w:type="spellStart"/>
+      <w:r>
+        <w:t>continueApp</w:t>
+      </w:r>
+      <w:proofErr w:type="spellEnd"/>
+      <w:r>
         <w:t>(scanner</w:t>
       </w:r>
       <w:proofErr w:type="gramStart"/>
       <w:r>
+        <w:t>);</w:t>
+      </w:r>
+      <w:proofErr w:type="gramEnd"/>
+    </w:p>
+    <w:p>
+      <w:r>
+        <w:t>                    if (</w:t>
+      </w:r>
+      <w:proofErr w:type="spellStart"/>
+      <w:r>
+        <w:t>ans</w:t>
+      </w:r>
+      <w:proofErr w:type="spellEnd"/>
+      <w:r>
+        <w:t xml:space="preserve"> == </w:t>
+      </w:r>
+      <w:proofErr w:type="gramStart"/>
+      <w:r>
+        <w:t>0){</w:t>
+      </w:r>
+      <w:proofErr w:type="gramEnd"/>
+    </w:p>
+    <w:p>
+      <w:r>
+        <w:t xml:space="preserve">                        </w:t>
+      </w:r>
+      <w:proofErr w:type="spellStart"/>
+      <w:proofErr w:type="gramStart"/>
+      <w:r>
+        <w:t>scanner.close</w:t>
+      </w:r>
+      <w:proofErr w:type="spellEnd"/>
+      <w:proofErr w:type="gramEnd"/>
+      <w:r>
+        <w:t>();</w:t>
+      </w:r>
+    </w:p>
+    <w:p>
+      <w:r>
+        <w:t xml:space="preserve">                        </w:t>
+      </w:r>
+      <w:proofErr w:type="spellStart"/>
+      <w:r>
+        <w:t>System.exit</w:t>
+      </w:r>
+      <w:proofErr w:type="spellEnd"/>
+      <w:r>
+        <w:t>(0</w:t>
+      </w:r>
+      <w:proofErr w:type="gramStart"/>
+      <w:r>
+        <w:t>);</w:t>
+      </w:r>
+      <w:proofErr w:type="gramEnd"/>
+    </w:p>
+    <w:p>
+      <w:r>
+        <w:t>                    }</w:t>
+      </w:r>
+    </w:p>
+    <w:p>
+      <w:r>
+        <w:t xml:space="preserve">                    </w:t>
+      </w:r>
+      <w:proofErr w:type="gramStart"/>
+      <w:r>
+        <w:t>break;</w:t>
+      </w:r>
+      <w:proofErr w:type="gramEnd"/>
+    </w:p>
+    <w:p>
+      <w:r>
+        <w:t>                //Add new Food</w:t>
+      </w:r>
+    </w:p>
+    <w:p>
+      <w:r>
+        <w:t>                case 2:</w:t>
+      </w:r>
+    </w:p>
+    <w:p>
+      <w:r>
+        <w:t xml:space="preserve">                    </w:t>
+      </w:r>
+      <w:proofErr w:type="spellStart"/>
+      <w:proofErr w:type="gramStart"/>
+      <w:r>
         <w:rPr>
           <w:highlight w:val="yellow"/>
         </w:rPr>
+        <w:t>addFood</w:t>
+      </w:r>
+      <w:proofErr w:type="spellEnd"/>
+      <w:r>
+        <w:rPr>
+          <w:highlight w:val="yellow"/>
+        </w:rPr>
+        <w:t>(</w:t>
+      </w:r>
+      <w:proofErr w:type="gramEnd"/>
+      <w:r>
+        <w:rPr>
+          <w:highlight w:val="yellow"/>
+        </w:rPr>
+        <w:t xml:space="preserve">scanner, </w:t>
+      </w:r>
+      <w:proofErr w:type="spellStart"/>
+      <w:r>
+        <w:rPr>
+          <w:highlight w:val="yellow"/>
+        </w:rPr>
+        <w:t>foodList</w:t>
+      </w:r>
+      <w:proofErr w:type="spellEnd"/>
+      <w:r>
+        <w:rPr>
+          <w:highlight w:val="yellow"/>
+        </w:rPr>
+        <w:t xml:space="preserve">, </w:t>
+      </w:r>
+      <w:proofErr w:type="spellStart"/>
+      <w:r>
+        <w:rPr>
+          <w:highlight w:val="yellow"/>
+        </w:rPr>
+        <w:t>jsonPath</w:t>
+      </w:r>
+      <w:proofErr w:type="spellEnd"/>
+      <w:r>
+        <w:rPr>
+          <w:highlight w:val="yellow"/>
+        </w:rPr>
         <w:t>);</w:t>
       </w:r>
+    </w:p>
+    <w:p>
+      <w:r>
+        <w:t xml:space="preserve">                    int ans2 = </w:t>
+      </w:r>
+      <w:proofErr w:type="spellStart"/>
+      <w:r>
+        <w:t>continueApp</w:t>
+      </w:r>
+      <w:proofErr w:type="spellEnd"/>
+      <w:r>
+        <w:t>(scanner</w:t>
+      </w:r>
+      <w:proofErr w:type="gramStart"/>
+      <w:r>
+        <w:t>);</w:t>
+      </w:r>
       <w:proofErr w:type="gramEnd"/>
     </w:p>
     <w:p>
       <w:r>
-        <w:t>            switch(menu)</w:t>
-      </w:r>
-    </w:p>
-    <w:p>
-      <w:r>
-        <w:t>            {</w:t>
-      </w:r>
-    </w:p>
-    <w:p>
-      <w:r>
-        <w:t>                // Alternative Food</w:t>
-      </w:r>
-    </w:p>
-    <w:p>
-      <w:r>
-        <w:t>                case 1:</w:t>
-      </w:r>
-    </w:p>
-    <w:p>
-      <w:r>
+        <w:t xml:space="preserve">                    if (ans2 == </w:t>
+      </w:r>
+      <w:proofErr w:type="gramStart"/>
+      <w:r>
+        <w:t>0){</w:t>
+      </w:r>
+      <w:proofErr w:type="gramEnd"/>
+    </w:p>
+    <w:p>
+      <w:r>
+        <w:t xml:space="preserve">                        </w:t>
+      </w:r>
+      <w:proofErr w:type="spellStart"/>
+      <w:proofErr w:type="gramStart"/>
+      <w:r>
+        <w:t>scanner.close</w:t>
+      </w:r>
+      <w:proofErr w:type="spellEnd"/>
+      <w:proofErr w:type="gramEnd"/>
+      <w:r>
+        <w:t>();</w:t>
+      </w:r>
+    </w:p>
+    <w:p>
+      <w:r>
+        <w:t xml:space="preserve">                        </w:t>
+      </w:r>
+      <w:proofErr w:type="spellStart"/>
+      <w:r>
+        <w:t>System.exit</w:t>
+      </w:r>
+      <w:proofErr w:type="spellEnd"/>
+      <w:r>
+        <w:t>(0</w:t>
+      </w:r>
+      <w:proofErr w:type="gramStart"/>
+      <w:r>
+        <w:t>);</w:t>
+      </w:r>
+      <w:proofErr w:type="gramEnd"/>
+    </w:p>
+    <w:p>
+      <w:r>
+        <w:t>                    }</w:t>
+      </w:r>
+    </w:p>
+    <w:p>
+      <w:r>
+        <w:lastRenderedPageBreak/>
         <w:t xml:space="preserve">                    </w:t>
       </w:r>
+      <w:proofErr w:type="gramStart"/>
+      <w:r>
+        <w:t>break;</w:t>
+      </w:r>
+      <w:proofErr w:type="gramEnd"/>
+    </w:p>
+    <w:p/>
+    <w:p>
+      <w:r>
+        <w:t>                // Delete Food</w:t>
+      </w:r>
+    </w:p>
+    <w:p>
+      <w:r>
+        <w:t>                case 3:</w:t>
+      </w:r>
+    </w:p>
+    <w:p>
+      <w:r>
+        <w:t xml:space="preserve">                    </w:t>
+      </w:r>
       <w:proofErr w:type="spellStart"/>
+      <w:proofErr w:type="gramStart"/>
       <w:r>
         <w:rPr>
           <w:highlight w:val="yellow"/>
         </w:rPr>
-        <w:t>foodMenu</w:t>
+        <w:t>deleteFood</w:t>
       </w:r>
       <w:proofErr w:type="spellEnd"/>
       <w:r>
         <w:rPr>
           <w:highlight w:val="yellow"/>
         </w:rPr>
-        <w:t xml:space="preserve">(scanner, </w:t>
+        <w:t>(</w:t>
+      </w:r>
+      <w:proofErr w:type="gramEnd"/>
+      <w:r>
+        <w:rPr>
+          <w:highlight w:val="yellow"/>
+        </w:rPr>
+        <w:t xml:space="preserve">scanner, </w:t>
       </w:r>
       <w:proofErr w:type="spellStart"/>
       <w:r>
@@ -2055,523 +2378,235 @@
           <w:highlight w:val="yellow"/>
         </w:rPr>
         <w:t>foodList</w:t>
+      </w:r>
+      <w:proofErr w:type="spellEnd"/>
+      <w:r>
+        <w:rPr>
+          <w:highlight w:val="yellow"/>
+        </w:rPr>
+        <w:t xml:space="preserve">, </w:t>
+      </w:r>
+      <w:proofErr w:type="spellStart"/>
+      <w:r>
+        <w:rPr>
+          <w:highlight w:val="yellow"/>
+        </w:rPr>
+        <w:t>jsonPath</w:t>
+      </w:r>
+      <w:proofErr w:type="spellEnd"/>
+      <w:r>
+        <w:rPr>
+          <w:highlight w:val="yellow"/>
+        </w:rPr>
+        <w:t>);</w:t>
+      </w:r>
+    </w:p>
+    <w:p>
+      <w:r>
+        <w:t xml:space="preserve">                    int ans3 = </w:t>
+      </w:r>
+      <w:proofErr w:type="spellStart"/>
+      <w:r>
+        <w:t>continueApp</w:t>
+      </w:r>
+      <w:proofErr w:type="spellEnd"/>
+      <w:r>
+        <w:t>(scanner</w:t>
+      </w:r>
+      <w:proofErr w:type="gramStart"/>
+      <w:r>
+        <w:t>);</w:t>
+      </w:r>
+      <w:proofErr w:type="gramEnd"/>
+    </w:p>
+    <w:p>
+      <w:r>
+        <w:t xml:space="preserve">                    if (ans3 == </w:t>
+      </w:r>
+      <w:proofErr w:type="gramStart"/>
+      <w:r>
+        <w:t>0){</w:t>
+      </w:r>
+      <w:proofErr w:type="gramEnd"/>
+    </w:p>
+    <w:p>
+      <w:r>
+        <w:t xml:space="preserve">                        </w:t>
+      </w:r>
+      <w:proofErr w:type="spellStart"/>
+      <w:proofErr w:type="gramStart"/>
+      <w:r>
+        <w:t>scanner.close</w:t>
+      </w:r>
+      <w:proofErr w:type="spellEnd"/>
+      <w:proofErr w:type="gramEnd"/>
+      <w:r>
+        <w:t>();</w:t>
+      </w:r>
+    </w:p>
+    <w:p>
+      <w:r>
+        <w:t xml:space="preserve">                        </w:t>
+      </w:r>
+      <w:proofErr w:type="spellStart"/>
+      <w:r>
+        <w:t>System.exit</w:t>
+      </w:r>
+      <w:proofErr w:type="spellEnd"/>
+      <w:r>
+        <w:t>(0</w:t>
+      </w:r>
+      <w:proofErr w:type="gramStart"/>
+      <w:r>
+        <w:t>);</w:t>
+      </w:r>
+      <w:proofErr w:type="gramEnd"/>
+    </w:p>
+    <w:p>
+      <w:r>
+        <w:t>                    }</w:t>
+      </w:r>
+    </w:p>
+    <w:p>
+      <w:r>
+        <w:t xml:space="preserve">                    </w:t>
+      </w:r>
+      <w:proofErr w:type="gramStart"/>
+      <w:r>
+        <w:t>break;</w:t>
+      </w:r>
+      <w:proofErr w:type="gramEnd"/>
+    </w:p>
+    <w:p>
+      <w:r>
+        <w:t xml:space="preserve">                </w:t>
+      </w:r>
+    </w:p>
+    <w:p>
+      <w:r>
+        <w:t>                case 4:</w:t>
+      </w:r>
+    </w:p>
+    <w:p>
+      <w:r>
+        <w:t xml:space="preserve">                    </w:t>
+      </w:r>
+      <w:proofErr w:type="spellStart"/>
+      <w:proofErr w:type="gramStart"/>
+      <w:r>
+        <w:rPr>
+          <w:highlight w:val="yellow"/>
+        </w:rPr>
+        <w:t>prinInfoBanner</w:t>
+      </w:r>
+      <w:proofErr w:type="spellEnd"/>
+      <w:r>
+        <w:rPr>
+          <w:highlight w:val="yellow"/>
+        </w:rPr>
+        <w:t>(</w:t>
+      </w:r>
+      <w:proofErr w:type="gramEnd"/>
+      <w:r>
+        <w:rPr>
+          <w:highlight w:val="yellow"/>
+        </w:rPr>
+        <w:t>);</w:t>
+      </w:r>
+    </w:p>
+    <w:p>
+      <w:r>
+        <w:t xml:space="preserve">                    int ans4 = </w:t>
+      </w:r>
+      <w:proofErr w:type="spellStart"/>
+      <w:r>
+        <w:t>continueApp</w:t>
+      </w:r>
+      <w:proofErr w:type="spellEnd"/>
+      <w:r>
+        <w:t>(scanner</w:t>
+      </w:r>
+      <w:proofErr w:type="gramStart"/>
+      <w:r>
+        <w:t>);</w:t>
+      </w:r>
+      <w:proofErr w:type="gramEnd"/>
+    </w:p>
+    <w:p>
+      <w:r>
+        <w:t xml:space="preserve">                    if (ans4 == </w:t>
+      </w:r>
+      <w:proofErr w:type="gramStart"/>
+      <w:r>
+        <w:t>0){</w:t>
+      </w:r>
+      <w:proofErr w:type="gramEnd"/>
+    </w:p>
+    <w:p>
+      <w:r>
+        <w:t xml:space="preserve">                        </w:t>
+      </w:r>
+      <w:proofErr w:type="spellStart"/>
+      <w:proofErr w:type="gramStart"/>
+      <w:r>
+        <w:t>scanner.close</w:t>
+      </w:r>
+      <w:proofErr w:type="spellEnd"/>
+      <w:proofErr w:type="gramEnd"/>
+      <w:r>
+        <w:t>();</w:t>
+      </w:r>
+    </w:p>
+    <w:p>
+      <w:r>
+        <w:t xml:space="preserve">                        </w:t>
+      </w:r>
+      <w:proofErr w:type="spellStart"/>
+      <w:r>
+        <w:t>System.exit</w:t>
+      </w:r>
+      <w:proofErr w:type="spellEnd"/>
+      <w:r>
+        <w:t>(0</w:t>
+      </w:r>
+      <w:proofErr w:type="gramStart"/>
+      <w:r>
+        <w:t>);</w:t>
+      </w:r>
+      <w:proofErr w:type="gramEnd"/>
+    </w:p>
+    <w:p>
+      <w:r>
+        <w:t>                    }</w:t>
+      </w:r>
+    </w:p>
+    <w:p>
+      <w:r>
+        <w:t xml:space="preserve">                    </w:t>
+      </w:r>
+      <w:proofErr w:type="gramStart"/>
+      <w:r>
+        <w:t>break;</w:t>
+      </w:r>
+      <w:proofErr w:type="gramEnd"/>
+    </w:p>
+    <w:p/>
+    <w:p>
+      <w:r>
+        <w:t>                case 5:</w:t>
+      </w:r>
+    </w:p>
+    <w:p>
+      <w:r>
+        <w:t xml:space="preserve">                    </w:t>
+      </w:r>
+      <w:proofErr w:type="spellStart"/>
+      <w:r>
+        <w:t>System.out.println</w:t>
       </w:r>
       <w:proofErr w:type="spellEnd"/>
       <w:proofErr w:type="gramStart"/>
       <w:r>
-        <w:rPr>
-          <w:highlight w:val="yellow"/>
-        </w:rPr>
-        <w:t>);</w:t>
-      </w:r>
-      <w:proofErr w:type="gramEnd"/>
-    </w:p>
-    <w:p>
-      <w:r>
-        <w:t xml:space="preserve">                    int </w:t>
-      </w:r>
-      <w:proofErr w:type="spellStart"/>
-      <w:r>
-        <w:t>ans</w:t>
-      </w:r>
-      <w:proofErr w:type="spellEnd"/>
-      <w:r>
-        <w:t xml:space="preserve"> = </w:t>
-      </w:r>
-      <w:proofErr w:type="spellStart"/>
-      <w:r>
-        <w:t>continueApp</w:t>
-      </w:r>
-      <w:proofErr w:type="spellEnd"/>
-      <w:r>
-        <w:t>(scanner</w:t>
-      </w:r>
-      <w:proofErr w:type="gramStart"/>
-      <w:r>
-        <w:t>);</w:t>
-      </w:r>
-      <w:proofErr w:type="gramEnd"/>
-    </w:p>
-    <w:p>
-      <w:r>
-        <w:t>                    if (</w:t>
-      </w:r>
-      <w:proofErr w:type="spellStart"/>
-      <w:r>
-        <w:t>ans</w:t>
-      </w:r>
-      <w:proofErr w:type="spellEnd"/>
-      <w:r>
-        <w:t xml:space="preserve"> == </w:t>
-      </w:r>
-      <w:proofErr w:type="gramStart"/>
-      <w:r>
-        <w:t>0){</w:t>
-      </w:r>
-      <w:proofErr w:type="gramEnd"/>
-    </w:p>
-    <w:p>
-      <w:r>
-        <w:t xml:space="preserve">                        </w:t>
-      </w:r>
-      <w:proofErr w:type="spellStart"/>
-      <w:r>
-        <w:t>scanner.close</w:t>
-      </w:r>
-      <w:proofErr w:type="spellEnd"/>
-      <w:r>
-        <w:t>(</w:t>
-      </w:r>
-      <w:proofErr w:type="gramStart"/>
-      <w:r>
-        <w:t>);</w:t>
-      </w:r>
-      <w:proofErr w:type="gramEnd"/>
-    </w:p>
-    <w:p>
-      <w:r>
-        <w:t xml:space="preserve">                        </w:t>
-      </w:r>
-      <w:proofErr w:type="spellStart"/>
-      <w:r>
-        <w:t>System.exit</w:t>
-      </w:r>
-      <w:proofErr w:type="spellEnd"/>
-      <w:r>
-        <w:t>(0</w:t>
-      </w:r>
-      <w:proofErr w:type="gramStart"/>
-      <w:r>
-        <w:t>);</w:t>
-      </w:r>
-      <w:proofErr w:type="gramEnd"/>
-    </w:p>
-    <w:p>
-      <w:r>
-        <w:t>                    }</w:t>
-      </w:r>
-    </w:p>
-    <w:p>
-      <w:r>
-        <w:t xml:space="preserve">                    </w:t>
-      </w:r>
-      <w:proofErr w:type="gramStart"/>
-      <w:r>
-        <w:t>break;</w:t>
-      </w:r>
-      <w:proofErr w:type="gramEnd"/>
-    </w:p>
-    <w:p>
-      <w:r>
-        <w:t>                //Add new Food</w:t>
-      </w:r>
-    </w:p>
-    <w:p>
-      <w:r>
-        <w:t>                case 2:</w:t>
-      </w:r>
-    </w:p>
-    <w:p>
-      <w:r>
-        <w:t xml:space="preserve">                    </w:t>
-      </w:r>
-      <w:proofErr w:type="spellStart"/>
-      <w:r>
-        <w:rPr>
-          <w:highlight w:val="yellow"/>
-        </w:rPr>
-        <w:t>addFood</w:t>
-      </w:r>
-      <w:proofErr w:type="spellEnd"/>
-      <w:r>
-        <w:rPr>
-          <w:highlight w:val="yellow"/>
-        </w:rPr>
-        <w:t xml:space="preserve">(scanner, </w:t>
-      </w:r>
-      <w:proofErr w:type="spellStart"/>
-      <w:r>
-        <w:rPr>
-          <w:highlight w:val="yellow"/>
-        </w:rPr>
-        <w:t>foodList</w:t>
-      </w:r>
-      <w:proofErr w:type="spellEnd"/>
-      <w:r>
-        <w:rPr>
-          <w:highlight w:val="yellow"/>
-        </w:rPr>
-        <w:t xml:space="preserve">, </w:t>
-      </w:r>
-      <w:proofErr w:type="spellStart"/>
-      <w:r>
-        <w:rPr>
-          <w:highlight w:val="yellow"/>
-        </w:rPr>
-        <w:t>jsonPath</w:t>
-      </w:r>
-      <w:proofErr w:type="spellEnd"/>
-      <w:proofErr w:type="gramStart"/>
-      <w:r>
-        <w:rPr>
-          <w:highlight w:val="yellow"/>
-        </w:rPr>
-        <w:t>);</w:t>
-      </w:r>
-      <w:proofErr w:type="gramEnd"/>
-    </w:p>
-    <w:p>
-      <w:r>
-        <w:t xml:space="preserve">                    int ans2 = </w:t>
-      </w:r>
-      <w:proofErr w:type="spellStart"/>
-      <w:r>
-        <w:t>continueApp</w:t>
-      </w:r>
-      <w:proofErr w:type="spellEnd"/>
-      <w:r>
-        <w:t>(scanner</w:t>
-      </w:r>
-      <w:proofErr w:type="gramStart"/>
-      <w:r>
-        <w:t>);</w:t>
-      </w:r>
-      <w:proofErr w:type="gramEnd"/>
-    </w:p>
-    <w:p>
-      <w:r>
-        <w:t xml:space="preserve">                    if (ans2 == </w:t>
-      </w:r>
-      <w:proofErr w:type="gramStart"/>
-      <w:r>
-        <w:t>0){</w:t>
-      </w:r>
-      <w:proofErr w:type="gramEnd"/>
-    </w:p>
-    <w:p>
-      <w:r>
-        <w:t xml:space="preserve">                        </w:t>
-      </w:r>
-      <w:proofErr w:type="spellStart"/>
-      <w:r>
-        <w:t>scanner.close</w:t>
-      </w:r>
-      <w:proofErr w:type="spellEnd"/>
-      <w:r>
-        <w:t>(</w:t>
-      </w:r>
-      <w:proofErr w:type="gramStart"/>
-      <w:r>
-        <w:t>);</w:t>
-      </w:r>
-      <w:proofErr w:type="gramEnd"/>
-    </w:p>
-    <w:p>
-      <w:r>
-        <w:t xml:space="preserve">                        </w:t>
-      </w:r>
-      <w:proofErr w:type="spellStart"/>
-      <w:r>
-        <w:t>System.exit</w:t>
-      </w:r>
-      <w:proofErr w:type="spellEnd"/>
-      <w:r>
-        <w:t>(0</w:t>
-      </w:r>
-      <w:proofErr w:type="gramStart"/>
-      <w:r>
-        <w:t>);</w:t>
-      </w:r>
-      <w:proofErr w:type="gramEnd"/>
-    </w:p>
-    <w:p>
-      <w:r>
-        <w:t>                    }</w:t>
-      </w:r>
-    </w:p>
-    <w:p>
-      <w:r>
-        <w:lastRenderedPageBreak/>
-        <w:t xml:space="preserve">                    </w:t>
-      </w:r>
-      <w:proofErr w:type="gramStart"/>
-      <w:r>
-        <w:t>break;</w:t>
-      </w:r>
-      <w:proofErr w:type="gramEnd"/>
-    </w:p>
-    <w:p/>
-    <w:p>
-      <w:r>
-        <w:t>                // Delete Food</w:t>
-      </w:r>
-    </w:p>
-    <w:p>
-      <w:r>
-        <w:t>                case 3:</w:t>
-      </w:r>
-    </w:p>
-    <w:p>
-      <w:r>
-        <w:t xml:space="preserve">                    </w:t>
-      </w:r>
-      <w:proofErr w:type="spellStart"/>
-      <w:r>
-        <w:rPr>
-          <w:highlight w:val="yellow"/>
-        </w:rPr>
-        <w:t>deleteFood</w:t>
-      </w:r>
-      <w:proofErr w:type="spellEnd"/>
-      <w:r>
-        <w:rPr>
-          <w:highlight w:val="yellow"/>
-        </w:rPr>
-        <w:t xml:space="preserve">(scanner, </w:t>
-      </w:r>
-      <w:proofErr w:type="spellStart"/>
-      <w:r>
-        <w:rPr>
-          <w:highlight w:val="yellow"/>
-        </w:rPr>
-        <w:t>foodList</w:t>
-      </w:r>
-      <w:proofErr w:type="spellEnd"/>
-      <w:r>
-        <w:rPr>
-          <w:highlight w:val="yellow"/>
-        </w:rPr>
-        <w:t xml:space="preserve">, </w:t>
-      </w:r>
-      <w:proofErr w:type="spellStart"/>
-      <w:r>
-        <w:rPr>
-          <w:highlight w:val="yellow"/>
-        </w:rPr>
-        <w:t>jsonPath</w:t>
-      </w:r>
-      <w:proofErr w:type="spellEnd"/>
-      <w:proofErr w:type="gramStart"/>
-      <w:r>
-        <w:rPr>
-          <w:highlight w:val="yellow"/>
-        </w:rPr>
-        <w:t>);</w:t>
-      </w:r>
-      <w:proofErr w:type="gramEnd"/>
-    </w:p>
-    <w:p>
-      <w:r>
-        <w:t xml:space="preserve">                    int ans3 = </w:t>
-      </w:r>
-      <w:proofErr w:type="spellStart"/>
-      <w:r>
-        <w:t>continueApp</w:t>
-      </w:r>
-      <w:proofErr w:type="spellEnd"/>
-      <w:r>
-        <w:t>(scanner</w:t>
-      </w:r>
-      <w:proofErr w:type="gramStart"/>
-      <w:r>
-        <w:t>);</w:t>
-      </w:r>
-      <w:proofErr w:type="gramEnd"/>
-    </w:p>
-    <w:p>
-      <w:r>
-        <w:t xml:space="preserve">                    if (ans3 == </w:t>
-      </w:r>
-      <w:proofErr w:type="gramStart"/>
-      <w:r>
-        <w:t>0){</w:t>
-      </w:r>
-      <w:proofErr w:type="gramEnd"/>
-    </w:p>
-    <w:p>
-      <w:r>
-        <w:t xml:space="preserve">                        </w:t>
-      </w:r>
-      <w:proofErr w:type="spellStart"/>
-      <w:r>
-        <w:t>scanner.close</w:t>
-      </w:r>
-      <w:proofErr w:type="spellEnd"/>
-      <w:r>
-        <w:t>(</w:t>
-      </w:r>
-      <w:proofErr w:type="gramStart"/>
-      <w:r>
-        <w:t>);</w:t>
-      </w:r>
-      <w:proofErr w:type="gramEnd"/>
-    </w:p>
-    <w:p>
-      <w:r>
-        <w:t xml:space="preserve">                        </w:t>
-      </w:r>
-      <w:proofErr w:type="spellStart"/>
-      <w:r>
-        <w:t>System.exit</w:t>
-      </w:r>
-      <w:proofErr w:type="spellEnd"/>
-      <w:r>
-        <w:t>(0</w:t>
-      </w:r>
-      <w:proofErr w:type="gramStart"/>
-      <w:r>
-        <w:t>);</w:t>
-      </w:r>
-      <w:proofErr w:type="gramEnd"/>
-    </w:p>
-    <w:p>
-      <w:r>
-        <w:t>                    }</w:t>
-      </w:r>
-    </w:p>
-    <w:p>
-      <w:r>
-        <w:t xml:space="preserve">                    </w:t>
-      </w:r>
-      <w:proofErr w:type="gramStart"/>
-      <w:r>
-        <w:t>break;</w:t>
-      </w:r>
-      <w:proofErr w:type="gramEnd"/>
-    </w:p>
-    <w:p>
-      <w:r>
-        <w:t xml:space="preserve">                </w:t>
-      </w:r>
-    </w:p>
-    <w:p>
-      <w:r>
-        <w:t>                case 4:</w:t>
-      </w:r>
-    </w:p>
-    <w:p>
-      <w:r>
-        <w:t xml:space="preserve">                    </w:t>
-      </w:r>
-      <w:proofErr w:type="spellStart"/>
-      <w:r>
-        <w:rPr>
-          <w:highlight w:val="yellow"/>
-        </w:rPr>
-        <w:t>prinInfoBanner</w:t>
-      </w:r>
-      <w:proofErr w:type="spellEnd"/>
-      <w:r>
-        <w:rPr>
-          <w:highlight w:val="yellow"/>
-        </w:rPr>
-        <w:t>(</w:t>
-      </w:r>
-      <w:proofErr w:type="gramStart"/>
-      <w:r>
-        <w:rPr>
-          <w:highlight w:val="yellow"/>
-        </w:rPr>
-        <w:t>);</w:t>
-      </w:r>
-      <w:proofErr w:type="gramEnd"/>
-    </w:p>
-    <w:p>
-      <w:r>
-        <w:t xml:space="preserve">                    int ans4 = </w:t>
-      </w:r>
-      <w:proofErr w:type="spellStart"/>
-      <w:r>
-        <w:t>continueApp</w:t>
-      </w:r>
-      <w:proofErr w:type="spellEnd"/>
-      <w:r>
-        <w:t>(scanner</w:t>
-      </w:r>
-      <w:proofErr w:type="gramStart"/>
-      <w:r>
-        <w:t>);</w:t>
-      </w:r>
-      <w:proofErr w:type="gramEnd"/>
-    </w:p>
-    <w:p>
-      <w:r>
-        <w:t xml:space="preserve">                    if (ans4 == </w:t>
-      </w:r>
-      <w:proofErr w:type="gramStart"/>
-      <w:r>
-        <w:t>0){</w:t>
-      </w:r>
-      <w:proofErr w:type="gramEnd"/>
-    </w:p>
-    <w:p>
-      <w:r>
-        <w:t xml:space="preserve">                        </w:t>
-      </w:r>
-      <w:proofErr w:type="spellStart"/>
-      <w:r>
-        <w:t>scanner.close</w:t>
-      </w:r>
-      <w:proofErr w:type="spellEnd"/>
-      <w:r>
-        <w:t>(</w:t>
-      </w:r>
-      <w:proofErr w:type="gramStart"/>
-      <w:r>
-        <w:t>);</w:t>
-      </w:r>
-      <w:proofErr w:type="gramEnd"/>
-    </w:p>
-    <w:p>
-      <w:r>
-        <w:t xml:space="preserve">                        </w:t>
-      </w:r>
-      <w:proofErr w:type="spellStart"/>
-      <w:r>
-        <w:t>System.exit</w:t>
-      </w:r>
-      <w:proofErr w:type="spellEnd"/>
-      <w:r>
-        <w:t>(0</w:t>
-      </w:r>
-      <w:proofErr w:type="gramStart"/>
-      <w:r>
-        <w:t>);</w:t>
-      </w:r>
-      <w:proofErr w:type="gramEnd"/>
-    </w:p>
-    <w:p>
-      <w:r>
-        <w:t>                    }</w:t>
-      </w:r>
-    </w:p>
-    <w:p>
-      <w:r>
-        <w:t xml:space="preserve">                    </w:t>
-      </w:r>
-      <w:proofErr w:type="gramStart"/>
-      <w:r>
-        <w:t>break;</w:t>
-      </w:r>
-      <w:proofErr w:type="gramEnd"/>
-    </w:p>
-    <w:p/>
-    <w:p>
-      <w:r>
-        <w:t>                case 5:</w:t>
-      </w:r>
-    </w:p>
-    <w:p>
-      <w:r>
-        <w:t xml:space="preserve">                    </w:t>
-      </w:r>
-      <w:proofErr w:type="spellStart"/>
-      <w:r>
-        <w:t>System.out.println</w:t>
-      </w:r>
-      <w:proofErr w:type="spellEnd"/>
-      <w:proofErr w:type="gramStart"/>
-      <w:r>
         <w:t>("\</w:t>
       </w:r>
       <w:proofErr w:type="spellStart"/>
@@ -2594,18 +2629,15 @@
         <w:t xml:space="preserve">                    </w:t>
       </w:r>
       <w:proofErr w:type="spellStart"/>
+      <w:proofErr w:type="gramStart"/>
       <w:r>
         <w:t>scanner.close</w:t>
       </w:r>
       <w:proofErr w:type="spellEnd"/>
-      <w:r>
-        <w:t>(</w:t>
-      </w:r>
-      <w:proofErr w:type="gramStart"/>
-      <w:r>
-        <w:t>);</w:t>
-      </w:r>
       <w:proofErr w:type="gramEnd"/>
+      <w:r>
+        <w:t>();</w:t>
+      </w:r>
     </w:p>
     <w:p>
       <w:r>
@@ -2715,7 +2747,7 @@
                     <pic:cNvPicPr/>
                   </pic:nvPicPr>
                   <pic:blipFill rotWithShape="1">
-                    <a:blip r:embed="rId12">
+                    <a:blip r:embed="rId14">
                       <a:extLst>
                         <a:ext uri="{28A0092B-C50C-407E-A947-70E740481C1C}">
                           <a14:useLocalDpi xmlns:a14="http://schemas.microsoft.com/office/drawing/2010/main" val="0"/>
@@ -2783,7 +2815,7 @@
                     <pic:cNvPicPr/>
                   </pic:nvPicPr>
                   <pic:blipFill rotWithShape="1">
-                    <a:blip r:embed="rId13">
+                    <a:blip r:embed="rId15">
                       <a:extLst>
                         <a:ext uri="{28A0092B-C50C-407E-A947-70E740481C1C}">
                           <a14:useLocalDpi xmlns:a14="http://schemas.microsoft.com/office/drawing/2010/main" val="0"/>
@@ -2862,7 +2894,7 @@
                     <pic:cNvPicPr/>
                   </pic:nvPicPr>
                   <pic:blipFill rotWithShape="1">
-                    <a:blip r:embed="rId14">
+                    <a:blip r:embed="rId16">
                       <a:extLst>
                         <a:ext uri="{28A0092B-C50C-407E-A947-70E740481C1C}">
                           <a14:useLocalDpi xmlns:a14="http://schemas.microsoft.com/office/drawing/2010/main" val="0"/>
@@ -2934,7 +2966,7 @@
                     <pic:cNvPicPr/>
                   </pic:nvPicPr>
                   <pic:blipFill rotWithShape="1">
-                    <a:blip r:embed="rId15">
+                    <a:blip r:embed="rId17">
                       <a:extLst>
                         <a:ext uri="{28A0092B-C50C-407E-A947-70E740481C1C}">
                           <a14:useLocalDpi xmlns:a14="http://schemas.microsoft.com/office/drawing/2010/main" val="0"/>
@@ -3016,7 +3048,7 @@
                     <pic:cNvPicPr/>
                   </pic:nvPicPr>
                   <pic:blipFill rotWithShape="1">
-                    <a:blip r:embed="rId16">
+                    <a:blip r:embed="rId18">
                       <a:extLst>
                         <a:ext uri="{28A0092B-C50C-407E-A947-70E740481C1C}">
                           <a14:useLocalDpi xmlns:a14="http://schemas.microsoft.com/office/drawing/2010/main" val="0"/>
@@ -3095,7 +3127,7 @@
                     <pic:cNvPicPr/>
                   </pic:nvPicPr>
                   <pic:blipFill>
-                    <a:blip r:embed="rId17">
+                    <a:blip r:embed="rId19">
                       <a:extLst>
                         <a:ext uri="{28A0092B-C50C-407E-A947-70E740481C1C}">
                           <a14:useLocalDpi xmlns:a14="http://schemas.microsoft.com/office/drawing/2010/main" val="0"/>
@@ -3164,7 +3196,7 @@
                     <pic:cNvPicPr/>
                   </pic:nvPicPr>
                   <pic:blipFill rotWithShape="1">
-                    <a:blip r:embed="rId18">
+                    <a:blip r:embed="rId20">
                       <a:extLst>
                         <a:ext uri="{28A0092B-C50C-407E-A947-70E740481C1C}">
                           <a14:useLocalDpi xmlns:a14="http://schemas.microsoft.com/office/drawing/2010/main" val="0"/>
@@ -3292,7 +3324,7 @@
                     <pic:cNvPicPr/>
                   </pic:nvPicPr>
                   <pic:blipFill>
-                    <a:blip r:embed="rId19">
+                    <a:blip r:embed="rId21">
                       <a:extLst>
                         <a:ext uri="{28A0092B-C50C-407E-A947-70E740481C1C}">
                           <a14:useLocalDpi xmlns:a14="http://schemas.microsoft.com/office/drawing/2010/main" val="0"/>
@@ -3410,7 +3442,7 @@
       </w:r>
     </w:p>
     <w:p>
-      <w:hyperlink r:id="rId20" w:history="1">
+      <w:hyperlink r:id="rId22" w:history="1">
         <w:r>
           <w:rPr>
             <w:rStyle w:val="Hyperlink"/>
@@ -3858,8 +3890,16 @@
         <w:rPr>
           <w:rFonts w:ascii="Consolas" w:eastAsia="Consolas" w:hAnsi="Consolas" w:cs="Consolas"/>
         </w:rPr>
-        <w:t xml:space="preserve">        // 6 Exit the app :</w:t>
-      </w:r>
+        <w:t xml:space="preserve">        // 6 Exit the </w:t>
+      </w:r>
+      <w:proofErr w:type="gramStart"/>
+      <w:r>
+        <w:rPr>
+          <w:rFonts w:ascii="Consolas" w:eastAsia="Consolas" w:hAnsi="Consolas" w:cs="Consolas"/>
+        </w:rPr>
+        <w:t>app :</w:t>
+      </w:r>
+      <w:proofErr w:type="gramEnd"/>
       <w:r>
         <w:br/>
       </w:r>
@@ -4363,104 +4403,6 @@
             <wp:extent cx="5943600" cy="3057525"/>
             <wp:effectExtent l="0" t="0" r="0" b="0"/>
             <wp:docPr id="439551699" name="Picture 439551699"/>
-            <wp:cNvGraphicFramePr>
-              <a:graphicFrameLocks xmlns:a="http://schemas.openxmlformats.org/drawingml/2006/main" noChangeAspect="1"/>
-            </wp:cNvGraphicFramePr>
-            <a:graphic xmlns:a="http://schemas.openxmlformats.org/drawingml/2006/main">
-              <a:graphicData uri="http://schemas.openxmlformats.org/drawingml/2006/picture">
-                <pic:pic xmlns:pic="http://schemas.openxmlformats.org/drawingml/2006/picture">
-                  <pic:nvPicPr>
-                    <pic:cNvPr id="0" name=""/>
-                    <pic:cNvPicPr/>
-                  </pic:nvPicPr>
-                  <pic:blipFill>
-                    <a:blip r:embed="rId21">
-                      <a:extLst>
-                        <a:ext uri="{28A0092B-C50C-407E-A947-70E740481C1C}">
-                          <a14:useLocalDpi xmlns:a14="http://schemas.microsoft.com/office/drawing/2010/main" val="0"/>
-                        </a:ext>
-                      </a:extLst>
-                    </a:blip>
-                    <a:stretch>
-                      <a:fillRect/>
-                    </a:stretch>
-                  </pic:blipFill>
-                  <pic:spPr>
-                    <a:xfrm>
-                      <a:off x="0" y="0"/>
-                      <a:ext cx="5943600" cy="3057525"/>
-                    </a:xfrm>
-                    <a:prstGeom prst="rect">
-                      <a:avLst/>
-                    </a:prstGeom>
-                  </pic:spPr>
-                </pic:pic>
-              </a:graphicData>
-            </a:graphic>
-          </wp:inline>
-        </w:drawing>
-      </w:r>
-    </w:p>
-    <w:p>
-      <w:r>
-        <w:rPr>
-          <w:noProof/>
-        </w:rPr>
-        <w:lastRenderedPageBreak/>
-        <w:drawing>
-          <wp:inline distT="0" distB="0" distL="0" distR="0" wp14:anchorId="74642CE1" wp14:editId="77A33F93">
-            <wp:extent cx="5943600" cy="4600575"/>
-            <wp:effectExtent l="0" t="0" r="0" b="0"/>
-            <wp:docPr id="2034298013" name="Picture 2034298013"/>
-            <wp:cNvGraphicFramePr>
-              <a:graphicFrameLocks xmlns:a="http://schemas.openxmlformats.org/drawingml/2006/main" noChangeAspect="1"/>
-            </wp:cNvGraphicFramePr>
-            <a:graphic xmlns:a="http://schemas.openxmlformats.org/drawingml/2006/main">
-              <a:graphicData uri="http://schemas.openxmlformats.org/drawingml/2006/picture">
-                <pic:pic xmlns:pic="http://schemas.openxmlformats.org/drawingml/2006/picture">
-                  <pic:nvPicPr>
-                    <pic:cNvPr id="0" name=""/>
-                    <pic:cNvPicPr/>
-                  </pic:nvPicPr>
-                  <pic:blipFill>
-                    <a:blip r:embed="rId22">
-                      <a:extLst>
-                        <a:ext uri="{28A0092B-C50C-407E-A947-70E740481C1C}">
-                          <a14:useLocalDpi xmlns:a14="http://schemas.microsoft.com/office/drawing/2010/main" val="0"/>
-                        </a:ext>
-                      </a:extLst>
-                    </a:blip>
-                    <a:stretch>
-                      <a:fillRect/>
-                    </a:stretch>
-                  </pic:blipFill>
-                  <pic:spPr>
-                    <a:xfrm>
-                      <a:off x="0" y="0"/>
-                      <a:ext cx="5943600" cy="4600575"/>
-                    </a:xfrm>
-                    <a:prstGeom prst="rect">
-                      <a:avLst/>
-                    </a:prstGeom>
-                  </pic:spPr>
-                </pic:pic>
-              </a:graphicData>
-            </a:graphic>
-          </wp:inline>
-        </w:drawing>
-      </w:r>
-    </w:p>
-    <w:p/>
-    <w:p>
-      <w:r>
-        <w:rPr>
-          <w:noProof/>
-        </w:rPr>
-        <w:drawing>
-          <wp:inline distT="0" distB="0" distL="0" distR="0" wp14:anchorId="33531A45" wp14:editId="45049853">
-            <wp:extent cx="5943600" cy="2771775"/>
-            <wp:effectExtent l="0" t="0" r="0" b="0"/>
-            <wp:docPr id="982308217" name="Picture 982308217"/>
             <wp:cNvGraphicFramePr>
               <a:graphicFrameLocks xmlns:a="http://schemas.openxmlformats.org/drawingml/2006/main" noChangeAspect="1"/>
             </wp:cNvGraphicFramePr>
@@ -4486,7 +4428,7 @@
                   <pic:spPr>
                     <a:xfrm>
                       <a:off x="0" y="0"/>
-                      <a:ext cx="5943600" cy="2771775"/>
+                      <a:ext cx="5943600" cy="3057525"/>
                     </a:xfrm>
                     <a:prstGeom prst="rect">
                       <a:avLst/>
@@ -4506,10 +4448,10 @@
         </w:rPr>
         <w:lastRenderedPageBreak/>
         <w:drawing>
-          <wp:inline distT="0" distB="0" distL="0" distR="0" wp14:anchorId="4C777D1A" wp14:editId="2612080B">
-            <wp:extent cx="5943600" cy="3448050"/>
+          <wp:inline distT="0" distB="0" distL="0" distR="0" wp14:anchorId="74642CE1" wp14:editId="77A33F93">
+            <wp:extent cx="5943600" cy="4600575"/>
             <wp:effectExtent l="0" t="0" r="0" b="0"/>
-            <wp:docPr id="228160541" name="Picture 228160541"/>
+            <wp:docPr id="2034298013" name="Picture 2034298013"/>
             <wp:cNvGraphicFramePr>
               <a:graphicFrameLocks xmlns:a="http://schemas.openxmlformats.org/drawingml/2006/main" noChangeAspect="1"/>
             </wp:cNvGraphicFramePr>
@@ -4535,7 +4477,7 @@
                   <pic:spPr>
                     <a:xfrm>
                       <a:off x="0" y="0"/>
-                      <a:ext cx="5943600" cy="3448050"/>
+                      <a:ext cx="5943600" cy="4600575"/>
                     </a:xfrm>
                     <a:prstGeom prst="rect">
                       <a:avLst/>
@@ -4555,10 +4497,10 @@
           <w:noProof/>
         </w:rPr>
         <w:drawing>
-          <wp:inline distT="0" distB="0" distL="0" distR="0" wp14:anchorId="3FB8E24F" wp14:editId="08B3FDB6">
-            <wp:extent cx="5943600" cy="3009900"/>
+          <wp:inline distT="0" distB="0" distL="0" distR="0" wp14:anchorId="33531A45" wp14:editId="45049853">
+            <wp:extent cx="5943600" cy="2771775"/>
             <wp:effectExtent l="0" t="0" r="0" b="0"/>
-            <wp:docPr id="8283909" name="Picture 8283909"/>
+            <wp:docPr id="982308217" name="Picture 982308217"/>
             <wp:cNvGraphicFramePr>
               <a:graphicFrameLocks xmlns:a="http://schemas.openxmlformats.org/drawingml/2006/main" noChangeAspect="1"/>
             </wp:cNvGraphicFramePr>
@@ -4584,7 +4526,7 @@
                   <pic:spPr>
                     <a:xfrm>
                       <a:off x="0" y="0"/>
-                      <a:ext cx="5943600" cy="3009900"/>
+                      <a:ext cx="5943600" cy="2771775"/>
                     </a:xfrm>
                     <a:prstGeom prst="rect">
                       <a:avLst/>
@@ -4604,10 +4546,10 @@
         </w:rPr>
         <w:lastRenderedPageBreak/>
         <w:drawing>
-          <wp:inline distT="0" distB="0" distL="0" distR="0" wp14:anchorId="37CA09A1" wp14:editId="4F903AAC">
-            <wp:extent cx="5943600" cy="2476500"/>
+          <wp:inline distT="0" distB="0" distL="0" distR="0" wp14:anchorId="4C777D1A" wp14:editId="2612080B">
+            <wp:extent cx="5943600" cy="3448050"/>
             <wp:effectExtent l="0" t="0" r="0" b="0"/>
-            <wp:docPr id="1853687519" name="Picture 1853687519"/>
+            <wp:docPr id="228160541" name="Picture 228160541"/>
             <wp:cNvGraphicFramePr>
               <a:graphicFrameLocks xmlns:a="http://schemas.openxmlformats.org/drawingml/2006/main" noChangeAspect="1"/>
             </wp:cNvGraphicFramePr>
@@ -4633,6 +4575,104 @@
                   <pic:spPr>
                     <a:xfrm>
                       <a:off x="0" y="0"/>
+                      <a:ext cx="5943600" cy="3448050"/>
+                    </a:xfrm>
+                    <a:prstGeom prst="rect">
+                      <a:avLst/>
+                    </a:prstGeom>
+                  </pic:spPr>
+                </pic:pic>
+              </a:graphicData>
+            </a:graphic>
+          </wp:inline>
+        </w:drawing>
+      </w:r>
+    </w:p>
+    <w:p/>
+    <w:p>
+      <w:r>
+        <w:rPr>
+          <w:noProof/>
+        </w:rPr>
+        <w:drawing>
+          <wp:inline distT="0" distB="0" distL="0" distR="0" wp14:anchorId="3FB8E24F" wp14:editId="08B3FDB6">
+            <wp:extent cx="5943600" cy="3009900"/>
+            <wp:effectExtent l="0" t="0" r="0" b="0"/>
+            <wp:docPr id="8283909" name="Picture 8283909"/>
+            <wp:cNvGraphicFramePr>
+              <a:graphicFrameLocks xmlns:a="http://schemas.openxmlformats.org/drawingml/2006/main" noChangeAspect="1"/>
+            </wp:cNvGraphicFramePr>
+            <a:graphic xmlns:a="http://schemas.openxmlformats.org/drawingml/2006/main">
+              <a:graphicData uri="http://schemas.openxmlformats.org/drawingml/2006/picture">
+                <pic:pic xmlns:pic="http://schemas.openxmlformats.org/drawingml/2006/picture">
+                  <pic:nvPicPr>
+                    <pic:cNvPr id="0" name=""/>
+                    <pic:cNvPicPr/>
+                  </pic:nvPicPr>
+                  <pic:blipFill>
+                    <a:blip r:embed="rId27">
+                      <a:extLst>
+                        <a:ext uri="{28A0092B-C50C-407E-A947-70E740481C1C}">
+                          <a14:useLocalDpi xmlns:a14="http://schemas.microsoft.com/office/drawing/2010/main" val="0"/>
+                        </a:ext>
+                      </a:extLst>
+                    </a:blip>
+                    <a:stretch>
+                      <a:fillRect/>
+                    </a:stretch>
+                  </pic:blipFill>
+                  <pic:spPr>
+                    <a:xfrm>
+                      <a:off x="0" y="0"/>
+                      <a:ext cx="5943600" cy="3009900"/>
+                    </a:xfrm>
+                    <a:prstGeom prst="rect">
+                      <a:avLst/>
+                    </a:prstGeom>
+                  </pic:spPr>
+                </pic:pic>
+              </a:graphicData>
+            </a:graphic>
+          </wp:inline>
+        </w:drawing>
+      </w:r>
+    </w:p>
+    <w:p>
+      <w:r>
+        <w:rPr>
+          <w:noProof/>
+        </w:rPr>
+        <w:lastRenderedPageBreak/>
+        <w:drawing>
+          <wp:inline distT="0" distB="0" distL="0" distR="0" wp14:anchorId="37CA09A1" wp14:editId="4F903AAC">
+            <wp:extent cx="5943600" cy="2476500"/>
+            <wp:effectExtent l="0" t="0" r="0" b="0"/>
+            <wp:docPr id="1853687519" name="Picture 1853687519"/>
+            <wp:cNvGraphicFramePr>
+              <a:graphicFrameLocks xmlns:a="http://schemas.openxmlformats.org/drawingml/2006/main" noChangeAspect="1"/>
+            </wp:cNvGraphicFramePr>
+            <a:graphic xmlns:a="http://schemas.openxmlformats.org/drawingml/2006/main">
+              <a:graphicData uri="http://schemas.openxmlformats.org/drawingml/2006/picture">
+                <pic:pic xmlns:pic="http://schemas.openxmlformats.org/drawingml/2006/picture">
+                  <pic:nvPicPr>
+                    <pic:cNvPr id="0" name=""/>
+                    <pic:cNvPicPr/>
+                  </pic:nvPicPr>
+                  <pic:blipFill>
+                    <a:blip r:embed="rId28">
+                      <a:extLst>
+                        <a:ext uri="{28A0092B-C50C-407E-A947-70E740481C1C}">
+                          <a14:useLocalDpi xmlns:a14="http://schemas.microsoft.com/office/drawing/2010/main" val="0"/>
+                        </a:ext>
+                      </a:extLst>
+                    </a:blip>
+                    <a:stretch>
+                      <a:fillRect/>
+                    </a:stretch>
+                  </pic:blipFill>
+                  <pic:spPr>
+                    <a:xfrm>
+                      <a:off x="0" y="0"/>
                       <a:ext cx="5943600" cy="2476500"/>
                     </a:xfrm>
                     <a:prstGeom prst="rect">
@@ -4652,12 +4692,13 @@
           <w:sz w:val="30"/>
         </w:rPr>
       </w:pPr>
-      <w:r>
+    </w:p>
+    <w:p>
+      <w:pPr>
         <w:rPr>
           <w:sz w:val="30"/>
         </w:rPr>
-        <w:br w:type="page"/>
-      </w:r>
+      </w:pPr>
     </w:p>
     <w:p>
       <w:pPr>
@@ -4669,33 +4710,20 @@
         <w:rPr>
           <w:sz w:val="30"/>
         </w:rPr>
-        <w:lastRenderedPageBreak/>
         <w:t>Video Link:</w:t>
       </w:r>
     </w:p>
     <w:p>
-      <w:r>
-        <w:t xml:space="preserve">Link </w:t>
-      </w:r>
-      <w:r>
-        <w:rPr>
-          <mc:AlternateContent>
-            <mc:Choice Requires="w16se"/>
-            <mc:Fallback>
-              <w:rFonts w:ascii="Segoe UI Emoji" w:eastAsia="Segoe UI Emoji" w:hAnsi="Segoe UI Emoji" w:cs="Segoe UI Emoji"/>
-            </mc:Fallback>
-          </mc:AlternateContent>
-        </w:rPr>
-        <mc:AlternateContent>
-          <mc:Choice Requires="w16se">
-            <w16se:symEx w16se:font="Segoe UI Emoji" w16se:char="1F609"/>
-          </mc:Choice>
-          <mc:Fallback>
-            <w:t>😉</w:t>
-          </mc:Fallback>
-        </mc:AlternateContent>
-      </w:r>
-    </w:p>
+      <w:hyperlink r:id="rId29" w:history="1">
+        <w:r>
+          <w:rPr>
+            <w:rStyle w:val="Hyperlink"/>
+          </w:rPr>
+          <w:t>https://drive.google.com/file/d/1_kMyuxn59d8yfKYCnpGyDzSnsc1SPGdx/view?usp=drive_link</w:t>
+        </w:r>
+      </w:hyperlink>
+    </w:p>
+    <w:p/>
     <w:p>
       <w:pPr>
         <w:rPr>
@@ -4854,7 +4882,6 @@
           <w:bCs/>
           <w:sz w:val="44"/>
         </w:rPr>
-        <w:lastRenderedPageBreak/>
         <w:t>Parking System (App 3 Hossam):</w:t>
       </w:r>
     </w:p>
@@ -4907,7 +4934,6 @@
         <w:rPr>
           <w:sz w:val="30"/>
         </w:rPr>
-        <w:lastRenderedPageBreak/>
         <w:t>Screenshots:</w:t>
       </w:r>
     </w:p>
@@ -5075,7 +5101,6 @@
         <w:rPr>
           <w:sz w:val="30"/>
         </w:rPr>
-        <w:lastRenderedPageBreak/>
         <w:t>Video Link:</w:t>
       </w:r>
     </w:p>
@@ -6948,7 +6973,7 @@
         </w:rPr>
         <w:t xml:space="preserve"> Documentation: </w:t>
       </w:r>
-      <w:hyperlink r:id="rId27" w:history="1">
+      <w:hyperlink r:id="rId30" w:history="1">
         <w:r>
           <w:rPr>
             <w:rStyle w:val="Hyperlink"/>
@@ -6974,7 +6999,7 @@
         </w:rPr>
         <w:t xml:space="preserve">Glide Documentation: </w:t>
       </w:r>
-      <w:hyperlink r:id="rId28" w:history="1">
+      <w:hyperlink r:id="rId31" w:history="1">
         <w:r>
           <w:rPr>
             <w:rStyle w:val="Hyperlink"/>
@@ -9152,6 +9177,18 @@
       </w:rPr>
     </w:tblStylePr>
   </w:style>
+  <w:style w:type="character" w:styleId="FollowedHyperlink">
+    <w:name w:val="FollowedHyperlink"/>
+    <w:basedOn w:val="DefaultParagraphFont"/>
+    <w:uiPriority w:val="99"/>
+    <w:semiHidden/>
+    <w:unhideWhenUsed/>
+    <w:rsid w:val="00852FE9"/>
+    <w:rPr>
+      <w:color w:val="96607D" w:themeColor="followedHyperlink"/>
+      <w:u w:val="single"/>
+    </w:rPr>
+  </w:style>
 </w:styles>
 </file>
 
@@ -9322,6 +9359,7 @@
   <w:rsids>
     <w:rsidRoot w:val="005C574B"/>
     <w:rsid w:val="000B4E00"/>
+    <w:rsid w:val="000B6886"/>
     <w:rsid w:val="00273D27"/>
     <w:rsid w:val="0027685F"/>
     <w:rsid w:val="0032722F"/>
@@ -9334,11 +9372,14 @@
     <w:rsid w:val="00A643EA"/>
     <w:rsid w:val="00B83257"/>
     <w:rsid w:val="00B9262C"/>
+    <w:rsid w:val="00E511FB"/>
+    <w:rsid w:val="00E913DF"/>
     <w:rsid w:val="00ED3A3D"/>
     <w:rsid w:val="00EE1E32"/>
     <w:rsid w:val="00EF2176"/>
     <w:rsid w:val="00F14864"/>
     <w:rsid w:val="00F14A3F"/>
+    <w:rsid w:val="00F60D2D"/>
     <w:rsid w:val="00F63B58"/>
   </w:rsids>
   <m:mathPr>
@@ -9798,10 +9839,6 @@
     <w:name w:val="7ECA63B7E53144BFBFF6B0FC07B7BE2A"/>
     <w:rsid w:val="005C574B"/>
   </w:style>
-  <w:style w:type="paragraph" w:customStyle="1" w:styleId="3A26533EF69E4BDE8E4CA8A08BC32E00">
-    <w:name w:val="3A26533EF69E4BDE8E4CA8A08BC32E00"/>
-    <w:rsid w:val="00F63B58"/>
-  </w:style>
 </w:styles>
 </file>
 

</xml_diff>

<commit_message>
report updated with screenshots(vid not yet)
</commit_message>
<xml_diff>
--- a/CS251-A1-Part1_S18_20230553_20230121_20230231.docx
+++ b/CS251-A1-Part1_S18_20230553_20230121_20230231.docx
@@ -1,6 +1,6 @@
 
 <file path=word/document.xml><?xml version="1.0" encoding="utf-8"?>
-<w:document xmlns:wpc="http://schemas.microsoft.com/office/word/2010/wordprocessingCanvas" xmlns:cx="http://schemas.microsoft.com/office/drawing/2014/chartex" xmlns:cx1="http://schemas.microsoft.com/office/drawing/2015/9/8/chartex" xmlns:cx2="http://schemas.microsoft.com/office/drawing/2015/10/21/chartex" xmlns:cx3="http://schemas.microsoft.com/office/drawing/2016/5/9/chartex" xmlns:cx4="http://schemas.microsoft.com/office/drawing/2016/5/10/chartex" xmlns:cx5="http://schemas.microsoft.com/office/drawing/2016/5/11/chartex" xmlns:cx6="http://schemas.microsoft.com/office/drawing/2016/5/12/chartex" xmlns:cx7="http://schemas.microsoft.com/office/drawing/2016/5/13/chartex" xmlns:cx8="http://schemas.microsoft.com/office/drawing/2016/5/14/chartex" xmlns:mc="http://schemas.openxmlformats.org/markup-compatibility/2006" xmlns:aink="http://schemas.microsoft.com/office/drawing/2016/ink" xmlns:am3d="http://schemas.microsoft.com/office/drawing/2017/model3d" xmlns:o="urn:schemas-microsoft-com:office:office" xmlns:oel="http://schemas.microsoft.com/office/2019/extlst" xmlns:r="http://schemas.openxmlformats.org/officeDocument/2006/relationships" xmlns:m="http://schemas.openxmlformats.org/officeDocument/2006/math" xmlns:v="urn:schemas-microsoft-com:vml" xmlns:wp14="http://schemas.microsoft.com/office/word/2010/wordprocessingDrawing" xmlns:wp="http://schemas.openxmlformats.org/drawingml/2006/wordprocessingDrawing" xmlns:w10="urn:schemas-microsoft-com:office:word" xmlns:w="http://schemas.openxmlformats.org/wordprocessingml/2006/main" xmlns:w14="http://schemas.microsoft.com/office/word/2010/wordml" xmlns:w15="http://schemas.microsoft.com/office/word/2012/wordml" xmlns:w16cex="http://schemas.microsoft.com/office/word/2018/wordml/cex" xmlns:w16cid="http://schemas.microsoft.com/office/word/2016/wordml/cid" xmlns:w16="http://schemas.microsoft.com/office/word/2018/wordml" xmlns:w16du="http://schemas.microsoft.com/office/word/2023/wordml/word16du" xmlns:w16sdtdh="http://schemas.microsoft.com/office/word/2020/wordml/sdtdatahash" xmlns:w16sdtfl="http://schemas.microsoft.com/office/word/2024/wordml/sdtformatlock" xmlns:w16se="http://schemas.microsoft.com/office/word/2015/wordml/symex" xmlns:wpg="http://schemas.microsoft.com/office/word/2010/wordprocessingGroup" xmlns:wpi="http://schemas.microsoft.com/office/word/2010/wordprocessingInk" xmlns:wne="http://schemas.microsoft.com/office/word/2006/wordml" xmlns:wps="http://schemas.microsoft.com/office/word/2010/wordprocessingShape" mc:Ignorable="w14 w15 w16se w16cid w16 w16cex w16sdtdh w16sdtfl w16du wp14">
+<w:document xmlns:wpc="http://schemas.microsoft.com/office/word/2010/wordprocessingCanvas" xmlns:cx="http://schemas.microsoft.com/office/drawing/2014/chartex" xmlns:cx1="http://schemas.microsoft.com/office/drawing/2015/9/8/chartex" xmlns:cx2="http://schemas.microsoft.com/office/drawing/2015/10/21/chartex" xmlns:cx3="http://schemas.microsoft.com/office/drawing/2016/5/9/chartex" xmlns:cx4="http://schemas.microsoft.com/office/drawing/2016/5/10/chartex" xmlns:cx5="http://schemas.microsoft.com/office/drawing/2016/5/11/chartex" xmlns:cx6="http://schemas.microsoft.com/office/drawing/2016/5/12/chartex" xmlns:cx7="http://schemas.microsoft.com/office/drawing/2016/5/13/chartex" xmlns:cx8="http://schemas.microsoft.com/office/drawing/2016/5/14/chartex" xmlns:mc="http://schemas.openxmlformats.org/markup-compatibility/2006" xmlns:aink="http://schemas.microsoft.com/office/drawing/2016/ink" xmlns:am3d="http://schemas.microsoft.com/office/drawing/2017/model3d" xmlns:o="urn:schemas-microsoft-com:office:office" xmlns:r="http://schemas.openxmlformats.org/officeDocument/2006/relationships" xmlns:m="http://schemas.openxmlformats.org/officeDocument/2006/math" xmlns:v="urn:schemas-microsoft-com:vml" xmlns:wp14="http://schemas.microsoft.com/office/word/2010/wordprocessingDrawing" xmlns:wp="http://schemas.openxmlformats.org/drawingml/2006/wordprocessingDrawing" xmlns:w10="urn:schemas-microsoft-com:office:word" xmlns:w="http://schemas.openxmlformats.org/wordprocessingml/2006/main" xmlns:w14="http://schemas.microsoft.com/office/word/2010/wordml" xmlns:w15="http://schemas.microsoft.com/office/word/2012/wordml" xmlns:w16cex="http://schemas.microsoft.com/office/word/2018/wordml/cex" xmlns:w16cid="http://schemas.microsoft.com/office/word/2016/wordml/cid" xmlns:w16="http://schemas.microsoft.com/office/word/2018/wordml" xmlns:w16sdtdh="http://schemas.microsoft.com/office/word/2020/wordml/sdtdatahash" xmlns:w16se="http://schemas.microsoft.com/office/word/2015/wordml/symex" xmlns:wpg="http://schemas.microsoft.com/office/word/2010/wordprocessingGroup" xmlns:wpi="http://schemas.microsoft.com/office/word/2010/wordprocessingInk" xmlns:wne="http://schemas.microsoft.com/office/word/2006/wordml" xmlns:wps="http://schemas.microsoft.com/office/word/2010/wordprocessingShape" mc:Ignorable="w14 w15 w16se w16cid w16 w16cex w16sdtdh wp14">
   <w:body>
     <w:p>
       <w:pPr>
@@ -199,6 +199,7 @@
             <w:dataBinding w:prefixMappings="xmlns:ns0='http://purl.org/dc/elements/1.1/' xmlns:ns1='http://schemas.openxmlformats.org/package/2006/metadata/core-properties' " w:xpath="/ns1:coreProperties[1]/ns0:title[1]" w:storeItemID="{6C3C8BC8-F283-45AE-878A-BAB7291924A1}"/>
             <w:text/>
           </w:sdtPr>
+          <w:sdtEndPr/>
           <w:sdtContent>
             <w:p>
               <w:pPr>
@@ -282,6 +283,7 @@
             <w:dataBinding w:prefixMappings="xmlns:ns0='http://purl.org/dc/elements/1.1/' xmlns:ns1='http://schemas.openxmlformats.org/package/2006/metadata/core-properties' " w:xpath="/ns1:coreProperties[1]/ns0:subject[1]" w:storeItemID="{6C3C8BC8-F283-45AE-878A-BAB7291924A1}"/>
             <w:text/>
           </w:sdtPr>
+          <w:sdtEndPr/>
           <w:sdtContent>
             <w:p>
               <w:pPr>
@@ -436,7 +438,7 @@
                     <v:stroke joinstyle="miter"/>
                     <v:path gradientshapeok="t" o:connecttype="rect"/>
                   </v:shapetype>
-                  <v:shape id="Text Box 2" o:spid="_x0000_s1026" type="#_x0000_t202" style="position:absolute;left:0;text-align:left;margin-left:0;margin-top:8.35pt;width:286.6pt;height:110.6pt;z-index:251678720;visibility:visible;mso-wrap-style:square;mso-width-percent:0;mso-height-percent:200;mso-wrap-distance-left:9pt;mso-wrap-distance-top:3.6pt;mso-wrap-distance-right:9pt;mso-wrap-distance-bottom:3.6pt;mso-position-horizontal:center;mso-position-horizontal-relative:margin;mso-position-vertical:absolute;mso-position-vertical-relative:text;mso-width-percent:0;mso-height-percent:200;mso-width-relative:margin;mso-height-relative:margin;v-text-anchor:top" o:gfxdata="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" filled="f" stroked="f">
+                  <v:shape id="Text Box 2" o:spid="_x0000_s1026" type="#_x0000_t202" style="position:absolute;left:0;text-align:left;margin-left:0;margin-top:8.35pt;width:286.6pt;height:110.6pt;z-index:251678720;visibility:visible;mso-wrap-style:square;mso-width-percent:0;mso-height-percent:200;mso-wrap-distance-left:9pt;mso-wrap-distance-top:3.6pt;mso-wrap-distance-right:9pt;mso-wrap-distance-bottom:3.6pt;mso-position-horizontal:center;mso-position-horizontal-relative:margin;mso-position-vertical:absolute;mso-position-vertical-relative:text;mso-width-percent:0;mso-height-percent:200;mso-width-relative:margin;mso-height-relative:margin;v-text-anchor:top" o:gfxdata="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" filled="f" stroked="f">
                     <v:textbox style="mso-fit-shape-to-text:t">
                       <w:txbxContent>
                         <w:p>
@@ -886,7 +888,7 @@
               </mc:Choice>
               <mc:Fallback>
                 <w:pict>
-                  <v:shape w14:anchorId="1181A522" id="Text Box 146" o:spid="_x0000_s1027" type="#_x0000_t202" style="position:absolute;margin-left:0;margin-top:643.95pt;width:516pt;height:43.9pt;z-index:251659264;visibility:visible;mso-wrap-style:square;mso-width-percent:1000;mso-height-percent:0;mso-wrap-distance-left:9pt;mso-wrap-distance-top:0;mso-wrap-distance-right:9pt;mso-wrap-distance-bottom:0;mso-position-horizontal:absolute;mso-position-horizontal-relative:margin;mso-position-vertical:absolute;mso-position-vertical-relative:page;mso-width-percent:1000;mso-height-percent:0;mso-width-relative:margin;mso-height-relative:margin;v-text-anchor:bottom" o:gfxdata="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" filled="f" stroked="f" strokeweight=".5pt">
+                  <v:shape w14:anchorId="1181A522" id="Text Box 146" o:spid="_x0000_s1027" type="#_x0000_t202" style="position:absolute;margin-left:0;margin-top:643.95pt;width:516pt;height:43.9pt;z-index:251659264;visibility:visible;mso-wrap-style:square;mso-width-percent:1000;mso-height-percent:0;mso-wrap-distance-left:9pt;mso-wrap-distance-top:0;mso-wrap-distance-right:9pt;mso-wrap-distance-bottom:0;mso-position-horizontal:absolute;mso-position-horizontal-relative:margin;mso-position-vertical:absolute;mso-position-vertical-relative:page;mso-width-percent:1000;mso-height-percent:0;mso-width-relative:margin;mso-height-relative:margin;v-text-anchor:bottom" o:gfxdata="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" filled="f" stroked="f" strokeweight=".5pt">
                     <v:textbox style="mso-fit-shape-to-text:t" inset="0,0,0,0">
                       <w:txbxContent>
                         <w:p>
@@ -1483,9 +1485,9 @@
         <w:tblLook w:val="04A0" w:firstRow="1" w:lastRow="0" w:firstColumn="1" w:lastColumn="0" w:noHBand="0" w:noVBand="1"/>
       </w:tblPr>
       <w:tblGrid>
-        <w:gridCol w:w="1568"/>
-        <w:gridCol w:w="1539"/>
-        <w:gridCol w:w="6465"/>
+        <w:gridCol w:w="1769"/>
+        <w:gridCol w:w="1754"/>
+        <w:gridCol w:w="6049"/>
       </w:tblGrid>
       <w:tr>
         <w:trPr>
@@ -1612,7 +1614,21 @@
                   <w:rStyle w:val="Hyperlink"/>
                   <w:sz w:val="14"/>
                 </w:rPr>
-                <w:t>https://youtube.com/playlist?list=PLJhTWoCm8I6DXaq7XECfyGKtsq4Z6fWZr&amp;si=w_PmOmUhKEH6EyCl</w:t>
+                <w:t>https://youtube.com/playlist?lis</w:t>
+              </w:r>
+              <w:r>
+                <w:rPr>
+                  <w:rStyle w:val="Hyperlink"/>
+                  <w:sz w:val="14"/>
+                </w:rPr>
+                <w:t>t</w:t>
+              </w:r>
+              <w:r>
+                <w:rPr>
+                  <w:rStyle w:val="Hyperlink"/>
+                  <w:sz w:val="14"/>
+                </w:rPr>
+                <w:t>=PLJhTWoCm8I6DXaq7XECfyGKtsq4Z6fWZr&amp;si=w_PmOmUhKEH6EyCl</w:t>
               </w:r>
             </w:hyperlink>
           </w:p>
@@ -1774,6 +1790,12 @@
                 <w:sz w:val="24"/>
               </w:rPr>
             </w:pPr>
+            <w:r>
+              <w:rPr>
+                <w:sz w:val="24"/>
+              </w:rPr>
+              <w:t xml:space="preserve">      1 Day</w:t>
+            </w:r>
           </w:p>
         </w:tc>
         <w:tc>
@@ -1782,11 +1804,50 @@
           </w:tcPr>
           <w:p>
             <w:pPr>
+              <w:pStyle w:val="Heading2"/>
+              <w:outlineLvl w:val="1"/>
               <w:cnfStyle w:val="000000100000" w:firstRow="0" w:lastRow="0" w:firstColumn="0" w:lastColumn="0" w:oddVBand="0" w:evenVBand="0" w:oddHBand="1" w:evenHBand="0" w:firstRowFirstColumn="0" w:firstRowLastColumn="0" w:lastRowFirstColumn="0" w:lastRowLastColumn="0"/>
               <w:rPr>
-                <w:sz w:val="24"/>
+                <w:sz w:val="14"/>
+                <w:szCs w:val="14"/>
+                <w:u w:val="single"/>
               </w:rPr>
             </w:pPr>
+            <w:hyperlink r:id="rId14" w:history="1">
+              <w:r>
+                <w:rPr>
+                  <w:rStyle w:val="Hyperlink"/>
+                  <w:sz w:val="14"/>
+                  <w:szCs w:val="14"/>
+                </w:rPr>
+                <w:t>https://www.youtube.com/watch?v=mNvJipMTKSM&amp;list=PLCInYL3l2AajYlZGzU_LVrHdoouf8W6ZN</w:t>
+              </w:r>
+            </w:hyperlink>
+          </w:p>
+          <w:p>
+            <w:pPr>
+              <w:pStyle w:val="Heading3"/>
+              <w:cnfStyle w:val="000000100000" w:firstRow="0" w:lastRow="0" w:firstColumn="0" w:lastColumn="0" w:oddVBand="0" w:evenVBand="0" w:oddHBand="1" w:evenHBand="0" w:firstRowFirstColumn="0" w:firstRowLastColumn="0" w:lastRowFirstColumn="0" w:lastRowLastColumn="0"/>
+              <w:rPr>
+                <w:rStyle w:val="IntenseReference"/>
+                <w:b w:val="0"/>
+                <w:bCs w:val="0"/>
+                <w:sz w:val="14"/>
+                <w:szCs w:val="14"/>
+                <w:u w:val="single"/>
+              </w:rPr>
+            </w:pPr>
+            <w:r>
+              <w:rPr>
+                <w:rStyle w:val="IntenseReference"/>
+                <w:b w:val="0"/>
+                <w:bCs w:val="0"/>
+                <w:sz w:val="14"/>
+                <w:szCs w:val="14"/>
+                <w:u w:val="single"/>
+              </w:rPr>
+              <w:t>https://www.youtube.com/playlist?list=PLJhTWoCm8I6DXaq7XECfyGKtsq4Z6fWZr</w:t>
+            </w:r>
           </w:p>
         </w:tc>
       </w:tr>
@@ -1860,23 +1921,7 @@
     </w:p>
     <w:p>
       <w:r>
-        <w:t xml:space="preserve">Scanner </w:t>
-      </w:r>
-      <w:proofErr w:type="spellStart"/>
-      <w:r>
-        <w:t>scanner</w:t>
-      </w:r>
-      <w:proofErr w:type="spellEnd"/>
-      <w:r>
-        <w:t xml:space="preserve"> = new </w:t>
-      </w:r>
-      <w:proofErr w:type="gramStart"/>
-      <w:r>
-        <w:t>Scanner(</w:t>
-      </w:r>
-      <w:proofErr w:type="gramEnd"/>
-      <w:r>
-        <w:t>System.in);</w:t>
+        <w:t>Scanner scanner = new Scanner(System.in);</w:t>
       </w:r>
     </w:p>
     <w:p>
@@ -1894,787 +1939,291 @@
         <w:rPr>
           <w:highlight w:val="yellow"/>
         </w:rPr>
-        <w:t xml:space="preserve">String </w:t>
-      </w:r>
-      <w:proofErr w:type="spellStart"/>
+        <w:t>String jsonPath = "food/foodDictionary.json";</w:t>
+      </w:r>
+    </w:p>
+    <w:p>
       <w:r>
         <w:rPr>
           <w:highlight w:val="yellow"/>
         </w:rPr>
-        <w:t>jsonPath</w:t>
-      </w:r>
-      <w:proofErr w:type="spellEnd"/>
+        <w:t>L</w:t>
+      </w:r>
       <w:r>
         <w:rPr>
           <w:highlight w:val="yellow"/>
         </w:rPr>
-        <w:t xml:space="preserve"> = "food/</w:t>
-      </w:r>
-      <w:proofErr w:type="spellStart"/>
+        <w:t>ist&lt;FoodItem&gt; foodList = GsonTool.loadFood(jsonPath);</w:t>
+      </w:r>
+    </w:p>
+    <w:p>
+      <w:r>
+        <w:t>while (true){</w:t>
+      </w:r>
+    </w:p>
+    <w:p>
+      <w:r>
+        <w:t>            printBanner();</w:t>
+      </w:r>
+    </w:p>
+    <w:p>
+      <w:r>
+        <w:t xml:space="preserve">            int menu = </w:t>
+      </w:r>
       <w:r>
         <w:rPr>
           <w:highlight w:val="yellow"/>
         </w:rPr>
-        <w:t>foodDictionary.json</w:t>
-      </w:r>
-      <w:proofErr w:type="spellEnd"/>
-      <w:proofErr w:type="gramStart"/>
+        <w:t>optionsMenu(scanner);</w:t>
+      </w:r>
+    </w:p>
+    <w:p>
+      <w:r>
+        <w:t>            switch(menu)</w:t>
+      </w:r>
+    </w:p>
+    <w:p>
+      <w:r>
+        <w:t>            {</w:t>
+      </w:r>
+    </w:p>
+    <w:p>
+      <w:r>
+        <w:t>                // Alternative Food</w:t>
+      </w:r>
+    </w:p>
+    <w:p>
+      <w:r>
+        <w:t>                case 1:</w:t>
+      </w:r>
+    </w:p>
+    <w:p>
+      <w:r>
+        <w:t xml:space="preserve">                    </w:t>
+      </w:r>
       <w:r>
         <w:rPr>
           <w:highlight w:val="yellow"/>
         </w:rPr>
-        <w:t>";</w:t>
-      </w:r>
-      <w:proofErr w:type="gramEnd"/>
-    </w:p>
-    <w:p>
+        <w:t>foodMenu(scanner, foodList);</w:t>
+      </w:r>
+    </w:p>
+    <w:p>
+      <w:r>
+        <w:t>                    int ans = continueApp(scanner);</w:t>
+      </w:r>
+    </w:p>
+    <w:p>
+      <w:r>
+        <w:t>                    if (ans == 0){</w:t>
+      </w:r>
+    </w:p>
+    <w:p>
+      <w:r>
+        <w:t>                        scanner.close();</w:t>
+      </w:r>
+    </w:p>
+    <w:p>
+      <w:r>
+        <w:t>                        System.exit(0);</w:t>
+      </w:r>
+    </w:p>
+    <w:p>
+      <w:r>
+        <w:t>                    }</w:t>
+      </w:r>
+    </w:p>
+    <w:p>
+      <w:r>
+        <w:t>                    break;</w:t>
+      </w:r>
+    </w:p>
+    <w:p>
+      <w:r>
+        <w:t>                //Add new Food</w:t>
+      </w:r>
+    </w:p>
+    <w:p>
+      <w:r>
+        <w:t>                case 2:</w:t>
+      </w:r>
+    </w:p>
+    <w:p>
+      <w:r>
+        <w:t xml:space="preserve">                    </w:t>
+      </w:r>
       <w:r>
         <w:rPr>
           <w:highlight w:val="yellow"/>
         </w:rPr>
-        <w:t>L</w:t>
+        <w:t>addFood(scanner, foodList, jsonPath);</w:t>
+      </w:r>
+    </w:p>
+    <w:p>
+      <w:r>
+        <w:t>                    int ans2 = continueApp(scanner);</w:t>
+      </w:r>
+    </w:p>
+    <w:p>
+      <w:r>
+        <w:t>                    if (ans2 == 0){</w:t>
+      </w:r>
+    </w:p>
+    <w:p>
+      <w:r>
+        <w:t>                        scanner.close();</w:t>
+      </w:r>
+    </w:p>
+    <w:p>
+      <w:r>
+        <w:t>                        System.exit(0);</w:t>
+      </w:r>
+    </w:p>
+    <w:p>
+      <w:r>
+        <w:t>                    }</w:t>
+      </w:r>
+    </w:p>
+    <w:p>
+      <w:r>
+        <w:lastRenderedPageBreak/>
+        <w:t>                    break;</w:t>
+      </w:r>
+    </w:p>
+    <w:p/>
+    <w:p>
+      <w:r>
+        <w:t>                // Delete Food</w:t>
+      </w:r>
+    </w:p>
+    <w:p>
+      <w:r>
+        <w:t>                case 3:</w:t>
+      </w:r>
+    </w:p>
+    <w:p>
+      <w:r>
+        <w:t xml:space="preserve">                    </w:t>
       </w:r>
       <w:r>
         <w:rPr>
           <w:highlight w:val="yellow"/>
         </w:rPr>
-        <w:t>ist&lt;</w:t>
-      </w:r>
-      <w:proofErr w:type="spellStart"/>
+        <w:t>deleteFood(scanner, foodList, jsonPath);</w:t>
+      </w:r>
+    </w:p>
+    <w:p>
+      <w:r>
+        <w:t>                    int ans3 = continueApp(scanner);</w:t>
+      </w:r>
+    </w:p>
+    <w:p>
+      <w:r>
+        <w:t>                    if (ans3 == 0){</w:t>
+      </w:r>
+    </w:p>
+    <w:p>
+      <w:r>
+        <w:t>                        scanner.close();</w:t>
+      </w:r>
+    </w:p>
+    <w:p>
+      <w:r>
+        <w:t>                        System.exit(0);</w:t>
+      </w:r>
+    </w:p>
+    <w:p>
+      <w:r>
+        <w:t>                    }</w:t>
+      </w:r>
+    </w:p>
+    <w:p>
+      <w:r>
+        <w:t>                    break;</w:t>
+      </w:r>
+    </w:p>
+    <w:p>
+      <w:r>
+        <w:t xml:space="preserve">                </w:t>
+      </w:r>
+    </w:p>
+    <w:p>
+      <w:r>
+        <w:t>                case 4:</w:t>
+      </w:r>
+    </w:p>
+    <w:p>
+      <w:r>
+        <w:t xml:space="preserve">                    </w:t>
+      </w:r>
       <w:r>
         <w:rPr>
           <w:highlight w:val="yellow"/>
         </w:rPr>
-        <w:t>FoodItem</w:t>
-      </w:r>
-      <w:proofErr w:type="spellEnd"/>
+        <w:t>prinInfoBanner();</w:t>
+      </w:r>
+    </w:p>
+    <w:p>
+      <w:r>
+        <w:t>                    int ans4 = continueApp(scanner);</w:t>
+      </w:r>
+    </w:p>
+    <w:p>
+      <w:r>
+        <w:t>                    if (ans4 == 0){</w:t>
+      </w:r>
+    </w:p>
+    <w:p>
+      <w:r>
+        <w:t>                        scanner.close();</w:t>
+      </w:r>
+    </w:p>
+    <w:p>
+      <w:r>
+        <w:t>                        System.exit(0);</w:t>
+      </w:r>
+    </w:p>
+    <w:p>
+      <w:r>
+        <w:t>                    }</w:t>
+      </w:r>
+    </w:p>
+    <w:p>
+      <w:r>
+        <w:t>                    break;</w:t>
+      </w:r>
+    </w:p>
+    <w:p/>
+    <w:p>
+      <w:r>
+        <w:t>                case 5:</w:t>
+      </w:r>
+    </w:p>
+    <w:p>
+      <w:r>
+        <w:t>                    System.out.println("\nGoodbye!!");</w:t>
+      </w:r>
+    </w:p>
+    <w:p>
+      <w:r>
+        <w:t>                    scanner.close();</w:t>
+      </w:r>
+    </w:p>
+    <w:p>
+      <w:r>
+        <w:t xml:space="preserve">                    </w:t>
+      </w:r>
       <w:r>
         <w:rPr>
           <w:highlight w:val="yellow"/>
         </w:rPr>
-        <w:t xml:space="preserve">&gt; foodList = </w:t>
-      </w:r>
-      <w:proofErr w:type="spellStart"/>
-      <w:r>
-        <w:rPr>
-          <w:highlight w:val="yellow"/>
-        </w:rPr>
-        <w:t>GsonTool.loadFood</w:t>
-      </w:r>
-      <w:proofErr w:type="spellEnd"/>
-      <w:r>
-        <w:rPr>
-          <w:highlight w:val="yellow"/>
-        </w:rPr>
-        <w:t>(</w:t>
-      </w:r>
-      <w:proofErr w:type="spellStart"/>
-      <w:r>
-        <w:rPr>
-          <w:highlight w:val="yellow"/>
-        </w:rPr>
-        <w:t>jsonPath</w:t>
-      </w:r>
-      <w:proofErr w:type="spellEnd"/>
-      <w:proofErr w:type="gramStart"/>
-      <w:r>
-        <w:rPr>
-          <w:highlight w:val="yellow"/>
-        </w:rPr>
-        <w:t>);</w:t>
-      </w:r>
-      <w:proofErr w:type="gramEnd"/>
-    </w:p>
-    <w:p>
-      <w:r>
-        <w:t>while (true</w:t>
-      </w:r>
-      <w:proofErr w:type="gramStart"/>
-      <w:r>
-        <w:t>){</w:t>
-      </w:r>
-      <w:proofErr w:type="gramEnd"/>
-    </w:p>
-    <w:p>
-      <w:r>
-        <w:t xml:space="preserve">            </w:t>
-      </w:r>
-      <w:proofErr w:type="spellStart"/>
-      <w:proofErr w:type="gramStart"/>
-      <w:r>
-        <w:t>printBanner</w:t>
-      </w:r>
-      <w:proofErr w:type="spellEnd"/>
-      <w:r>
-        <w:t>(</w:t>
-      </w:r>
-      <w:proofErr w:type="gramEnd"/>
-      <w:r>
-        <w:t>);</w:t>
-      </w:r>
-    </w:p>
-    <w:p>
-      <w:r>
-        <w:t xml:space="preserve">            int menu = </w:t>
-      </w:r>
-      <w:proofErr w:type="spellStart"/>
-      <w:r>
-        <w:rPr>
-          <w:highlight w:val="yellow"/>
-        </w:rPr>
-        <w:t>optionsMenu</w:t>
-      </w:r>
-      <w:proofErr w:type="spellEnd"/>
-      <w:r>
-        <w:rPr>
-          <w:highlight w:val="yellow"/>
-        </w:rPr>
-        <w:t>(scanner</w:t>
-      </w:r>
-      <w:proofErr w:type="gramStart"/>
-      <w:r>
-        <w:rPr>
-          <w:highlight w:val="yellow"/>
-        </w:rPr>
-        <w:t>);</w:t>
-      </w:r>
-      <w:proofErr w:type="gramEnd"/>
-    </w:p>
-    <w:p>
-      <w:r>
-        <w:t>            switch(menu)</w:t>
-      </w:r>
-    </w:p>
-    <w:p>
-      <w:r>
-        <w:t>            {</w:t>
-      </w:r>
-    </w:p>
-    <w:p>
-      <w:r>
-        <w:t>                // Alternative Food</w:t>
-      </w:r>
-    </w:p>
-    <w:p>
-      <w:r>
-        <w:t>                case 1:</w:t>
-      </w:r>
-    </w:p>
-    <w:p>
-      <w:r>
-        <w:t xml:space="preserve">                    </w:t>
-      </w:r>
-      <w:proofErr w:type="spellStart"/>
-      <w:proofErr w:type="gramStart"/>
-      <w:r>
-        <w:rPr>
-          <w:highlight w:val="yellow"/>
-        </w:rPr>
-        <w:t>foodMenu</w:t>
-      </w:r>
-      <w:proofErr w:type="spellEnd"/>
-      <w:r>
-        <w:rPr>
-          <w:highlight w:val="yellow"/>
-        </w:rPr>
-        <w:t>(</w:t>
-      </w:r>
-      <w:proofErr w:type="gramEnd"/>
-      <w:r>
-        <w:rPr>
-          <w:highlight w:val="yellow"/>
-        </w:rPr>
-        <w:t xml:space="preserve">scanner, </w:t>
-      </w:r>
-      <w:proofErr w:type="spellStart"/>
-      <w:r>
-        <w:rPr>
-          <w:highlight w:val="yellow"/>
-        </w:rPr>
-        <w:t>foodList</w:t>
-      </w:r>
-      <w:proofErr w:type="spellEnd"/>
-      <w:r>
-        <w:rPr>
-          <w:highlight w:val="yellow"/>
-        </w:rPr>
-        <w:t>);</w:t>
-      </w:r>
-    </w:p>
-    <w:p>
-      <w:r>
-        <w:t xml:space="preserve">                    int </w:t>
-      </w:r>
-      <w:proofErr w:type="spellStart"/>
-      <w:r>
-        <w:t>ans</w:t>
-      </w:r>
-      <w:proofErr w:type="spellEnd"/>
-      <w:r>
-        <w:t xml:space="preserve"> = </w:t>
-      </w:r>
-      <w:proofErr w:type="spellStart"/>
-      <w:r>
-        <w:t>continueApp</w:t>
-      </w:r>
-      <w:proofErr w:type="spellEnd"/>
-      <w:r>
-        <w:t>(scanner</w:t>
-      </w:r>
-      <w:proofErr w:type="gramStart"/>
-      <w:r>
-        <w:t>);</w:t>
-      </w:r>
-      <w:proofErr w:type="gramEnd"/>
-    </w:p>
-    <w:p>
-      <w:r>
-        <w:t>                    if (</w:t>
-      </w:r>
-      <w:proofErr w:type="spellStart"/>
-      <w:r>
-        <w:t>ans</w:t>
-      </w:r>
-      <w:proofErr w:type="spellEnd"/>
-      <w:r>
-        <w:t xml:space="preserve"> == </w:t>
-      </w:r>
-      <w:proofErr w:type="gramStart"/>
-      <w:r>
-        <w:t>0){</w:t>
-      </w:r>
-      <w:proofErr w:type="gramEnd"/>
-    </w:p>
-    <w:p>
-      <w:r>
-        <w:t xml:space="preserve">                        </w:t>
-      </w:r>
-      <w:proofErr w:type="spellStart"/>
-      <w:proofErr w:type="gramStart"/>
-      <w:r>
-        <w:t>scanner.close</w:t>
-      </w:r>
-      <w:proofErr w:type="spellEnd"/>
-      <w:proofErr w:type="gramEnd"/>
-      <w:r>
-        <w:t>();</w:t>
-      </w:r>
-    </w:p>
-    <w:p>
-      <w:r>
-        <w:t xml:space="preserve">                        </w:t>
-      </w:r>
-      <w:proofErr w:type="spellStart"/>
-      <w:r>
-        <w:t>System.exit</w:t>
-      </w:r>
-      <w:proofErr w:type="spellEnd"/>
-      <w:r>
-        <w:t>(0</w:t>
-      </w:r>
-      <w:proofErr w:type="gramStart"/>
-      <w:r>
-        <w:t>);</w:t>
-      </w:r>
-      <w:proofErr w:type="gramEnd"/>
-    </w:p>
-    <w:p>
-      <w:r>
-        <w:t>                    }</w:t>
-      </w:r>
-    </w:p>
-    <w:p>
-      <w:r>
-        <w:t xml:space="preserve">                    </w:t>
-      </w:r>
-      <w:proofErr w:type="gramStart"/>
-      <w:r>
-        <w:t>break;</w:t>
-      </w:r>
-      <w:proofErr w:type="gramEnd"/>
-    </w:p>
-    <w:p>
-      <w:r>
-        <w:t>                //Add new Food</w:t>
-      </w:r>
-    </w:p>
-    <w:p>
-      <w:r>
-        <w:t>                case 2:</w:t>
-      </w:r>
-    </w:p>
-    <w:p>
-      <w:r>
-        <w:t xml:space="preserve">                    </w:t>
-      </w:r>
-      <w:proofErr w:type="spellStart"/>
-      <w:proofErr w:type="gramStart"/>
-      <w:r>
-        <w:rPr>
-          <w:highlight w:val="yellow"/>
-        </w:rPr>
-        <w:t>addFood</w:t>
-      </w:r>
-      <w:proofErr w:type="spellEnd"/>
-      <w:r>
-        <w:rPr>
-          <w:highlight w:val="yellow"/>
-        </w:rPr>
-        <w:t>(</w:t>
-      </w:r>
-      <w:proofErr w:type="gramEnd"/>
-      <w:r>
-        <w:rPr>
-          <w:highlight w:val="yellow"/>
-        </w:rPr>
-        <w:t xml:space="preserve">scanner, </w:t>
-      </w:r>
-      <w:proofErr w:type="spellStart"/>
-      <w:r>
-        <w:rPr>
-          <w:highlight w:val="yellow"/>
-        </w:rPr>
-        <w:t>foodList</w:t>
-      </w:r>
-      <w:proofErr w:type="spellEnd"/>
-      <w:r>
-        <w:rPr>
-          <w:highlight w:val="yellow"/>
-        </w:rPr>
-        <w:t xml:space="preserve">, </w:t>
-      </w:r>
-      <w:proofErr w:type="spellStart"/>
-      <w:r>
-        <w:rPr>
-          <w:highlight w:val="yellow"/>
-        </w:rPr>
-        <w:t>jsonPath</w:t>
-      </w:r>
-      <w:proofErr w:type="spellEnd"/>
-      <w:r>
-        <w:rPr>
-          <w:highlight w:val="yellow"/>
-        </w:rPr>
-        <w:t>);</w:t>
-      </w:r>
-    </w:p>
-    <w:p>
-      <w:r>
-        <w:t xml:space="preserve">                    int ans2 = </w:t>
-      </w:r>
-      <w:proofErr w:type="spellStart"/>
-      <w:r>
-        <w:t>continueApp</w:t>
-      </w:r>
-      <w:proofErr w:type="spellEnd"/>
-      <w:r>
-        <w:t>(scanner</w:t>
-      </w:r>
-      <w:proofErr w:type="gramStart"/>
-      <w:r>
-        <w:t>);</w:t>
-      </w:r>
-      <w:proofErr w:type="gramEnd"/>
-    </w:p>
-    <w:p>
-      <w:r>
-        <w:t xml:space="preserve">                    if (ans2 == </w:t>
-      </w:r>
-      <w:proofErr w:type="gramStart"/>
-      <w:r>
-        <w:t>0){</w:t>
-      </w:r>
-      <w:proofErr w:type="gramEnd"/>
-    </w:p>
-    <w:p>
-      <w:r>
-        <w:t xml:space="preserve">                        </w:t>
-      </w:r>
-      <w:proofErr w:type="spellStart"/>
-      <w:proofErr w:type="gramStart"/>
-      <w:r>
-        <w:t>scanner.close</w:t>
-      </w:r>
-      <w:proofErr w:type="spellEnd"/>
-      <w:proofErr w:type="gramEnd"/>
-      <w:r>
-        <w:t>();</w:t>
-      </w:r>
-    </w:p>
-    <w:p>
-      <w:r>
-        <w:t xml:space="preserve">                        </w:t>
-      </w:r>
-      <w:proofErr w:type="spellStart"/>
-      <w:r>
-        <w:t>System.exit</w:t>
-      </w:r>
-      <w:proofErr w:type="spellEnd"/>
-      <w:r>
-        <w:t>(0</w:t>
-      </w:r>
-      <w:proofErr w:type="gramStart"/>
-      <w:r>
-        <w:t>);</w:t>
-      </w:r>
-      <w:proofErr w:type="gramEnd"/>
-    </w:p>
-    <w:p>
-      <w:r>
-        <w:t>                    }</w:t>
-      </w:r>
-    </w:p>
-    <w:p>
-      <w:r>
-        <w:lastRenderedPageBreak/>
-        <w:t xml:space="preserve">                    </w:t>
-      </w:r>
-      <w:proofErr w:type="gramStart"/>
-      <w:r>
-        <w:t>break;</w:t>
-      </w:r>
-      <w:proofErr w:type="gramEnd"/>
-    </w:p>
-    <w:p/>
-    <w:p>
-      <w:r>
-        <w:t>                // Delete Food</w:t>
-      </w:r>
-    </w:p>
-    <w:p>
-      <w:r>
-        <w:t>                case 3:</w:t>
-      </w:r>
-    </w:p>
-    <w:p>
-      <w:r>
-        <w:t xml:space="preserve">                    </w:t>
-      </w:r>
-      <w:proofErr w:type="spellStart"/>
-      <w:proofErr w:type="gramStart"/>
-      <w:r>
-        <w:rPr>
-          <w:highlight w:val="yellow"/>
-        </w:rPr>
-        <w:t>deleteFood</w:t>
-      </w:r>
-      <w:proofErr w:type="spellEnd"/>
-      <w:r>
-        <w:rPr>
-          <w:highlight w:val="yellow"/>
-        </w:rPr>
-        <w:t>(</w:t>
-      </w:r>
-      <w:proofErr w:type="gramEnd"/>
-      <w:r>
-        <w:rPr>
-          <w:highlight w:val="yellow"/>
-        </w:rPr>
-        <w:t xml:space="preserve">scanner, </w:t>
-      </w:r>
-      <w:proofErr w:type="spellStart"/>
-      <w:r>
-        <w:rPr>
-          <w:highlight w:val="yellow"/>
-        </w:rPr>
-        <w:t>foodList</w:t>
-      </w:r>
-      <w:proofErr w:type="spellEnd"/>
-      <w:r>
-        <w:rPr>
-          <w:highlight w:val="yellow"/>
-        </w:rPr>
-        <w:t xml:space="preserve">, </w:t>
-      </w:r>
-      <w:proofErr w:type="spellStart"/>
-      <w:r>
-        <w:rPr>
-          <w:highlight w:val="yellow"/>
-        </w:rPr>
-        <w:t>jsonPath</w:t>
-      </w:r>
-      <w:proofErr w:type="spellEnd"/>
-      <w:r>
-        <w:rPr>
-          <w:highlight w:val="yellow"/>
-        </w:rPr>
-        <w:t>);</w:t>
-      </w:r>
-    </w:p>
-    <w:p>
-      <w:r>
-        <w:t xml:space="preserve">                    int ans3 = </w:t>
-      </w:r>
-      <w:proofErr w:type="spellStart"/>
-      <w:r>
-        <w:t>continueApp</w:t>
-      </w:r>
-      <w:proofErr w:type="spellEnd"/>
-      <w:r>
-        <w:t>(scanner</w:t>
-      </w:r>
-      <w:proofErr w:type="gramStart"/>
-      <w:r>
-        <w:t>);</w:t>
-      </w:r>
-      <w:proofErr w:type="gramEnd"/>
-    </w:p>
-    <w:p>
-      <w:r>
-        <w:t xml:space="preserve">                    if (ans3 == </w:t>
-      </w:r>
-      <w:proofErr w:type="gramStart"/>
-      <w:r>
-        <w:t>0){</w:t>
-      </w:r>
-      <w:proofErr w:type="gramEnd"/>
-    </w:p>
-    <w:p>
-      <w:r>
-        <w:t xml:space="preserve">                        </w:t>
-      </w:r>
-      <w:proofErr w:type="spellStart"/>
-      <w:proofErr w:type="gramStart"/>
-      <w:r>
-        <w:t>scanner.close</w:t>
-      </w:r>
-      <w:proofErr w:type="spellEnd"/>
-      <w:proofErr w:type="gramEnd"/>
-      <w:r>
-        <w:t>();</w:t>
-      </w:r>
-    </w:p>
-    <w:p>
-      <w:r>
-        <w:t xml:space="preserve">                        </w:t>
-      </w:r>
-      <w:proofErr w:type="spellStart"/>
-      <w:r>
-        <w:t>System.exit</w:t>
-      </w:r>
-      <w:proofErr w:type="spellEnd"/>
-      <w:r>
-        <w:t>(0</w:t>
-      </w:r>
-      <w:proofErr w:type="gramStart"/>
-      <w:r>
-        <w:t>);</w:t>
-      </w:r>
-      <w:proofErr w:type="gramEnd"/>
-    </w:p>
-    <w:p>
-      <w:r>
-        <w:t>                    }</w:t>
-      </w:r>
-    </w:p>
-    <w:p>
-      <w:r>
-        <w:t xml:space="preserve">                    </w:t>
-      </w:r>
-      <w:proofErr w:type="gramStart"/>
-      <w:r>
-        <w:t>break;</w:t>
-      </w:r>
-      <w:proofErr w:type="gramEnd"/>
-    </w:p>
-    <w:p>
-      <w:r>
-        <w:t xml:space="preserve">                </w:t>
-      </w:r>
-    </w:p>
-    <w:p>
-      <w:r>
-        <w:t>                case 4:</w:t>
-      </w:r>
-    </w:p>
-    <w:p>
-      <w:r>
-        <w:t xml:space="preserve">                    </w:t>
-      </w:r>
-      <w:proofErr w:type="spellStart"/>
-      <w:proofErr w:type="gramStart"/>
-      <w:r>
-        <w:rPr>
-          <w:highlight w:val="yellow"/>
-        </w:rPr>
-        <w:t>prinInfoBanner</w:t>
-      </w:r>
-      <w:proofErr w:type="spellEnd"/>
-      <w:r>
-        <w:rPr>
-          <w:highlight w:val="yellow"/>
-        </w:rPr>
-        <w:t>(</w:t>
-      </w:r>
-      <w:proofErr w:type="gramEnd"/>
-      <w:r>
-        <w:rPr>
-          <w:highlight w:val="yellow"/>
-        </w:rPr>
-        <w:t>);</w:t>
-      </w:r>
-    </w:p>
-    <w:p>
-      <w:r>
-        <w:t xml:space="preserve">                    int ans4 = </w:t>
-      </w:r>
-      <w:proofErr w:type="spellStart"/>
-      <w:r>
-        <w:t>continueApp</w:t>
-      </w:r>
-      <w:proofErr w:type="spellEnd"/>
-      <w:r>
-        <w:t>(scanner</w:t>
-      </w:r>
-      <w:proofErr w:type="gramStart"/>
-      <w:r>
-        <w:t>);</w:t>
-      </w:r>
-      <w:proofErr w:type="gramEnd"/>
-    </w:p>
-    <w:p>
-      <w:r>
-        <w:t xml:space="preserve">                    if (ans4 == </w:t>
-      </w:r>
-      <w:proofErr w:type="gramStart"/>
-      <w:r>
-        <w:t>0){</w:t>
-      </w:r>
-      <w:proofErr w:type="gramEnd"/>
-    </w:p>
-    <w:p>
-      <w:r>
-        <w:t xml:space="preserve">                        </w:t>
-      </w:r>
-      <w:proofErr w:type="spellStart"/>
-      <w:proofErr w:type="gramStart"/>
-      <w:r>
-        <w:t>scanner.close</w:t>
-      </w:r>
-      <w:proofErr w:type="spellEnd"/>
-      <w:proofErr w:type="gramEnd"/>
-      <w:r>
-        <w:t>();</w:t>
-      </w:r>
-    </w:p>
-    <w:p>
-      <w:r>
-        <w:t xml:space="preserve">                        </w:t>
-      </w:r>
-      <w:proofErr w:type="spellStart"/>
-      <w:r>
-        <w:t>System.exit</w:t>
-      </w:r>
-      <w:proofErr w:type="spellEnd"/>
-      <w:r>
-        <w:t>(0</w:t>
-      </w:r>
-      <w:proofErr w:type="gramStart"/>
-      <w:r>
-        <w:t>);</w:t>
-      </w:r>
-      <w:proofErr w:type="gramEnd"/>
-    </w:p>
-    <w:p>
-      <w:r>
-        <w:t>                    }</w:t>
-      </w:r>
-    </w:p>
-    <w:p>
-      <w:r>
-        <w:t xml:space="preserve">                    </w:t>
-      </w:r>
-      <w:proofErr w:type="gramStart"/>
-      <w:r>
-        <w:t>break;</w:t>
-      </w:r>
-      <w:proofErr w:type="gramEnd"/>
-    </w:p>
-    <w:p/>
-    <w:p>
-      <w:r>
-        <w:t>                case 5:</w:t>
-      </w:r>
-    </w:p>
-    <w:p>
-      <w:r>
-        <w:t xml:space="preserve">                    </w:t>
-      </w:r>
-      <w:proofErr w:type="spellStart"/>
-      <w:r>
-        <w:t>System.out.println</w:t>
-      </w:r>
-      <w:proofErr w:type="spellEnd"/>
-      <w:proofErr w:type="gramStart"/>
-      <w:r>
-        <w:t>("\</w:t>
-      </w:r>
-      <w:proofErr w:type="spellStart"/>
-      <w:proofErr w:type="gramEnd"/>
-      <w:r>
-        <w:t>nGoodbye</w:t>
-      </w:r>
-      <w:proofErr w:type="spellEnd"/>
-      <w:r>
-        <w:t>!!"</w:t>
-      </w:r>
-      <w:proofErr w:type="gramStart"/>
-      <w:r>
-        <w:t>);</w:t>
-      </w:r>
-      <w:proofErr w:type="gramEnd"/>
-    </w:p>
-    <w:p>
-      <w:r>
-        <w:t xml:space="preserve">                    </w:t>
-      </w:r>
-      <w:proofErr w:type="spellStart"/>
-      <w:proofErr w:type="gramStart"/>
-      <w:r>
-        <w:t>scanner.close</w:t>
-      </w:r>
-      <w:proofErr w:type="spellEnd"/>
-      <w:proofErr w:type="gramEnd"/>
-      <w:r>
-        <w:t>();</w:t>
-      </w:r>
-    </w:p>
-    <w:p>
-      <w:r>
-        <w:t xml:space="preserve">                    </w:t>
-      </w:r>
-      <w:proofErr w:type="spellStart"/>
-      <w:r>
-        <w:rPr>
-          <w:highlight w:val="yellow"/>
-        </w:rPr>
-        <w:t>System.exit</w:t>
-      </w:r>
-      <w:proofErr w:type="spellEnd"/>
-      <w:r>
-        <w:rPr>
-          <w:highlight w:val="yellow"/>
-        </w:rPr>
-        <w:t>(0</w:t>
-      </w:r>
-      <w:proofErr w:type="gramStart"/>
-      <w:r>
-        <w:rPr>
-          <w:highlight w:val="yellow"/>
-        </w:rPr>
-        <w:t>);</w:t>
-      </w:r>
-      <w:proofErr w:type="gramEnd"/>
-    </w:p>
-    <w:p>
-      <w:r>
-        <w:t xml:space="preserve">                    </w:t>
-      </w:r>
-      <w:proofErr w:type="gramStart"/>
-      <w:r>
-        <w:t>break;</w:t>
-      </w:r>
-      <w:proofErr w:type="gramEnd"/>
+        <w:t>System.exit(0);</w:t>
+      </w:r>
+    </w:p>
+    <w:p>
+      <w:r>
+        <w:t>                    break;</w:t>
+      </w:r>
     </w:p>
     <w:p>
       <w:r>
@@ -2747,7 +2296,7 @@
                     <pic:cNvPicPr/>
                   </pic:nvPicPr>
                   <pic:blipFill rotWithShape="1">
-                    <a:blip r:embed="rId14">
+                    <a:blip r:embed="rId15">
                       <a:extLst>
                         <a:ext uri="{28A0092B-C50C-407E-A947-70E740481C1C}">
                           <a14:useLocalDpi xmlns:a14="http://schemas.microsoft.com/office/drawing/2010/main" val="0"/>
@@ -2815,7 +2364,7 @@
                     <pic:cNvPicPr/>
                   </pic:nvPicPr>
                   <pic:blipFill rotWithShape="1">
-                    <a:blip r:embed="rId15">
+                    <a:blip r:embed="rId16">
                       <a:extLst>
                         <a:ext uri="{28A0092B-C50C-407E-A947-70E740481C1C}">
                           <a14:useLocalDpi xmlns:a14="http://schemas.microsoft.com/office/drawing/2010/main" val="0"/>
@@ -2894,7 +2443,7 @@
                     <pic:cNvPicPr/>
                   </pic:nvPicPr>
                   <pic:blipFill rotWithShape="1">
-                    <a:blip r:embed="rId16">
+                    <a:blip r:embed="rId17">
                       <a:extLst>
                         <a:ext uri="{28A0092B-C50C-407E-A947-70E740481C1C}">
                           <a14:useLocalDpi xmlns:a14="http://schemas.microsoft.com/office/drawing/2010/main" val="0"/>
@@ -2966,7 +2515,7 @@
                     <pic:cNvPicPr/>
                   </pic:nvPicPr>
                   <pic:blipFill rotWithShape="1">
-                    <a:blip r:embed="rId17">
+                    <a:blip r:embed="rId18">
                       <a:extLst>
                         <a:ext uri="{28A0092B-C50C-407E-A947-70E740481C1C}">
                           <a14:useLocalDpi xmlns:a14="http://schemas.microsoft.com/office/drawing/2010/main" val="0"/>
@@ -3048,7 +2597,7 @@
                     <pic:cNvPicPr/>
                   </pic:nvPicPr>
                   <pic:blipFill rotWithShape="1">
-                    <a:blip r:embed="rId18">
+                    <a:blip r:embed="rId19">
                       <a:extLst>
                         <a:ext uri="{28A0092B-C50C-407E-A947-70E740481C1C}">
                           <a14:useLocalDpi xmlns:a14="http://schemas.microsoft.com/office/drawing/2010/main" val="0"/>
@@ -3127,7 +2676,7 @@
                     <pic:cNvPicPr/>
                   </pic:nvPicPr>
                   <pic:blipFill>
-                    <a:blip r:embed="rId19">
+                    <a:blip r:embed="rId20">
                       <a:extLst>
                         <a:ext uri="{28A0092B-C50C-407E-A947-70E740481C1C}">
                           <a14:useLocalDpi xmlns:a14="http://schemas.microsoft.com/office/drawing/2010/main" val="0"/>
@@ -3196,7 +2745,7 @@
                     <pic:cNvPicPr/>
                   </pic:nvPicPr>
                   <pic:blipFill rotWithShape="1">
-                    <a:blip r:embed="rId20">
+                    <a:blip r:embed="rId21">
                       <a:extLst>
                         <a:ext uri="{28A0092B-C50C-407E-A947-70E740481C1C}">
                           <a14:useLocalDpi xmlns:a14="http://schemas.microsoft.com/office/drawing/2010/main" val="0"/>
@@ -3324,7 +2873,7 @@
                     <pic:cNvPicPr/>
                   </pic:nvPicPr>
                   <pic:blipFill>
-                    <a:blip r:embed="rId21">
+                    <a:blip r:embed="rId22">
                       <a:extLst>
                         <a:ext uri="{28A0092B-C50C-407E-A947-70E740481C1C}">
                           <a14:useLocalDpi xmlns:a14="http://schemas.microsoft.com/office/drawing/2010/main" val="0"/>
@@ -3442,7 +2991,7 @@
       </w:r>
     </w:p>
     <w:p>
-      <w:hyperlink r:id="rId22" w:history="1">
+      <w:hyperlink r:id="rId23" w:history="1">
         <w:r>
           <w:rPr>
             <w:rStyle w:val="Hyperlink"/>
@@ -3496,48 +3045,61 @@
         <w:rPr>
           <w:rFonts w:ascii="Consolas" w:eastAsia="Consolas" w:hAnsi="Consolas" w:cs="Consolas"/>
         </w:rPr>
-        <w:t xml:space="preserve">   </w:t>
-      </w:r>
-      <w:proofErr w:type="spellStart"/>
+        <w:t xml:space="preserve">   System.out.println(</w:t>
+      </w:r>
+    </w:p>
+    <w:p>
+      <w:pPr>
+        <w:rPr>
+          <w:rFonts w:ascii="Aptos" w:eastAsia="Aptos" w:hAnsi="Aptos" w:cs="Aptos"/>
+        </w:rPr>
+      </w:pPr>
       <w:r>
         <w:rPr>
           <w:rFonts w:ascii="Consolas" w:eastAsia="Consolas" w:hAnsi="Consolas" w:cs="Consolas"/>
         </w:rPr>
-        <w:t>System.out.println</w:t>
-      </w:r>
-      <w:proofErr w:type="spellEnd"/>
+        <w:t>"            ***Welcome to the Expenses Manager App***");</w:t>
+      </w:r>
+      <w:r>
+        <w:br/>
+      </w:r>
       <w:r>
         <w:rPr>
           <w:rFonts w:ascii="Consolas" w:eastAsia="Consolas" w:hAnsi="Consolas" w:cs="Consolas"/>
         </w:rPr>
-        <w:t>(</w:t>
-      </w:r>
-    </w:p>
-    <w:p>
-      <w:pPr>
-        <w:rPr>
-          <w:rFonts w:ascii="Aptos" w:eastAsia="Aptos" w:hAnsi="Aptos" w:cs="Aptos"/>
+        <w:t xml:space="preserve">    System.out.println(</w:t>
+      </w:r>
+    </w:p>
+    <w:p>
+      <w:pPr>
+        <w:rPr>
+          <w:sz w:val="30"/>
+          <w:szCs w:val="30"/>
         </w:rPr>
       </w:pPr>
       <w:r>
         <w:rPr>
           <w:rFonts w:ascii="Consolas" w:eastAsia="Consolas" w:hAnsi="Consolas" w:cs="Consolas"/>
         </w:rPr>
-        <w:t xml:space="preserve">"            ***Welcome to the Expenses Manager </w:t>
-      </w:r>
-      <w:proofErr w:type="gramStart"/>
+        <w:t>"            =========================================\n");</w:t>
+      </w:r>
+      <w:r>
+        <w:br/>
+      </w:r>
       <w:r>
         <w:rPr>
           <w:rFonts w:ascii="Consolas" w:eastAsia="Consolas" w:hAnsi="Consolas" w:cs="Consolas"/>
         </w:rPr>
-        <w:t>App**</w:t>
-      </w:r>
-      <w:proofErr w:type="gramEnd"/>
+        <w:t xml:space="preserve">    // Create an instance of the expenses list </w:t>
+      </w:r>
+      <w:r>
+        <w:br/>
+      </w:r>
       <w:r>
         <w:rPr>
           <w:rFonts w:ascii="Consolas" w:eastAsia="Consolas" w:hAnsi="Consolas" w:cs="Consolas"/>
         </w:rPr>
-        <w:t>*");</w:t>
+        <w:t xml:space="preserve">    final ExpensesList myExpenses = new ExpensesList();</w:t>
       </w:r>
       <w:r>
         <w:br/>
@@ -3546,35 +3108,34 @@
         <w:rPr>
           <w:rFonts w:ascii="Consolas" w:eastAsia="Consolas" w:hAnsi="Consolas" w:cs="Consolas"/>
         </w:rPr>
-        <w:t xml:space="preserve">    </w:t>
-      </w:r>
-      <w:proofErr w:type="spellStart"/>
+        <w:t xml:space="preserve">    //The app menu : </w:t>
+      </w:r>
+      <w:r>
+        <w:br/>
+      </w:r>
       <w:r>
         <w:rPr>
           <w:rFonts w:ascii="Consolas" w:eastAsia="Consolas" w:hAnsi="Consolas" w:cs="Consolas"/>
         </w:rPr>
-        <w:t>System.out.println</w:t>
-      </w:r>
-      <w:proofErr w:type="spellEnd"/>
+        <w:t xml:space="preserve">    while (true) {</w:t>
+      </w:r>
+      <w:r>
+        <w:br/>
+      </w:r>
       <w:r>
         <w:rPr>
           <w:rFonts w:ascii="Consolas" w:eastAsia="Consolas" w:hAnsi="Consolas" w:cs="Consolas"/>
         </w:rPr>
-        <w:t>(</w:t>
-      </w:r>
-    </w:p>
-    <w:p>
-      <w:pPr>
-        <w:rPr>
-          <w:sz w:val="30"/>
-          <w:szCs w:val="30"/>
-        </w:rPr>
-      </w:pPr>
+        <w:t xml:space="preserve">        System.out.println("\n                          Main Menu  ");</w:t>
+      </w:r>
+      <w:r>
+        <w:br/>
+      </w:r>
       <w:r>
         <w:rPr>
           <w:rFonts w:ascii="Consolas" w:eastAsia="Consolas" w:hAnsi="Consolas" w:cs="Consolas"/>
         </w:rPr>
-        <w:t>"            =========================================\n");</w:t>
+        <w:t xml:space="preserve">        System.out.println("                     ===================\n");</w:t>
       </w:r>
       <w:r>
         <w:br/>
@@ -3583,7 +3144,7 @@
         <w:rPr>
           <w:rFonts w:ascii="Consolas" w:eastAsia="Consolas" w:hAnsi="Consolas" w:cs="Consolas"/>
         </w:rPr>
-        <w:t xml:space="preserve">    // Create an instance of the expenses list </w:t>
+        <w:t xml:space="preserve">        // Main menu options : </w:t>
       </w:r>
       <w:r>
         <w:br/>
@@ -3592,49 +3153,61 @@
         <w:rPr>
           <w:rFonts w:ascii="Consolas" w:eastAsia="Consolas" w:hAnsi="Consolas" w:cs="Consolas"/>
         </w:rPr>
-        <w:t xml:space="preserve">    final </w:t>
-      </w:r>
-      <w:proofErr w:type="spellStart"/>
+        <w:t xml:space="preserve">        // 1 Adding an expense : </w:t>
+      </w:r>
+      <w:r>
+        <w:br/>
+      </w:r>
       <w:r>
         <w:rPr>
           <w:rFonts w:ascii="Consolas" w:eastAsia="Consolas" w:hAnsi="Consolas" w:cs="Consolas"/>
         </w:rPr>
-        <w:t>ExpensesList</w:t>
-      </w:r>
-      <w:proofErr w:type="spellEnd"/>
+        <w:t xml:space="preserve">        System.out.println("1. Add a new expense ");</w:t>
+      </w:r>
+      <w:r>
+        <w:br/>
+      </w:r>
       <w:r>
         <w:rPr>
           <w:rFonts w:ascii="Consolas" w:eastAsia="Consolas" w:hAnsi="Consolas" w:cs="Consolas"/>
         </w:rPr>
-        <w:t xml:space="preserve"> </w:t>
-      </w:r>
-      <w:proofErr w:type="spellStart"/>
+        <w:t xml:space="preserve">        // 2 removing an expense :</w:t>
+      </w:r>
+      <w:r>
+        <w:br/>
+      </w:r>
       <w:r>
         <w:rPr>
           <w:rFonts w:ascii="Consolas" w:eastAsia="Consolas" w:hAnsi="Consolas" w:cs="Consolas"/>
         </w:rPr>
-        <w:t>myExpenses</w:t>
-      </w:r>
-      <w:proofErr w:type="spellEnd"/>
+        <w:t xml:space="preserve">        System.out.println("2. Remove an expense ");</w:t>
+      </w:r>
+      <w:r>
+        <w:br/>
+      </w:r>
       <w:r>
         <w:rPr>
           <w:rFonts w:ascii="Consolas" w:eastAsia="Consolas" w:hAnsi="Consolas" w:cs="Consolas"/>
         </w:rPr>
-        <w:t xml:space="preserve"> = new </w:t>
-      </w:r>
-      <w:proofErr w:type="spellStart"/>
+        <w:t xml:space="preserve">        // 3 Display the expenses list :</w:t>
+      </w:r>
+      <w:r>
+        <w:br/>
+      </w:r>
       <w:r>
         <w:rPr>
           <w:rFonts w:ascii="Consolas" w:eastAsia="Consolas" w:hAnsi="Consolas" w:cs="Consolas"/>
         </w:rPr>
-        <w:t>ExpensesList</w:t>
-      </w:r>
-      <w:proofErr w:type="spellEnd"/>
+        <w:t xml:space="preserve">        System.out.println("3. Display the expenses list ");</w:t>
+      </w:r>
+      <w:r>
+        <w:br/>
+      </w:r>
       <w:r>
         <w:rPr>
           <w:rFonts w:ascii="Consolas" w:eastAsia="Consolas" w:hAnsi="Consolas" w:cs="Consolas"/>
         </w:rPr>
-        <w:t>();</w:t>
+        <w:t xml:space="preserve">        // 4 Sort the expenses list : </w:t>
       </w:r>
       <w:r>
         <w:br/>
@@ -3643,7 +3216,7 @@
         <w:rPr>
           <w:rFonts w:ascii="Consolas" w:eastAsia="Consolas" w:hAnsi="Consolas" w:cs="Consolas"/>
         </w:rPr>
-        <w:t xml:space="preserve">    //The app menu : </w:t>
+        <w:t xml:space="preserve">        System.out.println("4. Sort the expenses list ");</w:t>
       </w:r>
       <w:r>
         <w:br/>
@@ -3652,7 +3225,7 @@
         <w:rPr>
           <w:rFonts w:ascii="Consolas" w:eastAsia="Consolas" w:hAnsi="Consolas" w:cs="Consolas"/>
         </w:rPr>
-        <w:t xml:space="preserve">    while (true) {</w:t>
+        <w:t xml:space="preserve">        // 5 Export the expenses list to a file :</w:t>
       </w:r>
       <w:r>
         <w:br/>
@@ -3661,21 +3234,25 @@
         <w:rPr>
           <w:rFonts w:ascii="Consolas" w:eastAsia="Consolas" w:hAnsi="Consolas" w:cs="Consolas"/>
         </w:rPr>
-        <w:t xml:space="preserve">        </w:t>
-      </w:r>
-      <w:proofErr w:type="spellStart"/>
+        <w:t xml:space="preserve">        System.out.println("5. Export the expenses list to a file ");</w:t>
+      </w:r>
+      <w:r>
+        <w:br/>
+      </w:r>
       <w:r>
         <w:rPr>
           <w:rFonts w:ascii="Consolas" w:eastAsia="Consolas" w:hAnsi="Consolas" w:cs="Consolas"/>
         </w:rPr>
-        <w:t>System.out.println</w:t>
-      </w:r>
-      <w:proofErr w:type="spellEnd"/>
+        <w:t xml:space="preserve">        // 6 Exit the app :</w:t>
+      </w:r>
+      <w:r>
+        <w:br/>
+      </w:r>
       <w:r>
         <w:rPr>
           <w:rFonts w:ascii="Consolas" w:eastAsia="Consolas" w:hAnsi="Consolas" w:cs="Consolas"/>
         </w:rPr>
-        <w:t>("\n                          Main Menu  ");</w:t>
+        <w:t xml:space="preserve">        System.out.println("6. Exit the app ");</w:t>
       </w:r>
       <w:r>
         <w:br/>
@@ -3684,21 +3261,34 @@
         <w:rPr>
           <w:rFonts w:ascii="Consolas" w:eastAsia="Consolas" w:hAnsi="Consolas" w:cs="Consolas"/>
         </w:rPr>
-        <w:t xml:space="preserve">        </w:t>
-      </w:r>
-      <w:proofErr w:type="spellStart"/>
+        <w:t xml:space="preserve">        //read the user choice  :</w:t>
+      </w:r>
+      <w:r>
+        <w:br/>
+      </w:r>
+      <w:r>
+        <w:br/>
+      </w:r>
       <w:r>
         <w:rPr>
           <w:rFonts w:ascii="Consolas" w:eastAsia="Consolas" w:hAnsi="Consolas" w:cs="Consolas"/>
         </w:rPr>
-        <w:t>System.out.println</w:t>
-      </w:r>
-      <w:proofErr w:type="spellEnd"/>
+        <w:t xml:space="preserve">        final int choice = validInput.getValidInt("\nYour Choice is ( 1 -&gt; 6 </w:t>
+      </w:r>
+      <w:r>
+        <w:tab/>
+      </w:r>
+      <w:r>
+        <w:tab/>
+      </w:r>
+      <w:r>
+        <w:tab/>
+      </w:r>
       <w:r>
         <w:rPr>
           <w:rFonts w:ascii="Consolas" w:eastAsia="Consolas" w:hAnsi="Consolas" w:cs="Consolas"/>
         </w:rPr>
-        <w:t>("                     ===================\n");</w:t>
+        <w:t>) : ", "Error : Invalid Choice !!", 1, 6);</w:t>
       </w:r>
       <w:r>
         <w:br/>
@@ -3707,7 +3297,7 @@
         <w:rPr>
           <w:rFonts w:ascii="Consolas" w:eastAsia="Consolas" w:hAnsi="Consolas" w:cs="Consolas"/>
         </w:rPr>
-        <w:t xml:space="preserve">        // Main menu options : </w:t>
+        <w:t xml:space="preserve">        switch (choice) {</w:t>
       </w:r>
       <w:r>
         <w:br/>
@@ -3716,7 +3306,7 @@
         <w:rPr>
           <w:rFonts w:ascii="Consolas" w:eastAsia="Consolas" w:hAnsi="Consolas" w:cs="Consolas"/>
         </w:rPr>
-        <w:t xml:space="preserve">        // 1 Adding an expense : </w:t>
+        <w:t xml:space="preserve">            case 1 -&gt;</w:t>
       </w:r>
       <w:r>
         <w:br/>
@@ -3725,21 +3315,25 @@
         <w:rPr>
           <w:rFonts w:ascii="Consolas" w:eastAsia="Consolas" w:hAnsi="Consolas" w:cs="Consolas"/>
         </w:rPr>
-        <w:t xml:space="preserve">        </w:t>
-      </w:r>
-      <w:proofErr w:type="spellStart"/>
+        <w:t xml:space="preserve">                myExpenses.addExpense();</w:t>
+      </w:r>
+      <w:r>
+        <w:br/>
+      </w:r>
       <w:r>
         <w:rPr>
           <w:rFonts w:ascii="Consolas" w:eastAsia="Consolas" w:hAnsi="Consolas" w:cs="Consolas"/>
         </w:rPr>
-        <w:t>System.out.println</w:t>
-      </w:r>
-      <w:proofErr w:type="spellEnd"/>
+        <w:t xml:space="preserve">            case 2 -&gt;</w:t>
+      </w:r>
+      <w:r>
+        <w:br/>
+      </w:r>
       <w:r>
         <w:rPr>
           <w:rFonts w:ascii="Consolas" w:eastAsia="Consolas" w:hAnsi="Consolas" w:cs="Consolas"/>
         </w:rPr>
-        <w:t>("1. Add a new expense ");</w:t>
+        <w:t xml:space="preserve">                myExpenses.removeExpense();</w:t>
       </w:r>
       <w:r>
         <w:br/>
@@ -3748,7 +3342,7 @@
         <w:rPr>
           <w:rFonts w:ascii="Consolas" w:eastAsia="Consolas" w:hAnsi="Consolas" w:cs="Consolas"/>
         </w:rPr>
-        <w:t xml:space="preserve">        // 2 removing an expense :</w:t>
+        <w:t xml:space="preserve">            case 3 -&gt;</w:t>
       </w:r>
       <w:r>
         <w:br/>
@@ -3757,21 +3351,25 @@
         <w:rPr>
           <w:rFonts w:ascii="Consolas" w:eastAsia="Consolas" w:hAnsi="Consolas" w:cs="Consolas"/>
         </w:rPr>
-        <w:t xml:space="preserve">        </w:t>
-      </w:r>
-      <w:proofErr w:type="spellStart"/>
+        <w:t xml:space="preserve">                myExpenses.displayExpenses();</w:t>
+      </w:r>
+      <w:r>
+        <w:br/>
+      </w:r>
       <w:r>
         <w:rPr>
           <w:rFonts w:ascii="Consolas" w:eastAsia="Consolas" w:hAnsi="Consolas" w:cs="Consolas"/>
         </w:rPr>
-        <w:t>System.out.println</w:t>
-      </w:r>
-      <w:proofErr w:type="spellEnd"/>
+        <w:t xml:space="preserve">            case 4 -&gt;</w:t>
+      </w:r>
+      <w:r>
+        <w:br/>
+      </w:r>
       <w:r>
         <w:rPr>
           <w:rFonts w:ascii="Consolas" w:eastAsia="Consolas" w:hAnsi="Consolas" w:cs="Consolas"/>
         </w:rPr>
-        <w:t>("2. Remove an expense ");</w:t>
+        <w:t xml:space="preserve">                myExpenses.sortExpenses();</w:t>
       </w:r>
       <w:r>
         <w:br/>
@@ -3780,7 +3378,7 @@
         <w:rPr>
           <w:rFonts w:ascii="Consolas" w:eastAsia="Consolas" w:hAnsi="Consolas" w:cs="Consolas"/>
         </w:rPr>
-        <w:t xml:space="preserve">        // 3 Display the expenses list :</w:t>
+        <w:t xml:space="preserve">            case 5 -&gt;</w:t>
       </w:r>
       <w:r>
         <w:br/>
@@ -3789,418 +3387,25 @@
         <w:rPr>
           <w:rFonts w:ascii="Consolas" w:eastAsia="Consolas" w:hAnsi="Consolas" w:cs="Consolas"/>
         </w:rPr>
-        <w:t xml:space="preserve">        </w:t>
-      </w:r>
-      <w:proofErr w:type="spellStart"/>
+        <w:t xml:space="preserve">                myExpenses.exportExpenses();</w:t>
+      </w:r>
+      <w:r>
+        <w:br/>
+      </w:r>
       <w:r>
         <w:rPr>
           <w:rFonts w:ascii="Consolas" w:eastAsia="Consolas" w:hAnsi="Consolas" w:cs="Consolas"/>
         </w:rPr>
-        <w:t>System.out.println</w:t>
-      </w:r>
-      <w:proofErr w:type="spellEnd"/>
+        <w:t xml:space="preserve">            case 6 -&gt; {</w:t>
+      </w:r>
+      <w:r>
+        <w:br/>
+      </w:r>
       <w:r>
         <w:rPr>
           <w:rFonts w:ascii="Consolas" w:eastAsia="Consolas" w:hAnsi="Consolas" w:cs="Consolas"/>
         </w:rPr>
-        <w:t>("3. Display the expenses list ");</w:t>
-      </w:r>
-      <w:r>
-        <w:br/>
-      </w:r>
-      <w:r>
-        <w:rPr>
-          <w:rFonts w:ascii="Consolas" w:eastAsia="Consolas" w:hAnsi="Consolas" w:cs="Consolas"/>
-        </w:rPr>
-        <w:t xml:space="preserve">        // 4 Sort the expenses list : </w:t>
-      </w:r>
-      <w:r>
-        <w:br/>
-      </w:r>
-      <w:r>
-        <w:rPr>
-          <w:rFonts w:ascii="Consolas" w:eastAsia="Consolas" w:hAnsi="Consolas" w:cs="Consolas"/>
-        </w:rPr>
-        <w:t xml:space="preserve">        </w:t>
-      </w:r>
-      <w:proofErr w:type="spellStart"/>
-      <w:r>
-        <w:rPr>
-          <w:rFonts w:ascii="Consolas" w:eastAsia="Consolas" w:hAnsi="Consolas" w:cs="Consolas"/>
-        </w:rPr>
-        <w:t>System.out.println</w:t>
-      </w:r>
-      <w:proofErr w:type="spellEnd"/>
-      <w:r>
-        <w:rPr>
-          <w:rFonts w:ascii="Consolas" w:eastAsia="Consolas" w:hAnsi="Consolas" w:cs="Consolas"/>
-        </w:rPr>
-        <w:t>("4. Sort the expenses list ");</w:t>
-      </w:r>
-      <w:r>
-        <w:br/>
-      </w:r>
-      <w:r>
-        <w:rPr>
-          <w:rFonts w:ascii="Consolas" w:eastAsia="Consolas" w:hAnsi="Consolas" w:cs="Consolas"/>
-        </w:rPr>
-        <w:t xml:space="preserve">        // 5 Export the expenses list to a file :</w:t>
-      </w:r>
-      <w:r>
-        <w:br/>
-      </w:r>
-      <w:r>
-        <w:rPr>
-          <w:rFonts w:ascii="Consolas" w:eastAsia="Consolas" w:hAnsi="Consolas" w:cs="Consolas"/>
-        </w:rPr>
-        <w:t xml:space="preserve">        </w:t>
-      </w:r>
-      <w:proofErr w:type="spellStart"/>
-      <w:r>
-        <w:rPr>
-          <w:rFonts w:ascii="Consolas" w:eastAsia="Consolas" w:hAnsi="Consolas" w:cs="Consolas"/>
-        </w:rPr>
-        <w:t>System.out.println</w:t>
-      </w:r>
-      <w:proofErr w:type="spellEnd"/>
-      <w:r>
-        <w:rPr>
-          <w:rFonts w:ascii="Consolas" w:eastAsia="Consolas" w:hAnsi="Consolas" w:cs="Consolas"/>
-        </w:rPr>
-        <w:t xml:space="preserve">("5. Export the expenses list to a </w:t>
-      </w:r>
-      <w:proofErr w:type="gramStart"/>
-      <w:r>
-        <w:rPr>
-          <w:rFonts w:ascii="Consolas" w:eastAsia="Consolas" w:hAnsi="Consolas" w:cs="Consolas"/>
-        </w:rPr>
-        <w:t>file ")</w:t>
-      </w:r>
-      <w:proofErr w:type="gramEnd"/>
-      <w:r>
-        <w:rPr>
-          <w:rFonts w:ascii="Consolas" w:eastAsia="Consolas" w:hAnsi="Consolas" w:cs="Consolas"/>
-        </w:rPr>
-        <w:t>;</w:t>
-      </w:r>
-      <w:r>
-        <w:br/>
-      </w:r>
-      <w:r>
-        <w:rPr>
-          <w:rFonts w:ascii="Consolas" w:eastAsia="Consolas" w:hAnsi="Consolas" w:cs="Consolas"/>
-        </w:rPr>
-        <w:t xml:space="preserve">        // 6 Exit the </w:t>
-      </w:r>
-      <w:proofErr w:type="gramStart"/>
-      <w:r>
-        <w:rPr>
-          <w:rFonts w:ascii="Consolas" w:eastAsia="Consolas" w:hAnsi="Consolas" w:cs="Consolas"/>
-        </w:rPr>
-        <w:t>app :</w:t>
-      </w:r>
-      <w:proofErr w:type="gramEnd"/>
-      <w:r>
-        <w:br/>
-      </w:r>
-      <w:r>
-        <w:rPr>
-          <w:rFonts w:ascii="Consolas" w:eastAsia="Consolas" w:hAnsi="Consolas" w:cs="Consolas"/>
-        </w:rPr>
-        <w:t xml:space="preserve">        </w:t>
-      </w:r>
-      <w:proofErr w:type="spellStart"/>
-      <w:r>
-        <w:rPr>
-          <w:rFonts w:ascii="Consolas" w:eastAsia="Consolas" w:hAnsi="Consolas" w:cs="Consolas"/>
-        </w:rPr>
-        <w:t>System.out.println</w:t>
-      </w:r>
-      <w:proofErr w:type="spellEnd"/>
-      <w:r>
-        <w:rPr>
-          <w:rFonts w:ascii="Consolas" w:eastAsia="Consolas" w:hAnsi="Consolas" w:cs="Consolas"/>
-        </w:rPr>
-        <w:t>("6. Exit the app ");</w:t>
-      </w:r>
-      <w:r>
-        <w:br/>
-      </w:r>
-      <w:r>
-        <w:rPr>
-          <w:rFonts w:ascii="Consolas" w:eastAsia="Consolas" w:hAnsi="Consolas" w:cs="Consolas"/>
-        </w:rPr>
-        <w:t xml:space="preserve">        //read the user choice  :</w:t>
-      </w:r>
-      <w:r>
-        <w:br/>
-      </w:r>
-      <w:r>
-        <w:br/>
-      </w:r>
-      <w:r>
-        <w:rPr>
-          <w:rFonts w:ascii="Consolas" w:eastAsia="Consolas" w:hAnsi="Consolas" w:cs="Consolas"/>
-        </w:rPr>
-        <w:t xml:space="preserve">        final int choice = </w:t>
-      </w:r>
-      <w:proofErr w:type="spellStart"/>
-      <w:r>
-        <w:rPr>
-          <w:rFonts w:ascii="Consolas" w:eastAsia="Consolas" w:hAnsi="Consolas" w:cs="Consolas"/>
-        </w:rPr>
-        <w:t>validInput.getValidInt</w:t>
-      </w:r>
-      <w:proofErr w:type="spellEnd"/>
-      <w:r>
-        <w:rPr>
-          <w:rFonts w:ascii="Consolas" w:eastAsia="Consolas" w:hAnsi="Consolas" w:cs="Consolas"/>
-        </w:rPr>
-        <w:t>("\</w:t>
-      </w:r>
-      <w:proofErr w:type="spellStart"/>
-      <w:r>
-        <w:rPr>
-          <w:rFonts w:ascii="Consolas" w:eastAsia="Consolas" w:hAnsi="Consolas" w:cs="Consolas"/>
-        </w:rPr>
-        <w:t>nYour</w:t>
-      </w:r>
-      <w:proofErr w:type="spellEnd"/>
-      <w:r>
-        <w:rPr>
-          <w:rFonts w:ascii="Consolas" w:eastAsia="Consolas" w:hAnsi="Consolas" w:cs="Consolas"/>
-        </w:rPr>
-        <w:t xml:space="preserve"> Choice is ( 1 -&gt; 6 </w:t>
-      </w:r>
-      <w:r>
-        <w:tab/>
-      </w:r>
-      <w:r>
-        <w:tab/>
-      </w:r>
-      <w:r>
-        <w:tab/>
-      </w:r>
-      <w:r>
-        <w:rPr>
-          <w:rFonts w:ascii="Consolas" w:eastAsia="Consolas" w:hAnsi="Consolas" w:cs="Consolas"/>
-        </w:rPr>
-        <w:t>) : ", "Error : Invalid Choice !!", 1, 6);</w:t>
-      </w:r>
-      <w:r>
-        <w:br/>
-      </w:r>
-      <w:r>
-        <w:rPr>
-          <w:rFonts w:ascii="Consolas" w:eastAsia="Consolas" w:hAnsi="Consolas" w:cs="Consolas"/>
-        </w:rPr>
-        <w:t xml:space="preserve">        switch (choice) {</w:t>
-      </w:r>
-      <w:r>
-        <w:br/>
-      </w:r>
-      <w:r>
-        <w:rPr>
-          <w:rFonts w:ascii="Consolas" w:eastAsia="Consolas" w:hAnsi="Consolas" w:cs="Consolas"/>
-        </w:rPr>
-        <w:t xml:space="preserve">            case 1 -&gt;</w:t>
-      </w:r>
-      <w:r>
-        <w:br/>
-      </w:r>
-      <w:r>
-        <w:rPr>
-          <w:rFonts w:ascii="Consolas" w:eastAsia="Consolas" w:hAnsi="Consolas" w:cs="Consolas"/>
-        </w:rPr>
-        <w:t xml:space="preserve">                </w:t>
-      </w:r>
-      <w:proofErr w:type="spellStart"/>
-      <w:r>
-        <w:rPr>
-          <w:rFonts w:ascii="Consolas" w:eastAsia="Consolas" w:hAnsi="Consolas" w:cs="Consolas"/>
-        </w:rPr>
-        <w:t>myExpenses.addExpense</w:t>
-      </w:r>
-      <w:proofErr w:type="spellEnd"/>
-      <w:r>
-        <w:rPr>
-          <w:rFonts w:ascii="Consolas" w:eastAsia="Consolas" w:hAnsi="Consolas" w:cs="Consolas"/>
-        </w:rPr>
-        <w:t>();</w:t>
-      </w:r>
-      <w:r>
-        <w:br/>
-      </w:r>
-      <w:r>
-        <w:rPr>
-          <w:rFonts w:ascii="Consolas" w:eastAsia="Consolas" w:hAnsi="Consolas" w:cs="Consolas"/>
-        </w:rPr>
-        <w:t xml:space="preserve">            case 2 -&gt;</w:t>
-      </w:r>
-      <w:r>
-        <w:br/>
-      </w:r>
-      <w:r>
-        <w:rPr>
-          <w:rFonts w:ascii="Consolas" w:eastAsia="Consolas" w:hAnsi="Consolas" w:cs="Consolas"/>
-        </w:rPr>
-        <w:t xml:space="preserve">                </w:t>
-      </w:r>
-      <w:proofErr w:type="spellStart"/>
-      <w:r>
-        <w:rPr>
-          <w:rFonts w:ascii="Consolas" w:eastAsia="Consolas" w:hAnsi="Consolas" w:cs="Consolas"/>
-        </w:rPr>
-        <w:t>myExpenses.removeExpense</w:t>
-      </w:r>
-      <w:proofErr w:type="spellEnd"/>
-      <w:r>
-        <w:rPr>
-          <w:rFonts w:ascii="Consolas" w:eastAsia="Consolas" w:hAnsi="Consolas" w:cs="Consolas"/>
-        </w:rPr>
-        <w:t>();</w:t>
-      </w:r>
-      <w:r>
-        <w:br/>
-      </w:r>
-      <w:r>
-        <w:rPr>
-          <w:rFonts w:ascii="Consolas" w:eastAsia="Consolas" w:hAnsi="Consolas" w:cs="Consolas"/>
-        </w:rPr>
-        <w:t xml:space="preserve">            case 3 -&gt;</w:t>
-      </w:r>
-      <w:r>
-        <w:br/>
-      </w:r>
-      <w:r>
-        <w:rPr>
-          <w:rFonts w:ascii="Consolas" w:eastAsia="Consolas" w:hAnsi="Consolas" w:cs="Consolas"/>
-        </w:rPr>
-        <w:t xml:space="preserve">                </w:t>
-      </w:r>
-      <w:proofErr w:type="spellStart"/>
-      <w:r>
-        <w:rPr>
-          <w:rFonts w:ascii="Consolas" w:eastAsia="Consolas" w:hAnsi="Consolas" w:cs="Consolas"/>
-        </w:rPr>
-        <w:t>myExpenses.displayExpenses</w:t>
-      </w:r>
-      <w:proofErr w:type="spellEnd"/>
-      <w:r>
-        <w:rPr>
-          <w:rFonts w:ascii="Consolas" w:eastAsia="Consolas" w:hAnsi="Consolas" w:cs="Consolas"/>
-        </w:rPr>
-        <w:t>();</w:t>
-      </w:r>
-      <w:r>
-        <w:br/>
-      </w:r>
-      <w:r>
-        <w:rPr>
-          <w:rFonts w:ascii="Consolas" w:eastAsia="Consolas" w:hAnsi="Consolas" w:cs="Consolas"/>
-        </w:rPr>
-        <w:t xml:space="preserve">            case 4 -&gt;</w:t>
-      </w:r>
-      <w:r>
-        <w:br/>
-      </w:r>
-      <w:r>
-        <w:rPr>
-          <w:rFonts w:ascii="Consolas" w:eastAsia="Consolas" w:hAnsi="Consolas" w:cs="Consolas"/>
-        </w:rPr>
-        <w:t xml:space="preserve">                </w:t>
-      </w:r>
-      <w:proofErr w:type="spellStart"/>
-      <w:r>
-        <w:rPr>
-          <w:rFonts w:ascii="Consolas" w:eastAsia="Consolas" w:hAnsi="Consolas" w:cs="Consolas"/>
-        </w:rPr>
-        <w:t>myExpenses.sortExpenses</w:t>
-      </w:r>
-      <w:proofErr w:type="spellEnd"/>
-      <w:r>
-        <w:rPr>
-          <w:rFonts w:ascii="Consolas" w:eastAsia="Consolas" w:hAnsi="Consolas" w:cs="Consolas"/>
-        </w:rPr>
-        <w:t>();</w:t>
-      </w:r>
-      <w:r>
-        <w:br/>
-      </w:r>
-      <w:r>
-        <w:rPr>
-          <w:rFonts w:ascii="Consolas" w:eastAsia="Consolas" w:hAnsi="Consolas" w:cs="Consolas"/>
-        </w:rPr>
-        <w:t xml:space="preserve">            case 5 -&gt;</w:t>
-      </w:r>
-      <w:r>
-        <w:br/>
-      </w:r>
-      <w:r>
-        <w:rPr>
-          <w:rFonts w:ascii="Consolas" w:eastAsia="Consolas" w:hAnsi="Consolas" w:cs="Consolas"/>
-        </w:rPr>
-        <w:t xml:space="preserve">                </w:t>
-      </w:r>
-      <w:proofErr w:type="spellStart"/>
-      <w:r>
-        <w:rPr>
-          <w:rFonts w:ascii="Consolas" w:eastAsia="Consolas" w:hAnsi="Consolas" w:cs="Consolas"/>
-        </w:rPr>
-        <w:t>myExpenses.exportExpenses</w:t>
-      </w:r>
-      <w:proofErr w:type="spellEnd"/>
-      <w:r>
-        <w:rPr>
-          <w:rFonts w:ascii="Consolas" w:eastAsia="Consolas" w:hAnsi="Consolas" w:cs="Consolas"/>
-        </w:rPr>
-        <w:t>();</w:t>
-      </w:r>
-      <w:r>
-        <w:br/>
-      </w:r>
-      <w:r>
-        <w:rPr>
-          <w:rFonts w:ascii="Consolas" w:eastAsia="Consolas" w:hAnsi="Consolas" w:cs="Consolas"/>
-        </w:rPr>
-        <w:t xml:space="preserve">            case 6 -&gt; {</w:t>
-      </w:r>
-      <w:r>
-        <w:br/>
-      </w:r>
-      <w:r>
-        <w:rPr>
-          <w:rFonts w:ascii="Consolas" w:eastAsia="Consolas" w:hAnsi="Consolas" w:cs="Consolas"/>
-        </w:rPr>
-        <w:t xml:space="preserve">final int </w:t>
-      </w:r>
-      <w:proofErr w:type="spellStart"/>
-      <w:r>
-        <w:rPr>
-          <w:rFonts w:ascii="Consolas" w:eastAsia="Consolas" w:hAnsi="Consolas" w:cs="Consolas"/>
-        </w:rPr>
-        <w:t>ch</w:t>
-      </w:r>
-      <w:proofErr w:type="spellEnd"/>
-      <w:r>
-        <w:rPr>
-          <w:rFonts w:ascii="Consolas" w:eastAsia="Consolas" w:hAnsi="Consolas" w:cs="Consolas"/>
-        </w:rPr>
-        <w:t xml:space="preserve"> = </w:t>
-      </w:r>
-      <w:proofErr w:type="spellStart"/>
-      <w:r>
-        <w:rPr>
-          <w:rFonts w:ascii="Consolas" w:eastAsia="Consolas" w:hAnsi="Consolas" w:cs="Consolas"/>
-        </w:rPr>
-        <w:t>validInput.getValidInt</w:t>
-      </w:r>
-      <w:proofErr w:type="spellEnd"/>
-      <w:r>
-        <w:rPr>
-          <w:rFonts w:ascii="Consolas" w:eastAsia="Consolas" w:hAnsi="Consolas" w:cs="Consolas"/>
-        </w:rPr>
-        <w:t xml:space="preserve">("Do you want to saving before closing </w:t>
+        <w:t xml:space="preserve">final int ch = validInput.getValidInt("Do you want to saving before closing </w:t>
       </w:r>
       <w:r>
         <w:rPr>
@@ -4216,21 +3421,25 @@
         <w:rPr>
           <w:rFonts w:ascii="Consolas" w:eastAsia="Consolas" w:hAnsi="Consolas" w:cs="Consolas"/>
         </w:rPr>
-        <w:t xml:space="preserve">  if (</w:t>
-      </w:r>
-      <w:proofErr w:type="spellStart"/>
+        <w:t xml:space="preserve">  if (ch == 1) {</w:t>
+      </w:r>
+      <w:r>
+        <w:br/>
+      </w:r>
       <w:r>
         <w:rPr>
           <w:rFonts w:ascii="Consolas" w:eastAsia="Consolas" w:hAnsi="Consolas" w:cs="Consolas"/>
         </w:rPr>
-        <w:t>ch</w:t>
-      </w:r>
-      <w:proofErr w:type="spellEnd"/>
+        <w:t xml:space="preserve">       myExpenses.exportExpenses();</w:t>
+      </w:r>
+      <w:r>
+        <w:br/>
+      </w:r>
       <w:r>
         <w:rPr>
           <w:rFonts w:ascii="Consolas" w:eastAsia="Consolas" w:hAnsi="Consolas" w:cs="Consolas"/>
         </w:rPr>
-        <w:t xml:space="preserve"> == 1) {</w:t>
+        <w:t xml:space="preserve">       }</w:t>
       </w:r>
       <w:r>
         <w:br/>
@@ -4239,21 +3448,31 @@
         <w:rPr>
           <w:rFonts w:ascii="Consolas" w:eastAsia="Consolas" w:hAnsi="Consolas" w:cs="Consolas"/>
         </w:rPr>
-        <w:t xml:space="preserve">       </w:t>
-      </w:r>
-      <w:proofErr w:type="spellStart"/>
+        <w:t xml:space="preserve">  System.out.println("Terminating the program :(");</w:t>
+      </w:r>
+      <w:r>
+        <w:br/>
+      </w:r>
       <w:r>
         <w:rPr>
           <w:rFonts w:ascii="Consolas" w:eastAsia="Consolas" w:hAnsi="Consolas" w:cs="Consolas"/>
         </w:rPr>
-        <w:t>myExpenses.exportExpenses</w:t>
-      </w:r>
-      <w:proofErr w:type="spellEnd"/>
+        <w:t xml:space="preserve">          return;</w:t>
+      </w:r>
+      <w:r>
+        <w:br/>
+      </w:r>
+      <w:r>
+        <w:tab/>
+      </w:r>
+      <w:r>
+        <w:tab/>
+      </w:r>
       <w:r>
         <w:rPr>
           <w:rFonts w:ascii="Consolas" w:eastAsia="Consolas" w:hAnsi="Consolas" w:cs="Consolas"/>
         </w:rPr>
-        <w:t>();</w:t>
+        <w:t>}</w:t>
       </w:r>
       <w:r>
         <w:br/>
@@ -4262,7 +3481,7 @@
         <w:rPr>
           <w:rFonts w:ascii="Consolas" w:eastAsia="Consolas" w:hAnsi="Consolas" w:cs="Consolas"/>
         </w:rPr>
-        <w:t xml:space="preserve">       }</w:t>
+        <w:t xml:space="preserve">    default -&gt;</w:t>
       </w:r>
       <w:r>
         <w:br/>
@@ -4271,89 +3490,19 @@
         <w:rPr>
           <w:rFonts w:ascii="Consolas" w:eastAsia="Consolas" w:hAnsi="Consolas" w:cs="Consolas"/>
         </w:rPr>
-        <w:t xml:space="preserve">  </w:t>
-      </w:r>
-      <w:proofErr w:type="spellStart"/>
+        <w:t xml:space="preserve">     </w:t>
+      </w:r>
       <w:r>
         <w:rPr>
           <w:rFonts w:ascii="Consolas" w:eastAsia="Consolas" w:hAnsi="Consolas" w:cs="Consolas"/>
         </w:rPr>
-        <w:t>System.out.println</w:t>
-      </w:r>
-      <w:proofErr w:type="spellEnd"/>
+        <w:t xml:space="preserve">   </w:t>
+      </w:r>
       <w:r>
         <w:rPr>
           <w:rFonts w:ascii="Consolas" w:eastAsia="Consolas" w:hAnsi="Consolas" w:cs="Consolas"/>
         </w:rPr>
-        <w:t>("Terminating the program :(");</w:t>
-      </w:r>
-      <w:r>
-        <w:br/>
-      </w:r>
-      <w:r>
-        <w:rPr>
-          <w:rFonts w:ascii="Consolas" w:eastAsia="Consolas" w:hAnsi="Consolas" w:cs="Consolas"/>
-        </w:rPr>
-        <w:t xml:space="preserve">          return;</w:t>
-      </w:r>
-      <w:r>
-        <w:br/>
-      </w:r>
-      <w:r>
-        <w:tab/>
-      </w:r>
-      <w:r>
-        <w:tab/>
-      </w:r>
-      <w:r>
-        <w:rPr>
-          <w:rFonts w:ascii="Consolas" w:eastAsia="Consolas" w:hAnsi="Consolas" w:cs="Consolas"/>
-        </w:rPr>
-        <w:t>}</w:t>
-      </w:r>
-      <w:r>
-        <w:br/>
-      </w:r>
-      <w:r>
-        <w:rPr>
-          <w:rFonts w:ascii="Consolas" w:eastAsia="Consolas" w:hAnsi="Consolas" w:cs="Consolas"/>
-        </w:rPr>
-        <w:t xml:space="preserve">    default -&gt;</w:t>
-      </w:r>
-      <w:r>
-        <w:br/>
-      </w:r>
-      <w:r>
-        <w:rPr>
-          <w:rFonts w:ascii="Consolas" w:eastAsia="Consolas" w:hAnsi="Consolas" w:cs="Consolas"/>
-        </w:rPr>
-        <w:t xml:space="preserve">     </w:t>
-      </w:r>
-      <w:r>
-        <w:rPr>
-          <w:rFonts w:ascii="Consolas" w:eastAsia="Consolas" w:hAnsi="Consolas" w:cs="Consolas"/>
-        </w:rPr>
-        <w:t xml:space="preserve">   </w:t>
-      </w:r>
-      <w:r>
-        <w:rPr>
-          <w:rFonts w:ascii="Consolas" w:eastAsia="Consolas" w:hAnsi="Consolas" w:cs="Consolas"/>
-        </w:rPr>
-        <w:t xml:space="preserve">throw new </w:t>
-      </w:r>
-      <w:proofErr w:type="spellStart"/>
-      <w:r>
-        <w:rPr>
-          <w:rFonts w:ascii="Consolas" w:eastAsia="Consolas" w:hAnsi="Consolas" w:cs="Consolas"/>
-        </w:rPr>
-        <w:t>AssertionError</w:t>
-      </w:r>
-      <w:proofErr w:type="spellEnd"/>
-      <w:r>
-        <w:rPr>
-          <w:rFonts w:ascii="Consolas" w:eastAsia="Consolas" w:hAnsi="Consolas" w:cs="Consolas"/>
-        </w:rPr>
-        <w:t>();</w:t>
+        <w:t>throw new AssertionError();</w:t>
       </w:r>
       <w:r>
         <w:br/>
@@ -4403,55 +3552,6 @@
             <wp:extent cx="5943600" cy="3057525"/>
             <wp:effectExtent l="0" t="0" r="0" b="0"/>
             <wp:docPr id="439551699" name="Picture 439551699"/>
-            <wp:cNvGraphicFramePr>
-              <a:graphicFrameLocks xmlns:a="http://schemas.openxmlformats.org/drawingml/2006/main" noChangeAspect="1"/>
-            </wp:cNvGraphicFramePr>
-            <a:graphic xmlns:a="http://schemas.openxmlformats.org/drawingml/2006/main">
-              <a:graphicData uri="http://schemas.openxmlformats.org/drawingml/2006/picture">
-                <pic:pic xmlns:pic="http://schemas.openxmlformats.org/drawingml/2006/picture">
-                  <pic:nvPicPr>
-                    <pic:cNvPr id="0" name=""/>
-                    <pic:cNvPicPr/>
-                  </pic:nvPicPr>
-                  <pic:blipFill>
-                    <a:blip r:embed="rId23">
-                      <a:extLst>
-                        <a:ext uri="{28A0092B-C50C-407E-A947-70E740481C1C}">
-                          <a14:useLocalDpi xmlns:a14="http://schemas.microsoft.com/office/drawing/2010/main" val="0"/>
-                        </a:ext>
-                      </a:extLst>
-                    </a:blip>
-                    <a:stretch>
-                      <a:fillRect/>
-                    </a:stretch>
-                  </pic:blipFill>
-                  <pic:spPr>
-                    <a:xfrm>
-                      <a:off x="0" y="0"/>
-                      <a:ext cx="5943600" cy="3057525"/>
-                    </a:xfrm>
-                    <a:prstGeom prst="rect">
-                      <a:avLst/>
-                    </a:prstGeom>
-                  </pic:spPr>
-                </pic:pic>
-              </a:graphicData>
-            </a:graphic>
-          </wp:inline>
-        </w:drawing>
-      </w:r>
-    </w:p>
-    <w:p>
-      <w:r>
-        <w:rPr>
-          <w:noProof/>
-        </w:rPr>
-        <w:lastRenderedPageBreak/>
-        <w:drawing>
-          <wp:inline distT="0" distB="0" distL="0" distR="0" wp14:anchorId="74642CE1" wp14:editId="77A33F93">
-            <wp:extent cx="5943600" cy="4600575"/>
-            <wp:effectExtent l="0" t="0" r="0" b="0"/>
-            <wp:docPr id="2034298013" name="Picture 2034298013"/>
             <wp:cNvGraphicFramePr>
               <a:graphicFrameLocks xmlns:a="http://schemas.openxmlformats.org/drawingml/2006/main" noChangeAspect="1"/>
             </wp:cNvGraphicFramePr>
@@ -4477,7 +3577,7 @@
                   <pic:spPr>
                     <a:xfrm>
                       <a:off x="0" y="0"/>
-                      <a:ext cx="5943600" cy="4600575"/>
+                      <a:ext cx="5943600" cy="3057525"/>
                     </a:xfrm>
                     <a:prstGeom prst="rect">
                       <a:avLst/>
@@ -4490,17 +3590,17 @@
         </w:drawing>
       </w:r>
     </w:p>
-    <w:p/>
     <w:p>
       <w:r>
         <w:rPr>
           <w:noProof/>
         </w:rPr>
+        <w:lastRenderedPageBreak/>
         <w:drawing>
-          <wp:inline distT="0" distB="0" distL="0" distR="0" wp14:anchorId="33531A45" wp14:editId="45049853">
-            <wp:extent cx="5943600" cy="2771775"/>
+          <wp:inline distT="0" distB="0" distL="0" distR="0" wp14:anchorId="74642CE1" wp14:editId="77A33F93">
+            <wp:extent cx="5943600" cy="4600575"/>
             <wp:effectExtent l="0" t="0" r="0" b="0"/>
-            <wp:docPr id="982308217" name="Picture 982308217"/>
+            <wp:docPr id="2034298013" name="Picture 2034298013"/>
             <wp:cNvGraphicFramePr>
               <a:graphicFrameLocks xmlns:a="http://schemas.openxmlformats.org/drawingml/2006/main" noChangeAspect="1"/>
             </wp:cNvGraphicFramePr>
@@ -4526,7 +3626,7 @@
                   <pic:spPr>
                     <a:xfrm>
                       <a:off x="0" y="0"/>
-                      <a:ext cx="5943600" cy="2771775"/>
+                      <a:ext cx="5943600" cy="4600575"/>
                     </a:xfrm>
                     <a:prstGeom prst="rect">
                       <a:avLst/>
@@ -4539,17 +3639,17 @@
         </w:drawing>
       </w:r>
     </w:p>
+    <w:p/>
     <w:p>
       <w:r>
         <w:rPr>
           <w:noProof/>
         </w:rPr>
-        <w:lastRenderedPageBreak/>
         <w:drawing>
-          <wp:inline distT="0" distB="0" distL="0" distR="0" wp14:anchorId="4C777D1A" wp14:editId="2612080B">
-            <wp:extent cx="5943600" cy="3448050"/>
+          <wp:inline distT="0" distB="0" distL="0" distR="0" wp14:anchorId="33531A45" wp14:editId="45049853">
+            <wp:extent cx="5943600" cy="2771775"/>
             <wp:effectExtent l="0" t="0" r="0" b="0"/>
-            <wp:docPr id="228160541" name="Picture 228160541"/>
+            <wp:docPr id="982308217" name="Picture 982308217"/>
             <wp:cNvGraphicFramePr>
               <a:graphicFrameLocks xmlns:a="http://schemas.openxmlformats.org/drawingml/2006/main" noChangeAspect="1"/>
             </wp:cNvGraphicFramePr>
@@ -4575,7 +3675,7 @@
                   <pic:spPr>
                     <a:xfrm>
                       <a:off x="0" y="0"/>
-                      <a:ext cx="5943600" cy="3448050"/>
+                      <a:ext cx="5943600" cy="2771775"/>
                     </a:xfrm>
                     <a:prstGeom prst="rect">
                       <a:avLst/>
@@ -4588,17 +3688,17 @@
         </w:drawing>
       </w:r>
     </w:p>
-    <w:p/>
     <w:p>
       <w:r>
         <w:rPr>
           <w:noProof/>
         </w:rPr>
+        <w:lastRenderedPageBreak/>
         <w:drawing>
-          <wp:inline distT="0" distB="0" distL="0" distR="0" wp14:anchorId="3FB8E24F" wp14:editId="08B3FDB6">
-            <wp:extent cx="5943600" cy="3009900"/>
+          <wp:inline distT="0" distB="0" distL="0" distR="0" wp14:anchorId="4C777D1A" wp14:editId="2612080B">
+            <wp:extent cx="5943600" cy="3448050"/>
             <wp:effectExtent l="0" t="0" r="0" b="0"/>
-            <wp:docPr id="8283909" name="Picture 8283909"/>
+            <wp:docPr id="228160541" name="Picture 228160541"/>
             <wp:cNvGraphicFramePr>
               <a:graphicFrameLocks xmlns:a="http://schemas.openxmlformats.org/drawingml/2006/main" noChangeAspect="1"/>
             </wp:cNvGraphicFramePr>
@@ -4624,7 +3724,7 @@
                   <pic:spPr>
                     <a:xfrm>
                       <a:off x="0" y="0"/>
-                      <a:ext cx="5943600" cy="3009900"/>
+                      <a:ext cx="5943600" cy="3448050"/>
                     </a:xfrm>
                     <a:prstGeom prst="rect">
                       <a:avLst/>
@@ -4637,17 +3737,17 @@
         </w:drawing>
       </w:r>
     </w:p>
+    <w:p/>
     <w:p>
       <w:r>
         <w:rPr>
           <w:noProof/>
         </w:rPr>
-        <w:lastRenderedPageBreak/>
         <w:drawing>
-          <wp:inline distT="0" distB="0" distL="0" distR="0" wp14:anchorId="37CA09A1" wp14:editId="4F903AAC">
-            <wp:extent cx="5943600" cy="2476500"/>
+          <wp:inline distT="0" distB="0" distL="0" distR="0" wp14:anchorId="3FB8E24F" wp14:editId="08B3FDB6">
+            <wp:extent cx="5943600" cy="3009900"/>
             <wp:effectExtent l="0" t="0" r="0" b="0"/>
-            <wp:docPr id="1853687519" name="Picture 1853687519"/>
+            <wp:docPr id="8283909" name="Picture 8283909"/>
             <wp:cNvGraphicFramePr>
               <a:graphicFrameLocks xmlns:a="http://schemas.openxmlformats.org/drawingml/2006/main" noChangeAspect="1"/>
             </wp:cNvGraphicFramePr>
@@ -4673,6 +3773,55 @@
                   <pic:spPr>
                     <a:xfrm>
                       <a:off x="0" y="0"/>
+                      <a:ext cx="5943600" cy="3009900"/>
+                    </a:xfrm>
+                    <a:prstGeom prst="rect">
+                      <a:avLst/>
+                    </a:prstGeom>
+                  </pic:spPr>
+                </pic:pic>
+              </a:graphicData>
+            </a:graphic>
+          </wp:inline>
+        </w:drawing>
+      </w:r>
+    </w:p>
+    <w:p>
+      <w:r>
+        <w:rPr>
+          <w:noProof/>
+        </w:rPr>
+        <w:lastRenderedPageBreak/>
+        <w:drawing>
+          <wp:inline distT="0" distB="0" distL="0" distR="0" wp14:anchorId="37CA09A1" wp14:editId="4F903AAC">
+            <wp:extent cx="5943600" cy="2476500"/>
+            <wp:effectExtent l="0" t="0" r="0" b="0"/>
+            <wp:docPr id="1853687519" name="Picture 1853687519"/>
+            <wp:cNvGraphicFramePr>
+              <a:graphicFrameLocks xmlns:a="http://schemas.openxmlformats.org/drawingml/2006/main" noChangeAspect="1"/>
+            </wp:cNvGraphicFramePr>
+            <a:graphic xmlns:a="http://schemas.openxmlformats.org/drawingml/2006/main">
+              <a:graphicData uri="http://schemas.openxmlformats.org/drawingml/2006/picture">
+                <pic:pic xmlns:pic="http://schemas.openxmlformats.org/drawingml/2006/picture">
+                  <pic:nvPicPr>
+                    <pic:cNvPr id="0" name=""/>
+                    <pic:cNvPicPr/>
+                  </pic:nvPicPr>
+                  <pic:blipFill>
+                    <a:blip r:embed="rId29">
+                      <a:extLst>
+                        <a:ext uri="{28A0092B-C50C-407E-A947-70E740481C1C}">
+                          <a14:useLocalDpi xmlns:a14="http://schemas.microsoft.com/office/drawing/2010/main" val="0"/>
+                        </a:ext>
+                      </a:extLst>
+                    </a:blip>
+                    <a:stretch>
+                      <a:fillRect/>
+                    </a:stretch>
+                  </pic:blipFill>
+                  <pic:spPr>
+                    <a:xfrm>
+                      <a:off x="0" y="0"/>
                       <a:ext cx="5943600" cy="2476500"/>
                     </a:xfrm>
                     <a:prstGeom prst="rect">
@@ -4714,7 +3863,7 @@
       </w:r>
     </w:p>
     <w:p>
-      <w:hyperlink r:id="rId29" w:history="1">
+      <w:hyperlink r:id="rId30" w:history="1">
         <w:r>
           <w:rPr>
             <w:rStyle w:val="Hyperlink"/>
@@ -4896,6 +4045,523 @@
           <w:sz w:val="30"/>
         </w:rPr>
         <w:t>Main Function:</w:t>
+      </w:r>
+    </w:p>
+    <w:p/>
+    <w:p/>
+    <w:p>
+      <w:r>
+        <w:t>ParkingLot parkingLot = new ParkingLot(10);</w:t>
+      </w:r>
+    </w:p>
+    <w:p>
+      <w:r>
+        <w:t>Scanner scanner = new Scanner(System.in);</w:t>
+      </w:r>
+    </w:p>
+    <w:p/>
+    <w:p>
+      <w:r>
+        <w:t>parkingLot.displayGrid();</w:t>
+      </w:r>
+    </w:p>
+    <w:p/>
+    <w:p>
+      <w:r>
+        <w:t>// Track the last time we checked for expired reservations</w:t>
+      </w:r>
+    </w:p>
+    <w:p>
+      <w:r>
+        <w:t>long lastReservationCheck = System.currentTimeMillis();</w:t>
+      </w:r>
+    </w:p>
+    <w:p/>
+    <w:p>
+      <w:r>
+        <w:t>while (true) {</w:t>
+      </w:r>
+    </w:p>
+    <w:p>
+      <w:r>
+        <w:t xml:space="preserve">    // Check for expired reservations every 5 seconds</w:t>
+      </w:r>
+    </w:p>
+    <w:p>
+      <w:r>
+        <w:t xml:space="preserve">    long currentTime = System.currentTimeMillis();</w:t>
+      </w:r>
+    </w:p>
+    <w:p>
+      <w:r>
+        <w:lastRenderedPageBreak/>
+        <w:t xml:space="preserve">    if (currentTime - lastReservationCheck &gt; 5000) { // 5 seconds</w:t>
+      </w:r>
+    </w:p>
+    <w:p>
+      <w:r>
+        <w:t xml:space="preserve">        parkingLot.checkReservations();</w:t>
+      </w:r>
+    </w:p>
+    <w:p>
+      <w:r>
+        <w:t xml:space="preserve">        lastReservationCheck = currentTime;</w:t>
+      </w:r>
+    </w:p>
+    <w:p>
+      <w:r>
+        <w:t xml:space="preserve">    }</w:t>
+      </w:r>
+    </w:p>
+    <w:p/>
+    <w:p>
+      <w:r>
+        <w:t xml:space="preserve">    // Main menu options</w:t>
+      </w:r>
+    </w:p>
+    <w:p>
+      <w:r>
+        <w:t xml:space="preserve">    System.out.println("" +</w:t>
+      </w:r>
+    </w:p>
+    <w:p>
+      <w:r>
+        <w:t xml:space="preserve">            "\n1. Park Vehicle" +</w:t>
+      </w:r>
+    </w:p>
+    <w:p>
+      <w:r>
+        <w:t xml:space="preserve">            "\n2. Remove Vehicle" +</w:t>
+      </w:r>
+    </w:p>
+    <w:p>
+      <w:r>
+        <w:t xml:space="preserve">            "\n3. Show Parking Status" +</w:t>
+      </w:r>
+    </w:p>
+    <w:p>
+      <w:r>
+        <w:t xml:space="preserve">            "\n4. Reserve Slot" +</w:t>
+      </w:r>
+    </w:p>
+    <w:p>
+      <w:r>
+        <w:t xml:space="preserve">            "\n5. View Parking History" +</w:t>
+      </w:r>
+    </w:p>
+    <w:p>
+      <w:r>
+        <w:t xml:space="preserve">            "\n6. Admin Mode" +</w:t>
+      </w:r>
+    </w:p>
+    <w:p>
+      <w:r>
+        <w:t xml:space="preserve">            "\n7. Search Vehicle" +</w:t>
+      </w:r>
+    </w:p>
+    <w:p>
+      <w:r>
+        <w:t xml:space="preserve">            "\n8. Change Parking Rates" +</w:t>
+      </w:r>
+    </w:p>
+    <w:p>
+      <w:r>
+        <w:t xml:space="preserve">            "\n9. View Statistics" +</w:t>
+      </w:r>
+    </w:p>
+    <w:p>
+      <w:r>
+        <w:t xml:space="preserve">            "\n10. Exit");</w:t>
+      </w:r>
+    </w:p>
+    <w:p>
+      <w:r>
+        <w:t xml:space="preserve">    int choice = scanner.nextInt();</w:t>
+      </w:r>
+    </w:p>
+    <w:p>
+      <w:r>
+        <w:t xml:space="preserve">    scanner.nextLine();</w:t>
+      </w:r>
+    </w:p>
+    <w:p/>
+    <w:p>
+      <w:r>
+        <w:t xml:space="preserve">    // Check for expired reservations after any user action</w:t>
+      </w:r>
+    </w:p>
+    <w:p>
+      <w:r>
+        <w:t xml:space="preserve">    parkingLot.checkReservations();</w:t>
+      </w:r>
+    </w:p>
+    <w:p/>
+    <w:p>
+      <w:r>
+        <w:t xml:space="preserve">    switch (choice) {</w:t>
+      </w:r>
+    </w:p>
+    <w:p>
+      <w:r>
+        <w:t xml:space="preserve">        case 1:</w:t>
+      </w:r>
+    </w:p>
+    <w:p>
+      <w:r>
+        <w:t xml:space="preserve">            System.out.print("Enter license plate: ");</w:t>
+      </w:r>
+    </w:p>
+    <w:p>
+      <w:r>
+        <w:t xml:space="preserve">            String plate = scanner.nextLine();</w:t>
+      </w:r>
+    </w:p>
+    <w:p>
+      <w:r>
+        <w:t xml:space="preserve">            System.out.print("VIP Slot? (yes/no): ");</w:t>
+      </w:r>
+    </w:p>
+    <w:p>
+      <w:r>
+        <w:t xml:space="preserve">            boolean isVIP = scanner.nextLine().equalsIgnoreCase("yes");</w:t>
+      </w:r>
+    </w:p>
+    <w:p>
+      <w:r>
+        <w:lastRenderedPageBreak/>
+        <w:t xml:space="preserve">            System.out.print("Vehicle type (car/motorcycle/truck): ");</w:t>
+      </w:r>
+    </w:p>
+    <w:p>
+      <w:r>
+        <w:t xml:space="preserve">            String vehicleType = scanner.nextLine().toLowerCase();</w:t>
+      </w:r>
+    </w:p>
+    <w:p>
+      <w:r>
+        <w:t xml:space="preserve">            parkingLot.parkVehicle(plate, isVIP, vehicleType);</w:t>
+      </w:r>
+    </w:p>
+    <w:p>
+      <w:r>
+        <w:t xml:space="preserve">            parkingLot.displayGrid();</w:t>
+      </w:r>
+    </w:p>
+    <w:p>
+      <w:r>
+        <w:t xml:space="preserve">            break;</w:t>
+      </w:r>
+    </w:p>
+    <w:p>
+      <w:r>
+        <w:t xml:space="preserve">        case 2:</w:t>
+      </w:r>
+    </w:p>
+    <w:p>
+      <w:r>
+        <w:t xml:space="preserve">            System.out.print("Enter license plate to remove: ");</w:t>
+      </w:r>
+    </w:p>
+    <w:p>
+      <w:r>
+        <w:t xml:space="preserve">            plate = scanner.nextLine();</w:t>
+      </w:r>
+    </w:p>
+    <w:p>
+      <w:r>
+        <w:t xml:space="preserve">            parkingLot.removeVehicle(plate);</w:t>
+      </w:r>
+    </w:p>
+    <w:p>
+      <w:r>
+        <w:t xml:space="preserve">            parkingLot.displayGrid();</w:t>
+      </w:r>
+    </w:p>
+    <w:p>
+      <w:r>
+        <w:t xml:space="preserve">            break;</w:t>
+      </w:r>
+    </w:p>
+    <w:p>
+      <w:r>
+        <w:t xml:space="preserve">        case 3:</w:t>
+      </w:r>
+    </w:p>
+    <w:p>
+      <w:r>
+        <w:t xml:space="preserve">            parkingLot.displayGrid();</w:t>
+      </w:r>
+    </w:p>
+    <w:p>
+      <w:r>
+        <w:t xml:space="preserve">            break;</w:t>
+      </w:r>
+    </w:p>
+    <w:p>
+      <w:r>
+        <w:t xml:space="preserve">        case 4:</w:t>
+      </w:r>
+    </w:p>
+    <w:p>
+      <w:r>
+        <w:t xml:space="preserve">            System.out.print("Enter slot number to reserve: ");</w:t>
+      </w:r>
+    </w:p>
+    <w:p>
+      <w:r>
+        <w:t xml:space="preserve">            int slotNum = scanner.nextInt();</w:t>
+      </w:r>
+    </w:p>
+    <w:p>
+      <w:r>
+        <w:t xml:space="preserve">            scanner.nextLine();</w:t>
+      </w:r>
+    </w:p>
+    <w:p>
+      <w:r>
+        <w:t xml:space="preserve">            System.out.print("Enter reservation duration (hours): ");</w:t>
+      </w:r>
+    </w:p>
+    <w:p>
+      <w:r>
+        <w:t xml:space="preserve">            int hours = scanner.nextInt();</w:t>
+      </w:r>
+    </w:p>
+    <w:p>
+      <w:r>
+        <w:t xml:space="preserve">            scanner.nextLine();</w:t>
+      </w:r>
+    </w:p>
+    <w:p>
+      <w:r>
+        <w:t xml:space="preserve">            parkingLot.reserveSlot(slotNum, hours);</w:t>
+      </w:r>
+    </w:p>
+    <w:p>
+      <w:r>
+        <w:t xml:space="preserve">            break;</w:t>
+      </w:r>
+    </w:p>
+    <w:p>
+      <w:r>
+        <w:t xml:space="preserve">        case 5:</w:t>
+      </w:r>
+    </w:p>
+    <w:p>
+      <w:r>
+        <w:t xml:space="preserve">            parkingLot.displayParkingHistory();</w:t>
+      </w:r>
+    </w:p>
+    <w:p>
+      <w:r>
+        <w:t xml:space="preserve">            break;</w:t>
+      </w:r>
+    </w:p>
+    <w:p>
+      <w:r>
+        <w:t xml:space="preserve">        case 6:</w:t>
+      </w:r>
+    </w:p>
+    <w:p>
+      <w:r>
+        <w:t xml:space="preserve">            // Simple password protection for admin mode</w:t>
+      </w:r>
+    </w:p>
+    <w:p>
+      <w:r>
+        <w:t xml:space="preserve">            System.out.print("Enter admin password: ");</w:t>
+      </w:r>
+    </w:p>
+    <w:p>
+      <w:r>
+        <w:lastRenderedPageBreak/>
+        <w:t xml:space="preserve">            String password = scanner.nextLine();</w:t>
+      </w:r>
+    </w:p>
+    <w:p>
+      <w:r>
+        <w:t xml:space="preserve">            if (password.equals("hoss123")) {</w:t>
+      </w:r>
+    </w:p>
+    <w:p>
+      <w:r>
+        <w:t xml:space="preserve">                parkingLot.adminMode();</w:t>
+      </w:r>
+    </w:p>
+    <w:p>
+      <w:r>
+        <w:t xml:space="preserve">            } else {</w:t>
+      </w:r>
+    </w:p>
+    <w:p>
+      <w:r>
+        <w:t xml:space="preserve">                System.out.println("Incorrect password!");</w:t>
+      </w:r>
+    </w:p>
+    <w:p>
+      <w:r>
+        <w:t xml:space="preserve">            }</w:t>
+      </w:r>
+    </w:p>
+    <w:p>
+      <w:r>
+        <w:t xml:space="preserve">            break;</w:t>
+      </w:r>
+    </w:p>
+    <w:p>
+      <w:r>
+        <w:t xml:space="preserve">        case 7:</w:t>
+      </w:r>
+    </w:p>
+    <w:p>
+      <w:r>
+        <w:t xml:space="preserve">            System.out.print("Enter license plate to search: ");</w:t>
+      </w:r>
+    </w:p>
+    <w:p>
+      <w:r>
+        <w:t xml:space="preserve">            plate = scanner.nextLine();</w:t>
+      </w:r>
+    </w:p>
+    <w:p>
+      <w:r>
+        <w:t xml:space="preserve">            parkingLot.searchVehicle(plate);</w:t>
+      </w:r>
+    </w:p>
+    <w:p>
+      <w:r>
+        <w:t xml:space="preserve">            break;</w:t>
+      </w:r>
+    </w:p>
+    <w:p>
+      <w:r>
+        <w:t xml:space="preserve">        case 8:</w:t>
+      </w:r>
+    </w:p>
+    <w:p>
+      <w:r>
+        <w:t xml:space="preserve">            // Password protection for changing rates</w:t>
+      </w:r>
+    </w:p>
+    <w:p>
+      <w:r>
+        <w:t xml:space="preserve">            System.out.print("Enter admin password: ");</w:t>
+      </w:r>
+    </w:p>
+    <w:p>
+      <w:r>
+        <w:t xml:space="preserve">            password = scanner.nextLine();</w:t>
+      </w:r>
+    </w:p>
+    <w:p>
+      <w:r>
+        <w:t xml:space="preserve">            if (password.equals("hoss123")) {</w:t>
+      </w:r>
+    </w:p>
+    <w:p>
+      <w:r>
+        <w:t xml:space="preserve">                System.out.print("Enter new regular rate: ");</w:t>
+      </w:r>
+    </w:p>
+    <w:p>
+      <w:r>
+        <w:t xml:space="preserve">                double regularRate = scanner.nextDouble();</w:t>
+      </w:r>
+    </w:p>
+    <w:p>
+      <w:r>
+        <w:t xml:space="preserve">                System.out.print("Enter new VIP rate: ");</w:t>
+      </w:r>
+    </w:p>
+    <w:p>
+      <w:r>
+        <w:t xml:space="preserve">                double vipRate = scanner.nextDouble();</w:t>
+      </w:r>
+    </w:p>
+    <w:p>
+      <w:r>
+        <w:t xml:space="preserve">                scanner.nextLine();</w:t>
+      </w:r>
+    </w:p>
+    <w:p>
+      <w:r>
+        <w:t xml:space="preserve">                ParkingFeeCalc.updateRates(regularRate, vipRate);</w:t>
+      </w:r>
+    </w:p>
+    <w:p>
+      <w:r>
+        <w:t xml:space="preserve">                System.out.println("Rates updated successfully!");</w:t>
+      </w:r>
+    </w:p>
+    <w:p>
+      <w:r>
+        <w:t xml:space="preserve">            } else {</w:t>
+      </w:r>
+    </w:p>
+    <w:p>
+      <w:r>
+        <w:t xml:space="preserve">                System.out.println("Incorrect password!");</w:t>
+      </w:r>
+    </w:p>
+    <w:p>
+      <w:r>
+        <w:t xml:space="preserve">            }</w:t>
+      </w:r>
+    </w:p>
+    <w:p>
+      <w:r>
+        <w:t xml:space="preserve">            break;</w:t>
+      </w:r>
+    </w:p>
+    <w:p>
+      <w:r>
+        <w:t xml:space="preserve">        case 9:</w:t>
+      </w:r>
+    </w:p>
+    <w:p>
+      <w:r>
+        <w:lastRenderedPageBreak/>
+        <w:t xml:space="preserve">            parkingLot.displayStatistics();</w:t>
+      </w:r>
+    </w:p>
+    <w:p>
+      <w:r>
+        <w:t xml:space="preserve">            break;</w:t>
+      </w:r>
+    </w:p>
+    <w:p>
+      <w:r>
+        <w:t xml:space="preserve">        case 10:</w:t>
+      </w:r>
+    </w:p>
+    <w:p>
+      <w:r>
+        <w:t xml:space="preserve">            System.out.println("Exiting...");</w:t>
+      </w:r>
+    </w:p>
+    <w:p>
+      <w:r>
+        <w:t xml:space="preserve">            return;</w:t>
+      </w:r>
+    </w:p>
+    <w:p>
+      <w:r>
+        <w:t xml:space="preserve">        default:</w:t>
+      </w:r>
+    </w:p>
+    <w:p>
+      <w:r>
+        <w:t xml:space="preserve">            System.out.println("Invalid option!");</w:t>
+      </w:r>
+    </w:p>
+    <w:p>
+      <w:r>
+        <w:t xml:space="preserve">    }</w:t>
+      </w:r>
+    </w:p>
+    <w:p>
+      <w:r>
+        <w:t>}</w:t>
       </w:r>
     </w:p>
     <w:p/>
@@ -4921,9 +4587,6 @@
     <w:p/>
     <w:p/>
     <w:p/>
-    <w:p/>
-    <w:p/>
-    <w:p/>
     <w:p>
       <w:pPr>
         <w:rPr>
@@ -4950,62 +4613,304 @@
           <w:sz w:val="30"/>
         </w:rPr>
       </w:pPr>
-    </w:p>
-    <w:p>
-      <w:pPr>
-        <w:rPr>
-          <w:sz w:val="30"/>
-        </w:rPr>
-      </w:pPr>
-    </w:p>
-    <w:p>
-      <w:pPr>
-        <w:rPr>
-          <w:sz w:val="30"/>
-        </w:rPr>
-      </w:pPr>
-    </w:p>
-    <w:p>
-      <w:pPr>
-        <w:rPr>
-          <w:sz w:val="30"/>
-        </w:rPr>
-      </w:pPr>
-    </w:p>
-    <w:p>
-      <w:pPr>
-        <w:rPr>
-          <w:sz w:val="30"/>
-        </w:rPr>
-      </w:pPr>
-    </w:p>
-    <w:p>
-      <w:pPr>
-        <w:rPr>
-          <w:sz w:val="30"/>
-        </w:rPr>
-      </w:pPr>
-    </w:p>
-    <w:p>
-      <w:pPr>
-        <w:rPr>
-          <w:sz w:val="30"/>
-        </w:rPr>
-      </w:pPr>
-    </w:p>
-    <w:p>
-      <w:pPr>
-        <w:rPr>
-          <w:sz w:val="30"/>
-        </w:rPr>
-      </w:pPr>
-    </w:p>
-    <w:p>
-      <w:pPr>
-        <w:rPr>
-          <w:sz w:val="30"/>
-        </w:rPr>
-      </w:pPr>
+      <w:r>
+        <w:rPr>
+          <w:sz w:val="30"/>
+        </w:rPr>
+        <w:drawing>
+          <wp:inline distT="0" distB="0" distL="0" distR="0" wp14:anchorId="5BF754CC" wp14:editId="459EF26D">
+            <wp:extent cx="5943600" cy="3519805"/>
+            <wp:effectExtent l="0" t="0" r="0" b="4445"/>
+            <wp:docPr id="1" name="Picture 1"/>
+            <wp:cNvGraphicFramePr>
+              <a:graphicFrameLocks xmlns:a="http://schemas.openxmlformats.org/drawingml/2006/main" noChangeAspect="1"/>
+            </wp:cNvGraphicFramePr>
+            <a:graphic xmlns:a="http://schemas.openxmlformats.org/drawingml/2006/main">
+              <a:graphicData uri="http://schemas.openxmlformats.org/drawingml/2006/picture">
+                <pic:pic xmlns:pic="http://schemas.openxmlformats.org/drawingml/2006/picture">
+                  <pic:nvPicPr>
+                    <pic:cNvPr id="1" name=""/>
+                    <pic:cNvPicPr/>
+                  </pic:nvPicPr>
+                  <pic:blipFill>
+                    <a:blip r:embed="rId31"/>
+                    <a:stretch>
+                      <a:fillRect/>
+                    </a:stretch>
+                  </pic:blipFill>
+                  <pic:spPr>
+                    <a:xfrm>
+                      <a:off x="0" y="0"/>
+                      <a:ext cx="5943600" cy="3519805"/>
+                    </a:xfrm>
+                    <a:prstGeom prst="rect">
+                      <a:avLst/>
+                    </a:prstGeom>
+                  </pic:spPr>
+                </pic:pic>
+              </a:graphicData>
+            </a:graphic>
+          </wp:inline>
+        </w:drawing>
+      </w:r>
+    </w:p>
+    <w:p>
+      <w:pPr>
+        <w:rPr>
+          <w:sz w:val="30"/>
+        </w:rPr>
+      </w:pPr>
+      <w:r>
+        <w:rPr>
+          <w:sz w:val="30"/>
+        </w:rPr>
+        <w:drawing>
+          <wp:inline distT="0" distB="0" distL="0" distR="0" wp14:anchorId="16551EE9" wp14:editId="33244918">
+            <wp:extent cx="5943600" cy="1038225"/>
+            <wp:effectExtent l="0" t="0" r="0" b="9525"/>
+            <wp:docPr id="4" name="Picture 4"/>
+            <wp:cNvGraphicFramePr>
+              <a:graphicFrameLocks xmlns:a="http://schemas.openxmlformats.org/drawingml/2006/main" noChangeAspect="1"/>
+            </wp:cNvGraphicFramePr>
+            <a:graphic xmlns:a="http://schemas.openxmlformats.org/drawingml/2006/main">
+              <a:graphicData uri="http://schemas.openxmlformats.org/drawingml/2006/picture">
+                <pic:pic xmlns:pic="http://schemas.openxmlformats.org/drawingml/2006/picture">
+                  <pic:nvPicPr>
+                    <pic:cNvPr id="1" name=""/>
+                    <pic:cNvPicPr/>
+                  </pic:nvPicPr>
+                  <pic:blipFill>
+                    <a:blip r:embed="rId32"/>
+                    <a:stretch>
+                      <a:fillRect/>
+                    </a:stretch>
+                  </pic:blipFill>
+                  <pic:spPr>
+                    <a:xfrm>
+                      <a:off x="0" y="0"/>
+                      <a:ext cx="5943600" cy="1038225"/>
+                    </a:xfrm>
+                    <a:prstGeom prst="rect">
+                      <a:avLst/>
+                    </a:prstGeom>
+                  </pic:spPr>
+                </pic:pic>
+              </a:graphicData>
+            </a:graphic>
+          </wp:inline>
+        </w:drawing>
+      </w:r>
+    </w:p>
+    <w:p>
+      <w:pPr>
+        <w:rPr>
+          <w:sz w:val="30"/>
+        </w:rPr>
+      </w:pPr>
+      <w:r>
+        <w:rPr>
+          <w:sz w:val="30"/>
+        </w:rPr>
+        <w:lastRenderedPageBreak/>
+        <w:drawing>
+          <wp:inline distT="0" distB="0" distL="0" distR="0" wp14:anchorId="612CDF4A" wp14:editId="677FA5D3">
+            <wp:extent cx="5943600" cy="2786380"/>
+            <wp:effectExtent l="0" t="0" r="0" b="0"/>
+            <wp:docPr id="3" name="Picture 3"/>
+            <wp:cNvGraphicFramePr>
+              <a:graphicFrameLocks xmlns:a="http://schemas.openxmlformats.org/drawingml/2006/main" noChangeAspect="1"/>
+            </wp:cNvGraphicFramePr>
+            <a:graphic xmlns:a="http://schemas.openxmlformats.org/drawingml/2006/main">
+              <a:graphicData uri="http://schemas.openxmlformats.org/drawingml/2006/picture">
+                <pic:pic xmlns:pic="http://schemas.openxmlformats.org/drawingml/2006/picture">
+                  <pic:nvPicPr>
+                    <pic:cNvPr id="1" name=""/>
+                    <pic:cNvPicPr/>
+                  </pic:nvPicPr>
+                  <pic:blipFill>
+                    <a:blip r:embed="rId33"/>
+                    <a:stretch>
+                      <a:fillRect/>
+                    </a:stretch>
+                  </pic:blipFill>
+                  <pic:spPr>
+                    <a:xfrm>
+                      <a:off x="0" y="0"/>
+                      <a:ext cx="5943600" cy="2786380"/>
+                    </a:xfrm>
+                    <a:prstGeom prst="rect">
+                      <a:avLst/>
+                    </a:prstGeom>
+                  </pic:spPr>
+                </pic:pic>
+              </a:graphicData>
+            </a:graphic>
+          </wp:inline>
+        </w:drawing>
+      </w:r>
+    </w:p>
+    <w:p>
+      <w:pPr>
+        <w:rPr>
+          <w:sz w:val="30"/>
+        </w:rPr>
+      </w:pPr>
+      <w:r>
+        <w:rPr>
+          <w:sz w:val="30"/>
+        </w:rPr>
+        <w:drawing>
+          <wp:inline distT="0" distB="0" distL="0" distR="0" wp14:anchorId="660A66FF" wp14:editId="13A4280F">
+            <wp:extent cx="5943600" cy="4129405"/>
+            <wp:effectExtent l="0" t="0" r="0" b="4445"/>
+            <wp:docPr id="2" name="Picture 2"/>
+            <wp:cNvGraphicFramePr>
+              <a:graphicFrameLocks xmlns:a="http://schemas.openxmlformats.org/drawingml/2006/main" noChangeAspect="1"/>
+            </wp:cNvGraphicFramePr>
+            <a:graphic xmlns:a="http://schemas.openxmlformats.org/drawingml/2006/main">
+              <a:graphicData uri="http://schemas.openxmlformats.org/drawingml/2006/picture">
+                <pic:pic xmlns:pic="http://schemas.openxmlformats.org/drawingml/2006/picture">
+                  <pic:nvPicPr>
+                    <pic:cNvPr id="1" name=""/>
+                    <pic:cNvPicPr/>
+                  </pic:nvPicPr>
+                  <pic:blipFill>
+                    <a:blip r:embed="rId34"/>
+                    <a:stretch>
+                      <a:fillRect/>
+                    </a:stretch>
+                  </pic:blipFill>
+                  <pic:spPr>
+                    <a:xfrm>
+                      <a:off x="0" y="0"/>
+                      <a:ext cx="5943600" cy="4129405"/>
+                    </a:xfrm>
+                    <a:prstGeom prst="rect">
+                      <a:avLst/>
+                    </a:prstGeom>
+                  </pic:spPr>
+                </pic:pic>
+              </a:graphicData>
+            </a:graphic>
+          </wp:inline>
+        </w:drawing>
+      </w:r>
+    </w:p>
+    <w:p>
+      <w:pPr>
+        <w:rPr>
+          <w:sz w:val="30"/>
+        </w:rPr>
+      </w:pPr>
+    </w:p>
+    <w:p>
+      <w:pPr>
+        <w:rPr>
+          <w:sz w:val="30"/>
+        </w:rPr>
+      </w:pPr>
+    </w:p>
+    <w:p>
+      <w:pPr>
+        <w:rPr>
+          <w:sz w:val="30"/>
+        </w:rPr>
+      </w:pPr>
+      <w:r>
+        <w:rPr>
+          <w:sz w:val="30"/>
+        </w:rPr>
+        <w:lastRenderedPageBreak/>
+        <w:drawing>
+          <wp:inline distT="0" distB="0" distL="0" distR="0" wp14:anchorId="295289CC" wp14:editId="5E7D1E84">
+            <wp:extent cx="5372850" cy="2095792"/>
+            <wp:effectExtent l="0" t="0" r="0" b="0"/>
+            <wp:docPr id="5" name="Picture 5"/>
+            <wp:cNvGraphicFramePr>
+              <a:graphicFrameLocks xmlns:a="http://schemas.openxmlformats.org/drawingml/2006/main" noChangeAspect="1"/>
+            </wp:cNvGraphicFramePr>
+            <a:graphic xmlns:a="http://schemas.openxmlformats.org/drawingml/2006/main">
+              <a:graphicData uri="http://schemas.openxmlformats.org/drawingml/2006/picture">
+                <pic:pic xmlns:pic="http://schemas.openxmlformats.org/drawingml/2006/picture">
+                  <pic:nvPicPr>
+                    <pic:cNvPr id="1" name=""/>
+                    <pic:cNvPicPr/>
+                  </pic:nvPicPr>
+                  <pic:blipFill>
+                    <a:blip r:embed="rId35"/>
+                    <a:stretch>
+                      <a:fillRect/>
+                    </a:stretch>
+                  </pic:blipFill>
+                  <pic:spPr>
+                    <a:xfrm>
+                      <a:off x="0" y="0"/>
+                      <a:ext cx="5372850" cy="2095792"/>
+                    </a:xfrm>
+                    <a:prstGeom prst="rect">
+                      <a:avLst/>
+                    </a:prstGeom>
+                  </pic:spPr>
+                </pic:pic>
+              </a:graphicData>
+            </a:graphic>
+          </wp:inline>
+        </w:drawing>
+      </w:r>
+    </w:p>
+    <w:p>
+      <w:pPr>
+        <w:rPr>
+          <w:sz w:val="30"/>
+        </w:rPr>
+      </w:pPr>
+    </w:p>
+    <w:p>
+      <w:pPr>
+        <w:rPr>
+          <w:sz w:val="30"/>
+        </w:rPr>
+      </w:pPr>
+      <w:r>
+        <w:rPr>
+          <w:sz w:val="30"/>
+        </w:rPr>
+        <w:drawing>
+          <wp:inline distT="0" distB="0" distL="0" distR="0" wp14:anchorId="0BFCE9FF" wp14:editId="00A9987C">
+            <wp:extent cx="3705742" cy="3696216"/>
+            <wp:effectExtent l="0" t="0" r="9525" b="0"/>
+            <wp:docPr id="6" name="Picture 6"/>
+            <wp:cNvGraphicFramePr>
+              <a:graphicFrameLocks xmlns:a="http://schemas.openxmlformats.org/drawingml/2006/main" noChangeAspect="1"/>
+            </wp:cNvGraphicFramePr>
+            <a:graphic xmlns:a="http://schemas.openxmlformats.org/drawingml/2006/main">
+              <a:graphicData uri="http://schemas.openxmlformats.org/drawingml/2006/picture">
+                <pic:pic xmlns:pic="http://schemas.openxmlformats.org/drawingml/2006/picture">
+                  <pic:nvPicPr>
+                    <pic:cNvPr id="1" name=""/>
+                    <pic:cNvPicPr/>
+                  </pic:nvPicPr>
+                  <pic:blipFill>
+                    <a:blip r:embed="rId36"/>
+                    <a:stretch>
+                      <a:fillRect/>
+                    </a:stretch>
+                  </pic:blipFill>
+                  <pic:spPr>
+                    <a:xfrm>
+                      <a:off x="0" y="0"/>
+                      <a:ext cx="3705742" cy="3696216"/>
+                    </a:xfrm>
+                    <a:prstGeom prst="rect">
+                      <a:avLst/>
+                    </a:prstGeom>
+                  </pic:spPr>
+                </pic:pic>
+              </a:graphicData>
+            </a:graphic>
+          </wp:inline>
+        </w:drawing>
+      </w:r>
     </w:p>
     <w:p>
       <w:pPr>
@@ -5155,98 +5060,78 @@
           <w:bCs/>
           <w:sz w:val="50"/>
         </w:rPr>
-        <w:t xml:space="preserve"> (</w:t>
-      </w:r>
-      <w:proofErr w:type="spellStart"/>
-      <w:r>
+        <w:t xml:space="preserve"> (AppGyver vs Glide)</w:t>
+      </w:r>
+    </w:p>
+    <w:p>
+      <w:pPr>
+        <w:rPr>
+          <w:sz w:val="24"/>
+        </w:rPr>
+      </w:pPr>
+    </w:p>
+    <w:p>
+      <w:pPr>
         <w:rPr>
           <w:b/>
           <w:bCs/>
-          <w:sz w:val="50"/>
-        </w:rPr>
-        <w:t>AppGyver</w:t>
-      </w:r>
-      <w:proofErr w:type="spellEnd"/>
+          <w:sz w:val="24"/>
+        </w:rPr>
+      </w:pPr>
       <w:r>
         <w:rPr>
           <w:b/>
           <w:bCs/>
-          <w:sz w:val="50"/>
-        </w:rPr>
-        <w:t xml:space="preserve"> vs Glide)</w:t>
-      </w:r>
-    </w:p>
-    <w:p>
-      <w:pPr>
-        <w:rPr>
-          <w:sz w:val="24"/>
-        </w:rPr>
-      </w:pPr>
-    </w:p>
-    <w:p>
-      <w:pPr>
+          <w:sz w:val="24"/>
+        </w:rPr>
+        <w:t>1. Introduction</w:t>
+      </w:r>
+    </w:p>
+    <w:p>
+      <w:pPr>
+        <w:rPr>
+          <w:sz w:val="24"/>
+        </w:rPr>
+      </w:pPr>
+      <w:r>
+        <w:rPr>
+          <w:sz w:val="24"/>
+        </w:rPr>
+        <w:t xml:space="preserve">Low-code and no-code development platforms have gained popularity for enabling non-developers and businesses to create applications with minimal coding. </w:t>
+      </w:r>
+    </w:p>
+    <w:p>
+      <w:pPr>
+        <w:rPr>
+          <w:sz w:val="24"/>
+        </w:rPr>
+      </w:pPr>
+      <w:r>
+        <w:rPr>
+          <w:sz w:val="24"/>
+        </w:rPr>
+        <w:t xml:space="preserve">Among these platforms, </w:t>
+      </w:r>
+      <w:r>
         <w:rPr>
           <w:b/>
           <w:bCs/>
           <w:sz w:val="24"/>
         </w:rPr>
-      </w:pPr>
+        <w:t>AppGyver</w:t>
+      </w:r>
+      <w:r>
+        <w:rPr>
+          <w:sz w:val="24"/>
+        </w:rPr>
+        <w:t xml:space="preserve"> and </w:t>
+      </w:r>
       <w:r>
         <w:rPr>
           <w:b/>
           <w:bCs/>
           <w:sz w:val="24"/>
         </w:rPr>
-        <w:t>1. Introduction</w:t>
-      </w:r>
-    </w:p>
-    <w:p>
-      <w:pPr>
-        <w:rPr>
-          <w:sz w:val="24"/>
-        </w:rPr>
-      </w:pPr>
-      <w:r>
-        <w:rPr>
-          <w:sz w:val="24"/>
-        </w:rPr>
-        <w:t xml:space="preserve">Low-code and no-code development platforms have gained popularity for enabling non-developers and businesses to create applications with minimal coding. </w:t>
-      </w:r>
-    </w:p>
-    <w:p>
-      <w:pPr>
-        <w:rPr>
-          <w:sz w:val="24"/>
-        </w:rPr>
-      </w:pPr>
-      <w:r>
-        <w:rPr>
-          <w:sz w:val="24"/>
-        </w:rPr>
-        <w:t xml:space="preserve">Among these platforms, </w:t>
-      </w:r>
-      <w:proofErr w:type="spellStart"/>
-      <w:r>
-        <w:rPr>
-          <w:b/>
-          <w:bCs/>
-          <w:sz w:val="24"/>
-        </w:rPr>
-        <w:t>AppGyver</w:t>
-      </w:r>
-      <w:proofErr w:type="spellEnd"/>
-      <w:r>
-        <w:rPr>
-          <w:sz w:val="24"/>
-        </w:rPr>
-        <w:t xml:space="preserve"> and </w:t>
-      </w:r>
-      <w:r>
-        <w:rPr>
-          <w:b/>
-          <w:bCs/>
-          <w:sz w:val="24"/>
-        </w:rPr>
         <w:t>Glide</w:t>
       </w:r>
       <w:r>
@@ -5265,21 +5150,7 @@
         <w:rPr>
           <w:sz w:val="24"/>
         </w:rPr>
-        <w:t xml:space="preserve"> </w:t>
-      </w:r>
-      <w:proofErr w:type="spellStart"/>
-      <w:r>
-        <w:rPr>
-          <w:sz w:val="24"/>
-        </w:rPr>
-        <w:t>AppGyver’s</w:t>
-      </w:r>
-      <w:proofErr w:type="spellEnd"/>
-      <w:r>
-        <w:rPr>
-          <w:sz w:val="24"/>
-        </w:rPr>
-        <w:t xml:space="preserve"> and Glide’s usability, benefits, and system quality while comparing them to determine their strengths and suitability for different use cases.</w:t>
+        <w:t xml:space="preserve"> AppGyver’s and Glide’s usability, benefits, and system quality while comparing them to determine their strengths and suitability for different use cases.</w:t>
       </w:r>
     </w:p>
     <w:p>
@@ -5311,33 +5182,23 @@
           <w:bCs/>
           <w:sz w:val="24"/>
         </w:rPr>
-        <w:t xml:space="preserve">2. Evaluation of </w:t>
-      </w:r>
-      <w:proofErr w:type="spellStart"/>
-      <w:r>
+        <w:t>2. Evaluation of AppGyver</w:t>
+      </w:r>
+    </w:p>
+    <w:p>
+      <w:pPr>
         <w:rPr>
           <w:b/>
           <w:bCs/>
           <w:sz w:val="24"/>
         </w:rPr>
-        <w:t>AppGyver</w:t>
-      </w:r>
-      <w:proofErr w:type="spellEnd"/>
-    </w:p>
-    <w:p>
-      <w:pPr>
+      </w:pPr>
+      <w:r>
         <w:rPr>
           <w:b/>
           <w:bCs/>
           <w:sz w:val="24"/>
         </w:rPr>
-      </w:pPr>
-      <w:r>
-        <w:rPr>
-          <w:b/>
-          <w:bCs/>
-          <w:sz w:val="24"/>
-        </w:rPr>
         <w:t>Overview</w:t>
       </w:r>
     </w:p>
@@ -5347,19 +5208,11 @@
           <w:sz w:val="24"/>
         </w:rPr>
       </w:pPr>
-      <w:proofErr w:type="spellStart"/>
-      <w:r>
-        <w:rPr>
-          <w:sz w:val="24"/>
-        </w:rPr>
-        <w:t>AppGyver</w:t>
-      </w:r>
-      <w:proofErr w:type="spellEnd"/>
-      <w:r>
-        <w:rPr>
-          <w:sz w:val="24"/>
-        </w:rPr>
-        <w:t xml:space="preserve"> is a professional-grade no-code development platform that allows users to create web and mobile applications without writing traditional code. It is particularly known for its flexibility and extensive customization options.</w:t>
+      <w:r>
+        <w:rPr>
+          <w:sz w:val="24"/>
+        </w:rPr>
+        <w:t>AppGyver is a professional-grade no-code development platform that allows users to create web and mobile applications without writing traditional code. It is particularly known for its flexibility and extensive customization options.</w:t>
       </w:r>
     </w:p>
     <w:p>
@@ -5543,21 +5396,7 @@
         <w:rPr>
           <w:sz w:val="24"/>
         </w:rPr>
-        <w:t xml:space="preserve">: Unlike many no-code tools, </w:t>
-      </w:r>
-      <w:proofErr w:type="spellStart"/>
-      <w:r>
-        <w:rPr>
-          <w:sz w:val="24"/>
-        </w:rPr>
-        <w:t>AppGyver</w:t>
-      </w:r>
-      <w:proofErr w:type="spellEnd"/>
-      <w:r>
-        <w:rPr>
-          <w:sz w:val="24"/>
-        </w:rPr>
-        <w:t xml:space="preserve"> enables deep customization, making it ideal for complex applications.</w:t>
+        <w:t>: Unlike many no-code tools, AppGyver enables deep customization, making it ideal for complex applications.</w:t>
       </w:r>
     </w:p>
     <w:p>
@@ -5582,21 +5421,7 @@
         <w:rPr>
           <w:sz w:val="24"/>
         </w:rPr>
-        <w:t xml:space="preserve">: Apps built with </w:t>
-      </w:r>
-      <w:proofErr w:type="spellStart"/>
-      <w:r>
-        <w:rPr>
-          <w:sz w:val="24"/>
-        </w:rPr>
-        <w:t>AppGyver</w:t>
-      </w:r>
-      <w:proofErr w:type="spellEnd"/>
-      <w:r>
-        <w:rPr>
-          <w:sz w:val="24"/>
-        </w:rPr>
-        <w:t xml:space="preserve"> are optimized for high performance, especially on mobile devices.</w:t>
+        <w:t>: Apps built with AppGyver are optimized for high performance, especially on mobile devices.</w:t>
       </w:r>
     </w:p>
     <w:p>
@@ -5615,7 +5440,6 @@
           <w:bCs/>
           <w:sz w:val="24"/>
         </w:rPr>
-        <w:lastRenderedPageBreak/>
         <w:t>Scalability</w:t>
       </w:r>
       <w:r>
@@ -5686,21 +5510,7 @@
         <w:rPr>
           <w:sz w:val="24"/>
         </w:rPr>
-        <w:t xml:space="preserve">While no-code platforms like </w:t>
-      </w:r>
-      <w:proofErr w:type="spellStart"/>
-      <w:r>
-        <w:rPr>
-          <w:sz w:val="24"/>
-        </w:rPr>
-        <w:t>AppGyver</w:t>
-      </w:r>
-      <w:proofErr w:type="spellEnd"/>
-      <w:r>
-        <w:rPr>
-          <w:sz w:val="24"/>
-        </w:rPr>
-        <w:t xml:space="preserve"> simplify application development, they are unlikely to replace traditional developers entirely. Instead, they serve as </w:t>
+        <w:t xml:space="preserve">While no-code platforms like AppGyver simplify application development, they are unlikely to replace traditional developers entirely. Instead, they serve as </w:t>
       </w:r>
       <w:r>
         <w:rPr>
@@ -5714,21 +5524,7 @@
         <w:rPr>
           <w:sz w:val="24"/>
         </w:rPr>
-        <w:t xml:space="preserve"> that allow developers to prototype faster and focus on more complex backend logic. Additionally, organizations can leverage </w:t>
-      </w:r>
-      <w:proofErr w:type="gramStart"/>
-      <w:r>
-        <w:rPr>
-          <w:sz w:val="24"/>
-        </w:rPr>
-        <w:t>no</w:t>
-      </w:r>
-      <w:proofErr w:type="gramEnd"/>
-      <w:r>
-        <w:rPr>
-          <w:sz w:val="24"/>
-        </w:rPr>
-        <w:t>-code platforms for internal tools without needing a dedicated development team.</w:t>
+        <w:t xml:space="preserve"> that allow developers to prototype faster and focus on more complex backend logic. Additionally, organizations can leverage no-code platforms for internal tools without needing a dedicated development team.</w:t>
       </w:r>
     </w:p>
     <w:p>
@@ -6043,7 +5839,6 @@
           <w:bCs/>
           <w:sz w:val="24"/>
         </w:rPr>
-        <w:lastRenderedPageBreak/>
         <w:t>Data Management</w:t>
       </w:r>
       <w:r>
@@ -6080,6 +5875,7 @@
         <w:rPr>
           <w:sz w:val="24"/>
         </w:rPr>
+        <w:lastRenderedPageBreak/>
         <w:t xml:space="preserve">Glide significantly lowers the barrier for app creation, allowing businesses to create internal tools without needing a development team. However, its </w:t>
       </w:r>
       <w:r>
@@ -6126,25 +5922,7 @@
           <w:bCs/>
           <w:sz w:val="24"/>
         </w:rPr>
-        <w:t xml:space="preserve">4. Comparison of </w:t>
-      </w:r>
-      <w:proofErr w:type="spellStart"/>
-      <w:r>
-        <w:rPr>
-          <w:b/>
-          <w:bCs/>
-          <w:sz w:val="24"/>
-        </w:rPr>
-        <w:t>AppGyver</w:t>
-      </w:r>
-      <w:proofErr w:type="spellEnd"/>
-      <w:r>
-        <w:rPr>
-          <w:b/>
-          <w:bCs/>
-          <w:sz w:val="24"/>
-        </w:rPr>
-        <w:t xml:space="preserve"> and Glide</w:t>
+        <w:t>4. Comparison of AppGyver and Glide</w:t>
       </w:r>
     </w:p>
     <w:tbl>
@@ -6154,9 +5932,9 @@
         <w:tblLook w:val="04A0" w:firstRow="1" w:lastRow="0" w:firstColumn="1" w:lastColumn="0" w:noHBand="0" w:noVBand="1"/>
       </w:tblPr>
       <w:tblGrid>
-        <w:gridCol w:w="1815"/>
-        <w:gridCol w:w="3729"/>
-        <w:gridCol w:w="3806"/>
+        <w:gridCol w:w="1636"/>
+        <w:gridCol w:w="3797"/>
+        <w:gridCol w:w="3917"/>
       </w:tblGrid>
       <w:tr>
         <w:trPr>
@@ -6196,14 +5974,12 @@
                 <w:sz w:val="24"/>
               </w:rPr>
             </w:pPr>
-            <w:proofErr w:type="spellStart"/>
             <w:r>
               <w:rPr>
                 <w:sz w:val="24"/>
               </w:rPr>
               <w:t>AppGyver</w:t>
             </w:r>
-            <w:proofErr w:type="spellEnd"/>
           </w:p>
         </w:tc>
         <w:tc>
@@ -6458,19 +6234,11 @@
                 <w:sz w:val="24"/>
               </w:rPr>
             </w:pPr>
-            <w:proofErr w:type="gramStart"/>
             <w:r>
               <w:rPr>
                 <w:sz w:val="24"/>
               </w:rPr>
-              <w:t>Free for</w:t>
-            </w:r>
-            <w:proofErr w:type="gramEnd"/>
-            <w:r>
-              <w:rPr>
-                <w:sz w:val="24"/>
-              </w:rPr>
-              <w:t xml:space="preserve"> </w:t>
+              <w:t xml:space="preserve">Free for </w:t>
             </w:r>
             <w:r>
               <w:rPr>
@@ -6568,21 +6336,7 @@
               <w:rPr>
                 <w:sz w:val="24"/>
               </w:rPr>
-              <w:t xml:space="preserve">Google Sheets, </w:t>
-            </w:r>
-            <w:proofErr w:type="spellStart"/>
-            <w:r>
-              <w:rPr>
-                <w:sz w:val="24"/>
-              </w:rPr>
-              <w:t>Airtable</w:t>
-            </w:r>
-            <w:proofErr w:type="spellEnd"/>
-            <w:r>
-              <w:rPr>
-                <w:sz w:val="24"/>
-              </w:rPr>
-              <w:t>, Zapier, and limited API support</w:t>
+              <w:t>Google Sheets, Airtable, Zapier, and limited API support</w:t>
             </w:r>
           </w:p>
         </w:tc>
@@ -6698,7 +6452,6 @@
           <w:bCs/>
           <w:sz w:val="24"/>
         </w:rPr>
-        <w:lastRenderedPageBreak/>
         <w:t>5. Sample To-Do List App</w:t>
       </w:r>
     </w:p>
@@ -6743,6 +6496,7 @@
         <w:rPr>
           <w:sz w:val="24"/>
         </w:rPr>
+        <w:lastRenderedPageBreak/>
         <w:t>Add new tasks with descriptions.</w:t>
       </w:r>
     </w:p>
@@ -6807,21 +6561,7 @@
         <w:rPr>
           <w:sz w:val="24"/>
         </w:rPr>
-        <w:t xml:space="preserve">Glide’s simplicity </w:t>
-      </w:r>
-      <w:proofErr w:type="gramStart"/>
-      <w:r>
-        <w:rPr>
-          <w:sz w:val="24"/>
-        </w:rPr>
-        <w:t>allowed</w:t>
-      </w:r>
-      <w:proofErr w:type="gramEnd"/>
-      <w:r>
-        <w:rPr>
-          <w:sz w:val="24"/>
-        </w:rPr>
-        <w:t xml:space="preserve"> for quick development, making it an excellent choice for basic applications. </w:t>
+        <w:t xml:space="preserve">Glide’s simplicity allowed for quick development, making it an excellent choice for basic applications. </w:t>
       </w:r>
     </w:p>
     <w:p>
@@ -6862,19 +6602,11 @@
           <w:sz w:val="24"/>
         </w:rPr>
       </w:pPr>
-      <w:proofErr w:type="spellStart"/>
-      <w:r>
-        <w:rPr>
-          <w:sz w:val="24"/>
-        </w:rPr>
-        <w:t>AppGyver</w:t>
-      </w:r>
-      <w:proofErr w:type="spellEnd"/>
-      <w:r>
-        <w:rPr>
-          <w:sz w:val="24"/>
-        </w:rPr>
-        <w:t xml:space="preserve"> and Glide both offer unique advantages in the no-code development space. Glide is ideal for </w:t>
+      <w:r>
+        <w:rPr>
+          <w:sz w:val="24"/>
+        </w:rPr>
+        <w:t xml:space="preserve">AppGyver and Glide both offer unique advantages in the no-code development space. Glide is ideal for </w:t>
       </w:r>
       <w:r>
         <w:rPr>
@@ -6886,21 +6618,7 @@
         <w:rPr>
           <w:sz w:val="24"/>
         </w:rPr>
-        <w:t xml:space="preserve"> prototyping and simple applications, while </w:t>
-      </w:r>
-      <w:proofErr w:type="spellStart"/>
-      <w:r>
-        <w:rPr>
-          <w:sz w:val="24"/>
-        </w:rPr>
-        <w:t>AppGyver</w:t>
-      </w:r>
-      <w:proofErr w:type="spellEnd"/>
-      <w:r>
-        <w:rPr>
-          <w:sz w:val="24"/>
-        </w:rPr>
-        <w:t xml:space="preserve"> provides greater flexibility and customization for more complex</w:t>
+        <w:t xml:space="preserve"> prototyping and simple applications, while AppGyver provides greater flexibility and customization for more complex</w:t>
       </w:r>
       <w:r>
         <w:rPr>
@@ -6959,21 +6677,13 @@
           <w:sz w:val="24"/>
         </w:rPr>
       </w:pPr>
-      <w:proofErr w:type="spellStart"/>
-      <w:r>
-        <w:rPr>
-          <w:sz w:val="24"/>
-        </w:rPr>
-        <w:t>AppGyver</w:t>
-      </w:r>
-      <w:proofErr w:type="spellEnd"/>
-      <w:r>
-        <w:rPr>
-          <w:sz w:val="24"/>
-        </w:rPr>
-        <w:t xml:space="preserve"> Documentation: </w:t>
-      </w:r>
-      <w:hyperlink r:id="rId30" w:history="1">
+      <w:r>
+        <w:rPr>
+          <w:sz w:val="24"/>
+        </w:rPr>
+        <w:t xml:space="preserve">AppGyver Documentation: </w:t>
+      </w:r>
+      <w:hyperlink r:id="rId37" w:history="1">
         <w:r>
           <w:rPr>
             <w:rStyle w:val="Hyperlink"/>
@@ -6999,7 +6709,7 @@
         </w:rPr>
         <w:t xml:space="preserve">Glide Documentation: </w:t>
       </w:r>
-      <w:hyperlink r:id="rId31" w:history="1">
+      <w:hyperlink r:id="rId38" w:history="1">
         <w:r>
           <w:rPr>
             <w:rStyle w:val="Hyperlink"/>
@@ -7022,7 +6732,7 @@
 </file>
 
 <file path=word/numbering.xml><?xml version="1.0" encoding="utf-8"?>
-<w:numbering xmlns:wpc="http://schemas.microsoft.com/office/word/2010/wordprocessingCanvas" xmlns:cx="http://schemas.microsoft.com/office/drawing/2014/chartex" xmlns:cx1="http://schemas.microsoft.com/office/drawing/2015/9/8/chartex" xmlns:cx2="http://schemas.microsoft.com/office/drawing/2015/10/21/chartex" xmlns:cx3="http://schemas.microsoft.com/office/drawing/2016/5/9/chartex" xmlns:cx4="http://schemas.microsoft.com/office/drawing/2016/5/10/chartex" xmlns:cx5="http://schemas.microsoft.com/office/drawing/2016/5/11/chartex" xmlns:cx6="http://schemas.microsoft.com/office/drawing/2016/5/12/chartex" xmlns:cx7="http://schemas.microsoft.com/office/drawing/2016/5/13/chartex" xmlns:cx8="http://schemas.microsoft.com/office/drawing/2016/5/14/chartex" xmlns:mc="http://schemas.openxmlformats.org/markup-compatibility/2006" xmlns:aink="http://schemas.microsoft.com/office/drawing/2016/ink" xmlns:am3d="http://schemas.microsoft.com/office/drawing/2017/model3d" xmlns:o="urn:schemas-microsoft-com:office:office" xmlns:oel="http://schemas.microsoft.com/office/2019/extlst" xmlns:r="http://schemas.openxmlformats.org/officeDocument/2006/relationships" xmlns:m="http://schemas.openxmlformats.org/officeDocument/2006/math" xmlns:v="urn:schemas-microsoft-com:vml" xmlns:wp14="http://schemas.microsoft.com/office/word/2010/wordprocessingDrawing" xmlns:wp="http://schemas.openxmlformats.org/drawingml/2006/wordprocessingDrawing" xmlns:w10="urn:schemas-microsoft-com:office:word" xmlns:w="http://schemas.openxmlformats.org/wordprocessingml/2006/main" xmlns:w14="http://schemas.microsoft.com/office/word/2010/wordml" xmlns:w15="http://schemas.microsoft.com/office/word/2012/wordml" xmlns:w16cex="http://schemas.microsoft.com/office/word/2018/wordml/cex" xmlns:w16cid="http://schemas.microsoft.com/office/word/2016/wordml/cid" xmlns:w16="http://schemas.microsoft.com/office/word/2018/wordml" xmlns:w16du="http://schemas.microsoft.com/office/word/2023/wordml/word16du" xmlns:w16sdtdh="http://schemas.microsoft.com/office/word/2020/wordml/sdtdatahash" xmlns:w16sdtfl="http://schemas.microsoft.com/office/word/2024/wordml/sdtformatlock" xmlns:w16se="http://schemas.microsoft.com/office/word/2015/wordml/symex" xmlns:wpg="http://schemas.microsoft.com/office/word/2010/wordprocessingGroup" xmlns:wpi="http://schemas.microsoft.com/office/word/2010/wordprocessingInk" xmlns:wne="http://schemas.microsoft.com/office/word/2006/wordml" xmlns:wps="http://schemas.microsoft.com/office/word/2010/wordprocessingShape" mc:Ignorable="w14 w15 w16se w16cid w16 w16cex w16sdtdh w16sdtfl w16du wp14">
+<w:numbering xmlns:wpc="http://schemas.microsoft.com/office/word/2010/wordprocessingCanvas" xmlns:cx="http://schemas.microsoft.com/office/drawing/2014/chartex" xmlns:cx1="http://schemas.microsoft.com/office/drawing/2015/9/8/chartex" xmlns:cx2="http://schemas.microsoft.com/office/drawing/2015/10/21/chartex" xmlns:cx3="http://schemas.microsoft.com/office/drawing/2016/5/9/chartex" xmlns:cx4="http://schemas.microsoft.com/office/drawing/2016/5/10/chartex" xmlns:cx5="http://schemas.microsoft.com/office/drawing/2016/5/11/chartex" xmlns:cx6="http://schemas.microsoft.com/office/drawing/2016/5/12/chartex" xmlns:cx7="http://schemas.microsoft.com/office/drawing/2016/5/13/chartex" xmlns:cx8="http://schemas.microsoft.com/office/drawing/2016/5/14/chartex" xmlns:mc="http://schemas.openxmlformats.org/markup-compatibility/2006" xmlns:aink="http://schemas.microsoft.com/office/drawing/2016/ink" xmlns:am3d="http://schemas.microsoft.com/office/drawing/2017/model3d" xmlns:o="urn:schemas-microsoft-com:office:office" xmlns:r="http://schemas.openxmlformats.org/officeDocument/2006/relationships" xmlns:m="http://schemas.openxmlformats.org/officeDocument/2006/math" xmlns:v="urn:schemas-microsoft-com:vml" xmlns:wp14="http://schemas.microsoft.com/office/word/2010/wordprocessingDrawing" xmlns:wp="http://schemas.openxmlformats.org/drawingml/2006/wordprocessingDrawing" xmlns:w10="urn:schemas-microsoft-com:office:word" xmlns:w="http://schemas.openxmlformats.org/wordprocessingml/2006/main" xmlns:w14="http://schemas.microsoft.com/office/word/2010/wordml" xmlns:w15="http://schemas.microsoft.com/office/word/2012/wordml" xmlns:w16cex="http://schemas.microsoft.com/office/word/2018/wordml/cex" xmlns:w16cid="http://schemas.microsoft.com/office/word/2016/wordml/cid" xmlns:w16="http://schemas.microsoft.com/office/word/2018/wordml" xmlns:w16sdtdh="http://schemas.microsoft.com/office/word/2020/wordml/sdtdatahash" xmlns:w16se="http://schemas.microsoft.com/office/word/2015/wordml/symex" xmlns:wpg="http://schemas.microsoft.com/office/word/2010/wordprocessingGroup" xmlns:wpi="http://schemas.microsoft.com/office/word/2010/wordprocessingInk" xmlns:wne="http://schemas.microsoft.com/office/word/2006/wordml" xmlns:wps="http://schemas.microsoft.com/office/word/2010/wordprocessingShape" mc:Ignorable="w14 w15 w16se w16cid w16 w16cex w16sdtdh wp14">
   <w:abstractNum w:abstractNumId="0" w15:restartNumberingAfterBreak="0">
     <w:nsid w:val="0FB55438"/>
     <w:multiLevelType w:val="multilevel"/>
@@ -8034,32 +7744,32 @@
       </w:rPr>
     </w:lvl>
   </w:abstractNum>
-  <w:num w:numId="1" w16cid:durableId="742605815">
+  <w:num w:numId="1">
     <w:abstractNumId w:val="5"/>
   </w:num>
-  <w:num w:numId="2" w16cid:durableId="1938099992">
+  <w:num w:numId="2">
     <w:abstractNumId w:val="1"/>
   </w:num>
-  <w:num w:numId="3" w16cid:durableId="891621532">
+  <w:num w:numId="3">
     <w:abstractNumId w:val="2"/>
   </w:num>
-  <w:num w:numId="4" w16cid:durableId="1153762133">
+  <w:num w:numId="4">
     <w:abstractNumId w:val="3"/>
   </w:num>
-  <w:num w:numId="5" w16cid:durableId="1770616382">
+  <w:num w:numId="5">
     <w:abstractNumId w:val="6"/>
   </w:num>
-  <w:num w:numId="6" w16cid:durableId="926496199">
+  <w:num w:numId="6">
     <w:abstractNumId w:val="0"/>
   </w:num>
-  <w:num w:numId="7" w16cid:durableId="1721439315">
+  <w:num w:numId="7">
     <w:abstractNumId w:val="4"/>
   </w:num>
 </w:numbering>
 </file>
 
 <file path=word/styles.xml><?xml version="1.0" encoding="utf-8"?>
-<w:styles xmlns:mc="http://schemas.openxmlformats.org/markup-compatibility/2006" xmlns:r="http://schemas.openxmlformats.org/officeDocument/2006/relationships" xmlns:w="http://schemas.openxmlformats.org/wordprocessingml/2006/main" xmlns:w14="http://schemas.microsoft.com/office/word/2010/wordml" xmlns:w15="http://schemas.microsoft.com/office/word/2012/wordml" xmlns:w16cex="http://schemas.microsoft.com/office/word/2018/wordml/cex" xmlns:w16cid="http://schemas.microsoft.com/office/word/2016/wordml/cid" xmlns:w16="http://schemas.microsoft.com/office/word/2018/wordml" xmlns:w16du="http://schemas.microsoft.com/office/word/2023/wordml/word16du" xmlns:w16sdtdh="http://schemas.microsoft.com/office/word/2020/wordml/sdtdatahash" xmlns:w16sdtfl="http://schemas.microsoft.com/office/word/2024/wordml/sdtformatlock" xmlns:w16se="http://schemas.microsoft.com/office/word/2015/wordml/symex" mc:Ignorable="w14 w15 w16se w16cid w16 w16cex w16sdtdh w16sdtfl w16du">
+<w:styles xmlns:mc="http://schemas.openxmlformats.org/markup-compatibility/2006" xmlns:r="http://schemas.openxmlformats.org/officeDocument/2006/relationships" xmlns:w="http://schemas.openxmlformats.org/wordprocessingml/2006/main" xmlns:w14="http://schemas.microsoft.com/office/word/2010/wordml" xmlns:w15="http://schemas.microsoft.com/office/word/2012/wordml" xmlns:w16cex="http://schemas.microsoft.com/office/word/2018/wordml/cex" xmlns:w16cid="http://schemas.microsoft.com/office/word/2016/wordml/cid" xmlns:w16="http://schemas.microsoft.com/office/word/2018/wordml" xmlns:w16sdtdh="http://schemas.microsoft.com/office/word/2020/wordml/sdtdatahash" xmlns:w16se="http://schemas.microsoft.com/office/word/2015/wordml/symex" mc:Ignorable="w14 w15 w16se w16cid w16 w16cex w16sdtdh">
   <w:docDefaults>
     <w:rPrDefault>
       <w:rPr>
@@ -8486,7 +8196,6 @@
     <w:next w:val="Normal"/>
     <w:link w:val="Heading2Char"/>
     <w:uiPriority w:val="9"/>
-    <w:semiHidden/>
     <w:unhideWhenUsed/>
     <w:qFormat/>
     <w:rsid w:val="00AE2B07"/>
@@ -8509,7 +8218,6 @@
     <w:next w:val="Normal"/>
     <w:link w:val="Heading3Char"/>
     <w:uiPriority w:val="9"/>
-    <w:semiHidden/>
     <w:unhideWhenUsed/>
     <w:qFormat/>
     <w:rsid w:val="00AE2B07"/>
@@ -8703,7 +8411,6 @@
     <w:basedOn w:val="DefaultParagraphFont"/>
     <w:link w:val="Heading2"/>
     <w:uiPriority w:val="9"/>
-    <w:semiHidden/>
     <w:rsid w:val="00AE2B07"/>
     <w:rPr>
       <w:rFonts w:asciiTheme="majorHAnsi" w:eastAsiaTheme="majorEastAsia" w:hAnsiTheme="majorHAnsi" w:cstheme="majorBidi"/>
@@ -8717,7 +8424,6 @@
     <w:basedOn w:val="DefaultParagraphFont"/>
     <w:link w:val="Heading3"/>
     <w:uiPriority w:val="9"/>
-    <w:semiHidden/>
     <w:rsid w:val="00AE2B07"/>
     <w:rPr>
       <w:rFonts w:eastAsiaTheme="majorEastAsia" w:cstheme="majorBidi"/>
@@ -9193,7 +8899,7 @@
 </file>
 
 <file path=word/glossary/document.xml><?xml version="1.0" encoding="utf-8"?>
-<w:glossaryDocument xmlns:wpc="http://schemas.microsoft.com/office/word/2010/wordprocessingCanvas" xmlns:cx="http://schemas.microsoft.com/office/drawing/2014/chartex" xmlns:cx1="http://schemas.microsoft.com/office/drawing/2015/9/8/chartex" xmlns:cx2="http://schemas.microsoft.com/office/drawing/2015/10/21/chartex" xmlns:cx3="http://schemas.microsoft.com/office/drawing/2016/5/9/chartex" xmlns:cx4="http://schemas.microsoft.com/office/drawing/2016/5/10/chartex" xmlns:cx5="http://schemas.microsoft.com/office/drawing/2016/5/11/chartex" xmlns:cx6="http://schemas.microsoft.com/office/drawing/2016/5/12/chartex" xmlns:cx7="http://schemas.microsoft.com/office/drawing/2016/5/13/chartex" xmlns:cx8="http://schemas.microsoft.com/office/drawing/2016/5/14/chartex" xmlns:mc="http://schemas.openxmlformats.org/markup-compatibility/2006" xmlns:aink="http://schemas.microsoft.com/office/drawing/2016/ink" xmlns:am3d="http://schemas.microsoft.com/office/drawing/2017/model3d" xmlns:o="urn:schemas-microsoft-com:office:office" xmlns:oel="http://schemas.microsoft.com/office/2019/extlst" xmlns:r="http://schemas.openxmlformats.org/officeDocument/2006/relationships" xmlns:m="http://schemas.openxmlformats.org/officeDocument/2006/math" xmlns:v="urn:schemas-microsoft-com:vml" xmlns:wp14="http://schemas.microsoft.com/office/word/2010/wordprocessingDrawing" xmlns:wp="http://schemas.openxmlformats.org/drawingml/2006/wordprocessingDrawing" xmlns:w10="urn:schemas-microsoft-com:office:word" xmlns:w="http://schemas.openxmlformats.org/wordprocessingml/2006/main" xmlns:w14="http://schemas.microsoft.com/office/word/2010/wordml" xmlns:w15="http://schemas.microsoft.com/office/word/2012/wordml" xmlns:w16cex="http://schemas.microsoft.com/office/word/2018/wordml/cex" xmlns:w16cid="http://schemas.microsoft.com/office/word/2016/wordml/cid" xmlns:w16="http://schemas.microsoft.com/office/word/2018/wordml" xmlns:w16du="http://schemas.microsoft.com/office/word/2023/wordml/word16du" xmlns:w16sdtdh="http://schemas.microsoft.com/office/word/2020/wordml/sdtdatahash" xmlns:w16sdtfl="http://schemas.microsoft.com/office/word/2024/wordml/sdtformatlock" xmlns:w16se="http://schemas.microsoft.com/office/word/2015/wordml/symex" xmlns:wpg="http://schemas.microsoft.com/office/word/2010/wordprocessingGroup" xmlns:wpi="http://schemas.microsoft.com/office/word/2010/wordprocessingInk" xmlns:wne="http://schemas.microsoft.com/office/word/2006/wordml" xmlns:wps="http://schemas.microsoft.com/office/word/2010/wordprocessingShape" mc:Ignorable="w14 w15 w16se w16cid w16 w16cex w16sdtdh w16sdtfl w16du wp14">
+<w:glossaryDocument xmlns:wpc="http://schemas.microsoft.com/office/word/2010/wordprocessingCanvas" xmlns:cx="http://schemas.microsoft.com/office/drawing/2014/chartex" xmlns:cx1="http://schemas.microsoft.com/office/drawing/2015/9/8/chartex" xmlns:cx2="http://schemas.microsoft.com/office/drawing/2015/10/21/chartex" xmlns:cx3="http://schemas.microsoft.com/office/drawing/2016/5/9/chartex" xmlns:cx4="http://schemas.microsoft.com/office/drawing/2016/5/10/chartex" xmlns:cx5="http://schemas.microsoft.com/office/drawing/2016/5/11/chartex" xmlns:cx6="http://schemas.microsoft.com/office/drawing/2016/5/12/chartex" xmlns:cx7="http://schemas.microsoft.com/office/drawing/2016/5/13/chartex" xmlns:cx8="http://schemas.microsoft.com/office/drawing/2016/5/14/chartex" xmlns:mc="http://schemas.openxmlformats.org/markup-compatibility/2006" xmlns:aink="http://schemas.microsoft.com/office/drawing/2016/ink" xmlns:am3d="http://schemas.microsoft.com/office/drawing/2017/model3d" xmlns:o="urn:schemas-microsoft-com:office:office" xmlns:r="http://schemas.openxmlformats.org/officeDocument/2006/relationships" xmlns:m="http://schemas.openxmlformats.org/officeDocument/2006/math" xmlns:v="urn:schemas-microsoft-com:vml" xmlns:wp14="http://schemas.microsoft.com/office/word/2010/wordprocessingDrawing" xmlns:wp="http://schemas.openxmlformats.org/drawingml/2006/wordprocessingDrawing" xmlns:w10="urn:schemas-microsoft-com:office:word" xmlns:w="http://schemas.openxmlformats.org/wordprocessingml/2006/main" xmlns:w14="http://schemas.microsoft.com/office/word/2010/wordml" xmlns:w15="http://schemas.microsoft.com/office/word/2012/wordml" xmlns:w16cex="http://schemas.microsoft.com/office/word/2018/wordml/cex" xmlns:w16cid="http://schemas.microsoft.com/office/word/2016/wordml/cid" xmlns:w16="http://schemas.microsoft.com/office/word/2018/wordml" xmlns:w16sdtdh="http://schemas.microsoft.com/office/word/2020/wordml/sdtdatahash" xmlns:w16se="http://schemas.microsoft.com/office/word/2015/wordml/symex" xmlns:wpg="http://schemas.microsoft.com/office/word/2010/wordprocessingGroup" xmlns:wpi="http://schemas.microsoft.com/office/word/2010/wordprocessingInk" xmlns:wne="http://schemas.microsoft.com/office/word/2006/wordml" xmlns:wps="http://schemas.microsoft.com/office/word/2010/wordprocessingShape" mc:Ignorable="w14 w15 w16se w16cid w16 w16cex w16sdtdh wp14">
   <w:docParts>
     <w:docPart>
       <w:docPartPr>
@@ -9219,7 +8925,7 @@
             <w:rPr>
               <w:rFonts w:asciiTheme="majorHAnsi" w:eastAsiaTheme="majorEastAsia" w:hAnsiTheme="majorHAnsi" w:cstheme="majorBidi"/>
               <w:caps/>
-              <w:color w:val="156082" w:themeColor="accent1"/>
+              <w:color w:val="4472C4" w:themeColor="accent1"/>
               <w:sz w:val="80"/>
               <w:szCs w:val="80"/>
             </w:rPr>
@@ -9250,7 +8956,7 @@
           </w:pPr>
           <w:r>
             <w:rPr>
-              <w:color w:val="156082" w:themeColor="accent1"/>
+              <w:color w:val="4472C4" w:themeColor="accent1"/>
               <w:sz w:val="28"/>
               <w:szCs w:val="28"/>
             </w:rPr>
@@ -9264,7 +8970,7 @@
 </file>
 
 <file path=word/glossary/fontTable.xml><?xml version="1.0" encoding="utf-8"?>
-<w:fonts xmlns:mc="http://schemas.openxmlformats.org/markup-compatibility/2006" xmlns:r="http://schemas.openxmlformats.org/officeDocument/2006/relationships" xmlns:w="http://schemas.openxmlformats.org/wordprocessingml/2006/main" xmlns:w14="http://schemas.microsoft.com/office/word/2010/wordml" xmlns:w15="http://schemas.microsoft.com/office/word/2012/wordml" xmlns:w16cex="http://schemas.microsoft.com/office/word/2018/wordml/cex" xmlns:w16cid="http://schemas.microsoft.com/office/word/2016/wordml/cid" xmlns:w16="http://schemas.microsoft.com/office/word/2018/wordml" xmlns:w16du="http://schemas.microsoft.com/office/word/2023/wordml/word16du" xmlns:w16sdtdh="http://schemas.microsoft.com/office/word/2020/wordml/sdtdatahash" xmlns:w16sdtfl="http://schemas.microsoft.com/office/word/2024/wordml/sdtformatlock" xmlns:w16se="http://schemas.microsoft.com/office/word/2015/wordml/symex" mc:Ignorable="w14 w15 w16se w16cid w16 w16cex w16sdtdh w16sdtfl w16du">
+<w:fonts xmlns:mc="http://schemas.openxmlformats.org/markup-compatibility/2006" xmlns:r="http://schemas.openxmlformats.org/officeDocument/2006/relationships" xmlns:w="http://schemas.openxmlformats.org/wordprocessingml/2006/main" xmlns:w14="http://schemas.microsoft.com/office/word/2010/wordml" xmlns:w15="http://schemas.microsoft.com/office/word/2012/wordml" xmlns:w16cex="http://schemas.microsoft.com/office/word/2018/wordml/cex" xmlns:w16cid="http://schemas.microsoft.com/office/word/2016/wordml/cid" xmlns:w16="http://schemas.microsoft.com/office/word/2018/wordml" xmlns:w16sdtdh="http://schemas.microsoft.com/office/word/2020/wordml/sdtdatahash" xmlns:w16se="http://schemas.microsoft.com/office/word/2015/wordml/symex" mc:Ignorable="w14 w15 w16se w16cid w16 w16cex w16sdtdh">
   <w:font w:name="Symbol">
     <w:panose1 w:val="05050102010706020507"/>
     <w:charset w:val="02"/>
@@ -9277,7 +8983,7 @@
     <w:charset w:val="00"/>
     <w:family w:val="roman"/>
     <w:pitch w:val="variable"/>
-    <w:sig w:usb0="E0002EFF" w:usb1="C000785B" w:usb2="00000009" w:usb3="00000000" w:csb0="000001FF" w:csb1="00000000"/>
+    <w:sig w:usb0="E0002AFF" w:usb1="C0007843" w:usb2="00000009" w:usb3="00000000" w:csb0="000001FF" w:csb1="00000000"/>
   </w:font>
   <w:font w:name="Courier New">
     <w:panose1 w:val="02070309020205020404"/>
@@ -9294,6 +9000,7 @@
     <w:sig w:usb0="00000000" w:usb1="10000000" w:usb2="00000000" w:usb3="00000000" w:csb0="80000000" w:csb1="00000000"/>
   </w:font>
   <w:font w:name="Aptos">
+    <w:altName w:val="Calibri"/>
     <w:charset w:val="00"/>
     <w:family w:val="swiss"/>
     <w:pitch w:val="variable"/>
@@ -9304,9 +9011,10 @@
     <w:charset w:val="00"/>
     <w:family w:val="swiss"/>
     <w:pitch w:val="variable"/>
-    <w:sig w:usb0="E0002EFF" w:usb1="C000785B" w:usb2="00000009" w:usb3="00000000" w:csb0="000001FF" w:csb1="00000000"/>
+    <w:sig w:usb0="E0002AFF" w:usb1="C0007843" w:usb2="00000009" w:usb3="00000000" w:csb0="000001FF" w:csb1="00000000"/>
   </w:font>
   <w:font w:name="Aptos Display">
+    <w:altName w:val="Calibri"/>
     <w:charset w:val="00"/>
     <w:family w:val="swiss"/>
     <w:pitch w:val="variable"/>
@@ -9337,13 +9045,27 @@
     <w:charset w:val="00"/>
     <w:family w:val="swiss"/>
     <w:pitch w:val="variable"/>
-    <w:sig w:usb0="00000003" w:usb1="02000000" w:usb2="08000000" w:usb3="00000000" w:csb0="00000001" w:csb1="00000000"/>
+    <w:sig w:usb0="00000003" w:usb1="02000000" w:usb2="00000000" w:usb3="00000000" w:csb0="00000001" w:csb1="00000000"/>
+  </w:font>
+  <w:font w:name="Calibri">
+    <w:panose1 w:val="020F0502020204030204"/>
+    <w:charset w:val="00"/>
+    <w:family w:val="swiss"/>
+    <w:pitch w:val="variable"/>
+    <w:sig w:usb0="E00002FF" w:usb1="4000ACFF" w:usb2="00000001" w:usb3="00000000" w:csb0="0000019F" w:csb1="00000000"/>
+  </w:font>
+  <w:font w:name="Calibri Light">
+    <w:panose1 w:val="020F0302020204030204"/>
+    <w:charset w:val="00"/>
+    <w:family w:val="swiss"/>
+    <w:pitch w:val="variable"/>
+    <w:sig w:usb0="A00002EF" w:usb1="4000207B" w:usb2="00000000" w:usb3="00000000" w:csb0="0000009F" w:csb1="00000000"/>
   </w:font>
 </w:fonts>
 </file>
 
 <file path=word/glossary/settings.xml><?xml version="1.0" encoding="utf-8"?>
-<w:settings xmlns:mc="http://schemas.openxmlformats.org/markup-compatibility/2006" xmlns:o="urn:schemas-microsoft-com:office:office" xmlns:r="http://schemas.openxmlformats.org/officeDocument/2006/relationships" xmlns:m="http://schemas.openxmlformats.org/officeDocument/2006/math" xmlns:v="urn:schemas-microsoft-com:vml" xmlns:w10="urn:schemas-microsoft-com:office:word" xmlns:w="http://schemas.openxmlformats.org/wordprocessingml/2006/main" xmlns:w14="http://schemas.microsoft.com/office/word/2010/wordml" xmlns:w15="http://schemas.microsoft.com/office/word/2012/wordml" xmlns:w16cex="http://schemas.microsoft.com/office/word/2018/wordml/cex" xmlns:w16cid="http://schemas.microsoft.com/office/word/2016/wordml/cid" xmlns:w16="http://schemas.microsoft.com/office/word/2018/wordml" xmlns:w16du="http://schemas.microsoft.com/office/word/2023/wordml/word16du" xmlns:w16sdtdh="http://schemas.microsoft.com/office/word/2020/wordml/sdtdatahash" xmlns:w16sdtfl="http://schemas.microsoft.com/office/word/2024/wordml/sdtformatlock" xmlns:w16se="http://schemas.microsoft.com/office/word/2015/wordml/symex" xmlns:sl="http://schemas.openxmlformats.org/schemaLibrary/2006/main" mc:Ignorable="w14 w15 w16se w16cid w16 w16cex w16sdtdh w16sdtfl w16du">
+<w:settings xmlns:mc="http://schemas.openxmlformats.org/markup-compatibility/2006" xmlns:o="urn:schemas-microsoft-com:office:office" xmlns:r="http://schemas.openxmlformats.org/officeDocument/2006/relationships" xmlns:m="http://schemas.openxmlformats.org/officeDocument/2006/math" xmlns:v="urn:schemas-microsoft-com:vml" xmlns:w10="urn:schemas-microsoft-com:office:word" xmlns:w="http://schemas.openxmlformats.org/wordprocessingml/2006/main" xmlns:w14="http://schemas.microsoft.com/office/word/2010/wordml" xmlns:w15="http://schemas.microsoft.com/office/word/2012/wordml" xmlns:w16cex="http://schemas.microsoft.com/office/word/2018/wordml/cex" xmlns:w16cid="http://schemas.microsoft.com/office/word/2016/wordml/cid" xmlns:w16="http://schemas.microsoft.com/office/word/2018/wordml" xmlns:w16sdtdh="http://schemas.microsoft.com/office/word/2020/wordml/sdtdatahash" xmlns:w16se="http://schemas.microsoft.com/office/word/2015/wordml/symex" xmlns:sl="http://schemas.openxmlformats.org/schemaLibrary/2006/main" mc:Ignorable="w14 w15 w16se w16cid w16 w16cex w16sdtdh">
   <w:view w:val="normal"/>
   <w:defaultTabStop w:val="720"/>
   <w:characterSpacingControl w:val="doNotCompress"/>
@@ -9360,6 +9082,7 @@
     <w:rsidRoot w:val="005C574B"/>
     <w:rsid w:val="000B4E00"/>
     <w:rsid w:val="000B6886"/>
+    <w:rsid w:val="00111AAD"/>
     <w:rsid w:val="00273D27"/>
     <w:rsid w:val="0027685F"/>
     <w:rsid w:val="0032722F"/>
@@ -9404,7 +9127,7 @@
 </file>
 
 <file path=word/glossary/styles.xml><?xml version="1.0" encoding="utf-8"?>
-<w:styles xmlns:mc="http://schemas.openxmlformats.org/markup-compatibility/2006" xmlns:r="http://schemas.openxmlformats.org/officeDocument/2006/relationships" xmlns:w="http://schemas.openxmlformats.org/wordprocessingml/2006/main" xmlns:w14="http://schemas.microsoft.com/office/word/2010/wordml" xmlns:w15="http://schemas.microsoft.com/office/word/2012/wordml" xmlns:w16cex="http://schemas.microsoft.com/office/word/2018/wordml/cex" xmlns:w16cid="http://schemas.microsoft.com/office/word/2016/wordml/cid" xmlns:w16="http://schemas.microsoft.com/office/word/2018/wordml" xmlns:w16du="http://schemas.microsoft.com/office/word/2023/wordml/word16du" xmlns:w16sdtdh="http://schemas.microsoft.com/office/word/2020/wordml/sdtdatahash" xmlns:w16sdtfl="http://schemas.microsoft.com/office/word/2024/wordml/sdtformatlock" xmlns:w16se="http://schemas.microsoft.com/office/word/2015/wordml/symex" mc:Ignorable="w14 w15 w16se w16cid w16 w16cex w16sdtdh w16sdtfl w16du">
+<w:styles xmlns:mc="http://schemas.openxmlformats.org/markup-compatibility/2006" xmlns:r="http://schemas.openxmlformats.org/officeDocument/2006/relationships" xmlns:w="http://schemas.openxmlformats.org/wordprocessingml/2006/main" xmlns:w14="http://schemas.microsoft.com/office/word/2010/wordml" xmlns:w15="http://schemas.microsoft.com/office/word/2012/wordml" xmlns:w16cex="http://schemas.microsoft.com/office/word/2018/wordml/cex" xmlns:w16cid="http://schemas.microsoft.com/office/word/2016/wordml/cid" xmlns:w16="http://schemas.microsoft.com/office/word/2018/wordml" xmlns:w16sdtdh="http://schemas.microsoft.com/office/word/2020/wordml/sdtdatahash" xmlns:w16se="http://schemas.microsoft.com/office/word/2015/wordml/symex" mc:Ignorable="w14 w15 w16se w16cid w16 w16cex w16sdtdh">
   <w:docDefaults>
     <w:rPrDefault>
       <w:rPr>
@@ -9843,7 +9566,7 @@
 </file>
 
 <file path=word/glossary/webSettings.xml><?xml version="1.0" encoding="utf-8"?>
-<w:webSettings xmlns:mc="http://schemas.openxmlformats.org/markup-compatibility/2006" xmlns:r="http://schemas.openxmlformats.org/officeDocument/2006/relationships" xmlns:w="http://schemas.openxmlformats.org/wordprocessingml/2006/main" xmlns:w14="http://schemas.microsoft.com/office/word/2010/wordml" xmlns:w15="http://schemas.microsoft.com/office/word/2012/wordml" xmlns:w16cex="http://schemas.microsoft.com/office/word/2018/wordml/cex" xmlns:w16cid="http://schemas.microsoft.com/office/word/2016/wordml/cid" xmlns:w16="http://schemas.microsoft.com/office/word/2018/wordml" xmlns:w16du="http://schemas.microsoft.com/office/word/2023/wordml/word16du" xmlns:w16sdtdh="http://schemas.microsoft.com/office/word/2020/wordml/sdtdatahash" xmlns:w16sdtfl="http://schemas.microsoft.com/office/word/2024/wordml/sdtformatlock" xmlns:w16se="http://schemas.microsoft.com/office/word/2015/wordml/symex" mc:Ignorable="w14 w15 w16se w16cid w16 w16cex w16sdtdh w16sdtfl w16du">
+<w:webSettings xmlns:mc="http://schemas.openxmlformats.org/markup-compatibility/2006" xmlns:r="http://schemas.openxmlformats.org/officeDocument/2006/relationships" xmlns:w="http://schemas.openxmlformats.org/wordprocessingml/2006/main" xmlns:w14="http://schemas.microsoft.com/office/word/2010/wordml" xmlns:w15="http://schemas.microsoft.com/office/word/2012/wordml" xmlns:w16cex="http://schemas.microsoft.com/office/word/2018/wordml/cex" xmlns:w16cid="http://schemas.microsoft.com/office/word/2016/wordml/cid" xmlns:w16="http://schemas.microsoft.com/office/word/2018/wordml" xmlns:w16sdtdh="http://schemas.microsoft.com/office/word/2020/wordml/sdtdatahash" xmlns:w16se="http://schemas.microsoft.com/office/word/2015/wordml/symex" mc:Ignorable="w14 w15 w16se w16cid w16 w16cex w16sdtdh">
   <w:optimizeForBrowser/>
   <w:allowPNG/>
 </w:webSettings>

</xml_diff>

<commit_message>
wrong vid previous push now right vid
</commit_message>
<xml_diff>
--- a/CS251-A1-Part1_S18_20230553_20230121_20230231.docx
+++ b/CS251-A1-Part1_S18_20230553_20230121_20230231.docx
@@ -6526,15 +6526,22 @@
     </w:p>
     <w:p>
       <w:pPr>
-        <w:rPr>
+        <w:pStyle w:val="Heading5"/>
+        <w:rPr>
+          <w:rStyle w:val="SubtleReference"/>
+          <w:smallCaps w:val="0"/>
+          <w:color w:val="0F4761" w:themeColor="accent1" w:themeShade="BF"/>
           <w:u w:val="single"/>
         </w:rPr>
       </w:pPr>
       <w:r>
         <w:rPr>
+          <w:rStyle w:val="SubtleReference"/>
+          <w:smallCaps w:val="0"/>
+          <w:color w:val="0F4761" w:themeColor="accent1" w:themeShade="BF"/>
           <w:u w:val="single"/>
         </w:rPr>
-        <w:t>https://drive.google.com/file/d/1HhqPe6uDvS9nF1lLTPHUOSa_QECMhaRu/view?usp=sharing</w:t>
+        <w:t>https://drive.google.com/file/d/1E3eVMdre3xwt6Xg1BuPAEF-Zgqf1_IS_/view?usp=sharing</w:t>
       </w:r>
     </w:p>
     <w:p/>
@@ -6552,7 +6559,6 @@
     <w:p/>
     <w:p/>
     <w:p/>
-    <w:p/>
     <w:p>
       <w:pPr>
         <w:rPr>
@@ -6567,7 +6573,6 @@
           <w:bCs/>
           <w:sz w:val="50"/>
         </w:rPr>
-        <w:lastRenderedPageBreak/>
         <w:t>LCNC Analysis:</w:t>
       </w:r>
       <w:r>
@@ -7106,6 +7111,7 @@
         <w:rPr>
           <w:sz w:val="24"/>
         </w:rPr>
+        <w:lastRenderedPageBreak/>
         <w:t xml:space="preserve">While no-code platforms like </w:t>
       </w:r>
       <w:proofErr w:type="spellStart"/>
@@ -7485,7 +7491,6 @@
         <w:rPr>
           <w:sz w:val="24"/>
         </w:rPr>
-        <w:lastRenderedPageBreak/>
         <w:t xml:space="preserve">Glide significantly lowers the barrier for app creation, allowing businesses to create internal tools without needing a development team. However, its </w:t>
       </w:r>
       <w:r>
@@ -7500,7 +7505,14 @@
         <w:rPr>
           <w:sz w:val="24"/>
         </w:rPr>
-        <w:t xml:space="preserve"> mean that traditional developers are still essential for building feature-rich, enterprise-level applications. Glide is best suited for rapid prototyping and simple, data-driven applications rather than complex business solutions.</w:t>
+        <w:t xml:space="preserve"> mean that traditional developers are still essential for building feature-rich, enterprise-level </w:t>
+      </w:r>
+      <w:r>
+        <w:rPr>
+          <w:sz w:val="24"/>
+        </w:rPr>
+        <w:lastRenderedPageBreak/>
+        <w:t>applications. Glide is best suited for rapid prototyping and simple, data-driven applications rather than complex business solutions.</w:t>
       </w:r>
     </w:p>
     <w:p>
@@ -8140,7 +8152,6 @@
         <w:rPr>
           <w:sz w:val="24"/>
         </w:rPr>
-        <w:lastRenderedPageBreak/>
         <w:t>Add new tasks with descriptions.</w:t>
       </w:r>
     </w:p>
@@ -8175,6 +8186,7 @@
         <w:rPr>
           <w:sz w:val="24"/>
         </w:rPr>
+        <w:lastRenderedPageBreak/>
         <w:t>Store and retrieve data using Google Sheets.</w:t>
       </w:r>
     </w:p>
@@ -9914,7 +9926,6 @@
     <w:next w:val="Normal"/>
     <w:link w:val="Heading4Char"/>
     <w:uiPriority w:val="9"/>
-    <w:semiHidden/>
     <w:unhideWhenUsed/>
     <w:qFormat/>
     <w:rsid w:val="00AE2B07"/>
@@ -9937,7 +9948,6 @@
     <w:next w:val="Normal"/>
     <w:link w:val="Heading5Char"/>
     <w:uiPriority w:val="9"/>
-    <w:semiHidden/>
     <w:unhideWhenUsed/>
     <w:qFormat/>
     <w:rsid w:val="00AE2B07"/>
@@ -9958,7 +9968,6 @@
     <w:next w:val="Normal"/>
     <w:link w:val="Heading6Char"/>
     <w:uiPriority w:val="9"/>
-    <w:semiHidden/>
     <w:unhideWhenUsed/>
     <w:qFormat/>
     <w:rsid w:val="00AE2B07"/>
@@ -10111,7 +10120,6 @@
     <w:basedOn w:val="DefaultParagraphFont"/>
     <w:link w:val="Heading4"/>
     <w:uiPriority w:val="9"/>
-    <w:semiHidden/>
     <w:rsid w:val="00AE2B07"/>
     <w:rPr>
       <w:rFonts w:eastAsiaTheme="majorEastAsia" w:cstheme="majorBidi"/>
@@ -10125,7 +10133,6 @@
     <w:basedOn w:val="DefaultParagraphFont"/>
     <w:link w:val="Heading5"/>
     <w:uiPriority w:val="9"/>
-    <w:semiHidden/>
     <w:rsid w:val="00AE2B07"/>
     <w:rPr>
       <w:rFonts w:eastAsiaTheme="majorEastAsia" w:cstheme="majorBidi"/>
@@ -10137,7 +10144,6 @@
     <w:basedOn w:val="DefaultParagraphFont"/>
     <w:link w:val="Heading6"/>
     <w:uiPriority w:val="9"/>
-    <w:semiHidden/>
     <w:rsid w:val="00AE2B07"/>
     <w:rPr>
       <w:rFonts w:eastAsiaTheme="majorEastAsia" w:cstheme="majorBidi"/>
@@ -10569,6 +10575,17 @@
       <w:u w:val="single"/>
     </w:rPr>
   </w:style>
+  <w:style w:type="character" w:styleId="SubtleReference">
+    <w:name w:val="Subtle Reference"/>
+    <w:basedOn w:val="DefaultParagraphFont"/>
+    <w:uiPriority w:val="31"/>
+    <w:qFormat/>
+    <w:rsid w:val="0003154F"/>
+    <w:rPr>
+      <w:smallCaps/>
+      <w:color w:val="5A5A5A" w:themeColor="text1" w:themeTint="A5"/>
+    </w:rPr>
+  </w:style>
 </w:styles>
 </file>
 
@@ -10753,6 +10770,7 @@
     <w:rsid w:val="00273D27"/>
     <w:rsid w:val="0027685F"/>
     <w:rsid w:val="0032722F"/>
+    <w:rsid w:val="004652AA"/>
     <w:rsid w:val="005C574B"/>
     <w:rsid w:val="00637F9A"/>
     <w:rsid w:val="008D5AD5"/>

</xml_diff>

<commit_message>
final version report and apps are ready
</commit_message>
<xml_diff>
--- a/CS251-A1-Part1_S18_20230553_20230121_20230231.docx
+++ b/CS251-A1-Part1_S18_20230553_20230121_20230231.docx
@@ -1,6 +1,6 @@
 
 <file path=word/document.xml><?xml version="1.0" encoding="utf-8"?>
-<w:document xmlns:wpc="http://schemas.microsoft.com/office/word/2010/wordprocessingCanvas" xmlns:cx="http://schemas.microsoft.com/office/drawing/2014/chartex" xmlns:cx1="http://schemas.microsoft.com/office/drawing/2015/9/8/chartex" xmlns:cx2="http://schemas.microsoft.com/office/drawing/2015/10/21/chartex" xmlns:cx3="http://schemas.microsoft.com/office/drawing/2016/5/9/chartex" xmlns:cx4="http://schemas.microsoft.com/office/drawing/2016/5/10/chartex" xmlns:cx5="http://schemas.microsoft.com/office/drawing/2016/5/11/chartex" xmlns:cx6="http://schemas.microsoft.com/office/drawing/2016/5/12/chartex" xmlns:cx7="http://schemas.microsoft.com/office/drawing/2016/5/13/chartex" xmlns:cx8="http://schemas.microsoft.com/office/drawing/2016/5/14/chartex" xmlns:mc="http://schemas.openxmlformats.org/markup-compatibility/2006" xmlns:aink="http://schemas.microsoft.com/office/drawing/2016/ink" xmlns:am3d="http://schemas.microsoft.com/office/drawing/2017/model3d" xmlns:o="urn:schemas-microsoft-com:office:office" xmlns:r="http://schemas.openxmlformats.org/officeDocument/2006/relationships" xmlns:m="http://schemas.openxmlformats.org/officeDocument/2006/math" xmlns:v="urn:schemas-microsoft-com:vml" xmlns:wp14="http://schemas.microsoft.com/office/word/2010/wordprocessingDrawing" xmlns:wp="http://schemas.openxmlformats.org/drawingml/2006/wordprocessingDrawing" xmlns:w10="urn:schemas-microsoft-com:office:word" xmlns:w="http://schemas.openxmlformats.org/wordprocessingml/2006/main" xmlns:w14="http://schemas.microsoft.com/office/word/2010/wordml" xmlns:w15="http://schemas.microsoft.com/office/word/2012/wordml" xmlns:w16cex="http://schemas.microsoft.com/office/word/2018/wordml/cex" xmlns:w16cid="http://schemas.microsoft.com/office/word/2016/wordml/cid" xmlns:w16="http://schemas.microsoft.com/office/word/2018/wordml" xmlns:w16sdtdh="http://schemas.microsoft.com/office/word/2020/wordml/sdtdatahash" xmlns:w16se="http://schemas.microsoft.com/office/word/2015/wordml/symex" xmlns:wpg="http://schemas.microsoft.com/office/word/2010/wordprocessingGroup" xmlns:wpi="http://schemas.microsoft.com/office/word/2010/wordprocessingInk" xmlns:wne="http://schemas.microsoft.com/office/word/2006/wordml" xmlns:wps="http://schemas.microsoft.com/office/word/2010/wordprocessingShape" mc:Ignorable="w14 w15 w16se w16cid w16 w16cex w16sdtdh wp14">
+<w:document xmlns:wpc="http://schemas.microsoft.com/office/word/2010/wordprocessingCanvas" xmlns:cx="http://schemas.microsoft.com/office/drawing/2014/chartex" xmlns:cx1="http://schemas.microsoft.com/office/drawing/2015/9/8/chartex" xmlns:cx2="http://schemas.microsoft.com/office/drawing/2015/10/21/chartex" xmlns:cx3="http://schemas.microsoft.com/office/drawing/2016/5/9/chartex" xmlns:cx4="http://schemas.microsoft.com/office/drawing/2016/5/10/chartex" xmlns:cx5="http://schemas.microsoft.com/office/drawing/2016/5/11/chartex" xmlns:cx6="http://schemas.microsoft.com/office/drawing/2016/5/12/chartex" xmlns:cx7="http://schemas.microsoft.com/office/drawing/2016/5/13/chartex" xmlns:cx8="http://schemas.microsoft.com/office/drawing/2016/5/14/chartex" xmlns:mc="http://schemas.openxmlformats.org/markup-compatibility/2006" xmlns:aink="http://schemas.microsoft.com/office/drawing/2016/ink" xmlns:am3d="http://schemas.microsoft.com/office/drawing/2017/model3d" xmlns:o="urn:schemas-microsoft-com:office:office" xmlns:oel="http://schemas.microsoft.com/office/2019/extlst" xmlns:r="http://schemas.openxmlformats.org/officeDocument/2006/relationships" xmlns:m="http://schemas.openxmlformats.org/officeDocument/2006/math" xmlns:v="urn:schemas-microsoft-com:vml" xmlns:wp14="http://schemas.microsoft.com/office/word/2010/wordprocessingDrawing" xmlns:wp="http://schemas.openxmlformats.org/drawingml/2006/wordprocessingDrawing" xmlns:w10="urn:schemas-microsoft-com:office:word" xmlns:w="http://schemas.openxmlformats.org/wordprocessingml/2006/main" xmlns:w14="http://schemas.microsoft.com/office/word/2010/wordml" xmlns:w15="http://schemas.microsoft.com/office/word/2012/wordml" xmlns:w16cex="http://schemas.microsoft.com/office/word/2018/wordml/cex" xmlns:w16cid="http://schemas.microsoft.com/office/word/2016/wordml/cid" xmlns:w16="http://schemas.microsoft.com/office/word/2018/wordml" xmlns:w16du="http://schemas.microsoft.com/office/word/2023/wordml/word16du" xmlns:w16sdtdh="http://schemas.microsoft.com/office/word/2020/wordml/sdtdatahash" xmlns:w16sdtfl="http://schemas.microsoft.com/office/word/2024/wordml/sdtformatlock" xmlns:w16se="http://schemas.microsoft.com/office/word/2015/wordml/symex" xmlns:wpg="http://schemas.microsoft.com/office/word/2010/wordprocessingGroup" xmlns:wpi="http://schemas.microsoft.com/office/word/2010/wordprocessingInk" xmlns:wne="http://schemas.microsoft.com/office/word/2006/wordml" xmlns:wps="http://schemas.microsoft.com/office/word/2010/wordprocessingShape" mc:Ignorable="w14 w15 w16se w16cid w16 w16cex w16sdtdh w16sdtfl w16du wp14">
   <w:body>
     <w:p>
       <w:pPr>
@@ -14,6 +14,68 @@
           <w14:ligatures w14:val="standardContextual"/>
         </w:rPr>
       </w:pPr>
+      <w:r>
+        <w:rPr>
+          <w:noProof/>
+          <w:color w:val="156082" w:themeColor="accent1"/>
+          <w14:ligatures w14:val="standardContextual"/>
+        </w:rPr>
+        <w:drawing>
+          <wp:anchor distT="0" distB="0" distL="114300" distR="114300" simplePos="0" relativeHeight="251658239" behindDoc="1" locked="0" layoutInCell="1" allowOverlap="1" wp14:anchorId="39A518E4" wp14:editId="17A112A9">
+            <wp:simplePos x="0" y="0"/>
+            <wp:positionH relativeFrom="margin">
+              <wp:posOffset>-695325</wp:posOffset>
+            </wp:positionH>
+            <wp:positionV relativeFrom="paragraph">
+              <wp:posOffset>-718449</wp:posOffset>
+            </wp:positionV>
+            <wp:extent cx="7333615" cy="9648825"/>
+            <wp:effectExtent l="0" t="0" r="635" b="9525"/>
+            <wp:wrapNone/>
+            <wp:docPr id="1332442086" name="Picture 2" descr="A computer monitor with text on it&#10;&#10;AI-generated content may be incorrect."/>
+            <wp:cNvGraphicFramePr>
+              <a:graphicFrameLocks xmlns:a="http://schemas.openxmlformats.org/drawingml/2006/main" noChangeAspect="1"/>
+            </wp:cNvGraphicFramePr>
+            <a:graphic xmlns:a="http://schemas.openxmlformats.org/drawingml/2006/main">
+              <a:graphicData uri="http://schemas.openxmlformats.org/drawingml/2006/picture">
+                <pic:pic xmlns:pic="http://schemas.openxmlformats.org/drawingml/2006/picture">
+                  <pic:nvPicPr>
+                    <pic:cNvPr id="1332442086" name="Picture 2" descr="A computer monitor with text on it&#10;&#10;AI-generated content may be incorrect."/>
+                    <pic:cNvPicPr/>
+                  </pic:nvPicPr>
+                  <pic:blipFill>
+                    <a:blip r:embed="rId5" cstate="print">
+                      <a:extLst>
+                        <a:ext uri="{28A0092B-C50C-407E-A947-70E740481C1C}">
+                          <a14:useLocalDpi xmlns:a14="http://schemas.microsoft.com/office/drawing/2010/main" val="0"/>
+                        </a:ext>
+                      </a:extLst>
+                    </a:blip>
+                    <a:stretch>
+                      <a:fillRect/>
+                    </a:stretch>
+                  </pic:blipFill>
+                  <pic:spPr>
+                    <a:xfrm>
+                      <a:off x="0" y="0"/>
+                      <a:ext cx="7333615" cy="9648825"/>
+                    </a:xfrm>
+                    <a:prstGeom prst="rect">
+                      <a:avLst/>
+                    </a:prstGeom>
+                  </pic:spPr>
+                </pic:pic>
+              </a:graphicData>
+            </a:graphic>
+            <wp14:sizeRelH relativeFrom="margin">
+              <wp14:pctWidth>0</wp14:pctWidth>
+            </wp14:sizeRelH>
+            <wp14:sizeRelV relativeFrom="margin">
+              <wp14:pctHeight>0</wp14:pctHeight>
+            </wp14:sizeRelV>
+          </wp:anchor>
+        </w:drawing>
+      </w:r>
     </w:p>
     <w:sdt>
       <w:sdtPr>
@@ -49,72 +111,10 @@
           <w:r>
             <w:rPr>
               <w:noProof/>
-              <w:color w:val="156082" w:themeColor="accent1"/>
-              <w14:ligatures w14:val="standardContextual"/>
-            </w:rPr>
-            <w:drawing>
-              <wp:anchor distT="0" distB="0" distL="114300" distR="114300" simplePos="0" relativeHeight="251658239" behindDoc="1" locked="0" layoutInCell="1" allowOverlap="1" wp14:anchorId="39A518E4" wp14:editId="6C892D4F">
-                <wp:simplePos x="0" y="0"/>
-                <wp:positionH relativeFrom="margin">
-                  <wp:align>center</wp:align>
-                </wp:positionH>
-                <wp:positionV relativeFrom="paragraph">
-                  <wp:posOffset>-756285</wp:posOffset>
-                </wp:positionV>
-                <wp:extent cx="7334042" cy="9648825"/>
-                <wp:effectExtent l="0" t="0" r="635" b="0"/>
-                <wp:wrapNone/>
-                <wp:docPr id="1332442086" name="Picture 2" descr="A computer monitor with text on it&#10;&#10;AI-generated content may be incorrect."/>
-                <wp:cNvGraphicFramePr>
-                  <a:graphicFrameLocks xmlns:a="http://schemas.openxmlformats.org/drawingml/2006/main" noChangeAspect="1"/>
-                </wp:cNvGraphicFramePr>
-                <a:graphic xmlns:a="http://schemas.openxmlformats.org/drawingml/2006/main">
-                  <a:graphicData uri="http://schemas.openxmlformats.org/drawingml/2006/picture">
-                    <pic:pic xmlns:pic="http://schemas.openxmlformats.org/drawingml/2006/picture">
-                      <pic:nvPicPr>
-                        <pic:cNvPr id="1332442086" name="Picture 2" descr="A computer monitor with text on it&#10;&#10;AI-generated content may be incorrect."/>
-                        <pic:cNvPicPr/>
-                      </pic:nvPicPr>
-                      <pic:blipFill>
-                        <a:blip r:embed="rId5" cstate="print">
-                          <a:extLst>
-                            <a:ext uri="{28A0092B-C50C-407E-A947-70E740481C1C}">
-                              <a14:useLocalDpi xmlns:a14="http://schemas.microsoft.com/office/drawing/2010/main" val="0"/>
-                            </a:ext>
-                          </a:extLst>
-                        </a:blip>
-                        <a:stretch>
-                          <a:fillRect/>
-                        </a:stretch>
-                      </pic:blipFill>
-                      <pic:spPr>
-                        <a:xfrm>
-                          <a:off x="0" y="0"/>
-                          <a:ext cx="7337666" cy="9653593"/>
-                        </a:xfrm>
-                        <a:prstGeom prst="rect">
-                          <a:avLst/>
-                        </a:prstGeom>
-                      </pic:spPr>
-                    </pic:pic>
-                  </a:graphicData>
-                </a:graphic>
-                <wp14:sizeRelH relativeFrom="margin">
-                  <wp14:pctWidth>0</wp14:pctWidth>
-                </wp14:sizeRelH>
-                <wp14:sizeRelV relativeFrom="margin">
-                  <wp14:pctHeight>0</wp14:pctHeight>
-                </wp14:sizeRelV>
-              </wp:anchor>
-            </w:drawing>
-          </w:r>
-          <w:r>
-            <w:rPr>
-              <w:noProof/>
               <w:color w:val="F1A983" w:themeColor="accent2" w:themeTint="99"/>
             </w:rPr>
             <w:drawing>
-              <wp:anchor distT="0" distB="0" distL="114300" distR="114300" simplePos="0" relativeHeight="251660288" behindDoc="0" locked="0" layoutInCell="1" allowOverlap="1" wp14:anchorId="04D37250" wp14:editId="45810112">
+              <wp:anchor distT="0" distB="0" distL="114300" distR="114300" simplePos="0" relativeHeight="251660288" behindDoc="0" locked="0" layoutInCell="1" allowOverlap="1" wp14:anchorId="04D37250" wp14:editId="6BD1D0D0">
                 <wp:simplePos x="0" y="0"/>
                 <wp:positionH relativeFrom="column">
                   <wp:posOffset>2286000</wp:posOffset>
@@ -199,7 +199,6 @@
             <w:dataBinding w:prefixMappings="xmlns:ns0='http://purl.org/dc/elements/1.1/' xmlns:ns1='http://schemas.openxmlformats.org/package/2006/metadata/core-properties' " w:xpath="/ns1:coreProperties[1]/ns0:title[1]" w:storeItemID="{6C3C8BC8-F283-45AE-878A-BAB7291924A1}"/>
             <w:text/>
           </w:sdtPr>
-          <w:sdtEndPr/>
           <w:sdtContent>
             <w:p>
               <w:pPr>
@@ -283,7 +282,6 @@
             <w:dataBinding w:prefixMappings="xmlns:ns0='http://purl.org/dc/elements/1.1/' xmlns:ns1='http://schemas.openxmlformats.org/package/2006/metadata/core-properties' " w:xpath="/ns1:coreProperties[1]/ns0:subject[1]" w:storeItemID="{6C3C8BC8-F283-45AE-878A-BAB7291924A1}"/>
             <w:text/>
           </w:sdtPr>
-          <w:sdtEndPr/>
           <w:sdtContent>
             <w:p>
               <w:pPr>
@@ -438,7 +436,7 @@
                     <v:stroke joinstyle="miter"/>
                     <v:path gradientshapeok="t" o:connecttype="rect"/>
                   </v:shapetype>
-                  <v:shape id="Text Box 2" o:spid="_x0000_s1026" type="#_x0000_t202" style="position:absolute;left:0;text-align:left;margin-left:0;margin-top:8.35pt;width:286.6pt;height:110.6pt;z-index:251678720;visibility:visible;mso-wrap-style:square;mso-width-percent:0;mso-height-percent:200;mso-wrap-distance-left:9pt;mso-wrap-distance-top:3.6pt;mso-wrap-distance-right:9pt;mso-wrap-distance-bottom:3.6pt;mso-position-horizontal:center;mso-position-horizontal-relative:margin;mso-position-vertical:absolute;mso-position-vertical-relative:text;mso-width-percent:0;mso-height-percent:200;mso-width-relative:margin;mso-height-relative:margin;v-text-anchor:top" o:gfxdata="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" filled="f" stroked="f">
+                  <v:shape id="Text Box 2" o:spid="_x0000_s1026" type="#_x0000_t202" style="position:absolute;left:0;text-align:left;margin-left:0;margin-top:8.35pt;width:286.6pt;height:110.6pt;z-index:251678720;visibility:visible;mso-wrap-style:square;mso-width-percent:0;mso-height-percent:200;mso-wrap-distance-left:9pt;mso-wrap-distance-top:3.6pt;mso-wrap-distance-right:9pt;mso-wrap-distance-bottom:3.6pt;mso-position-horizontal:center;mso-position-horizontal-relative:margin;mso-position-vertical:absolute;mso-position-vertical-relative:text;mso-width-percent:0;mso-height-percent:200;mso-width-relative:margin;mso-height-relative:margin;v-text-anchor:top" o:gfxdata="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" filled="f" stroked="f">
                     <v:textbox style="mso-fit-shape-to-text:t">
                       <w:txbxContent>
                         <w:p>
@@ -888,7 +886,7 @@
               </mc:Choice>
               <mc:Fallback>
                 <w:pict>
-                  <v:shape w14:anchorId="1181A522" id="Text Box 146" o:spid="_x0000_s1027" type="#_x0000_t202" style="position:absolute;margin-left:0;margin-top:643.95pt;width:516pt;height:43.9pt;z-index:251659264;visibility:visible;mso-wrap-style:square;mso-width-percent:1000;mso-height-percent:0;mso-wrap-distance-left:9pt;mso-wrap-distance-top:0;mso-wrap-distance-right:9pt;mso-wrap-distance-bottom:0;mso-position-horizontal:absolute;mso-position-horizontal-relative:margin;mso-position-vertical:absolute;mso-position-vertical-relative:page;mso-width-percent:1000;mso-height-percent:0;mso-width-relative:margin;mso-height-relative:margin;v-text-anchor:bottom" o:gfxdata="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" filled="f" stroked="f" strokeweight=".5pt">
+                  <v:shape w14:anchorId="1181A522" id="Text Box 146" o:spid="_x0000_s1027" type="#_x0000_t202" style="position:absolute;margin-left:0;margin-top:643.95pt;width:516pt;height:43.9pt;z-index:251659264;visibility:visible;mso-wrap-style:square;mso-width-percent:1000;mso-height-percent:0;mso-wrap-distance-left:9pt;mso-wrap-distance-top:0;mso-wrap-distance-right:9pt;mso-wrap-distance-bottom:0;mso-position-horizontal:absolute;mso-position-horizontal-relative:margin;mso-position-vertical:absolute;mso-position-vertical-relative:page;mso-width-percent:1000;mso-height-percent:0;mso-width-relative:margin;mso-height-relative:margin;v-text-anchor:bottom" o:gfxdata="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" filled="f" stroked="f" strokeweight=".5pt">
                     <v:textbox style="mso-fit-shape-to-text:t" inset="0,0,0,0">
                       <w:txbxContent>
                         <w:p>
@@ -1305,14 +1303,12 @@
           </wp:anchor>
         </w:drawing>
       </w:r>
-      <w:proofErr w:type="spellStart"/>
       <w:r>
         <w:rPr>
           <w:sz w:val="30"/>
         </w:rPr>
         <w:t>Loai</w:t>
       </w:r>
-      <w:proofErr w:type="spellEnd"/>
       <w:r>
         <w:rPr>
           <w:sz w:val="30"/>
@@ -1487,9 +1483,9 @@
         <w:tblLook w:val="04A0" w:firstRow="1" w:lastRow="0" w:firstColumn="1" w:lastColumn="0" w:noHBand="0" w:noVBand="1"/>
       </w:tblPr>
       <w:tblGrid>
-        <w:gridCol w:w="1769"/>
-        <w:gridCol w:w="1754"/>
-        <w:gridCol w:w="6049"/>
+        <w:gridCol w:w="1568"/>
+        <w:gridCol w:w="1539"/>
+        <w:gridCol w:w="6465"/>
       </w:tblGrid>
       <w:tr>
         <w:trPr>
@@ -1571,14 +1567,12 @@
                 <w:sz w:val="24"/>
               </w:rPr>
             </w:pPr>
-            <w:proofErr w:type="spellStart"/>
             <w:r>
               <w:rPr>
                 <w:sz w:val="24"/>
               </w:rPr>
               <w:t>Loai</w:t>
             </w:r>
-            <w:proofErr w:type="spellEnd"/>
           </w:p>
         </w:tc>
         <w:tc>
@@ -1795,7 +1789,6 @@
           <w:p>
             <w:pPr>
               <w:pStyle w:val="Heading2"/>
-              <w:outlineLvl w:val="1"/>
               <w:cnfStyle w:val="000000100000" w:firstRow="0" w:lastRow="0" w:firstColumn="0" w:lastColumn="0" w:oddVBand="0" w:evenVBand="0" w:oddHBand="1" w:evenHBand="0" w:firstRowFirstColumn="0" w:firstRowLastColumn="0" w:lastRowFirstColumn="0" w:lastRowLastColumn="0"/>
               <w:rPr>
                 <w:sz w:val="14"/>
@@ -1817,7 +1810,6 @@
           <w:p>
             <w:pPr>
               <w:pStyle w:val="Heading3"/>
-              <w:outlineLvl w:val="2"/>
               <w:cnfStyle w:val="000000100000" w:firstRow="0" w:lastRow="0" w:firstColumn="0" w:lastColumn="0" w:oddVBand="0" w:evenVBand="0" w:oddHBand="1" w:evenHBand="0" w:firstRowFirstColumn="0" w:firstRowLastColumn="0" w:lastRowFirstColumn="0" w:lastRowLastColumn="0"/>
               <w:rPr>
                 <w:rStyle w:val="IntenseReference"/>
@@ -1894,25 +1886,7 @@
           <w:bCs/>
           <w:sz w:val="44"/>
         </w:rPr>
-        <w:t xml:space="preserve">Alternative (App 1 </w:t>
-      </w:r>
-      <w:proofErr w:type="spellStart"/>
-      <w:r>
-        <w:rPr>
-          <w:b/>
-          <w:bCs/>
-          <w:sz w:val="44"/>
-        </w:rPr>
-        <w:t>Loai</w:t>
-      </w:r>
-      <w:proofErr w:type="spellEnd"/>
-      <w:r>
-        <w:rPr>
-          <w:b/>
-          <w:bCs/>
-          <w:sz w:val="44"/>
-        </w:rPr>
-        <w:t>):</w:t>
+        <w:t>Alternative (App 1 Loai):</w:t>
       </w:r>
     </w:p>
     <w:p>
@@ -1930,23 +1904,7 @@
     </w:p>
     <w:p>
       <w:r>
-        <w:t xml:space="preserve">Scanner </w:t>
-      </w:r>
-      <w:proofErr w:type="spellStart"/>
-      <w:r>
-        <w:t>scanner</w:t>
-      </w:r>
-      <w:proofErr w:type="spellEnd"/>
-      <w:r>
-        <w:t xml:space="preserve"> = new </w:t>
-      </w:r>
-      <w:proofErr w:type="gramStart"/>
-      <w:r>
-        <w:t>Scanner(</w:t>
-      </w:r>
-      <w:proofErr w:type="gramEnd"/>
-      <w:r>
-        <w:t>System.in);</w:t>
+        <w:t>Scanner scanner = new Scanner(System.in);</w:t>
       </w:r>
     </w:p>
     <w:p>
@@ -1964,406 +1922,144 @@
         <w:rPr>
           <w:highlight w:val="yellow"/>
         </w:rPr>
-        <w:t xml:space="preserve">String </w:t>
-      </w:r>
-      <w:proofErr w:type="spellStart"/>
+        <w:t>String jsonPath = "food/foodDictionary.json";</w:t>
+      </w:r>
+    </w:p>
+    <w:p>
       <w:r>
         <w:rPr>
           <w:highlight w:val="yellow"/>
         </w:rPr>
-        <w:t>jsonPath</w:t>
-      </w:r>
-      <w:proofErr w:type="spellEnd"/>
+        <w:t>L</w:t>
+      </w:r>
       <w:r>
         <w:rPr>
           <w:highlight w:val="yellow"/>
         </w:rPr>
-        <w:t xml:space="preserve"> = "food/</w:t>
-      </w:r>
-      <w:proofErr w:type="spellStart"/>
+        <w:t>ist&lt;FoodItem&gt; foodList = GsonTool.loadFood(jsonPath);</w:t>
+      </w:r>
+    </w:p>
+    <w:p>
+      <w:r>
+        <w:t>while (true){</w:t>
+      </w:r>
+    </w:p>
+    <w:p>
+      <w:r>
+        <w:t>            printBanner();</w:t>
+      </w:r>
+    </w:p>
+    <w:p>
+      <w:r>
+        <w:t xml:space="preserve">            int menu = </w:t>
+      </w:r>
       <w:r>
         <w:rPr>
           <w:highlight w:val="yellow"/>
         </w:rPr>
-        <w:t>foodDictionary.json</w:t>
-      </w:r>
-      <w:proofErr w:type="spellEnd"/>
+        <w:t>optionsMenu(scanner);</w:t>
+      </w:r>
+    </w:p>
+    <w:p>
+      <w:r>
+        <w:t>            switch(menu)</w:t>
+      </w:r>
+    </w:p>
+    <w:p>
+      <w:r>
+        <w:t>            {</w:t>
+      </w:r>
+    </w:p>
+    <w:p>
+      <w:r>
+        <w:t>                // Alternative Food</w:t>
+      </w:r>
+    </w:p>
+    <w:p>
+      <w:r>
+        <w:t>                case 1:</w:t>
+      </w:r>
+    </w:p>
+    <w:p>
+      <w:r>
+        <w:t xml:space="preserve">                    </w:t>
+      </w:r>
       <w:r>
         <w:rPr>
           <w:highlight w:val="yellow"/>
         </w:rPr>
-        <w:t>";</w:t>
-      </w:r>
-    </w:p>
-    <w:p>
+        <w:t>foodMenu(scanner, foodList);</w:t>
+      </w:r>
+    </w:p>
+    <w:p>
+      <w:r>
+        <w:t>                    int ans = continueApp(scanner);</w:t>
+      </w:r>
+    </w:p>
+    <w:p>
+      <w:r>
+        <w:t>                    if (ans == 0){</w:t>
+      </w:r>
+    </w:p>
+    <w:p>
+      <w:r>
+        <w:t>                        scanner.close();</w:t>
+      </w:r>
+    </w:p>
+    <w:p>
+      <w:r>
+        <w:t>                        System.exit(0);</w:t>
+      </w:r>
+    </w:p>
+    <w:p>
+      <w:r>
+        <w:t>                    }</w:t>
+      </w:r>
+    </w:p>
+    <w:p>
+      <w:r>
+        <w:t>                    break;</w:t>
+      </w:r>
+    </w:p>
+    <w:p>
+      <w:r>
+        <w:t>                //Add new Food</w:t>
+      </w:r>
+    </w:p>
+    <w:p>
+      <w:r>
+        <w:t>                case 2:</w:t>
+      </w:r>
+    </w:p>
+    <w:p>
+      <w:r>
+        <w:t xml:space="preserve">                    </w:t>
+      </w:r>
       <w:r>
         <w:rPr>
           <w:highlight w:val="yellow"/>
         </w:rPr>
-        <w:t>L</w:t>
-      </w:r>
-      <w:r>
-        <w:rPr>
-          <w:highlight w:val="yellow"/>
-        </w:rPr>
-        <w:t>ist&lt;</w:t>
-      </w:r>
-      <w:proofErr w:type="spellStart"/>
-      <w:r>
-        <w:rPr>
-          <w:highlight w:val="yellow"/>
-        </w:rPr>
-        <w:t>FoodItem</w:t>
-      </w:r>
-      <w:proofErr w:type="spellEnd"/>
-      <w:r>
-        <w:rPr>
-          <w:highlight w:val="yellow"/>
-        </w:rPr>
-        <w:t xml:space="preserve">&gt; </w:t>
-      </w:r>
-      <w:proofErr w:type="spellStart"/>
-      <w:r>
-        <w:rPr>
-          <w:highlight w:val="yellow"/>
-        </w:rPr>
-        <w:t>foodList</w:t>
-      </w:r>
-      <w:proofErr w:type="spellEnd"/>
-      <w:r>
-        <w:rPr>
-          <w:highlight w:val="yellow"/>
-        </w:rPr>
-        <w:t xml:space="preserve"> = </w:t>
-      </w:r>
-      <w:proofErr w:type="spellStart"/>
-      <w:r>
-        <w:rPr>
-          <w:highlight w:val="yellow"/>
-        </w:rPr>
-        <w:t>GsonTool.loadFood</w:t>
-      </w:r>
-      <w:proofErr w:type="spellEnd"/>
-      <w:r>
-        <w:rPr>
-          <w:highlight w:val="yellow"/>
-        </w:rPr>
-        <w:t>(</w:t>
-      </w:r>
-      <w:proofErr w:type="spellStart"/>
-      <w:r>
-        <w:rPr>
-          <w:highlight w:val="yellow"/>
-        </w:rPr>
-        <w:t>jsonPath</w:t>
-      </w:r>
-      <w:proofErr w:type="spellEnd"/>
-      <w:r>
-        <w:rPr>
-          <w:highlight w:val="yellow"/>
-        </w:rPr>
-        <w:t>);</w:t>
-      </w:r>
-    </w:p>
-    <w:p>
-      <w:r>
-        <w:t>while (true</w:t>
-      </w:r>
-      <w:proofErr w:type="gramStart"/>
-      <w:r>
-        <w:t>){</w:t>
-      </w:r>
-      <w:proofErr w:type="gramEnd"/>
-    </w:p>
-    <w:p>
-      <w:r>
-        <w:t xml:space="preserve">            </w:t>
-      </w:r>
-      <w:proofErr w:type="spellStart"/>
-      <w:proofErr w:type="gramStart"/>
-      <w:r>
-        <w:t>printBanner</w:t>
-      </w:r>
-      <w:proofErr w:type="spellEnd"/>
-      <w:r>
-        <w:t>(</w:t>
-      </w:r>
-      <w:proofErr w:type="gramEnd"/>
-      <w:r>
-        <w:t>);</w:t>
-      </w:r>
-    </w:p>
-    <w:p>
-      <w:r>
-        <w:t xml:space="preserve">            int menu = </w:t>
-      </w:r>
-      <w:proofErr w:type="spellStart"/>
-      <w:r>
-        <w:rPr>
-          <w:highlight w:val="yellow"/>
-        </w:rPr>
-        <w:t>optionsMenu</w:t>
-      </w:r>
-      <w:proofErr w:type="spellEnd"/>
-      <w:r>
-        <w:rPr>
-          <w:highlight w:val="yellow"/>
-        </w:rPr>
-        <w:t>(scanner);</w:t>
-      </w:r>
-    </w:p>
-    <w:p>
-      <w:r>
-        <w:t>            switch(menu)</w:t>
-      </w:r>
-    </w:p>
-    <w:p>
-      <w:r>
-        <w:t>            {</w:t>
-      </w:r>
-    </w:p>
-    <w:p>
-      <w:r>
-        <w:t>                // Alternative Food</w:t>
-      </w:r>
-    </w:p>
-    <w:p>
-      <w:r>
-        <w:t>                case 1:</w:t>
-      </w:r>
-    </w:p>
-    <w:p>
-      <w:r>
-        <w:t xml:space="preserve">                    </w:t>
-      </w:r>
-      <w:proofErr w:type="spellStart"/>
-      <w:proofErr w:type="gramStart"/>
-      <w:r>
-        <w:rPr>
-          <w:highlight w:val="yellow"/>
-        </w:rPr>
-        <w:t>foodMenu</w:t>
-      </w:r>
-      <w:proofErr w:type="spellEnd"/>
-      <w:r>
-        <w:rPr>
-          <w:highlight w:val="yellow"/>
-        </w:rPr>
-        <w:t>(</w:t>
-      </w:r>
-      <w:proofErr w:type="gramEnd"/>
-      <w:r>
-        <w:rPr>
-          <w:highlight w:val="yellow"/>
-        </w:rPr>
-        <w:t xml:space="preserve">scanner, </w:t>
-      </w:r>
-      <w:proofErr w:type="spellStart"/>
-      <w:r>
-        <w:rPr>
-          <w:highlight w:val="yellow"/>
-        </w:rPr>
-        <w:t>foodList</w:t>
-      </w:r>
-      <w:proofErr w:type="spellEnd"/>
-      <w:r>
-        <w:rPr>
-          <w:highlight w:val="yellow"/>
-        </w:rPr>
-        <w:t>);</w:t>
-      </w:r>
-    </w:p>
-    <w:p>
-      <w:r>
-        <w:t xml:space="preserve">                    int </w:t>
-      </w:r>
-      <w:proofErr w:type="spellStart"/>
-      <w:r>
-        <w:t>ans</w:t>
-      </w:r>
-      <w:proofErr w:type="spellEnd"/>
-      <w:r>
-        <w:t xml:space="preserve"> = </w:t>
-      </w:r>
-      <w:proofErr w:type="spellStart"/>
-      <w:r>
-        <w:t>continueApp</w:t>
-      </w:r>
-      <w:proofErr w:type="spellEnd"/>
-      <w:r>
-        <w:t>(scanner);</w:t>
-      </w:r>
-    </w:p>
-    <w:p>
-      <w:r>
-        <w:t>                    if (</w:t>
-      </w:r>
-      <w:proofErr w:type="spellStart"/>
-      <w:r>
-        <w:t>ans</w:t>
-      </w:r>
-      <w:proofErr w:type="spellEnd"/>
-      <w:r>
-        <w:t xml:space="preserve"> == </w:t>
-      </w:r>
-      <w:proofErr w:type="gramStart"/>
-      <w:r>
-        <w:t>0){</w:t>
-      </w:r>
-      <w:proofErr w:type="gramEnd"/>
-    </w:p>
-    <w:p>
-      <w:r>
-        <w:t xml:space="preserve">                        </w:t>
-      </w:r>
-      <w:proofErr w:type="spellStart"/>
-      <w:proofErr w:type="gramStart"/>
-      <w:r>
-        <w:t>scanner.close</w:t>
-      </w:r>
-      <w:proofErr w:type="spellEnd"/>
-      <w:proofErr w:type="gramEnd"/>
-      <w:r>
-        <w:t>();</w:t>
-      </w:r>
-    </w:p>
-    <w:p>
-      <w:r>
-        <w:t xml:space="preserve">                        </w:t>
-      </w:r>
-      <w:proofErr w:type="spellStart"/>
-      <w:r>
-        <w:t>System.exit</w:t>
-      </w:r>
-      <w:proofErr w:type="spellEnd"/>
-      <w:r>
-        <w:t>(0);</w:t>
-      </w:r>
-    </w:p>
-    <w:p>
-      <w:r>
-        <w:t>                    }</w:t>
-      </w:r>
-    </w:p>
-    <w:p>
-      <w:r>
-        <w:t>                    break;</w:t>
-      </w:r>
-    </w:p>
-    <w:p>
-      <w:r>
-        <w:t>                //Add new Food</w:t>
-      </w:r>
-    </w:p>
-    <w:p>
-      <w:r>
-        <w:t>                case 2:</w:t>
-      </w:r>
-    </w:p>
-    <w:p>
-      <w:r>
-        <w:t xml:space="preserve">                    </w:t>
-      </w:r>
-      <w:proofErr w:type="spellStart"/>
-      <w:proofErr w:type="gramStart"/>
-      <w:r>
-        <w:rPr>
-          <w:highlight w:val="yellow"/>
-        </w:rPr>
-        <w:t>addFood</w:t>
-      </w:r>
-      <w:proofErr w:type="spellEnd"/>
-      <w:r>
-        <w:rPr>
-          <w:highlight w:val="yellow"/>
-        </w:rPr>
-        <w:t>(</w:t>
-      </w:r>
-      <w:proofErr w:type="gramEnd"/>
-      <w:r>
-        <w:rPr>
-          <w:highlight w:val="yellow"/>
-        </w:rPr>
-        <w:t xml:space="preserve">scanner, </w:t>
-      </w:r>
-      <w:proofErr w:type="spellStart"/>
-      <w:r>
-        <w:rPr>
-          <w:highlight w:val="yellow"/>
-        </w:rPr>
-        <w:t>foodList</w:t>
-      </w:r>
-      <w:proofErr w:type="spellEnd"/>
-      <w:r>
-        <w:rPr>
-          <w:highlight w:val="yellow"/>
-        </w:rPr>
-        <w:t xml:space="preserve">, </w:t>
-      </w:r>
-      <w:proofErr w:type="spellStart"/>
-      <w:r>
-        <w:rPr>
-          <w:highlight w:val="yellow"/>
-        </w:rPr>
-        <w:t>jsonPath</w:t>
-      </w:r>
-      <w:proofErr w:type="spellEnd"/>
-      <w:r>
-        <w:rPr>
-          <w:highlight w:val="yellow"/>
-        </w:rPr>
-        <w:t>);</w:t>
-      </w:r>
-    </w:p>
-    <w:p>
-      <w:r>
-        <w:t xml:space="preserve">                    int ans2 = </w:t>
-      </w:r>
-      <w:proofErr w:type="spellStart"/>
-      <w:r>
-        <w:t>continueApp</w:t>
-      </w:r>
-      <w:proofErr w:type="spellEnd"/>
-      <w:r>
-        <w:t>(scanner);</w:t>
-      </w:r>
-    </w:p>
-    <w:p>
-      <w:r>
-        <w:t xml:space="preserve">                    if (ans2 == </w:t>
-      </w:r>
-      <w:proofErr w:type="gramStart"/>
-      <w:r>
-        <w:t>0){</w:t>
-      </w:r>
-      <w:proofErr w:type="gramEnd"/>
-    </w:p>
-    <w:p>
-      <w:r>
-        <w:t xml:space="preserve">                        </w:t>
-      </w:r>
-      <w:proofErr w:type="spellStart"/>
-      <w:proofErr w:type="gramStart"/>
-      <w:r>
-        <w:t>scanner.close</w:t>
-      </w:r>
-      <w:proofErr w:type="spellEnd"/>
-      <w:proofErr w:type="gramEnd"/>
-      <w:r>
-        <w:t>();</w:t>
-      </w:r>
-    </w:p>
-    <w:p>
-      <w:r>
-        <w:t xml:space="preserve">                        </w:t>
-      </w:r>
-      <w:proofErr w:type="spellStart"/>
-      <w:r>
-        <w:t>System.exit</w:t>
-      </w:r>
-      <w:proofErr w:type="spellEnd"/>
-      <w:r>
-        <w:t>(0);</w:t>
+        <w:t>addFood(scanner, foodList, jsonPath);</w:t>
+      </w:r>
+    </w:p>
+    <w:p>
+      <w:r>
+        <w:t>                    int ans2 = continueApp(scanner);</w:t>
+      </w:r>
+    </w:p>
+    <w:p>
+      <w:r>
+        <w:t>                    if (ans2 == 0){</w:t>
+      </w:r>
+    </w:p>
+    <w:p>
+      <w:r>
+        <w:t>                        scanner.close();</w:t>
+      </w:r>
+    </w:p>
+    <w:p>
+      <w:r>
+        <w:t>                        System.exit(0);</w:t>
       </w:r>
     </w:p>
     <w:p>
@@ -2392,275 +2088,119 @@
       <w:r>
         <w:t xml:space="preserve">                    </w:t>
       </w:r>
-      <w:proofErr w:type="spellStart"/>
-      <w:proofErr w:type="gramStart"/>
       <w:r>
         <w:rPr>
           <w:highlight w:val="yellow"/>
         </w:rPr>
-        <w:t>deleteFood</w:t>
-      </w:r>
-      <w:proofErr w:type="spellEnd"/>
+        <w:t>deleteFood(scanner, foodList, jsonPath);</w:t>
+      </w:r>
+    </w:p>
+    <w:p>
+      <w:r>
+        <w:t>                    int ans3 = continueApp(scanner);</w:t>
+      </w:r>
+    </w:p>
+    <w:p>
+      <w:r>
+        <w:t>                    if (ans3 == 0){</w:t>
+      </w:r>
+    </w:p>
+    <w:p>
+      <w:r>
+        <w:t>                        scanner.close();</w:t>
+      </w:r>
+    </w:p>
+    <w:p>
+      <w:r>
+        <w:t>                        System.exit(0);</w:t>
+      </w:r>
+    </w:p>
+    <w:p>
+      <w:r>
+        <w:t>                    }</w:t>
+      </w:r>
+    </w:p>
+    <w:p>
+      <w:r>
+        <w:t>                    break;</w:t>
+      </w:r>
+    </w:p>
+    <w:p>
+      <w:r>
+        <w:t xml:space="preserve">                </w:t>
+      </w:r>
+    </w:p>
+    <w:p>
+      <w:r>
+        <w:t>                case 4:</w:t>
+      </w:r>
+    </w:p>
+    <w:p>
+      <w:r>
+        <w:t xml:space="preserve">                    </w:t>
+      </w:r>
       <w:r>
         <w:rPr>
           <w:highlight w:val="yellow"/>
         </w:rPr>
-        <w:t>(</w:t>
-      </w:r>
-      <w:proofErr w:type="gramEnd"/>
+        <w:t>prinInfoBanner();</w:t>
+      </w:r>
+    </w:p>
+    <w:p>
+      <w:r>
+        <w:t>                    int ans4 = continueApp(scanner);</w:t>
+      </w:r>
+    </w:p>
+    <w:p>
+      <w:r>
+        <w:t>                    if (ans4 == 0){</w:t>
+      </w:r>
+    </w:p>
+    <w:p>
+      <w:r>
+        <w:t>                        scanner.close();</w:t>
+      </w:r>
+    </w:p>
+    <w:p>
+      <w:r>
+        <w:t>                        System.exit(0);</w:t>
+      </w:r>
+    </w:p>
+    <w:p>
+      <w:r>
+        <w:t>                    }</w:t>
+      </w:r>
+    </w:p>
+    <w:p>
+      <w:r>
+        <w:t>                    break;</w:t>
+      </w:r>
+    </w:p>
+    <w:p/>
+    <w:p>
+      <w:r>
+        <w:t>                case 5:</w:t>
+      </w:r>
+    </w:p>
+    <w:p>
+      <w:r>
+        <w:t>                    System.out.println("\nGoodbye!!");</w:t>
+      </w:r>
+    </w:p>
+    <w:p>
+      <w:r>
+        <w:t>                    scanner.close();</w:t>
+      </w:r>
+    </w:p>
+    <w:p>
+      <w:r>
+        <w:t xml:space="preserve">                    </w:t>
+      </w:r>
       <w:r>
         <w:rPr>
           <w:highlight w:val="yellow"/>
         </w:rPr>
-        <w:t xml:space="preserve">scanner, </w:t>
-      </w:r>
-      <w:proofErr w:type="spellStart"/>
-      <w:r>
-        <w:rPr>
-          <w:highlight w:val="yellow"/>
-        </w:rPr>
-        <w:t>foodList</w:t>
-      </w:r>
-      <w:proofErr w:type="spellEnd"/>
-      <w:r>
-        <w:rPr>
-          <w:highlight w:val="yellow"/>
-        </w:rPr>
-        <w:t xml:space="preserve">, </w:t>
-      </w:r>
-      <w:proofErr w:type="spellStart"/>
-      <w:r>
-        <w:rPr>
-          <w:highlight w:val="yellow"/>
-        </w:rPr>
-        <w:t>jsonPath</w:t>
-      </w:r>
-      <w:proofErr w:type="spellEnd"/>
-      <w:r>
-        <w:rPr>
-          <w:highlight w:val="yellow"/>
-        </w:rPr>
-        <w:t>);</w:t>
-      </w:r>
-    </w:p>
-    <w:p>
-      <w:r>
-        <w:t xml:space="preserve">                    int ans3 = </w:t>
-      </w:r>
-      <w:proofErr w:type="spellStart"/>
-      <w:r>
-        <w:t>continueApp</w:t>
-      </w:r>
-      <w:proofErr w:type="spellEnd"/>
-      <w:r>
-        <w:t>(scanner);</w:t>
-      </w:r>
-    </w:p>
-    <w:p>
-      <w:r>
-        <w:t xml:space="preserve">                    if (ans3 == </w:t>
-      </w:r>
-      <w:proofErr w:type="gramStart"/>
-      <w:r>
-        <w:t>0){</w:t>
-      </w:r>
-      <w:proofErr w:type="gramEnd"/>
-    </w:p>
-    <w:p>
-      <w:r>
-        <w:t xml:space="preserve">                        </w:t>
-      </w:r>
-      <w:proofErr w:type="spellStart"/>
-      <w:proofErr w:type="gramStart"/>
-      <w:r>
-        <w:t>scanner.close</w:t>
-      </w:r>
-      <w:proofErr w:type="spellEnd"/>
-      <w:proofErr w:type="gramEnd"/>
-      <w:r>
-        <w:t>();</w:t>
-      </w:r>
-    </w:p>
-    <w:p>
-      <w:r>
-        <w:t xml:space="preserve">                        </w:t>
-      </w:r>
-      <w:proofErr w:type="spellStart"/>
-      <w:r>
-        <w:t>System.exit</w:t>
-      </w:r>
-      <w:proofErr w:type="spellEnd"/>
-      <w:r>
-        <w:t>(0);</w:t>
-      </w:r>
-    </w:p>
-    <w:p>
-      <w:r>
-        <w:t>                    }</w:t>
-      </w:r>
-    </w:p>
-    <w:p>
-      <w:r>
-        <w:t>                    break;</w:t>
-      </w:r>
-    </w:p>
-    <w:p>
-      <w:r>
-        <w:t xml:space="preserve">                </w:t>
-      </w:r>
-    </w:p>
-    <w:p>
-      <w:r>
-        <w:t>                case 4:</w:t>
-      </w:r>
-    </w:p>
-    <w:p>
-      <w:r>
-        <w:t xml:space="preserve">                    </w:t>
-      </w:r>
-      <w:proofErr w:type="spellStart"/>
-      <w:proofErr w:type="gramStart"/>
-      <w:r>
-        <w:rPr>
-          <w:highlight w:val="yellow"/>
-        </w:rPr>
-        <w:t>prinInfoBanner</w:t>
-      </w:r>
-      <w:proofErr w:type="spellEnd"/>
-      <w:r>
-        <w:rPr>
-          <w:highlight w:val="yellow"/>
-        </w:rPr>
-        <w:t>(</w:t>
-      </w:r>
-      <w:proofErr w:type="gramEnd"/>
-      <w:r>
-        <w:rPr>
-          <w:highlight w:val="yellow"/>
-        </w:rPr>
-        <w:t>);</w:t>
-      </w:r>
-    </w:p>
-    <w:p>
-      <w:r>
-        <w:t xml:space="preserve">                    int ans4 = </w:t>
-      </w:r>
-      <w:proofErr w:type="spellStart"/>
-      <w:r>
-        <w:t>continueApp</w:t>
-      </w:r>
-      <w:proofErr w:type="spellEnd"/>
-      <w:r>
-        <w:t>(scanner);</w:t>
-      </w:r>
-    </w:p>
-    <w:p>
-      <w:r>
-        <w:t xml:space="preserve">                    if (ans4 == </w:t>
-      </w:r>
-      <w:proofErr w:type="gramStart"/>
-      <w:r>
-        <w:t>0){</w:t>
-      </w:r>
-      <w:proofErr w:type="gramEnd"/>
-    </w:p>
-    <w:p>
-      <w:r>
-        <w:t xml:space="preserve">                        </w:t>
-      </w:r>
-      <w:proofErr w:type="spellStart"/>
-      <w:proofErr w:type="gramStart"/>
-      <w:r>
-        <w:t>scanner.close</w:t>
-      </w:r>
-      <w:proofErr w:type="spellEnd"/>
-      <w:proofErr w:type="gramEnd"/>
-      <w:r>
-        <w:t>();</w:t>
-      </w:r>
-    </w:p>
-    <w:p>
-      <w:r>
-        <w:t xml:space="preserve">                        </w:t>
-      </w:r>
-      <w:proofErr w:type="spellStart"/>
-      <w:r>
-        <w:t>System.exit</w:t>
-      </w:r>
-      <w:proofErr w:type="spellEnd"/>
-      <w:r>
-        <w:t>(0);</w:t>
-      </w:r>
-    </w:p>
-    <w:p>
-      <w:r>
-        <w:t>                    }</w:t>
-      </w:r>
-    </w:p>
-    <w:p>
-      <w:r>
-        <w:t>                    break;</w:t>
-      </w:r>
-    </w:p>
-    <w:p/>
-    <w:p>
-      <w:r>
-        <w:t>                case 5:</w:t>
-      </w:r>
-    </w:p>
-    <w:p>
-      <w:r>
-        <w:t xml:space="preserve">                    </w:t>
-      </w:r>
-      <w:proofErr w:type="spellStart"/>
-      <w:r>
-        <w:t>System.out.println</w:t>
-      </w:r>
-      <w:proofErr w:type="spellEnd"/>
-      <w:r>
-        <w:t>("\</w:t>
-      </w:r>
-      <w:proofErr w:type="spellStart"/>
-      <w:r>
-        <w:t>nGoodbye</w:t>
-      </w:r>
-      <w:proofErr w:type="spellEnd"/>
-      <w:r>
-        <w:t>!!");</w:t>
-      </w:r>
-    </w:p>
-    <w:p>
-      <w:r>
-        <w:t xml:space="preserve">                    </w:t>
-      </w:r>
-      <w:proofErr w:type="spellStart"/>
-      <w:proofErr w:type="gramStart"/>
-      <w:r>
-        <w:t>scanner.close</w:t>
-      </w:r>
-      <w:proofErr w:type="spellEnd"/>
-      <w:proofErr w:type="gramEnd"/>
-      <w:r>
-        <w:t>();</w:t>
-      </w:r>
-    </w:p>
-    <w:p>
-      <w:r>
-        <w:t xml:space="preserve">                    </w:t>
-      </w:r>
-      <w:proofErr w:type="spellStart"/>
-      <w:r>
-        <w:rPr>
-          <w:highlight w:val="yellow"/>
-        </w:rPr>
-        <w:t>System.exit</w:t>
-      </w:r>
-      <w:proofErr w:type="spellEnd"/>
-      <w:r>
-        <w:rPr>
-          <w:highlight w:val="yellow"/>
-        </w:rPr>
-        <w:t>(0);</w:t>
+        <w:t>System.exit(0);</w:t>
       </w:r>
     </w:p>
     <w:p>
@@ -3488,34 +3028,43 @@
         <w:rPr>
           <w:rFonts w:ascii="Consolas" w:eastAsia="Consolas" w:hAnsi="Consolas" w:cs="Consolas"/>
         </w:rPr>
-        <w:t xml:space="preserve">   </w:t>
-      </w:r>
-      <w:proofErr w:type="spellStart"/>
+        <w:t xml:space="preserve">   System.out.println(</w:t>
+      </w:r>
+    </w:p>
+    <w:p>
+      <w:pPr>
+        <w:rPr>
+          <w:rFonts w:ascii="Aptos" w:eastAsia="Aptos" w:hAnsi="Aptos" w:cs="Aptos"/>
+        </w:rPr>
+      </w:pPr>
       <w:r>
         <w:rPr>
           <w:rFonts w:ascii="Consolas" w:eastAsia="Consolas" w:hAnsi="Consolas" w:cs="Consolas"/>
         </w:rPr>
-        <w:t>System.out.println</w:t>
-      </w:r>
-      <w:proofErr w:type="spellEnd"/>
+        <w:t>"            ***Welcome to the Expenses Manager App***");</w:t>
+      </w:r>
+      <w:r>
+        <w:br/>
+      </w:r>
       <w:r>
         <w:rPr>
           <w:rFonts w:ascii="Consolas" w:eastAsia="Consolas" w:hAnsi="Consolas" w:cs="Consolas"/>
         </w:rPr>
-        <w:t>(</w:t>
-      </w:r>
-    </w:p>
-    <w:p>
-      <w:pPr>
-        <w:rPr>
-          <w:rFonts w:ascii="Aptos" w:eastAsia="Aptos" w:hAnsi="Aptos" w:cs="Aptos"/>
+        <w:t xml:space="preserve">    System.out.println(</w:t>
+      </w:r>
+    </w:p>
+    <w:p>
+      <w:pPr>
+        <w:rPr>
+          <w:sz w:val="30"/>
+          <w:szCs w:val="30"/>
         </w:rPr>
       </w:pPr>
       <w:r>
         <w:rPr>
           <w:rFonts w:ascii="Consolas" w:eastAsia="Consolas" w:hAnsi="Consolas" w:cs="Consolas"/>
         </w:rPr>
-        <w:t>"            ***Welcome to the Expenses Manager App***");</w:t>
+        <w:t>"            =========================================\n");</w:t>
       </w:r>
       <w:r>
         <w:br/>
@@ -3524,35 +3073,34 @@
         <w:rPr>
           <w:rFonts w:ascii="Consolas" w:eastAsia="Consolas" w:hAnsi="Consolas" w:cs="Consolas"/>
         </w:rPr>
-        <w:t xml:space="preserve">    </w:t>
-      </w:r>
-      <w:proofErr w:type="spellStart"/>
+        <w:t xml:space="preserve">    // Create an instance of the expenses list </w:t>
+      </w:r>
+      <w:r>
+        <w:br/>
+      </w:r>
       <w:r>
         <w:rPr>
           <w:rFonts w:ascii="Consolas" w:eastAsia="Consolas" w:hAnsi="Consolas" w:cs="Consolas"/>
         </w:rPr>
-        <w:t>System.out.println</w:t>
-      </w:r>
-      <w:proofErr w:type="spellEnd"/>
+        <w:t xml:space="preserve">    final ExpensesList myExpenses = new ExpensesList();</w:t>
+      </w:r>
+      <w:r>
+        <w:br/>
+      </w:r>
       <w:r>
         <w:rPr>
           <w:rFonts w:ascii="Consolas" w:eastAsia="Consolas" w:hAnsi="Consolas" w:cs="Consolas"/>
         </w:rPr>
-        <w:t>(</w:t>
-      </w:r>
-    </w:p>
-    <w:p>
-      <w:pPr>
-        <w:rPr>
-          <w:sz w:val="30"/>
-          <w:szCs w:val="30"/>
-        </w:rPr>
-      </w:pPr>
+        <w:t xml:space="preserve">    //The app menu : </w:t>
+      </w:r>
+      <w:r>
+        <w:br/>
+      </w:r>
       <w:r>
         <w:rPr>
           <w:rFonts w:ascii="Consolas" w:eastAsia="Consolas" w:hAnsi="Consolas" w:cs="Consolas"/>
         </w:rPr>
-        <w:t>"            =========================================\n");</w:t>
+        <w:t xml:space="preserve">    while (true) {</w:t>
       </w:r>
       <w:r>
         <w:br/>
@@ -3561,7 +3109,7 @@
         <w:rPr>
           <w:rFonts w:ascii="Consolas" w:eastAsia="Consolas" w:hAnsi="Consolas" w:cs="Consolas"/>
         </w:rPr>
-        <w:t xml:space="preserve">    // Create an instance of the expenses list </w:t>
+        <w:t xml:space="preserve">        System.out.println("\n                          Main Menu  ");</w:t>
       </w:r>
       <w:r>
         <w:br/>
@@ -3570,49 +3118,61 @@
         <w:rPr>
           <w:rFonts w:ascii="Consolas" w:eastAsia="Consolas" w:hAnsi="Consolas" w:cs="Consolas"/>
         </w:rPr>
-        <w:t xml:space="preserve">    final </w:t>
-      </w:r>
-      <w:proofErr w:type="spellStart"/>
+        <w:t xml:space="preserve">        System.out.println("                     ===================\n");</w:t>
+      </w:r>
+      <w:r>
+        <w:br/>
+      </w:r>
       <w:r>
         <w:rPr>
           <w:rFonts w:ascii="Consolas" w:eastAsia="Consolas" w:hAnsi="Consolas" w:cs="Consolas"/>
         </w:rPr>
-        <w:t>ExpensesList</w:t>
-      </w:r>
-      <w:proofErr w:type="spellEnd"/>
+        <w:t xml:space="preserve">        // Main menu options : </w:t>
+      </w:r>
+      <w:r>
+        <w:br/>
+      </w:r>
       <w:r>
         <w:rPr>
           <w:rFonts w:ascii="Consolas" w:eastAsia="Consolas" w:hAnsi="Consolas" w:cs="Consolas"/>
         </w:rPr>
-        <w:t xml:space="preserve"> </w:t>
-      </w:r>
-      <w:proofErr w:type="spellStart"/>
+        <w:t xml:space="preserve">        // 1 Adding an expense : </w:t>
+      </w:r>
+      <w:r>
+        <w:br/>
+      </w:r>
       <w:r>
         <w:rPr>
           <w:rFonts w:ascii="Consolas" w:eastAsia="Consolas" w:hAnsi="Consolas" w:cs="Consolas"/>
         </w:rPr>
-        <w:t>myExpenses</w:t>
-      </w:r>
-      <w:proofErr w:type="spellEnd"/>
+        <w:t xml:space="preserve">        System.out.println("1. Add a new expense ");</w:t>
+      </w:r>
+      <w:r>
+        <w:br/>
+      </w:r>
       <w:r>
         <w:rPr>
           <w:rFonts w:ascii="Consolas" w:eastAsia="Consolas" w:hAnsi="Consolas" w:cs="Consolas"/>
         </w:rPr>
-        <w:t xml:space="preserve"> = new </w:t>
-      </w:r>
-      <w:proofErr w:type="spellStart"/>
+        <w:t xml:space="preserve">        // 2 removing an expense :</w:t>
+      </w:r>
+      <w:r>
+        <w:br/>
+      </w:r>
       <w:r>
         <w:rPr>
           <w:rFonts w:ascii="Consolas" w:eastAsia="Consolas" w:hAnsi="Consolas" w:cs="Consolas"/>
         </w:rPr>
-        <w:t>ExpensesList</w:t>
-      </w:r>
-      <w:proofErr w:type="spellEnd"/>
+        <w:t xml:space="preserve">        System.out.println("2. Remove an expense ");</w:t>
+      </w:r>
+      <w:r>
+        <w:br/>
+      </w:r>
       <w:r>
         <w:rPr>
           <w:rFonts w:ascii="Consolas" w:eastAsia="Consolas" w:hAnsi="Consolas" w:cs="Consolas"/>
         </w:rPr>
-        <w:t>();</w:t>
+        <w:t xml:space="preserve">        // 3 Display the expenses list :</w:t>
       </w:r>
       <w:r>
         <w:br/>
@@ -3621,7 +3181,7 @@
         <w:rPr>
           <w:rFonts w:ascii="Consolas" w:eastAsia="Consolas" w:hAnsi="Consolas" w:cs="Consolas"/>
         </w:rPr>
-        <w:t xml:space="preserve">    //The app menu : </w:t>
+        <w:t xml:space="preserve">        System.out.println("3. Display the expenses list ");</w:t>
       </w:r>
       <w:r>
         <w:br/>
@@ -3630,7 +3190,7 @@
         <w:rPr>
           <w:rFonts w:ascii="Consolas" w:eastAsia="Consolas" w:hAnsi="Consolas" w:cs="Consolas"/>
         </w:rPr>
-        <w:t xml:space="preserve">    while (true) {</w:t>
+        <w:t xml:space="preserve">        // 4 Sort the expenses list : </w:t>
       </w:r>
       <w:r>
         <w:br/>
@@ -3639,21 +3199,25 @@
         <w:rPr>
           <w:rFonts w:ascii="Consolas" w:eastAsia="Consolas" w:hAnsi="Consolas" w:cs="Consolas"/>
         </w:rPr>
-        <w:t xml:space="preserve">        </w:t>
-      </w:r>
-      <w:proofErr w:type="spellStart"/>
+        <w:t xml:space="preserve">        System.out.println("4. Sort the expenses list ");</w:t>
+      </w:r>
+      <w:r>
+        <w:br/>
+      </w:r>
       <w:r>
         <w:rPr>
           <w:rFonts w:ascii="Consolas" w:eastAsia="Consolas" w:hAnsi="Consolas" w:cs="Consolas"/>
         </w:rPr>
-        <w:t>System.out.println</w:t>
-      </w:r>
-      <w:proofErr w:type="spellEnd"/>
+        <w:t xml:space="preserve">        // 5 Export the expenses list to a file :</w:t>
+      </w:r>
+      <w:r>
+        <w:br/>
+      </w:r>
       <w:r>
         <w:rPr>
           <w:rFonts w:ascii="Consolas" w:eastAsia="Consolas" w:hAnsi="Consolas" w:cs="Consolas"/>
         </w:rPr>
-        <w:t>("\n                          Main Menu  ");</w:t>
+        <w:t xml:space="preserve">        System.out.println("5. Export the expenses list to a file ");</w:t>
       </w:r>
       <w:r>
         <w:br/>
@@ -3662,30 +3226,52 @@
         <w:rPr>
           <w:rFonts w:ascii="Consolas" w:eastAsia="Consolas" w:hAnsi="Consolas" w:cs="Consolas"/>
         </w:rPr>
-        <w:t xml:space="preserve">        </w:t>
-      </w:r>
-      <w:proofErr w:type="spellStart"/>
+        <w:t xml:space="preserve">        // 6 Exit the app :</w:t>
+      </w:r>
+      <w:r>
+        <w:br/>
+      </w:r>
       <w:r>
         <w:rPr>
           <w:rFonts w:ascii="Consolas" w:eastAsia="Consolas" w:hAnsi="Consolas" w:cs="Consolas"/>
         </w:rPr>
-        <w:t>System.out.println</w:t>
-      </w:r>
-      <w:proofErr w:type="spellEnd"/>
+        <w:t xml:space="preserve">        System.out.println("6. Exit the app ");</w:t>
+      </w:r>
+      <w:r>
+        <w:br/>
+      </w:r>
       <w:r>
         <w:rPr>
           <w:rFonts w:ascii="Consolas" w:eastAsia="Consolas" w:hAnsi="Consolas" w:cs="Consolas"/>
         </w:rPr>
-        <w:t>("                     ===================\n");</w:t>
+        <w:t xml:space="preserve">        //read the user choice  :</w:t>
       </w:r>
       <w:r>
         <w:br/>
       </w:r>
       <w:r>
+        <w:br/>
+      </w:r>
+      <w:r>
         <w:rPr>
           <w:rFonts w:ascii="Consolas" w:eastAsia="Consolas" w:hAnsi="Consolas" w:cs="Consolas"/>
         </w:rPr>
-        <w:t xml:space="preserve">        // Main menu options : </w:t>
+        <w:t xml:space="preserve">        final int choice = validInput.getValidInt("\nYour Choice is ( 1 -&gt; 6 </w:t>
+      </w:r>
+      <w:r>
+        <w:tab/>
+      </w:r>
+      <w:r>
+        <w:tab/>
+      </w:r>
+      <w:r>
+        <w:tab/>
+      </w:r>
+      <w:r>
+        <w:rPr>
+          <w:rFonts w:ascii="Consolas" w:eastAsia="Consolas" w:hAnsi="Consolas" w:cs="Consolas"/>
+        </w:rPr>
+        <w:t>) : ", "Error : Invalid Choice !!", 1, 6);</w:t>
       </w:r>
       <w:r>
         <w:br/>
@@ -3694,7 +3280,7 @@
         <w:rPr>
           <w:rFonts w:ascii="Consolas" w:eastAsia="Consolas" w:hAnsi="Consolas" w:cs="Consolas"/>
         </w:rPr>
-        <w:t xml:space="preserve">        // 1 Adding an expense : </w:t>
+        <w:t xml:space="preserve">        switch (choice) {</w:t>
       </w:r>
       <w:r>
         <w:br/>
@@ -3703,21 +3289,25 @@
         <w:rPr>
           <w:rFonts w:ascii="Consolas" w:eastAsia="Consolas" w:hAnsi="Consolas" w:cs="Consolas"/>
         </w:rPr>
-        <w:t xml:space="preserve">        </w:t>
-      </w:r>
-      <w:proofErr w:type="spellStart"/>
+        <w:t xml:space="preserve">            case 1 -&gt;</w:t>
+      </w:r>
+      <w:r>
+        <w:br/>
+      </w:r>
       <w:r>
         <w:rPr>
           <w:rFonts w:ascii="Consolas" w:eastAsia="Consolas" w:hAnsi="Consolas" w:cs="Consolas"/>
         </w:rPr>
-        <w:t>System.out.println</w:t>
-      </w:r>
-      <w:proofErr w:type="spellEnd"/>
+        <w:t xml:space="preserve">                myExpenses.addExpense();</w:t>
+      </w:r>
+      <w:r>
+        <w:br/>
+      </w:r>
       <w:r>
         <w:rPr>
           <w:rFonts w:ascii="Consolas" w:eastAsia="Consolas" w:hAnsi="Consolas" w:cs="Consolas"/>
         </w:rPr>
-        <w:t>("1. Add a new expense ");</w:t>
+        <w:t xml:space="preserve">            case 2 -&gt;</w:t>
       </w:r>
       <w:r>
         <w:br/>
@@ -3726,16 +3316,17 @@
         <w:rPr>
           <w:rFonts w:ascii="Consolas" w:eastAsia="Consolas" w:hAnsi="Consolas" w:cs="Consolas"/>
         </w:rPr>
-        <w:t xml:space="preserve">        // 2 removing an </w:t>
-      </w:r>
-      <w:proofErr w:type="gramStart"/>
+        <w:t xml:space="preserve">                myExpenses.removeExpense();</w:t>
+      </w:r>
+      <w:r>
+        <w:br/>
+      </w:r>
       <w:r>
         <w:rPr>
           <w:rFonts w:ascii="Consolas" w:eastAsia="Consolas" w:hAnsi="Consolas" w:cs="Consolas"/>
         </w:rPr>
-        <w:t>expense :</w:t>
-      </w:r>
-      <w:proofErr w:type="gramEnd"/>
+        <w:t xml:space="preserve">            case 3 -&gt;</w:t>
+      </w:r>
       <w:r>
         <w:br/>
       </w:r>
@@ -3743,21 +3334,25 @@
         <w:rPr>
           <w:rFonts w:ascii="Consolas" w:eastAsia="Consolas" w:hAnsi="Consolas" w:cs="Consolas"/>
         </w:rPr>
-        <w:t xml:space="preserve">        </w:t>
-      </w:r>
-      <w:proofErr w:type="spellStart"/>
+        <w:t xml:space="preserve">                myExpenses.displayExpenses();</w:t>
+      </w:r>
+      <w:r>
+        <w:br/>
+      </w:r>
       <w:r>
         <w:rPr>
           <w:rFonts w:ascii="Consolas" w:eastAsia="Consolas" w:hAnsi="Consolas" w:cs="Consolas"/>
         </w:rPr>
-        <w:t>System.out.println</w:t>
-      </w:r>
-      <w:proofErr w:type="spellEnd"/>
+        <w:t xml:space="preserve">            case 4 -&gt;</w:t>
+      </w:r>
+      <w:r>
+        <w:br/>
+      </w:r>
       <w:r>
         <w:rPr>
           <w:rFonts w:ascii="Consolas" w:eastAsia="Consolas" w:hAnsi="Consolas" w:cs="Consolas"/>
         </w:rPr>
-        <w:t>("2. Remove an expense ");</w:t>
+        <w:t xml:space="preserve">                myExpenses.sortExpenses();</w:t>
       </w:r>
       <w:r>
         <w:br/>
@@ -3766,16 +3361,17 @@
         <w:rPr>
           <w:rFonts w:ascii="Consolas" w:eastAsia="Consolas" w:hAnsi="Consolas" w:cs="Consolas"/>
         </w:rPr>
-        <w:t xml:space="preserve">        // 3 Display the expenses </w:t>
-      </w:r>
-      <w:proofErr w:type="gramStart"/>
+        <w:t xml:space="preserve">            case 5 -&gt;</w:t>
+      </w:r>
+      <w:r>
+        <w:br/>
+      </w:r>
       <w:r>
         <w:rPr>
           <w:rFonts w:ascii="Consolas" w:eastAsia="Consolas" w:hAnsi="Consolas" w:cs="Consolas"/>
         </w:rPr>
-        <w:t>list :</w:t>
-      </w:r>
-      <w:proofErr w:type="gramEnd"/>
+        <w:t xml:space="preserve">                myExpenses.exportExpenses();</w:t>
+      </w:r>
       <w:r>
         <w:br/>
       </w:r>
@@ -3783,426 +3379,16 @@
         <w:rPr>
           <w:rFonts w:ascii="Consolas" w:eastAsia="Consolas" w:hAnsi="Consolas" w:cs="Consolas"/>
         </w:rPr>
-        <w:t xml:space="preserve">        </w:t>
-      </w:r>
-      <w:proofErr w:type="spellStart"/>
+        <w:t xml:space="preserve">            case 6 -&gt; {</w:t>
+      </w:r>
+      <w:r>
+        <w:br/>
+      </w:r>
       <w:r>
         <w:rPr>
           <w:rFonts w:ascii="Consolas" w:eastAsia="Consolas" w:hAnsi="Consolas" w:cs="Consolas"/>
         </w:rPr>
-        <w:t>System.out.println</w:t>
-      </w:r>
-      <w:proofErr w:type="spellEnd"/>
-      <w:r>
-        <w:rPr>
-          <w:rFonts w:ascii="Consolas" w:eastAsia="Consolas" w:hAnsi="Consolas" w:cs="Consolas"/>
-        </w:rPr>
-        <w:t>("3. Display the expenses list ");</w:t>
-      </w:r>
-      <w:r>
-        <w:br/>
-      </w:r>
-      <w:r>
-        <w:rPr>
-          <w:rFonts w:ascii="Consolas" w:eastAsia="Consolas" w:hAnsi="Consolas" w:cs="Consolas"/>
-        </w:rPr>
-        <w:t xml:space="preserve">        // 4 Sort the expenses </w:t>
-      </w:r>
-      <w:proofErr w:type="gramStart"/>
-      <w:r>
-        <w:rPr>
-          <w:rFonts w:ascii="Consolas" w:eastAsia="Consolas" w:hAnsi="Consolas" w:cs="Consolas"/>
-        </w:rPr>
-        <w:t>list :</w:t>
-      </w:r>
-      <w:proofErr w:type="gramEnd"/>
-      <w:r>
-        <w:rPr>
-          <w:rFonts w:ascii="Consolas" w:eastAsia="Consolas" w:hAnsi="Consolas" w:cs="Consolas"/>
-        </w:rPr>
-        <w:t xml:space="preserve"> </w:t>
-      </w:r>
-      <w:r>
-        <w:br/>
-      </w:r>
-      <w:r>
-        <w:rPr>
-          <w:rFonts w:ascii="Consolas" w:eastAsia="Consolas" w:hAnsi="Consolas" w:cs="Consolas"/>
-        </w:rPr>
-        <w:t xml:space="preserve">        </w:t>
-      </w:r>
-      <w:proofErr w:type="spellStart"/>
-      <w:r>
-        <w:rPr>
-          <w:rFonts w:ascii="Consolas" w:eastAsia="Consolas" w:hAnsi="Consolas" w:cs="Consolas"/>
-        </w:rPr>
-        <w:t>System.out.println</w:t>
-      </w:r>
-      <w:proofErr w:type="spellEnd"/>
-      <w:r>
-        <w:rPr>
-          <w:rFonts w:ascii="Consolas" w:eastAsia="Consolas" w:hAnsi="Consolas" w:cs="Consolas"/>
-        </w:rPr>
-        <w:t>("4. Sort the expenses list ");</w:t>
-      </w:r>
-      <w:r>
-        <w:br/>
-      </w:r>
-      <w:r>
-        <w:rPr>
-          <w:rFonts w:ascii="Consolas" w:eastAsia="Consolas" w:hAnsi="Consolas" w:cs="Consolas"/>
-        </w:rPr>
-        <w:t xml:space="preserve">        // 5 Export the expenses list to a </w:t>
-      </w:r>
-      <w:proofErr w:type="gramStart"/>
-      <w:r>
-        <w:rPr>
-          <w:rFonts w:ascii="Consolas" w:eastAsia="Consolas" w:hAnsi="Consolas" w:cs="Consolas"/>
-        </w:rPr>
-        <w:t>file :</w:t>
-      </w:r>
-      <w:proofErr w:type="gramEnd"/>
-      <w:r>
-        <w:br/>
-      </w:r>
-      <w:r>
-        <w:rPr>
-          <w:rFonts w:ascii="Consolas" w:eastAsia="Consolas" w:hAnsi="Consolas" w:cs="Consolas"/>
-        </w:rPr>
-        <w:t xml:space="preserve">        </w:t>
-      </w:r>
-      <w:proofErr w:type="spellStart"/>
-      <w:r>
-        <w:rPr>
-          <w:rFonts w:ascii="Consolas" w:eastAsia="Consolas" w:hAnsi="Consolas" w:cs="Consolas"/>
-        </w:rPr>
-        <w:t>System.out.println</w:t>
-      </w:r>
-      <w:proofErr w:type="spellEnd"/>
-      <w:r>
-        <w:rPr>
-          <w:rFonts w:ascii="Consolas" w:eastAsia="Consolas" w:hAnsi="Consolas" w:cs="Consolas"/>
-        </w:rPr>
-        <w:t>("5. Export the expenses list to a file ");</w:t>
-      </w:r>
-      <w:r>
-        <w:br/>
-      </w:r>
-      <w:r>
-        <w:rPr>
-          <w:rFonts w:ascii="Consolas" w:eastAsia="Consolas" w:hAnsi="Consolas" w:cs="Consolas"/>
-        </w:rPr>
-        <w:t xml:space="preserve">        // 6 Exit the </w:t>
-      </w:r>
-      <w:proofErr w:type="gramStart"/>
-      <w:r>
-        <w:rPr>
-          <w:rFonts w:ascii="Consolas" w:eastAsia="Consolas" w:hAnsi="Consolas" w:cs="Consolas"/>
-        </w:rPr>
-        <w:t>app :</w:t>
-      </w:r>
-      <w:proofErr w:type="gramEnd"/>
-      <w:r>
-        <w:br/>
-      </w:r>
-      <w:r>
-        <w:rPr>
-          <w:rFonts w:ascii="Consolas" w:eastAsia="Consolas" w:hAnsi="Consolas" w:cs="Consolas"/>
-        </w:rPr>
-        <w:t xml:space="preserve">        </w:t>
-      </w:r>
-      <w:proofErr w:type="spellStart"/>
-      <w:r>
-        <w:rPr>
-          <w:rFonts w:ascii="Consolas" w:eastAsia="Consolas" w:hAnsi="Consolas" w:cs="Consolas"/>
-        </w:rPr>
-        <w:t>System.out.println</w:t>
-      </w:r>
-      <w:proofErr w:type="spellEnd"/>
-      <w:r>
-        <w:rPr>
-          <w:rFonts w:ascii="Consolas" w:eastAsia="Consolas" w:hAnsi="Consolas" w:cs="Consolas"/>
-        </w:rPr>
-        <w:t>("6. Exit the app ");</w:t>
-      </w:r>
-      <w:r>
-        <w:br/>
-      </w:r>
-      <w:r>
-        <w:rPr>
-          <w:rFonts w:ascii="Consolas" w:eastAsia="Consolas" w:hAnsi="Consolas" w:cs="Consolas"/>
-        </w:rPr>
-        <w:t xml:space="preserve">        //read the user choice  :</w:t>
-      </w:r>
-      <w:r>
-        <w:br/>
-      </w:r>
-      <w:r>
-        <w:br/>
-      </w:r>
-      <w:r>
-        <w:rPr>
-          <w:rFonts w:ascii="Consolas" w:eastAsia="Consolas" w:hAnsi="Consolas" w:cs="Consolas"/>
-        </w:rPr>
-        <w:t xml:space="preserve">        final int choice = </w:t>
-      </w:r>
-      <w:proofErr w:type="spellStart"/>
-      <w:r>
-        <w:rPr>
-          <w:rFonts w:ascii="Consolas" w:eastAsia="Consolas" w:hAnsi="Consolas" w:cs="Consolas"/>
-        </w:rPr>
-        <w:t>validInput.getValidInt</w:t>
-      </w:r>
-      <w:proofErr w:type="spellEnd"/>
-      <w:r>
-        <w:rPr>
-          <w:rFonts w:ascii="Consolas" w:eastAsia="Consolas" w:hAnsi="Consolas" w:cs="Consolas"/>
-        </w:rPr>
-        <w:t>("\</w:t>
-      </w:r>
-      <w:proofErr w:type="spellStart"/>
-      <w:r>
-        <w:rPr>
-          <w:rFonts w:ascii="Consolas" w:eastAsia="Consolas" w:hAnsi="Consolas" w:cs="Consolas"/>
-        </w:rPr>
-        <w:t>nYour</w:t>
-      </w:r>
-      <w:proofErr w:type="spellEnd"/>
-      <w:r>
-        <w:rPr>
-          <w:rFonts w:ascii="Consolas" w:eastAsia="Consolas" w:hAnsi="Consolas" w:cs="Consolas"/>
-        </w:rPr>
-        <w:t xml:space="preserve"> Choice is ( 1 -&gt; 6 </w:t>
-      </w:r>
-      <w:r>
-        <w:tab/>
-      </w:r>
-      <w:r>
-        <w:tab/>
-      </w:r>
-      <w:r>
-        <w:tab/>
-      </w:r>
-      <w:r>
-        <w:rPr>
-          <w:rFonts w:ascii="Consolas" w:eastAsia="Consolas" w:hAnsi="Consolas" w:cs="Consolas"/>
-        </w:rPr>
-        <w:t>) : ", "Error : Invalid Choice !!", 1, 6);</w:t>
-      </w:r>
-      <w:r>
-        <w:br/>
-      </w:r>
-      <w:r>
-        <w:rPr>
-          <w:rFonts w:ascii="Consolas" w:eastAsia="Consolas" w:hAnsi="Consolas" w:cs="Consolas"/>
-        </w:rPr>
-        <w:t xml:space="preserve">        switch (choice) {</w:t>
-      </w:r>
-      <w:r>
-        <w:br/>
-      </w:r>
-      <w:r>
-        <w:rPr>
-          <w:rFonts w:ascii="Consolas" w:eastAsia="Consolas" w:hAnsi="Consolas" w:cs="Consolas"/>
-        </w:rPr>
-        <w:t xml:space="preserve">            case 1 -&gt;</w:t>
-      </w:r>
-      <w:r>
-        <w:br/>
-      </w:r>
-      <w:r>
-        <w:rPr>
-          <w:rFonts w:ascii="Consolas" w:eastAsia="Consolas" w:hAnsi="Consolas" w:cs="Consolas"/>
-        </w:rPr>
-        <w:t xml:space="preserve">                </w:t>
-      </w:r>
-      <w:proofErr w:type="spellStart"/>
-      <w:r>
-        <w:rPr>
-          <w:rFonts w:ascii="Consolas" w:eastAsia="Consolas" w:hAnsi="Consolas" w:cs="Consolas"/>
-        </w:rPr>
-        <w:t>myExpenses.addExpense</w:t>
-      </w:r>
-      <w:proofErr w:type="spellEnd"/>
-      <w:r>
-        <w:rPr>
-          <w:rFonts w:ascii="Consolas" w:eastAsia="Consolas" w:hAnsi="Consolas" w:cs="Consolas"/>
-        </w:rPr>
-        <w:t>();</w:t>
-      </w:r>
-      <w:r>
-        <w:br/>
-      </w:r>
-      <w:r>
-        <w:rPr>
-          <w:rFonts w:ascii="Consolas" w:eastAsia="Consolas" w:hAnsi="Consolas" w:cs="Consolas"/>
-        </w:rPr>
-        <w:t xml:space="preserve">            case 2 -&gt;</w:t>
-      </w:r>
-      <w:r>
-        <w:br/>
-      </w:r>
-      <w:r>
-        <w:rPr>
-          <w:rFonts w:ascii="Consolas" w:eastAsia="Consolas" w:hAnsi="Consolas" w:cs="Consolas"/>
-        </w:rPr>
-        <w:t xml:space="preserve">                </w:t>
-      </w:r>
-      <w:proofErr w:type="spellStart"/>
-      <w:r>
-        <w:rPr>
-          <w:rFonts w:ascii="Consolas" w:eastAsia="Consolas" w:hAnsi="Consolas" w:cs="Consolas"/>
-        </w:rPr>
-        <w:t>myExpenses.removeExpense</w:t>
-      </w:r>
-      <w:proofErr w:type="spellEnd"/>
-      <w:r>
-        <w:rPr>
-          <w:rFonts w:ascii="Consolas" w:eastAsia="Consolas" w:hAnsi="Consolas" w:cs="Consolas"/>
-        </w:rPr>
-        <w:t>();</w:t>
-      </w:r>
-      <w:r>
-        <w:br/>
-      </w:r>
-      <w:r>
-        <w:rPr>
-          <w:rFonts w:ascii="Consolas" w:eastAsia="Consolas" w:hAnsi="Consolas" w:cs="Consolas"/>
-        </w:rPr>
-        <w:t xml:space="preserve">            case 3 -&gt;</w:t>
-      </w:r>
-      <w:r>
-        <w:br/>
-      </w:r>
-      <w:r>
-        <w:rPr>
-          <w:rFonts w:ascii="Consolas" w:eastAsia="Consolas" w:hAnsi="Consolas" w:cs="Consolas"/>
-        </w:rPr>
-        <w:t xml:space="preserve">                </w:t>
-      </w:r>
-      <w:proofErr w:type="spellStart"/>
-      <w:r>
-        <w:rPr>
-          <w:rFonts w:ascii="Consolas" w:eastAsia="Consolas" w:hAnsi="Consolas" w:cs="Consolas"/>
-        </w:rPr>
-        <w:t>myExpenses.displayExpenses</w:t>
-      </w:r>
-      <w:proofErr w:type="spellEnd"/>
-      <w:r>
-        <w:rPr>
-          <w:rFonts w:ascii="Consolas" w:eastAsia="Consolas" w:hAnsi="Consolas" w:cs="Consolas"/>
-        </w:rPr>
-        <w:t>();</w:t>
-      </w:r>
-      <w:r>
-        <w:br/>
-      </w:r>
-      <w:r>
-        <w:rPr>
-          <w:rFonts w:ascii="Consolas" w:eastAsia="Consolas" w:hAnsi="Consolas" w:cs="Consolas"/>
-        </w:rPr>
-        <w:t xml:space="preserve">            case 4 -&gt;</w:t>
-      </w:r>
-      <w:r>
-        <w:br/>
-      </w:r>
-      <w:r>
-        <w:rPr>
-          <w:rFonts w:ascii="Consolas" w:eastAsia="Consolas" w:hAnsi="Consolas" w:cs="Consolas"/>
-        </w:rPr>
-        <w:t xml:space="preserve">                </w:t>
-      </w:r>
-      <w:proofErr w:type="spellStart"/>
-      <w:r>
-        <w:rPr>
-          <w:rFonts w:ascii="Consolas" w:eastAsia="Consolas" w:hAnsi="Consolas" w:cs="Consolas"/>
-        </w:rPr>
-        <w:t>myExpenses.sortExpenses</w:t>
-      </w:r>
-      <w:proofErr w:type="spellEnd"/>
-      <w:r>
-        <w:rPr>
-          <w:rFonts w:ascii="Consolas" w:eastAsia="Consolas" w:hAnsi="Consolas" w:cs="Consolas"/>
-        </w:rPr>
-        <w:t>();</w:t>
-      </w:r>
-      <w:r>
-        <w:br/>
-      </w:r>
-      <w:r>
-        <w:rPr>
-          <w:rFonts w:ascii="Consolas" w:eastAsia="Consolas" w:hAnsi="Consolas" w:cs="Consolas"/>
-        </w:rPr>
-        <w:t xml:space="preserve">            case 5 -&gt;</w:t>
-      </w:r>
-      <w:r>
-        <w:br/>
-      </w:r>
-      <w:r>
-        <w:rPr>
-          <w:rFonts w:ascii="Consolas" w:eastAsia="Consolas" w:hAnsi="Consolas" w:cs="Consolas"/>
-        </w:rPr>
-        <w:t xml:space="preserve">                </w:t>
-      </w:r>
-      <w:proofErr w:type="spellStart"/>
-      <w:r>
-        <w:rPr>
-          <w:rFonts w:ascii="Consolas" w:eastAsia="Consolas" w:hAnsi="Consolas" w:cs="Consolas"/>
-        </w:rPr>
-        <w:t>myExpenses.exportExpenses</w:t>
-      </w:r>
-      <w:proofErr w:type="spellEnd"/>
-      <w:r>
-        <w:rPr>
-          <w:rFonts w:ascii="Consolas" w:eastAsia="Consolas" w:hAnsi="Consolas" w:cs="Consolas"/>
-        </w:rPr>
-        <w:t>();</w:t>
-      </w:r>
-      <w:r>
-        <w:br/>
-      </w:r>
-      <w:r>
-        <w:rPr>
-          <w:rFonts w:ascii="Consolas" w:eastAsia="Consolas" w:hAnsi="Consolas" w:cs="Consolas"/>
-        </w:rPr>
-        <w:t xml:space="preserve">            case 6 -&gt; {</w:t>
-      </w:r>
-      <w:r>
-        <w:br/>
-      </w:r>
-      <w:r>
-        <w:rPr>
-          <w:rFonts w:ascii="Consolas" w:eastAsia="Consolas" w:hAnsi="Consolas" w:cs="Consolas"/>
-        </w:rPr>
-        <w:t xml:space="preserve">final int </w:t>
-      </w:r>
-      <w:proofErr w:type="spellStart"/>
-      <w:r>
-        <w:rPr>
-          <w:rFonts w:ascii="Consolas" w:eastAsia="Consolas" w:hAnsi="Consolas" w:cs="Consolas"/>
-        </w:rPr>
-        <w:t>ch</w:t>
-      </w:r>
-      <w:proofErr w:type="spellEnd"/>
-      <w:r>
-        <w:rPr>
-          <w:rFonts w:ascii="Consolas" w:eastAsia="Consolas" w:hAnsi="Consolas" w:cs="Consolas"/>
-        </w:rPr>
-        <w:t xml:space="preserve"> = </w:t>
-      </w:r>
-      <w:proofErr w:type="spellStart"/>
-      <w:r>
-        <w:rPr>
-          <w:rFonts w:ascii="Consolas" w:eastAsia="Consolas" w:hAnsi="Consolas" w:cs="Consolas"/>
-        </w:rPr>
-        <w:t>validInput.getValidInt</w:t>
-      </w:r>
-      <w:proofErr w:type="spellEnd"/>
-      <w:r>
-        <w:rPr>
-          <w:rFonts w:ascii="Consolas" w:eastAsia="Consolas" w:hAnsi="Consolas" w:cs="Consolas"/>
-        </w:rPr>
-        <w:t xml:space="preserve">("Do you want to saving before closing </w:t>
+        <w:t xml:space="preserve">final int ch = validInput.getValidInt("Do you want to saving before closing </w:t>
       </w:r>
       <w:r>
         <w:rPr>
@@ -4218,21 +3404,25 @@
         <w:rPr>
           <w:rFonts w:ascii="Consolas" w:eastAsia="Consolas" w:hAnsi="Consolas" w:cs="Consolas"/>
         </w:rPr>
-        <w:t xml:space="preserve">  if (</w:t>
-      </w:r>
-      <w:proofErr w:type="spellStart"/>
+        <w:t xml:space="preserve">  if (ch == 1) {</w:t>
+      </w:r>
+      <w:r>
+        <w:br/>
+      </w:r>
       <w:r>
         <w:rPr>
           <w:rFonts w:ascii="Consolas" w:eastAsia="Consolas" w:hAnsi="Consolas" w:cs="Consolas"/>
         </w:rPr>
-        <w:t>ch</w:t>
-      </w:r>
-      <w:proofErr w:type="spellEnd"/>
+        <w:t xml:space="preserve">       myExpenses.exportExpenses();</w:t>
+      </w:r>
+      <w:r>
+        <w:br/>
+      </w:r>
       <w:r>
         <w:rPr>
           <w:rFonts w:ascii="Consolas" w:eastAsia="Consolas" w:hAnsi="Consolas" w:cs="Consolas"/>
         </w:rPr>
-        <w:t xml:space="preserve"> == 1) {</w:t>
+        <w:t xml:space="preserve">       }</w:t>
       </w:r>
       <w:r>
         <w:br/>
@@ -4241,21 +3431,31 @@
         <w:rPr>
           <w:rFonts w:ascii="Consolas" w:eastAsia="Consolas" w:hAnsi="Consolas" w:cs="Consolas"/>
         </w:rPr>
-        <w:t xml:space="preserve">       </w:t>
-      </w:r>
-      <w:proofErr w:type="spellStart"/>
+        <w:t xml:space="preserve">  System.out.println("Terminating the program :(");</w:t>
+      </w:r>
+      <w:r>
+        <w:br/>
+      </w:r>
       <w:r>
         <w:rPr>
           <w:rFonts w:ascii="Consolas" w:eastAsia="Consolas" w:hAnsi="Consolas" w:cs="Consolas"/>
         </w:rPr>
-        <w:t>myExpenses.exportExpenses</w:t>
-      </w:r>
-      <w:proofErr w:type="spellEnd"/>
+        <w:t xml:space="preserve">          return;</w:t>
+      </w:r>
+      <w:r>
+        <w:br/>
+      </w:r>
+      <w:r>
+        <w:tab/>
+      </w:r>
+      <w:r>
+        <w:tab/>
+      </w:r>
       <w:r>
         <w:rPr>
           <w:rFonts w:ascii="Consolas" w:eastAsia="Consolas" w:hAnsi="Consolas" w:cs="Consolas"/>
         </w:rPr>
-        <w:t>();</w:t>
+        <w:t>}</w:t>
       </w:r>
       <w:r>
         <w:br/>
@@ -4264,7 +3464,7 @@
         <w:rPr>
           <w:rFonts w:ascii="Consolas" w:eastAsia="Consolas" w:hAnsi="Consolas" w:cs="Consolas"/>
         </w:rPr>
-        <w:t xml:space="preserve">       }</w:t>
+        <w:t xml:space="preserve">    default -&gt;</w:t>
       </w:r>
       <w:r>
         <w:br/>
@@ -4273,89 +3473,19 @@
         <w:rPr>
           <w:rFonts w:ascii="Consolas" w:eastAsia="Consolas" w:hAnsi="Consolas" w:cs="Consolas"/>
         </w:rPr>
-        <w:t xml:space="preserve">  </w:t>
-      </w:r>
-      <w:proofErr w:type="spellStart"/>
+        <w:t xml:space="preserve">     </w:t>
+      </w:r>
       <w:r>
         <w:rPr>
           <w:rFonts w:ascii="Consolas" w:eastAsia="Consolas" w:hAnsi="Consolas" w:cs="Consolas"/>
         </w:rPr>
-        <w:t>System.out.println</w:t>
-      </w:r>
-      <w:proofErr w:type="spellEnd"/>
+        <w:t xml:space="preserve">   </w:t>
+      </w:r>
       <w:r>
         <w:rPr>
           <w:rFonts w:ascii="Consolas" w:eastAsia="Consolas" w:hAnsi="Consolas" w:cs="Consolas"/>
         </w:rPr>
-        <w:t>("Terminating the program :(");</w:t>
-      </w:r>
-      <w:r>
-        <w:br/>
-      </w:r>
-      <w:r>
-        <w:rPr>
-          <w:rFonts w:ascii="Consolas" w:eastAsia="Consolas" w:hAnsi="Consolas" w:cs="Consolas"/>
-        </w:rPr>
-        <w:t xml:space="preserve">          return;</w:t>
-      </w:r>
-      <w:r>
-        <w:br/>
-      </w:r>
-      <w:r>
-        <w:tab/>
-      </w:r>
-      <w:r>
-        <w:tab/>
-      </w:r>
-      <w:r>
-        <w:rPr>
-          <w:rFonts w:ascii="Consolas" w:eastAsia="Consolas" w:hAnsi="Consolas" w:cs="Consolas"/>
-        </w:rPr>
-        <w:t>}</w:t>
-      </w:r>
-      <w:r>
-        <w:br/>
-      </w:r>
-      <w:r>
-        <w:rPr>
-          <w:rFonts w:ascii="Consolas" w:eastAsia="Consolas" w:hAnsi="Consolas" w:cs="Consolas"/>
-        </w:rPr>
-        <w:t xml:space="preserve">    default -&gt;</w:t>
-      </w:r>
-      <w:r>
-        <w:br/>
-      </w:r>
-      <w:r>
-        <w:rPr>
-          <w:rFonts w:ascii="Consolas" w:eastAsia="Consolas" w:hAnsi="Consolas" w:cs="Consolas"/>
-        </w:rPr>
-        <w:t xml:space="preserve">     </w:t>
-      </w:r>
-      <w:r>
-        <w:rPr>
-          <w:rFonts w:ascii="Consolas" w:eastAsia="Consolas" w:hAnsi="Consolas" w:cs="Consolas"/>
-        </w:rPr>
-        <w:t xml:space="preserve">   </w:t>
-      </w:r>
-      <w:r>
-        <w:rPr>
-          <w:rFonts w:ascii="Consolas" w:eastAsia="Consolas" w:hAnsi="Consolas" w:cs="Consolas"/>
-        </w:rPr>
-        <w:t xml:space="preserve">throw new </w:t>
-      </w:r>
-      <w:proofErr w:type="spellStart"/>
-      <w:r>
-        <w:rPr>
-          <w:rFonts w:ascii="Consolas" w:eastAsia="Consolas" w:hAnsi="Consolas" w:cs="Consolas"/>
-        </w:rPr>
-        <w:t>AssertionError</w:t>
-      </w:r>
-      <w:proofErr w:type="spellEnd"/>
-      <w:r>
-        <w:rPr>
-          <w:rFonts w:ascii="Consolas" w:eastAsia="Consolas" w:hAnsi="Consolas" w:cs="Consolas"/>
-        </w:rPr>
-        <w:t>();</w:t>
+        <w:t>throw new AssertionError();</w:t>
       </w:r>
       <w:r>
         <w:br/>
@@ -4806,84 +3936,13 @@
           <w:sz w:val="44"/>
         </w:rPr>
       </w:pPr>
-    </w:p>
-    <w:p>
-      <w:pPr>
+      <w:r>
         <w:rPr>
           <w:b/>
           <w:bCs/>
           <w:sz w:val="44"/>
         </w:rPr>
-      </w:pPr>
-    </w:p>
-    <w:p>
-      <w:pPr>
-        <w:rPr>
-          <w:b/>
-          <w:bCs/>
-          <w:sz w:val="44"/>
-        </w:rPr>
-      </w:pPr>
-    </w:p>
-    <w:p>
-      <w:pPr>
-        <w:rPr>
-          <w:b/>
-          <w:bCs/>
-          <w:sz w:val="44"/>
-        </w:rPr>
-      </w:pPr>
-    </w:p>
-    <w:p>
-      <w:pPr>
-        <w:rPr>
-          <w:b/>
-          <w:bCs/>
-          <w:sz w:val="44"/>
-        </w:rPr>
-      </w:pPr>
-    </w:p>
-    <w:p>
-      <w:pPr>
-        <w:rPr>
-          <w:b/>
-          <w:bCs/>
-          <w:sz w:val="44"/>
-        </w:rPr>
-      </w:pPr>
-    </w:p>
-    <w:p>
-      <w:pPr>
-        <w:rPr>
-          <w:b/>
-          <w:bCs/>
-          <w:sz w:val="44"/>
-        </w:rPr>
-      </w:pPr>
-    </w:p>
-    <w:p>
-      <w:pPr>
-        <w:rPr>
-          <w:b/>
-          <w:bCs/>
-          <w:sz w:val="44"/>
-        </w:rPr>
-      </w:pPr>
-    </w:p>
-    <w:p>
-      <w:pPr>
-        <w:rPr>
-          <w:b/>
-          <w:bCs/>
-          <w:sz w:val="44"/>
-        </w:rPr>
-      </w:pPr>
-      <w:r>
-        <w:rPr>
-          <w:b/>
-          <w:bCs/>
-          <w:sz w:val="44"/>
-        </w:rPr>
+        <w:lastRenderedPageBreak/>
         <w:t>Parking System (App 3 Hossam):</w:t>
       </w:r>
     </w:p>
@@ -4900,493 +3959,463 @@
         <w:t>Main Function:</w:t>
       </w:r>
     </w:p>
+    <w:p>
+      <w:r>
+        <w:t>ParkingLot parkingLot = new ParkingLot(10);</w:t>
+      </w:r>
+    </w:p>
+    <w:p>
+      <w:r>
+        <w:t>Scanner scanner = new Scanner(System.in);</w:t>
+      </w:r>
+    </w:p>
     <w:p/>
+    <w:p>
+      <w:r>
+        <w:t>parkingLot.displayGrid();</w:t>
+      </w:r>
+    </w:p>
     <w:p/>
     <w:p>
-      <w:proofErr w:type="spellStart"/>
-      <w:r>
-        <w:t>ParkingLot</w:t>
-      </w:r>
-      <w:proofErr w:type="spellEnd"/>
-      <w:r>
-        <w:t xml:space="preserve"> </w:t>
-      </w:r>
-      <w:proofErr w:type="spellStart"/>
-      <w:r>
-        <w:t>parkingLot</w:t>
-      </w:r>
-      <w:proofErr w:type="spellEnd"/>
-      <w:r>
-        <w:t xml:space="preserve"> = new </w:t>
-      </w:r>
-      <w:proofErr w:type="spellStart"/>
-      <w:proofErr w:type="gramStart"/>
-      <w:r>
-        <w:t>ParkingLot</w:t>
-      </w:r>
-      <w:proofErr w:type="spellEnd"/>
-      <w:r>
-        <w:t>(</w:t>
-      </w:r>
-      <w:proofErr w:type="gramEnd"/>
-      <w:r>
-        <w:t>10);</w:t>
-      </w:r>
-    </w:p>
-    <w:p>
-      <w:r>
-        <w:t xml:space="preserve">Scanner </w:t>
-      </w:r>
-      <w:proofErr w:type="spellStart"/>
-      <w:r>
-        <w:t>scanner</w:t>
-      </w:r>
-      <w:proofErr w:type="spellEnd"/>
-      <w:r>
-        <w:t xml:space="preserve"> = new </w:t>
-      </w:r>
-      <w:proofErr w:type="gramStart"/>
-      <w:r>
-        <w:t>Scanner(</w:t>
-      </w:r>
-      <w:proofErr w:type="gramEnd"/>
-      <w:r>
-        <w:t>System.in);</w:t>
+      <w:r>
+        <w:t>// Track the last time we checked for expired reservations</w:t>
+      </w:r>
+    </w:p>
+    <w:p>
+      <w:r>
+        <w:t>long lastReservationCheck = System.currentTimeMillis();</w:t>
       </w:r>
     </w:p>
     <w:p/>
     <w:p>
-      <w:proofErr w:type="spellStart"/>
-      <w:r>
-        <w:t>parkingLot.displayGrid</w:t>
-      </w:r>
-      <w:proofErr w:type="spellEnd"/>
-      <w:r>
-        <w:t>();</w:t>
+      <w:r>
+        <w:t>while (true) {</w:t>
+      </w:r>
+    </w:p>
+    <w:p>
+      <w:r>
+        <w:t xml:space="preserve">    // Check for expired reservations every 5 seconds</w:t>
+      </w:r>
+    </w:p>
+    <w:p>
+      <w:r>
+        <w:t xml:space="preserve">    long currentTime = System.currentTimeMillis();</w:t>
+      </w:r>
+    </w:p>
+    <w:p>
+      <w:r>
+        <w:t xml:space="preserve">    if (currentTime - lastReservationCheck &gt; 5000) { // 5 seconds</w:t>
+      </w:r>
+    </w:p>
+    <w:p>
+      <w:r>
+        <w:t xml:space="preserve">        parkingLot.checkReservations();</w:t>
+      </w:r>
+    </w:p>
+    <w:p>
+      <w:r>
+        <w:t xml:space="preserve">        lastReservationCheck = currentTime;</w:t>
+      </w:r>
+    </w:p>
+    <w:p>
+      <w:r>
+        <w:t xml:space="preserve">    }</w:t>
       </w:r>
     </w:p>
     <w:p/>
     <w:p>
       <w:r>
-        <w:t>// Track the last time we checked for expired reservations</w:t>
-      </w:r>
-    </w:p>
-    <w:p>
-      <w:r>
-        <w:t xml:space="preserve">long </w:t>
-      </w:r>
-      <w:proofErr w:type="spellStart"/>
-      <w:r>
-        <w:t>lastReservationCheck</w:t>
-      </w:r>
-      <w:proofErr w:type="spellEnd"/>
-      <w:r>
-        <w:t xml:space="preserve"> = </w:t>
-      </w:r>
-      <w:proofErr w:type="spellStart"/>
-      <w:r>
-        <w:t>System.currentTimeMillis</w:t>
-      </w:r>
-      <w:proofErr w:type="spellEnd"/>
-      <w:r>
-        <w:t>();</w:t>
+        <w:t xml:space="preserve">    // Main menu options</w:t>
+      </w:r>
+    </w:p>
+    <w:p>
+      <w:r>
+        <w:t xml:space="preserve">    System.out.println("" +</w:t>
+      </w:r>
+    </w:p>
+    <w:p>
+      <w:r>
+        <w:t xml:space="preserve">            "\n1. Park Vehicle" +</w:t>
+      </w:r>
+    </w:p>
+    <w:p>
+      <w:r>
+        <w:t xml:space="preserve">            "\n2. Remove Vehicle" +</w:t>
+      </w:r>
+    </w:p>
+    <w:p>
+      <w:r>
+        <w:t xml:space="preserve">            "\n3. Show Parking Status" +</w:t>
+      </w:r>
+    </w:p>
+    <w:p>
+      <w:r>
+        <w:t xml:space="preserve">            "\n4. Reserve Slot" +</w:t>
+      </w:r>
+    </w:p>
+    <w:p>
+      <w:r>
+        <w:t xml:space="preserve">            "\n5. View Parking History" +</w:t>
+      </w:r>
+    </w:p>
+    <w:p>
+      <w:r>
+        <w:t xml:space="preserve">            "\n6. Admin Mode" +</w:t>
+      </w:r>
+    </w:p>
+    <w:p>
+      <w:r>
+        <w:t xml:space="preserve">            "\n7. Search Vehicle" +</w:t>
+      </w:r>
+    </w:p>
+    <w:p>
+      <w:r>
+        <w:t xml:space="preserve">            "\n8. Change Parking Rates" +</w:t>
+      </w:r>
+    </w:p>
+    <w:p>
+      <w:r>
+        <w:lastRenderedPageBreak/>
+        <w:t xml:space="preserve">            "\n9. View Statistics" +</w:t>
+      </w:r>
+    </w:p>
+    <w:p>
+      <w:r>
+        <w:t xml:space="preserve">            "\n10. Exit");</w:t>
+      </w:r>
+    </w:p>
+    <w:p>
+      <w:r>
+        <w:t xml:space="preserve">    int choice = scanner.nextInt();</w:t>
+      </w:r>
+    </w:p>
+    <w:p>
+      <w:r>
+        <w:t xml:space="preserve">    scanner.nextLine();</w:t>
       </w:r>
     </w:p>
     <w:p/>
     <w:p>
       <w:r>
-        <w:t>while (true) {</w:t>
-      </w:r>
-    </w:p>
-    <w:p>
-      <w:r>
-        <w:t xml:space="preserve">    // Check for expired reservations every 5 seconds</w:t>
-      </w:r>
-    </w:p>
-    <w:p>
-      <w:r>
-        <w:t xml:space="preserve">    long </w:t>
-      </w:r>
-      <w:proofErr w:type="spellStart"/>
-      <w:r>
-        <w:t>currentTime</w:t>
-      </w:r>
-      <w:proofErr w:type="spellEnd"/>
-      <w:r>
-        <w:t xml:space="preserve"> = </w:t>
-      </w:r>
-      <w:proofErr w:type="spellStart"/>
-      <w:r>
-        <w:t>System.currentTimeMillis</w:t>
-      </w:r>
-      <w:proofErr w:type="spellEnd"/>
-      <w:r>
-        <w:t>();</w:t>
+        <w:t xml:space="preserve">    // Check for expired reservations after any user action</w:t>
+      </w:r>
+    </w:p>
+    <w:p>
+      <w:r>
+        <w:t xml:space="preserve">    parkingLot.checkReservations();</w:t>
+      </w:r>
+    </w:p>
+    <w:p/>
+    <w:p>
+      <w:r>
+        <w:t xml:space="preserve">    switch (choice) {</w:t>
+      </w:r>
+    </w:p>
+    <w:p>
+      <w:r>
+        <w:t xml:space="preserve">        case 1:</w:t>
+      </w:r>
+    </w:p>
+    <w:p>
+      <w:r>
+        <w:t xml:space="preserve">            System.out.print("Enter license plate: ");</w:t>
+      </w:r>
+    </w:p>
+    <w:p>
+      <w:r>
+        <w:t xml:space="preserve">            String plate = scanner.nextLine();</w:t>
+      </w:r>
+    </w:p>
+    <w:p>
+      <w:r>
+        <w:t xml:space="preserve">            System.out.print("VIP Slot? (yes/no): ");</w:t>
+      </w:r>
+    </w:p>
+    <w:p>
+      <w:r>
+        <w:t xml:space="preserve">            boolean isVIP = scanner.nextLine().equalsIgnoreCase("yes");</w:t>
+      </w:r>
+    </w:p>
+    <w:p>
+      <w:r>
+        <w:t xml:space="preserve">            System.out.print("Vehicle type (car/motorcycle/truck): ");</w:t>
+      </w:r>
+    </w:p>
+    <w:p>
+      <w:r>
+        <w:t xml:space="preserve">            String vehicleType = scanner.nextLine().toLowerCase();</w:t>
+      </w:r>
+    </w:p>
+    <w:p>
+      <w:r>
+        <w:t xml:space="preserve">            parkingLot.parkVehicle(plate, isVIP, vehicleType);</w:t>
+      </w:r>
+    </w:p>
+    <w:p>
+      <w:r>
+        <w:t xml:space="preserve">            parkingLot.displayGrid();</w:t>
+      </w:r>
+    </w:p>
+    <w:p>
+      <w:r>
+        <w:t xml:space="preserve">            break;</w:t>
+      </w:r>
+    </w:p>
+    <w:p>
+      <w:r>
+        <w:t xml:space="preserve">        case 2:</w:t>
+      </w:r>
+    </w:p>
+    <w:p>
+      <w:r>
+        <w:t xml:space="preserve">            System.out.print("Enter license plate to remove: ");</w:t>
+      </w:r>
+    </w:p>
+    <w:p>
+      <w:r>
+        <w:t xml:space="preserve">            plate = scanner.nextLine();</w:t>
+      </w:r>
+    </w:p>
+    <w:p>
+      <w:r>
+        <w:t xml:space="preserve">            parkingLot.removeVehicle(plate);</w:t>
+      </w:r>
+    </w:p>
+    <w:p>
+      <w:r>
+        <w:t xml:space="preserve">            parkingLot.displayGrid();</w:t>
+      </w:r>
+    </w:p>
+    <w:p>
+      <w:r>
+        <w:t xml:space="preserve">            break;</w:t>
+      </w:r>
+    </w:p>
+    <w:p>
+      <w:r>
+        <w:t xml:space="preserve">        case 3:</w:t>
+      </w:r>
+    </w:p>
+    <w:p>
+      <w:r>
+        <w:t xml:space="preserve">            parkingLot.displayGrid();</w:t>
+      </w:r>
+    </w:p>
+    <w:p>
+      <w:r>
+        <w:t xml:space="preserve">            break;</w:t>
+      </w:r>
+    </w:p>
+    <w:p>
+      <w:r>
+        <w:t xml:space="preserve">        case 4:</w:t>
       </w:r>
     </w:p>
     <w:p>
       <w:r>
         <w:lastRenderedPageBreak/>
-        <w:t xml:space="preserve">    if (</w:t>
-      </w:r>
-      <w:proofErr w:type="spellStart"/>
-      <w:r>
-        <w:t>currentTime</w:t>
-      </w:r>
-      <w:proofErr w:type="spellEnd"/>
-      <w:r>
-        <w:t xml:space="preserve"> - </w:t>
-      </w:r>
-      <w:proofErr w:type="spellStart"/>
-      <w:r>
-        <w:t>lastReservationCheck</w:t>
-      </w:r>
-      <w:proofErr w:type="spellEnd"/>
-      <w:r>
-        <w:t xml:space="preserve"> &gt; 5000) </w:t>
-      </w:r>
-      <w:proofErr w:type="gramStart"/>
-      <w:r>
-        <w:t>{ /</w:t>
-      </w:r>
-      <w:proofErr w:type="gramEnd"/>
-      <w:r>
-        <w:t>/ 5 seconds</w:t>
-      </w:r>
-    </w:p>
-    <w:p>
-      <w:r>
-        <w:t xml:space="preserve">        </w:t>
-      </w:r>
-      <w:proofErr w:type="spellStart"/>
-      <w:r>
-        <w:t>parkingLot.checkReservations</w:t>
-      </w:r>
-      <w:proofErr w:type="spellEnd"/>
-      <w:r>
-        <w:t>();</w:t>
-      </w:r>
-    </w:p>
-    <w:p>
-      <w:r>
-        <w:t xml:space="preserve">        </w:t>
-      </w:r>
-      <w:proofErr w:type="spellStart"/>
-      <w:r>
-        <w:t>lastReservationCheck</w:t>
-      </w:r>
-      <w:proofErr w:type="spellEnd"/>
-      <w:r>
-        <w:t xml:space="preserve"> = </w:t>
-      </w:r>
-      <w:proofErr w:type="spellStart"/>
-      <w:r>
-        <w:t>currentTime</w:t>
-      </w:r>
-      <w:proofErr w:type="spellEnd"/>
-      <w:r>
-        <w:t>;</w:t>
-      </w:r>
-    </w:p>
-    <w:p>
-      <w:r>
-        <w:t xml:space="preserve">    }</w:t>
-      </w:r>
-    </w:p>
-    <w:p/>
-    <w:p>
-      <w:r>
-        <w:t xml:space="preserve">    // Main menu options</w:t>
-      </w:r>
-    </w:p>
-    <w:p>
-      <w:r>
-        <w:t xml:space="preserve">    </w:t>
-      </w:r>
-      <w:proofErr w:type="spellStart"/>
-      <w:r>
-        <w:t>System.out.println</w:t>
-      </w:r>
-      <w:proofErr w:type="spellEnd"/>
-      <w:r>
-        <w:t>("" +</w:t>
-      </w:r>
-    </w:p>
-    <w:p>
-      <w:r>
-        <w:t xml:space="preserve">            "\n1. Park Vehicle" +</w:t>
-      </w:r>
-    </w:p>
-    <w:p>
-      <w:r>
-        <w:t xml:space="preserve">            "\n2. Remove Vehicle" +</w:t>
-      </w:r>
-    </w:p>
-    <w:p>
-      <w:r>
-        <w:t xml:space="preserve">            "\n3. Show Parking Status" +</w:t>
-      </w:r>
-    </w:p>
-    <w:p>
-      <w:r>
-        <w:t xml:space="preserve">            "\n4. Reserve Slot" +</w:t>
-      </w:r>
-    </w:p>
-    <w:p>
-      <w:r>
-        <w:t xml:space="preserve">            "\n5. View Parking History" +</w:t>
-      </w:r>
-    </w:p>
-    <w:p>
-      <w:r>
-        <w:t xml:space="preserve">            "\n6. Admin Mode" +</w:t>
-      </w:r>
-    </w:p>
-    <w:p>
-      <w:r>
-        <w:t xml:space="preserve">            "\n7. Search Vehicle" +</w:t>
-      </w:r>
-    </w:p>
-    <w:p>
-      <w:r>
-        <w:t xml:space="preserve">            "\n8. Change Parking Rates" +</w:t>
-      </w:r>
-    </w:p>
-    <w:p>
-      <w:r>
-        <w:t xml:space="preserve">            "\n9. View Statistics" +</w:t>
-      </w:r>
-    </w:p>
-    <w:p>
-      <w:r>
-        <w:t xml:space="preserve">            "\n10. Exit");</w:t>
-      </w:r>
-    </w:p>
-    <w:p>
-      <w:r>
-        <w:t xml:space="preserve">    int choice = </w:t>
-      </w:r>
-      <w:proofErr w:type="spellStart"/>
-      <w:proofErr w:type="gramStart"/>
-      <w:r>
-        <w:t>scanner.nextInt</w:t>
-      </w:r>
-      <w:proofErr w:type="spellEnd"/>
-      <w:proofErr w:type="gramEnd"/>
-      <w:r>
-        <w:t>();</w:t>
-      </w:r>
-    </w:p>
-    <w:p>
-      <w:r>
-        <w:t xml:space="preserve">    </w:t>
-      </w:r>
-      <w:proofErr w:type="spellStart"/>
-      <w:proofErr w:type="gramStart"/>
-      <w:r>
-        <w:t>scanner.nextLine</w:t>
-      </w:r>
-      <w:proofErr w:type="spellEnd"/>
-      <w:proofErr w:type="gramEnd"/>
-      <w:r>
-        <w:t>();</w:t>
-      </w:r>
-    </w:p>
-    <w:p/>
-    <w:p>
-      <w:r>
-        <w:t xml:space="preserve">    // Check for expired reservations after any user action</w:t>
-      </w:r>
-    </w:p>
-    <w:p>
-      <w:r>
-        <w:t xml:space="preserve">    </w:t>
-      </w:r>
-      <w:proofErr w:type="spellStart"/>
-      <w:r>
-        <w:t>parkingLot.checkReservations</w:t>
-      </w:r>
-      <w:proofErr w:type="spellEnd"/>
-      <w:r>
-        <w:t>();</w:t>
-      </w:r>
-    </w:p>
-    <w:p/>
-    <w:p>
-      <w:r>
-        <w:t xml:space="preserve">    switch (choice) {</w:t>
-      </w:r>
-    </w:p>
-    <w:p>
-      <w:r>
-        <w:t xml:space="preserve">        case 1:</w:t>
-      </w:r>
-    </w:p>
-    <w:p>
-      <w:r>
-        <w:t xml:space="preserve">            </w:t>
-      </w:r>
-      <w:proofErr w:type="spellStart"/>
-      <w:r>
-        <w:t>System.out.print</w:t>
-      </w:r>
-      <w:proofErr w:type="spellEnd"/>
-      <w:r>
-        <w:t>("Enter license plate: ");</w:t>
-      </w:r>
-    </w:p>
-    <w:p>
-      <w:r>
-        <w:t xml:space="preserve">            String plate = </w:t>
-      </w:r>
-      <w:proofErr w:type="spellStart"/>
-      <w:proofErr w:type="gramStart"/>
-      <w:r>
-        <w:t>scanner.nextLine</w:t>
-      </w:r>
-      <w:proofErr w:type="spellEnd"/>
-      <w:proofErr w:type="gramEnd"/>
-      <w:r>
-        <w:t>();</w:t>
-      </w:r>
-    </w:p>
-    <w:p>
-      <w:r>
-        <w:t xml:space="preserve">            </w:t>
-      </w:r>
-      <w:proofErr w:type="spellStart"/>
-      <w:r>
-        <w:t>System.out.print</w:t>
-      </w:r>
-      <w:proofErr w:type="spellEnd"/>
-      <w:r>
-        <w:t>("VIP Slot? (yes/no): ");</w:t>
-      </w:r>
-    </w:p>
-    <w:p>
-      <w:r>
-        <w:t xml:space="preserve">            </w:t>
-      </w:r>
-      <w:proofErr w:type="spellStart"/>
-      <w:r>
-        <w:t>boolean</w:t>
-      </w:r>
-      <w:proofErr w:type="spellEnd"/>
-      <w:r>
-        <w:t xml:space="preserve"> </w:t>
-      </w:r>
-      <w:proofErr w:type="spellStart"/>
-      <w:r>
-        <w:t>isVIP</w:t>
-      </w:r>
-      <w:proofErr w:type="spellEnd"/>
-      <w:r>
-        <w:t xml:space="preserve"> = </w:t>
-      </w:r>
-      <w:proofErr w:type="spellStart"/>
-      <w:proofErr w:type="gramStart"/>
-      <w:r>
-        <w:t>scanner.nextLine</w:t>
-      </w:r>
-      <w:proofErr w:type="spellEnd"/>
-      <w:proofErr w:type="gramEnd"/>
-      <w:r>
-        <w:t>().</w:t>
-      </w:r>
-      <w:proofErr w:type="spellStart"/>
-      <w:r>
-        <w:t>equalsIgnoreCase</w:t>
-      </w:r>
-      <w:proofErr w:type="spellEnd"/>
-      <w:r>
-        <w:t>("yes");</w:t>
+        <w:t xml:space="preserve">            System.out.print("Enter slot number to reserve: ");</w:t>
+      </w:r>
+    </w:p>
+    <w:p>
+      <w:r>
+        <w:t xml:space="preserve">            int slotNum = scanner.nextInt();</w:t>
+      </w:r>
+    </w:p>
+    <w:p>
+      <w:r>
+        <w:t xml:space="preserve">            scanner.nextLine();</w:t>
+      </w:r>
+    </w:p>
+    <w:p>
+      <w:r>
+        <w:t xml:space="preserve">            System.out.print("Enter reservation duration (hours): ");</w:t>
+      </w:r>
+    </w:p>
+    <w:p>
+      <w:r>
+        <w:t xml:space="preserve">            int hours = scanner.nextInt();</w:t>
+      </w:r>
+    </w:p>
+    <w:p>
+      <w:r>
+        <w:t xml:space="preserve">            scanner.nextLine();</w:t>
+      </w:r>
+    </w:p>
+    <w:p>
+      <w:r>
+        <w:t xml:space="preserve">            parkingLot.reserveSlot(slotNum, hours);</w:t>
+      </w:r>
+    </w:p>
+    <w:p>
+      <w:r>
+        <w:t xml:space="preserve">            break;</w:t>
+      </w:r>
+    </w:p>
+    <w:p>
+      <w:r>
+        <w:t xml:space="preserve">        case 5:</w:t>
+      </w:r>
+    </w:p>
+    <w:p>
+      <w:r>
+        <w:t xml:space="preserve">            parkingLot.displayParkingHistory();</w:t>
+      </w:r>
+    </w:p>
+    <w:p>
+      <w:r>
+        <w:t xml:space="preserve">            break;</w:t>
+      </w:r>
+    </w:p>
+    <w:p>
+      <w:r>
+        <w:t xml:space="preserve">        case 6:</w:t>
+      </w:r>
+    </w:p>
+    <w:p>
+      <w:r>
+        <w:t xml:space="preserve">            // Simple password protection for admin mode</w:t>
+      </w:r>
+    </w:p>
+    <w:p>
+      <w:r>
+        <w:t xml:space="preserve">            System.out.print("Enter admin password: ");</w:t>
+      </w:r>
+    </w:p>
+    <w:p>
+      <w:r>
+        <w:t xml:space="preserve">            String password = scanner.nextLine();</w:t>
+      </w:r>
+    </w:p>
+    <w:p>
+      <w:r>
+        <w:t xml:space="preserve">            if (password.equals("hoss123")) {</w:t>
+      </w:r>
+    </w:p>
+    <w:p>
+      <w:r>
+        <w:t xml:space="preserve">                parkingLot.adminMode();</w:t>
+      </w:r>
+    </w:p>
+    <w:p>
+      <w:r>
+        <w:t xml:space="preserve">            } else {</w:t>
+      </w:r>
+    </w:p>
+    <w:p>
+      <w:r>
+        <w:t xml:space="preserve">                System.out.println("Incorrect password!");</w:t>
+      </w:r>
+    </w:p>
+    <w:p>
+      <w:r>
+        <w:t xml:space="preserve">            }</w:t>
+      </w:r>
+    </w:p>
+    <w:p>
+      <w:r>
+        <w:t xml:space="preserve">            break;</w:t>
+      </w:r>
+    </w:p>
+    <w:p>
+      <w:r>
+        <w:t xml:space="preserve">        case 7:</w:t>
+      </w:r>
+    </w:p>
+    <w:p>
+      <w:r>
+        <w:t xml:space="preserve">            System.out.print("Enter license plate to search: ");</w:t>
+      </w:r>
+    </w:p>
+    <w:p>
+      <w:r>
+        <w:t xml:space="preserve">            plate = scanner.nextLine();</w:t>
+      </w:r>
+    </w:p>
+    <w:p>
+      <w:r>
+        <w:t xml:space="preserve">            parkingLot.searchVehicle(plate);</w:t>
+      </w:r>
+    </w:p>
+    <w:p>
+      <w:r>
+        <w:t xml:space="preserve">            break;</w:t>
+      </w:r>
+    </w:p>
+    <w:p>
+      <w:r>
+        <w:t xml:space="preserve">        case 8:</w:t>
+      </w:r>
+    </w:p>
+    <w:p>
+      <w:r>
+        <w:t xml:space="preserve">            // Password protection for changing rates</w:t>
+      </w:r>
+    </w:p>
+    <w:p>
+      <w:r>
+        <w:t xml:space="preserve">            System.out.print("Enter admin password: ");</w:t>
       </w:r>
     </w:p>
     <w:p>
       <w:r>
         <w:lastRenderedPageBreak/>
-        <w:t xml:space="preserve">            </w:t>
-      </w:r>
-      <w:proofErr w:type="spellStart"/>
-      <w:r>
-        <w:t>System.out.print</w:t>
-      </w:r>
-      <w:proofErr w:type="spellEnd"/>
-      <w:r>
-        <w:t>("Vehicle type (car/motorcycle/truck): ");</w:t>
-      </w:r>
-    </w:p>
-    <w:p>
-      <w:r>
-        <w:t xml:space="preserve">            String </w:t>
-      </w:r>
-      <w:proofErr w:type="spellStart"/>
-      <w:r>
-        <w:t>vehicleType</w:t>
-      </w:r>
-      <w:proofErr w:type="spellEnd"/>
-      <w:r>
-        <w:t xml:space="preserve"> = </w:t>
-      </w:r>
-      <w:proofErr w:type="spellStart"/>
-      <w:proofErr w:type="gramStart"/>
-      <w:r>
-        <w:t>scanner.nextLine</w:t>
-      </w:r>
-      <w:proofErr w:type="spellEnd"/>
-      <w:proofErr w:type="gramEnd"/>
-      <w:r>
-        <w:t>().</w:t>
-      </w:r>
-      <w:proofErr w:type="spellStart"/>
-      <w:r>
-        <w:t>toLowerCase</w:t>
-      </w:r>
-      <w:proofErr w:type="spellEnd"/>
-      <w:r>
-        <w:t>();</w:t>
-      </w:r>
-    </w:p>
-    <w:p>
-      <w:r>
-        <w:t xml:space="preserve">            </w:t>
-      </w:r>
-      <w:proofErr w:type="spellStart"/>
-      <w:r>
-        <w:t>parkingLot.parkVehicle</w:t>
-      </w:r>
-      <w:proofErr w:type="spellEnd"/>
-      <w:r>
-        <w:t xml:space="preserve">(plate, </w:t>
-      </w:r>
-      <w:proofErr w:type="spellStart"/>
-      <w:r>
-        <w:t>isVIP</w:t>
-      </w:r>
-      <w:proofErr w:type="spellEnd"/>
-      <w:r>
-        <w:t xml:space="preserve">, </w:t>
-      </w:r>
-      <w:proofErr w:type="spellStart"/>
-      <w:r>
-        <w:t>vehicleType</w:t>
-      </w:r>
-      <w:proofErr w:type="spellEnd"/>
-      <w:r>
-        <w:t>);</w:t>
-      </w:r>
-    </w:p>
-    <w:p>
-      <w:r>
-        <w:t xml:space="preserve">            </w:t>
-      </w:r>
-      <w:proofErr w:type="spellStart"/>
-      <w:r>
-        <w:t>parkingLot.displayGrid</w:t>
-      </w:r>
-      <w:proofErr w:type="spellEnd"/>
-      <w:r>
-        <w:t>();</w:t>
+        <w:t xml:space="preserve">            password = scanner.nextLine();</w:t>
+      </w:r>
+    </w:p>
+    <w:p>
+      <w:r>
+        <w:t xml:space="preserve">            if (password.equals("hoss123")) {</w:t>
+      </w:r>
+    </w:p>
+    <w:p>
+      <w:r>
+        <w:t xml:space="preserve">                System.out.print("Enter new regular rate: ");</w:t>
+      </w:r>
+    </w:p>
+    <w:p>
+      <w:r>
+        <w:t xml:space="preserve">                double regularRate = scanner.nextDouble();</w:t>
+      </w:r>
+    </w:p>
+    <w:p>
+      <w:r>
+        <w:t xml:space="preserve">                System.out.print("Enter new VIP rate: ");</w:t>
+      </w:r>
+    </w:p>
+    <w:p>
+      <w:r>
+        <w:t xml:space="preserve">                double vipRate = scanner.nextDouble();</w:t>
+      </w:r>
+    </w:p>
+    <w:p>
+      <w:r>
+        <w:t xml:space="preserve">                scanner.nextLine();</w:t>
+      </w:r>
+    </w:p>
+    <w:p>
+      <w:r>
+        <w:t xml:space="preserve">                ParkingFeeCalc.updateRates(regularRate, vipRate);</w:t>
+      </w:r>
+    </w:p>
+    <w:p>
+      <w:r>
+        <w:t xml:space="preserve">                System.out.println("Rates updated successfully!");</w:t>
+      </w:r>
+    </w:p>
+    <w:p>
+      <w:r>
+        <w:t xml:space="preserve">            } else {</w:t>
+      </w:r>
+    </w:p>
+    <w:p>
+      <w:r>
+        <w:t xml:space="preserve">                System.out.println("Incorrect password!");</w:t>
+      </w:r>
+    </w:p>
+    <w:p>
+      <w:r>
+        <w:t xml:space="preserve">            }</w:t>
       </w:r>
     </w:p>
     <w:p>
@@ -5396,61 +4425,12 @@
     </w:p>
     <w:p>
       <w:r>
-        <w:t xml:space="preserve">        case 2:</w:t>
-      </w:r>
-    </w:p>
-    <w:p>
-      <w:r>
-        <w:t xml:space="preserve">            </w:t>
-      </w:r>
-      <w:proofErr w:type="spellStart"/>
-      <w:r>
-        <w:t>System.out.print</w:t>
-      </w:r>
-      <w:proofErr w:type="spellEnd"/>
-      <w:r>
-        <w:t>("Enter license plate to remove: ");</w:t>
-      </w:r>
-    </w:p>
-    <w:p>
-      <w:r>
-        <w:t xml:space="preserve">            plate = </w:t>
-      </w:r>
-      <w:proofErr w:type="spellStart"/>
-      <w:proofErr w:type="gramStart"/>
-      <w:r>
-        <w:t>scanner.nextLine</w:t>
-      </w:r>
-      <w:proofErr w:type="spellEnd"/>
-      <w:proofErr w:type="gramEnd"/>
-      <w:r>
-        <w:t>();</w:t>
-      </w:r>
-    </w:p>
-    <w:p>
-      <w:r>
-        <w:t xml:space="preserve">            </w:t>
-      </w:r>
-      <w:proofErr w:type="spellStart"/>
-      <w:r>
-        <w:t>parkingLot.removeVehicle</w:t>
-      </w:r>
-      <w:proofErr w:type="spellEnd"/>
-      <w:r>
-        <w:t>(plate);</w:t>
-      </w:r>
-    </w:p>
-    <w:p>
-      <w:r>
-        <w:t xml:space="preserve">            </w:t>
-      </w:r>
-      <w:proofErr w:type="spellStart"/>
-      <w:r>
-        <w:t>parkingLot.displayGrid</w:t>
-      </w:r>
-      <w:proofErr w:type="spellEnd"/>
-      <w:r>
-        <w:t>();</w:t>
+        <w:t xml:space="preserve">        case 9:</w:t>
+      </w:r>
+    </w:p>
+    <w:p>
+      <w:r>
+        <w:t xml:space="preserve">            parkingLot.displayStatistics();</w:t>
       </w:r>
     </w:p>
     <w:p>
@@ -5460,571 +4440,12 @@
     </w:p>
     <w:p>
       <w:r>
-        <w:t xml:space="preserve">        case 3:</w:t>
-      </w:r>
-    </w:p>
-    <w:p>
-      <w:r>
-        <w:t xml:space="preserve">            </w:t>
-      </w:r>
-      <w:proofErr w:type="spellStart"/>
-      <w:r>
-        <w:t>parkingLot.displayGrid</w:t>
-      </w:r>
-      <w:proofErr w:type="spellEnd"/>
-      <w:r>
-        <w:t>();</w:t>
-      </w:r>
-    </w:p>
-    <w:p>
-      <w:r>
-        <w:t xml:space="preserve">            break;</w:t>
-      </w:r>
-    </w:p>
-    <w:p>
-      <w:r>
-        <w:t xml:space="preserve">        case 4:</w:t>
-      </w:r>
-    </w:p>
-    <w:p>
-      <w:r>
-        <w:t xml:space="preserve">            </w:t>
-      </w:r>
-      <w:proofErr w:type="spellStart"/>
-      <w:r>
-        <w:t>System.out.print</w:t>
-      </w:r>
-      <w:proofErr w:type="spellEnd"/>
-      <w:r>
-        <w:t>("Enter slot number to reserve: ");</w:t>
-      </w:r>
-    </w:p>
-    <w:p>
-      <w:r>
-        <w:t xml:space="preserve">            int </w:t>
-      </w:r>
-      <w:proofErr w:type="spellStart"/>
-      <w:r>
-        <w:t>slotNum</w:t>
-      </w:r>
-      <w:proofErr w:type="spellEnd"/>
-      <w:r>
-        <w:t xml:space="preserve"> = </w:t>
-      </w:r>
-      <w:proofErr w:type="spellStart"/>
-      <w:proofErr w:type="gramStart"/>
-      <w:r>
-        <w:t>scanner.nextInt</w:t>
-      </w:r>
-      <w:proofErr w:type="spellEnd"/>
-      <w:proofErr w:type="gramEnd"/>
-      <w:r>
-        <w:t>();</w:t>
-      </w:r>
-    </w:p>
-    <w:p>
-      <w:r>
-        <w:t xml:space="preserve">            </w:t>
-      </w:r>
-      <w:proofErr w:type="spellStart"/>
-      <w:proofErr w:type="gramStart"/>
-      <w:r>
-        <w:t>scanner.nextLine</w:t>
-      </w:r>
-      <w:proofErr w:type="spellEnd"/>
-      <w:proofErr w:type="gramEnd"/>
-      <w:r>
-        <w:t>();</w:t>
-      </w:r>
-    </w:p>
-    <w:p>
-      <w:r>
-        <w:t xml:space="preserve">            </w:t>
-      </w:r>
-      <w:proofErr w:type="spellStart"/>
-      <w:r>
-        <w:t>System.out.print</w:t>
-      </w:r>
-      <w:proofErr w:type="spellEnd"/>
-      <w:r>
-        <w:t>("Enter reservation duration (hours): ");</w:t>
-      </w:r>
-    </w:p>
-    <w:p>
-      <w:r>
-        <w:t xml:space="preserve">            int hours = </w:t>
-      </w:r>
-      <w:proofErr w:type="spellStart"/>
-      <w:proofErr w:type="gramStart"/>
-      <w:r>
-        <w:t>scanner.nextInt</w:t>
-      </w:r>
-      <w:proofErr w:type="spellEnd"/>
-      <w:proofErr w:type="gramEnd"/>
-      <w:r>
-        <w:t>();</w:t>
-      </w:r>
-    </w:p>
-    <w:p>
-      <w:r>
-        <w:t xml:space="preserve">            </w:t>
-      </w:r>
-      <w:proofErr w:type="spellStart"/>
-      <w:proofErr w:type="gramStart"/>
-      <w:r>
-        <w:t>scanner.nextLine</w:t>
-      </w:r>
-      <w:proofErr w:type="spellEnd"/>
-      <w:proofErr w:type="gramEnd"/>
-      <w:r>
-        <w:t>();</w:t>
-      </w:r>
-    </w:p>
-    <w:p>
-      <w:r>
-        <w:t xml:space="preserve">            </w:t>
-      </w:r>
-      <w:proofErr w:type="spellStart"/>
-      <w:r>
-        <w:t>parkingLot.reserveSlot</w:t>
-      </w:r>
-      <w:proofErr w:type="spellEnd"/>
-      <w:r>
-        <w:t>(</w:t>
-      </w:r>
-      <w:proofErr w:type="spellStart"/>
-      <w:r>
-        <w:t>slotNum</w:t>
-      </w:r>
-      <w:proofErr w:type="spellEnd"/>
-      <w:r>
-        <w:t>, hours);</w:t>
-      </w:r>
-    </w:p>
-    <w:p>
-      <w:r>
-        <w:t xml:space="preserve">            break;</w:t>
-      </w:r>
-    </w:p>
-    <w:p>
-      <w:r>
-        <w:t xml:space="preserve">        case 5:</w:t>
-      </w:r>
-    </w:p>
-    <w:p>
-      <w:r>
-        <w:t xml:space="preserve">            </w:t>
-      </w:r>
-      <w:proofErr w:type="spellStart"/>
-      <w:r>
-        <w:t>parkingLot.displayParkingHistory</w:t>
-      </w:r>
-      <w:proofErr w:type="spellEnd"/>
-      <w:r>
-        <w:t>();</w:t>
-      </w:r>
-    </w:p>
-    <w:p>
-      <w:r>
-        <w:t xml:space="preserve">            break;</w:t>
-      </w:r>
-    </w:p>
-    <w:p>
-      <w:r>
-        <w:t xml:space="preserve">        case 6:</w:t>
-      </w:r>
-    </w:p>
-    <w:p>
-      <w:r>
-        <w:t xml:space="preserve">            // Simple password protection for admin mode</w:t>
-      </w:r>
-    </w:p>
-    <w:p>
-      <w:r>
-        <w:t xml:space="preserve">            </w:t>
-      </w:r>
-      <w:proofErr w:type="spellStart"/>
-      <w:r>
-        <w:t>System.out.print</w:t>
-      </w:r>
-      <w:proofErr w:type="spellEnd"/>
-      <w:r>
-        <w:t>("Enter admin password: ");</w:t>
-      </w:r>
-    </w:p>
-    <w:p>
-      <w:r>
-        <w:lastRenderedPageBreak/>
-        <w:t xml:space="preserve">            String password = </w:t>
-      </w:r>
-      <w:proofErr w:type="spellStart"/>
-      <w:proofErr w:type="gramStart"/>
-      <w:r>
-        <w:t>scanner.nextLine</w:t>
-      </w:r>
-      <w:proofErr w:type="spellEnd"/>
-      <w:proofErr w:type="gramEnd"/>
-      <w:r>
-        <w:t>();</w:t>
-      </w:r>
-    </w:p>
-    <w:p>
-      <w:r>
-        <w:t xml:space="preserve">            if (</w:t>
-      </w:r>
-      <w:proofErr w:type="spellStart"/>
-      <w:proofErr w:type="gramStart"/>
-      <w:r>
-        <w:t>password.equals</w:t>
-      </w:r>
-      <w:proofErr w:type="spellEnd"/>
-      <w:proofErr w:type="gramEnd"/>
-      <w:r>
-        <w:t>("hoss123")) {</w:t>
-      </w:r>
-    </w:p>
-    <w:p>
-      <w:r>
-        <w:t xml:space="preserve">                </w:t>
-      </w:r>
-      <w:proofErr w:type="spellStart"/>
-      <w:r>
-        <w:t>parkingLot.adminMode</w:t>
-      </w:r>
-      <w:proofErr w:type="spellEnd"/>
-      <w:r>
-        <w:t>();</w:t>
-      </w:r>
-    </w:p>
-    <w:p>
-      <w:r>
-        <w:t xml:space="preserve">            } else {</w:t>
-      </w:r>
-    </w:p>
-    <w:p>
-      <w:r>
-        <w:t xml:space="preserve">                </w:t>
-      </w:r>
-      <w:proofErr w:type="spellStart"/>
-      <w:r>
-        <w:t>System.out.println</w:t>
-      </w:r>
-      <w:proofErr w:type="spellEnd"/>
-      <w:r>
-        <w:t>("Incorrect password!");</w:t>
-      </w:r>
-    </w:p>
-    <w:p>
-      <w:r>
-        <w:t xml:space="preserve">            }</w:t>
-      </w:r>
-    </w:p>
-    <w:p>
-      <w:r>
-        <w:t xml:space="preserve">            break;</w:t>
-      </w:r>
-    </w:p>
-    <w:p>
-      <w:r>
-        <w:t xml:space="preserve">        case 7:</w:t>
-      </w:r>
-    </w:p>
-    <w:p>
-      <w:r>
-        <w:t xml:space="preserve">            </w:t>
-      </w:r>
-      <w:proofErr w:type="spellStart"/>
-      <w:r>
-        <w:t>System.out.print</w:t>
-      </w:r>
-      <w:proofErr w:type="spellEnd"/>
-      <w:r>
-        <w:t>("Enter license plate to search: ");</w:t>
-      </w:r>
-    </w:p>
-    <w:p>
-      <w:r>
-        <w:t xml:space="preserve">            plate = </w:t>
-      </w:r>
-      <w:proofErr w:type="spellStart"/>
-      <w:proofErr w:type="gramStart"/>
-      <w:r>
-        <w:t>scanner.nextLine</w:t>
-      </w:r>
-      <w:proofErr w:type="spellEnd"/>
-      <w:proofErr w:type="gramEnd"/>
-      <w:r>
-        <w:t>();</w:t>
-      </w:r>
-    </w:p>
-    <w:p>
-      <w:r>
-        <w:t xml:space="preserve">            </w:t>
-      </w:r>
-      <w:proofErr w:type="spellStart"/>
-      <w:r>
-        <w:t>parkingLot.searchVehicle</w:t>
-      </w:r>
-      <w:proofErr w:type="spellEnd"/>
-      <w:r>
-        <w:t>(plate);</w:t>
-      </w:r>
-    </w:p>
-    <w:p>
-      <w:r>
-        <w:t xml:space="preserve">            break;</w:t>
-      </w:r>
-    </w:p>
-    <w:p>
-      <w:r>
-        <w:t xml:space="preserve">        case 8:</w:t>
-      </w:r>
-    </w:p>
-    <w:p>
-      <w:r>
-        <w:t xml:space="preserve">            // Password protection for changing rates</w:t>
-      </w:r>
-    </w:p>
-    <w:p>
-      <w:r>
-        <w:t xml:space="preserve">            </w:t>
-      </w:r>
-      <w:proofErr w:type="spellStart"/>
-      <w:r>
-        <w:t>System.out.print</w:t>
-      </w:r>
-      <w:proofErr w:type="spellEnd"/>
-      <w:r>
-        <w:t>("Enter admin password: ");</w:t>
-      </w:r>
-    </w:p>
-    <w:p>
-      <w:r>
-        <w:t xml:space="preserve">            password = </w:t>
-      </w:r>
-      <w:proofErr w:type="spellStart"/>
-      <w:proofErr w:type="gramStart"/>
-      <w:r>
-        <w:t>scanner.nextLine</w:t>
-      </w:r>
-      <w:proofErr w:type="spellEnd"/>
-      <w:proofErr w:type="gramEnd"/>
-      <w:r>
-        <w:t>();</w:t>
-      </w:r>
-    </w:p>
-    <w:p>
-      <w:r>
-        <w:t xml:space="preserve">            if (</w:t>
-      </w:r>
-      <w:proofErr w:type="spellStart"/>
-      <w:proofErr w:type="gramStart"/>
-      <w:r>
-        <w:t>password.equals</w:t>
-      </w:r>
-      <w:proofErr w:type="spellEnd"/>
-      <w:proofErr w:type="gramEnd"/>
-      <w:r>
-        <w:t>("hoss123")) {</w:t>
-      </w:r>
-    </w:p>
-    <w:p>
-      <w:r>
-        <w:t xml:space="preserve">                </w:t>
-      </w:r>
-      <w:proofErr w:type="spellStart"/>
-      <w:r>
-        <w:t>System.out.print</w:t>
-      </w:r>
-      <w:proofErr w:type="spellEnd"/>
-      <w:r>
-        <w:t>("Enter new regular rate: ");</w:t>
-      </w:r>
-    </w:p>
-    <w:p>
-      <w:r>
-        <w:t xml:space="preserve">                double </w:t>
-      </w:r>
-      <w:proofErr w:type="spellStart"/>
-      <w:r>
-        <w:t>regularRate</w:t>
-      </w:r>
-      <w:proofErr w:type="spellEnd"/>
-      <w:r>
-        <w:t xml:space="preserve"> = </w:t>
-      </w:r>
-      <w:proofErr w:type="spellStart"/>
-      <w:proofErr w:type="gramStart"/>
-      <w:r>
-        <w:t>scanner.nextDouble</w:t>
-      </w:r>
-      <w:proofErr w:type="spellEnd"/>
-      <w:proofErr w:type="gramEnd"/>
-      <w:r>
-        <w:t>();</w:t>
-      </w:r>
-    </w:p>
-    <w:p>
-      <w:r>
-        <w:t xml:space="preserve">                </w:t>
-      </w:r>
-      <w:proofErr w:type="spellStart"/>
-      <w:r>
-        <w:t>System.out.print</w:t>
-      </w:r>
-      <w:proofErr w:type="spellEnd"/>
-      <w:r>
-        <w:t>("Enter new VIP rate: ");</w:t>
-      </w:r>
-    </w:p>
-    <w:p>
-      <w:r>
-        <w:t xml:space="preserve">                double </w:t>
-      </w:r>
-      <w:proofErr w:type="spellStart"/>
-      <w:r>
-        <w:t>vipRate</w:t>
-      </w:r>
-      <w:proofErr w:type="spellEnd"/>
-      <w:r>
-        <w:t xml:space="preserve"> = </w:t>
-      </w:r>
-      <w:proofErr w:type="spellStart"/>
-      <w:proofErr w:type="gramStart"/>
-      <w:r>
-        <w:t>scanner.nextDouble</w:t>
-      </w:r>
-      <w:proofErr w:type="spellEnd"/>
-      <w:proofErr w:type="gramEnd"/>
-      <w:r>
-        <w:t>();</w:t>
-      </w:r>
-    </w:p>
-    <w:p>
-      <w:r>
-        <w:t xml:space="preserve">                </w:t>
-      </w:r>
-      <w:proofErr w:type="spellStart"/>
-      <w:proofErr w:type="gramStart"/>
-      <w:r>
-        <w:t>scanner.nextLine</w:t>
-      </w:r>
-      <w:proofErr w:type="spellEnd"/>
-      <w:proofErr w:type="gramEnd"/>
-      <w:r>
-        <w:t>();</w:t>
-      </w:r>
-    </w:p>
-    <w:p>
-      <w:r>
-        <w:t xml:space="preserve">                </w:t>
-      </w:r>
-      <w:proofErr w:type="spellStart"/>
-      <w:r>
-        <w:t>ParkingFeeCalc.updateRates</w:t>
-      </w:r>
-      <w:proofErr w:type="spellEnd"/>
-      <w:r>
-        <w:t>(</w:t>
-      </w:r>
-      <w:proofErr w:type="spellStart"/>
-      <w:r>
-        <w:t>regularRate</w:t>
-      </w:r>
-      <w:proofErr w:type="spellEnd"/>
-      <w:r>
-        <w:t xml:space="preserve">, </w:t>
-      </w:r>
-      <w:proofErr w:type="spellStart"/>
-      <w:r>
-        <w:t>vipRate</w:t>
-      </w:r>
-      <w:proofErr w:type="spellEnd"/>
-      <w:r>
-        <w:t>);</w:t>
-      </w:r>
-    </w:p>
-    <w:p>
-      <w:r>
-        <w:t xml:space="preserve">                </w:t>
-      </w:r>
-      <w:proofErr w:type="spellStart"/>
-      <w:r>
-        <w:t>System.out.println</w:t>
-      </w:r>
-      <w:proofErr w:type="spellEnd"/>
-      <w:r>
-        <w:t>("Rates updated successfully!");</w:t>
-      </w:r>
-    </w:p>
-    <w:p>
-      <w:r>
-        <w:t xml:space="preserve">            } else {</w:t>
-      </w:r>
-    </w:p>
-    <w:p>
-      <w:r>
-        <w:t xml:space="preserve">                </w:t>
-      </w:r>
-      <w:proofErr w:type="spellStart"/>
-      <w:r>
-        <w:t>System.out.println</w:t>
-      </w:r>
-      <w:proofErr w:type="spellEnd"/>
-      <w:r>
-        <w:t>("Incorrect password!");</w:t>
-      </w:r>
-    </w:p>
-    <w:p>
-      <w:r>
-        <w:t xml:space="preserve">            }</w:t>
-      </w:r>
-    </w:p>
-    <w:p>
-      <w:r>
-        <w:t xml:space="preserve">            break;</w:t>
-      </w:r>
-    </w:p>
-    <w:p>
-      <w:r>
-        <w:t xml:space="preserve">        case 9:</w:t>
-      </w:r>
-    </w:p>
-    <w:p>
-      <w:r>
-        <w:lastRenderedPageBreak/>
-        <w:t xml:space="preserve">            </w:t>
-      </w:r>
-      <w:proofErr w:type="spellStart"/>
-      <w:r>
-        <w:t>parkingLot.displayStatistics</w:t>
-      </w:r>
-      <w:proofErr w:type="spellEnd"/>
-      <w:r>
-        <w:t>();</w:t>
-      </w:r>
-    </w:p>
-    <w:p>
-      <w:r>
-        <w:t xml:space="preserve">            break;</w:t>
-      </w:r>
-    </w:p>
-    <w:p>
-      <w:r>
         <w:t xml:space="preserve">        case 10:</w:t>
       </w:r>
     </w:p>
     <w:p>
       <w:r>
-        <w:t xml:space="preserve">            </w:t>
-      </w:r>
-      <w:proofErr w:type="spellStart"/>
-      <w:r>
-        <w:t>System.out.println</w:t>
-      </w:r>
-      <w:proofErr w:type="spellEnd"/>
-      <w:r>
-        <w:t>("Exiting...");</w:t>
+        <w:t xml:space="preserve">            System.out.println("Exiting...");</w:t>
       </w:r>
     </w:p>
     <w:p>
@@ -6039,15 +4460,7 @@
     </w:p>
     <w:p>
       <w:r>
-        <w:t xml:space="preserve">            </w:t>
-      </w:r>
-      <w:proofErr w:type="spellStart"/>
-      <w:r>
-        <w:t>System.out.println</w:t>
-      </w:r>
-      <w:proofErr w:type="spellEnd"/>
-      <w:r>
-        <w:t>("Invalid option!");</w:t>
+        <w:t xml:space="preserve">            System.out.println("Invalid option!");</w:t>
       </w:r>
     </w:p>
     <w:p>
@@ -6066,42 +4479,19 @@
     <w:p/>
     <w:p/>
     <w:p/>
-    <w:p/>
-    <w:p/>
-    <w:p/>
-    <w:p/>
-    <w:p/>
-    <w:p/>
-    <w:p/>
-    <w:p/>
-    <w:p/>
-    <w:p/>
-    <w:p/>
-    <w:p/>
-    <w:p/>
-    <w:p/>
-    <w:p/>
-    <w:p/>
-    <w:p/>
-    <w:p>
-      <w:pPr>
-        <w:rPr>
-          <w:sz w:val="30"/>
-        </w:rPr>
-      </w:pPr>
-      <w:r>
-        <w:rPr>
-          <w:sz w:val="30"/>
-        </w:rPr>
+    <w:p>
+      <w:pPr>
+        <w:rPr>
+          <w:sz w:val="30"/>
+        </w:rPr>
+      </w:pPr>
+      <w:r>
+        <w:rPr>
+          <w:sz w:val="30"/>
+        </w:rPr>
+        <w:lastRenderedPageBreak/>
         <w:t>Screenshots:</w:t>
       </w:r>
-    </w:p>
-    <w:p>
-      <w:pPr>
-        <w:rPr>
-          <w:sz w:val="30"/>
-        </w:rPr>
-      </w:pPr>
     </w:p>
     <w:p>
       <w:pPr>
@@ -6210,7 +4600,6 @@
           <w:noProof/>
           <w:sz w:val="30"/>
         </w:rPr>
-        <w:lastRenderedPageBreak/>
         <w:drawing>
           <wp:inline distT="0" distB="0" distL="0" distR="0" wp14:anchorId="612CDF4A" wp14:editId="677FA5D3">
             <wp:extent cx="5943600" cy="2786380"/>
@@ -6259,6 +4648,7 @@
           <w:noProof/>
           <w:sz w:val="30"/>
         </w:rPr>
+        <w:lastRenderedPageBreak/>
         <w:drawing>
           <wp:inline distT="0" distB="0" distL="0" distR="0" wp14:anchorId="660A66FF" wp14:editId="13A4280F">
             <wp:extent cx="5943600" cy="4129405"/>
@@ -6321,7 +4711,6 @@
           <w:noProof/>
           <w:sz w:val="30"/>
         </w:rPr>
-        <w:lastRenderedPageBreak/>
         <w:drawing>
           <wp:inline distT="0" distB="0" distL="0" distR="0" wp14:anchorId="295289CC" wp14:editId="5E7D1E84">
             <wp:extent cx="5372850" cy="2095792"/>
@@ -6377,6 +4766,7 @@
           <w:noProof/>
           <w:sz w:val="30"/>
         </w:rPr>
+        <w:lastRenderedPageBreak/>
         <w:drawing>
           <wp:inline distT="0" distB="0" distL="0" distR="0" wp14:anchorId="0BFCE9FF" wp14:editId="00A9987C">
             <wp:extent cx="3705742" cy="3696216"/>
@@ -6508,6 +4898,7 @@
         <w:rPr>
           <w:sz w:val="30"/>
         </w:rPr>
+        <w:lastRenderedPageBreak/>
         <w:t>Video Link:</w:t>
       </w:r>
     </w:p>
@@ -6567,46 +4958,41 @@
           <w:sz w:val="50"/>
         </w:rPr>
       </w:pPr>
-      <w:r>
+    </w:p>
+    <w:p>
+      <w:pPr>
         <w:rPr>
           <w:b/>
           <w:bCs/>
           <w:sz w:val="50"/>
         </w:rPr>
-        <w:t>LCNC Analysis:</w:t>
-      </w:r>
-      <w:r>
+      </w:pPr>
+    </w:p>
+    <w:p>
+      <w:pPr>
         <w:rPr>
           <w:b/>
           <w:bCs/>
           <w:sz w:val="50"/>
         </w:rPr>
-        <w:t xml:space="preserve"> (</w:t>
-      </w:r>
-      <w:proofErr w:type="spellStart"/>
-      <w:r>
+      </w:pPr>
+    </w:p>
+    <w:p>
+      <w:pPr>
         <w:rPr>
           <w:b/>
           <w:bCs/>
           <w:sz w:val="50"/>
         </w:rPr>
-        <w:t>AppGyver</w:t>
-      </w:r>
-      <w:proofErr w:type="spellEnd"/>
-      <w:r>
+      </w:pPr>
+    </w:p>
+    <w:p>
+      <w:pPr>
         <w:rPr>
           <w:b/>
           <w:bCs/>
           <w:sz w:val="50"/>
         </w:rPr>
-        <w:t xml:space="preserve"> vs Glide)</w:t>
-      </w:r>
-    </w:p>
-    <w:p>
-      <w:pPr>
-        <w:rPr>
-          <w:sz w:val="24"/>
-        </w:rPr>
       </w:pPr>
     </w:p>
     <w:p>
@@ -6614,63 +5000,103 @@
         <w:rPr>
           <w:b/>
           <w:bCs/>
-          <w:sz w:val="24"/>
-        </w:rPr>
-      </w:pPr>
-      <w:r>
+          <w:sz w:val="50"/>
+        </w:rPr>
+      </w:pPr>
+    </w:p>
+    <w:p>
+      <w:pPr>
         <w:rPr>
           <w:b/>
           <w:bCs/>
-          <w:sz w:val="24"/>
-        </w:rPr>
-        <w:t>1. Introduction</w:t>
-      </w:r>
-    </w:p>
-    <w:p>
-      <w:pPr>
-        <w:rPr>
-          <w:sz w:val="24"/>
-        </w:rPr>
-      </w:pPr>
-      <w:r>
-        <w:rPr>
-          <w:sz w:val="24"/>
-        </w:rPr>
-        <w:t xml:space="preserve">Low-code and no-code development platforms have gained popularity for enabling non-developers and businesses to create applications with minimal coding. </w:t>
-      </w:r>
-    </w:p>
-    <w:p>
-      <w:pPr>
-        <w:rPr>
-          <w:sz w:val="24"/>
-        </w:rPr>
-      </w:pPr>
-      <w:r>
-        <w:rPr>
-          <w:sz w:val="24"/>
-        </w:rPr>
-        <w:t xml:space="preserve">Among these platforms, </w:t>
-      </w:r>
-      <w:proofErr w:type="spellStart"/>
+          <w:sz w:val="50"/>
+        </w:rPr>
+      </w:pPr>
       <w:r>
         <w:rPr>
           <w:b/>
           <w:bCs/>
-          <w:sz w:val="24"/>
-        </w:rPr>
-        <w:t>AppGyver</w:t>
-      </w:r>
-      <w:proofErr w:type="spellEnd"/>
-      <w:r>
-        <w:rPr>
-          <w:sz w:val="24"/>
-        </w:rPr>
-        <w:t xml:space="preserve"> and </w:t>
+          <w:sz w:val="50"/>
+        </w:rPr>
+        <w:lastRenderedPageBreak/>
+        <w:t>LCNC Analysis:</w:t>
       </w:r>
       <w:r>
         <w:rPr>
           <w:b/>
           <w:bCs/>
+          <w:sz w:val="50"/>
+        </w:rPr>
+        <w:t xml:space="preserve"> (AppGyver vs Glide)</w:t>
+      </w:r>
+    </w:p>
+    <w:p>
+      <w:pPr>
+        <w:rPr>
+          <w:sz w:val="24"/>
+        </w:rPr>
+      </w:pPr>
+    </w:p>
+    <w:p>
+      <w:pPr>
+        <w:rPr>
+          <w:b/>
+          <w:bCs/>
+          <w:sz w:val="24"/>
+        </w:rPr>
+      </w:pPr>
+      <w:r>
+        <w:rPr>
+          <w:b/>
+          <w:bCs/>
+          <w:sz w:val="24"/>
+        </w:rPr>
+        <w:t>1. Introduction</w:t>
+      </w:r>
+    </w:p>
+    <w:p>
+      <w:pPr>
+        <w:rPr>
+          <w:sz w:val="24"/>
+        </w:rPr>
+      </w:pPr>
+      <w:r>
+        <w:rPr>
+          <w:sz w:val="24"/>
+        </w:rPr>
+        <w:t xml:space="preserve">Low-code and no-code development platforms have gained popularity for enabling non-developers and businesses to create applications with minimal coding. </w:t>
+      </w:r>
+    </w:p>
+    <w:p>
+      <w:pPr>
+        <w:rPr>
+          <w:sz w:val="24"/>
+        </w:rPr>
+      </w:pPr>
+      <w:r>
+        <w:rPr>
+          <w:sz w:val="24"/>
+        </w:rPr>
+        <w:t xml:space="preserve">Among these platforms, </w:t>
+      </w:r>
+      <w:r>
+        <w:rPr>
+          <w:b/>
+          <w:bCs/>
+          <w:sz w:val="24"/>
+        </w:rPr>
+        <w:t>AppGyver</w:t>
+      </w:r>
+      <w:r>
+        <w:rPr>
+          <w:sz w:val="24"/>
+        </w:rPr>
+        <w:t xml:space="preserve"> and </w:t>
+      </w:r>
+      <w:r>
+        <w:rPr>
+          <w:b/>
+          <w:bCs/>
           <w:sz w:val="24"/>
         </w:rPr>
         <w:t>Glide</w:t>
@@ -6691,21 +5117,7 @@
         <w:rPr>
           <w:sz w:val="24"/>
         </w:rPr>
-        <w:t xml:space="preserve"> </w:t>
-      </w:r>
-      <w:proofErr w:type="spellStart"/>
-      <w:r>
-        <w:rPr>
-          <w:sz w:val="24"/>
-        </w:rPr>
-        <w:t>AppGyver’s</w:t>
-      </w:r>
-      <w:proofErr w:type="spellEnd"/>
-      <w:r>
-        <w:rPr>
-          <w:sz w:val="24"/>
-        </w:rPr>
-        <w:t xml:space="preserve"> and Glide’s usability, benefits, and system quality while comparing them to determine their strengths and suitability for different use cases.</w:t>
+        <w:t xml:space="preserve"> AppGyver’s and Glide’s usability, benefits, and system quality while comparing them to determine their strengths and suitability for different use cases.</w:t>
       </w:r>
     </w:p>
     <w:p>
@@ -6737,33 +5149,23 @@
           <w:bCs/>
           <w:sz w:val="24"/>
         </w:rPr>
-        <w:t xml:space="preserve">2. Evaluation of </w:t>
-      </w:r>
-      <w:proofErr w:type="spellStart"/>
-      <w:r>
+        <w:t>2. Evaluation of AppGyver</w:t>
+      </w:r>
+    </w:p>
+    <w:p>
+      <w:pPr>
         <w:rPr>
           <w:b/>
           <w:bCs/>
           <w:sz w:val="24"/>
         </w:rPr>
-        <w:t>AppGyver</w:t>
-      </w:r>
-      <w:proofErr w:type="spellEnd"/>
-    </w:p>
-    <w:p>
-      <w:pPr>
+      </w:pPr>
+      <w:r>
         <w:rPr>
           <w:b/>
           <w:bCs/>
           <w:sz w:val="24"/>
         </w:rPr>
-      </w:pPr>
-      <w:r>
-        <w:rPr>
-          <w:b/>
-          <w:bCs/>
-          <w:sz w:val="24"/>
-        </w:rPr>
         <w:t>Overview</w:t>
       </w:r>
     </w:p>
@@ -6773,19 +5175,11 @@
           <w:sz w:val="24"/>
         </w:rPr>
       </w:pPr>
-      <w:proofErr w:type="spellStart"/>
-      <w:r>
-        <w:rPr>
-          <w:sz w:val="24"/>
-        </w:rPr>
-        <w:t>AppGyver</w:t>
-      </w:r>
-      <w:proofErr w:type="spellEnd"/>
-      <w:r>
-        <w:rPr>
-          <w:sz w:val="24"/>
-        </w:rPr>
-        <w:t xml:space="preserve"> is a professional-grade no-code development platform that allows users to create web and mobile applications without writing traditional code. It is particularly known for its flexibility and extensive customization options.</w:t>
+      <w:r>
+        <w:rPr>
+          <w:sz w:val="24"/>
+        </w:rPr>
+        <w:t>AppGyver is a professional-grade no-code development platform that allows users to create web and mobile applications without writing traditional code. It is particularly known for its flexibility and extensive customization options.</w:t>
       </w:r>
     </w:p>
     <w:p>
@@ -6969,21 +5363,7 @@
         <w:rPr>
           <w:sz w:val="24"/>
         </w:rPr>
-        <w:t xml:space="preserve">: Unlike many no-code tools, </w:t>
-      </w:r>
-      <w:proofErr w:type="spellStart"/>
-      <w:r>
-        <w:rPr>
-          <w:sz w:val="24"/>
-        </w:rPr>
-        <w:t>AppGyver</w:t>
-      </w:r>
-      <w:proofErr w:type="spellEnd"/>
-      <w:r>
-        <w:rPr>
-          <w:sz w:val="24"/>
-        </w:rPr>
-        <w:t xml:space="preserve"> enables deep customization, making it ideal for complex applications.</w:t>
+        <w:t>: Unlike many no-code tools, AppGyver enables deep customization, making it ideal for complex applications.</w:t>
       </w:r>
     </w:p>
     <w:p>
@@ -7008,21 +5388,7 @@
         <w:rPr>
           <w:sz w:val="24"/>
         </w:rPr>
-        <w:t xml:space="preserve">: Apps built with </w:t>
-      </w:r>
-      <w:proofErr w:type="spellStart"/>
-      <w:r>
-        <w:rPr>
-          <w:sz w:val="24"/>
-        </w:rPr>
-        <w:t>AppGyver</w:t>
-      </w:r>
-      <w:proofErr w:type="spellEnd"/>
-      <w:r>
-        <w:rPr>
-          <w:sz w:val="24"/>
-        </w:rPr>
-        <w:t xml:space="preserve"> are optimized for high performance, especially on mobile devices.</w:t>
+        <w:t>: Apps built with AppGyver are optimized for high performance, especially on mobile devices.</w:t>
       </w:r>
     </w:p>
     <w:p>
@@ -7041,6 +5407,7 @@
           <w:bCs/>
           <w:sz w:val="24"/>
         </w:rPr>
+        <w:lastRenderedPageBreak/>
         <w:t>Scalability</w:t>
       </w:r>
       <w:r>
@@ -7111,22 +5478,7 @@
         <w:rPr>
           <w:sz w:val="24"/>
         </w:rPr>
-        <w:lastRenderedPageBreak/>
-        <w:t xml:space="preserve">While no-code platforms like </w:t>
-      </w:r>
-      <w:proofErr w:type="spellStart"/>
-      <w:r>
-        <w:rPr>
-          <w:sz w:val="24"/>
-        </w:rPr>
-        <w:t>AppGyver</w:t>
-      </w:r>
-      <w:proofErr w:type="spellEnd"/>
-      <w:r>
-        <w:rPr>
-          <w:sz w:val="24"/>
-        </w:rPr>
-        <w:t xml:space="preserve"> simplify application development, they are unlikely to replace traditional developers entirely. Instead, they serve as </w:t>
+        <w:t xml:space="preserve">While no-code platforms like AppGyver simplify application development, they are unlikely to replace traditional developers entirely. Instead, they serve as </w:t>
       </w:r>
       <w:r>
         <w:rPr>
@@ -7455,6 +5807,7 @@
           <w:bCs/>
           <w:sz w:val="24"/>
         </w:rPr>
+        <w:lastRenderedPageBreak/>
         <w:t>Data Management</w:t>
       </w:r>
       <w:r>
@@ -7505,14 +5858,7 @@
         <w:rPr>
           <w:sz w:val="24"/>
         </w:rPr>
-        <w:t xml:space="preserve"> mean that traditional developers are still essential for building feature-rich, enterprise-level </w:t>
-      </w:r>
-      <w:r>
-        <w:rPr>
-          <w:sz w:val="24"/>
-        </w:rPr>
-        <w:lastRenderedPageBreak/>
-        <w:t>applications. Glide is best suited for rapid prototyping and simple, data-driven applications rather than complex business solutions.</w:t>
+        <w:t xml:space="preserve"> mean that traditional developers are still essential for building feature-rich, enterprise-level applications. Glide is best suited for rapid prototyping and simple, data-driven applications rather than complex business solutions.</w:t>
       </w:r>
     </w:p>
     <w:p>
@@ -7544,25 +5890,7 @@
           <w:bCs/>
           <w:sz w:val="24"/>
         </w:rPr>
-        <w:t xml:space="preserve">4. Comparison of </w:t>
-      </w:r>
-      <w:proofErr w:type="spellStart"/>
-      <w:r>
-        <w:rPr>
-          <w:b/>
-          <w:bCs/>
-          <w:sz w:val="24"/>
-        </w:rPr>
-        <w:t>AppGyver</w:t>
-      </w:r>
-      <w:proofErr w:type="spellEnd"/>
-      <w:r>
-        <w:rPr>
-          <w:b/>
-          <w:bCs/>
-          <w:sz w:val="24"/>
-        </w:rPr>
-        <w:t xml:space="preserve"> and Glide</w:t>
+        <w:t>4. Comparison of AppGyver and Glide</w:t>
       </w:r>
     </w:p>
     <w:tbl>
@@ -7572,9 +5900,9 @@
         <w:tblLook w:val="04A0" w:firstRow="1" w:lastRow="0" w:firstColumn="1" w:lastColumn="0" w:noHBand="0" w:noVBand="1"/>
       </w:tblPr>
       <w:tblGrid>
-        <w:gridCol w:w="1636"/>
-        <w:gridCol w:w="3797"/>
-        <w:gridCol w:w="3917"/>
+        <w:gridCol w:w="1815"/>
+        <w:gridCol w:w="3729"/>
+        <w:gridCol w:w="3806"/>
       </w:tblGrid>
       <w:tr>
         <w:trPr>
@@ -7614,14 +5942,12 @@
                 <w:sz w:val="24"/>
               </w:rPr>
             </w:pPr>
-            <w:proofErr w:type="spellStart"/>
             <w:r>
               <w:rPr>
                 <w:sz w:val="24"/>
               </w:rPr>
               <w:t>AppGyver</w:t>
             </w:r>
-            <w:proofErr w:type="spellEnd"/>
           </w:p>
         </w:tc>
         <w:tc>
@@ -7978,21 +6304,7 @@
               <w:rPr>
                 <w:sz w:val="24"/>
               </w:rPr>
-              <w:t xml:space="preserve">Google Sheets, </w:t>
-            </w:r>
-            <w:proofErr w:type="spellStart"/>
-            <w:r>
-              <w:rPr>
-                <w:sz w:val="24"/>
-              </w:rPr>
-              <w:t>Airtable</w:t>
-            </w:r>
-            <w:proofErr w:type="spellEnd"/>
-            <w:r>
-              <w:rPr>
-                <w:sz w:val="24"/>
-              </w:rPr>
-              <w:t>, Zapier, and limited API support</w:t>
+              <w:t>Google Sheets, Airtable, Zapier, and limited API support</w:t>
             </w:r>
           </w:p>
         </w:tc>
@@ -8108,6 +6420,7 @@
           <w:bCs/>
           <w:sz w:val="24"/>
         </w:rPr>
+        <w:lastRenderedPageBreak/>
         <w:t>5. Sample To-Do List App</w:t>
       </w:r>
     </w:p>
@@ -8186,7 +6499,6 @@
         <w:rPr>
           <w:sz w:val="24"/>
         </w:rPr>
-        <w:lastRenderedPageBreak/>
         <w:t>Store and retrieve data using Google Sheets.</w:t>
       </w:r>
     </w:p>
@@ -8226,184 +6538,135 @@
           <w:sz w:val="24"/>
         </w:rPr>
       </w:pPr>
-      <w:r>
-        <w:rPr>
-          <w:sz w:val="24"/>
-        </w:rPr>
-        <w:pict w14:anchorId="4568CD14">
-          <v:rect id="_x0000_i1029" style="width:0;height:1.5pt" o:hralign="center" o:hrstd="t" o:hr="t" fillcolor="#a0a0a0" stroked="f"/>
-        </w:pict>
-      </w:r>
-    </w:p>
-    <w:p>
-      <w:pPr>
-        <w:rPr>
-          <w:b/>
-          <w:bCs/>
-          <w:sz w:val="24"/>
-        </w:rPr>
-      </w:pPr>
-      <w:r>
-        <w:rPr>
-          <w:b/>
-          <w:bCs/>
-          <w:sz w:val="24"/>
-        </w:rPr>
-        <w:t>6. Conclusion</w:t>
-      </w:r>
-    </w:p>
-    <w:p>
-      <w:pPr>
-        <w:rPr>
-          <w:sz w:val="24"/>
-        </w:rPr>
-      </w:pPr>
-      <w:proofErr w:type="spellStart"/>
-      <w:r>
-        <w:rPr>
-          <w:sz w:val="24"/>
-        </w:rPr>
-        <w:t>AppGyver</w:t>
-      </w:r>
-      <w:proofErr w:type="spellEnd"/>
-      <w:r>
-        <w:rPr>
-          <w:sz w:val="24"/>
-        </w:rPr>
-        <w:t xml:space="preserve"> and Glide both offer unique advantages in the no-code development space. Glide is ideal for </w:t>
-      </w:r>
-      <w:r>
-        <w:rPr>
-          <w:sz w:val="24"/>
-        </w:rPr>
-        <w:t>quick</w:t>
-      </w:r>
-      <w:r>
-        <w:rPr>
-          <w:sz w:val="24"/>
-        </w:rPr>
-        <w:t xml:space="preserve"> prototyping and simple applications, while </w:t>
-      </w:r>
-      <w:proofErr w:type="spellStart"/>
-      <w:r>
-        <w:rPr>
-          <w:sz w:val="24"/>
-        </w:rPr>
-        <w:t>AppGyver</w:t>
-      </w:r>
-      <w:proofErr w:type="spellEnd"/>
-      <w:r>
-        <w:rPr>
-          <w:sz w:val="24"/>
-        </w:rPr>
-        <w:t xml:space="preserve"> provides greater flexibility and customization for more complex</w:t>
-      </w:r>
-      <w:r>
-        <w:rPr>
-          <w:b/>
-          <w:bCs/>
-          <w:sz w:val="24"/>
-        </w:rPr>
-        <w:t xml:space="preserve"> </w:t>
-      </w:r>
-      <w:r>
-        <w:rPr>
-          <w:sz w:val="24"/>
-        </w:rPr>
-        <w:t>projects.</w:t>
-      </w:r>
-    </w:p>
-    <w:p>
-      <w:pPr>
-        <w:rPr>
-          <w:sz w:val="24"/>
-        </w:rPr>
-      </w:pPr>
-      <w:r>
-        <w:rPr>
-          <w:sz w:val="24"/>
-        </w:rPr>
-        <w:pict w14:anchorId="609042D1">
-          <v:rect id="_x0000_i1030" style="width:0;height:1.5pt" o:hralign="center" o:hrstd="t" o:hr="t" fillcolor="#a0a0a0" stroked="f"/>
-        </w:pict>
-      </w:r>
-    </w:p>
-    <w:p>
-      <w:pPr>
-        <w:rPr>
-          <w:b/>
-          <w:bCs/>
-          <w:sz w:val="24"/>
-        </w:rPr>
-      </w:pPr>
-      <w:r>
-        <w:rPr>
-          <w:b/>
-          <w:bCs/>
-          <w:sz w:val="24"/>
-        </w:rPr>
-        <w:t>7. References</w:t>
-      </w:r>
-    </w:p>
-    <w:p>
-      <w:pPr>
-        <w:numPr>
-          <w:ilvl w:val="0"/>
-          <w:numId w:val="7"/>
-        </w:numPr>
-        <w:rPr>
-          <w:sz w:val="24"/>
-        </w:rPr>
-      </w:pPr>
-      <w:proofErr w:type="spellStart"/>
-      <w:r>
-        <w:rPr>
-          <w:sz w:val="24"/>
-        </w:rPr>
-        <w:t>AppGyver</w:t>
-      </w:r>
-      <w:proofErr w:type="spellEnd"/>
-      <w:r>
-        <w:rPr>
-          <w:sz w:val="24"/>
-        </w:rPr>
-        <w:t xml:space="preserve"> Documentation: </w:t>
-      </w:r>
+    </w:p>
+    <w:p>
+      <w:pPr>
+        <w:rPr>
+          <w:sz w:val="24"/>
+        </w:rPr>
+      </w:pPr>
+      <w:r>
+        <w:rPr>
+          <w:sz w:val="24"/>
+        </w:rPr>
+        <w:t>Video link:</w:t>
+      </w:r>
+    </w:p>
+    <w:p>
+      <w:pPr>
+        <w:rPr>
+          <w:sz w:val="24"/>
+        </w:rPr>
+      </w:pPr>
       <w:hyperlink r:id="rId37" w:history="1">
         <w:r>
           <w:rPr>
             <w:rStyle w:val="Hyperlink"/>
             <w:sz w:val="24"/>
           </w:rPr>
-          <w:t>https://docs.appgyver.com</w:t>
+          <w:t>https://drive.google.com/file/d/1vqT3N6ripz5jJ3y9BYiqkThsBJVXNKQ7/view?usp=drive_link</w:t>
         </w:r>
       </w:hyperlink>
     </w:p>
     <w:p>
       <w:pPr>
-        <w:numPr>
-          <w:ilvl w:val="0"/>
-          <w:numId w:val="7"/>
-        </w:numPr>
-        <w:rPr>
-          <w:sz w:val="24"/>
-        </w:rPr>
-      </w:pPr>
-      <w:r>
-        <w:rPr>
-          <w:sz w:val="24"/>
-        </w:rPr>
-        <w:t xml:space="preserve">Glide Documentation: </w:t>
-      </w:r>
+        <w:rPr>
+          <w:sz w:val="24"/>
+        </w:rPr>
+      </w:pPr>
+      <w:r>
+        <w:rPr>
+          <w:sz w:val="24"/>
+        </w:rPr>
+        <w:t>App link:</w:t>
+      </w:r>
+    </w:p>
+    <w:p>
+      <w:pPr>
+        <w:rPr>
+          <w:sz w:val="24"/>
+        </w:rPr>
+      </w:pPr>
       <w:hyperlink r:id="rId38" w:history="1">
         <w:r>
           <w:rPr>
             <w:rStyle w:val="Hyperlink"/>
             <w:sz w:val="24"/>
           </w:rPr>
-          <w:t>https://docs.glideapps.com</w:t>
+          <w:t>https://habit-tracker-app-ills.glide.page</w:t>
         </w:r>
       </w:hyperlink>
+    </w:p>
+    <w:p>
+      <w:pPr>
+        <w:rPr>
+          <w:sz w:val="24"/>
+        </w:rPr>
+      </w:pPr>
+      <w:r>
+        <w:rPr>
+          <w:sz w:val="24"/>
+        </w:rPr>
+        <w:pict w14:anchorId="4568CD14">
+          <v:rect id="_x0000_i1029" style="width:0;height:1.5pt" o:hralign="center" o:hrstd="t" o:hr="t" fillcolor="#a0a0a0" stroked="f"/>
+        </w:pict>
+      </w:r>
+    </w:p>
+    <w:p>
+      <w:pPr>
+        <w:rPr>
+          <w:b/>
+          <w:bCs/>
+          <w:sz w:val="24"/>
+        </w:rPr>
+      </w:pPr>
+      <w:r>
+        <w:rPr>
+          <w:b/>
+          <w:bCs/>
+          <w:sz w:val="24"/>
+        </w:rPr>
+        <w:t>6. Conclusion</w:t>
+      </w:r>
+    </w:p>
+    <w:p>
+      <w:pPr>
+        <w:rPr>
+          <w:sz w:val="24"/>
+        </w:rPr>
+      </w:pPr>
+      <w:r>
+        <w:rPr>
+          <w:sz w:val="24"/>
+        </w:rPr>
+        <w:t xml:space="preserve">AppGyver and Glide both offer unique advantages in the no-code development space. Glide is ideal for </w:t>
+      </w:r>
+      <w:r>
+        <w:rPr>
+          <w:sz w:val="24"/>
+        </w:rPr>
+        <w:t>quick</w:t>
+      </w:r>
+      <w:r>
+        <w:rPr>
+          <w:sz w:val="24"/>
+        </w:rPr>
+        <w:t xml:space="preserve"> prototyping and simple applications, while AppGyver provides greater flexibility and customization for more complex</w:t>
+      </w:r>
+      <w:r>
+        <w:rPr>
+          <w:b/>
+          <w:bCs/>
+          <w:sz w:val="24"/>
+        </w:rPr>
+        <w:t xml:space="preserve"> </w:t>
+      </w:r>
+      <w:r>
+        <w:rPr>
+          <w:sz w:val="24"/>
+        </w:rPr>
+        <w:t>projects.</w:t>
+      </w:r>
     </w:p>
     <w:sectPr>
       <w:pgSz w:w="12240" w:h="15840"/>
@@ -8418,7 +6681,7 @@
 </file>
 
 <file path=word/numbering.xml><?xml version="1.0" encoding="utf-8"?>
-<w:numbering xmlns:wpc="http://schemas.microsoft.com/office/word/2010/wordprocessingCanvas" xmlns:cx="http://schemas.microsoft.com/office/drawing/2014/chartex" xmlns:cx1="http://schemas.microsoft.com/office/drawing/2015/9/8/chartex" xmlns:cx2="http://schemas.microsoft.com/office/drawing/2015/10/21/chartex" xmlns:cx3="http://schemas.microsoft.com/office/drawing/2016/5/9/chartex" xmlns:cx4="http://schemas.microsoft.com/office/drawing/2016/5/10/chartex" xmlns:cx5="http://schemas.microsoft.com/office/drawing/2016/5/11/chartex" xmlns:cx6="http://schemas.microsoft.com/office/drawing/2016/5/12/chartex" xmlns:cx7="http://schemas.microsoft.com/office/drawing/2016/5/13/chartex" xmlns:cx8="http://schemas.microsoft.com/office/drawing/2016/5/14/chartex" xmlns:mc="http://schemas.openxmlformats.org/markup-compatibility/2006" xmlns:aink="http://schemas.microsoft.com/office/drawing/2016/ink" xmlns:am3d="http://schemas.microsoft.com/office/drawing/2017/model3d" xmlns:o="urn:schemas-microsoft-com:office:office" xmlns:r="http://schemas.openxmlformats.org/officeDocument/2006/relationships" xmlns:m="http://schemas.openxmlformats.org/officeDocument/2006/math" xmlns:v="urn:schemas-microsoft-com:vml" xmlns:wp14="http://schemas.microsoft.com/office/word/2010/wordprocessingDrawing" xmlns:wp="http://schemas.openxmlformats.org/drawingml/2006/wordprocessingDrawing" xmlns:w10="urn:schemas-microsoft-com:office:word" xmlns:w="http://schemas.openxmlformats.org/wordprocessingml/2006/main" xmlns:w14="http://schemas.microsoft.com/office/word/2010/wordml" xmlns:w15="http://schemas.microsoft.com/office/word/2012/wordml" xmlns:w16cex="http://schemas.microsoft.com/office/word/2018/wordml/cex" xmlns:w16cid="http://schemas.microsoft.com/office/word/2016/wordml/cid" xmlns:w16="http://schemas.microsoft.com/office/word/2018/wordml" xmlns:w16sdtdh="http://schemas.microsoft.com/office/word/2020/wordml/sdtdatahash" xmlns:w16se="http://schemas.microsoft.com/office/word/2015/wordml/symex" xmlns:wpg="http://schemas.microsoft.com/office/word/2010/wordprocessingGroup" xmlns:wpi="http://schemas.microsoft.com/office/word/2010/wordprocessingInk" xmlns:wne="http://schemas.microsoft.com/office/word/2006/wordml" xmlns:wps="http://schemas.microsoft.com/office/word/2010/wordprocessingShape" mc:Ignorable="w14 w15 w16se w16cid w16 w16cex w16sdtdh wp14">
+<w:numbering xmlns:wpc="http://schemas.microsoft.com/office/word/2010/wordprocessingCanvas" xmlns:cx="http://schemas.microsoft.com/office/drawing/2014/chartex" xmlns:cx1="http://schemas.microsoft.com/office/drawing/2015/9/8/chartex" xmlns:cx2="http://schemas.microsoft.com/office/drawing/2015/10/21/chartex" xmlns:cx3="http://schemas.microsoft.com/office/drawing/2016/5/9/chartex" xmlns:cx4="http://schemas.microsoft.com/office/drawing/2016/5/10/chartex" xmlns:cx5="http://schemas.microsoft.com/office/drawing/2016/5/11/chartex" xmlns:cx6="http://schemas.microsoft.com/office/drawing/2016/5/12/chartex" xmlns:cx7="http://schemas.microsoft.com/office/drawing/2016/5/13/chartex" xmlns:cx8="http://schemas.microsoft.com/office/drawing/2016/5/14/chartex" xmlns:mc="http://schemas.openxmlformats.org/markup-compatibility/2006" xmlns:aink="http://schemas.microsoft.com/office/drawing/2016/ink" xmlns:am3d="http://schemas.microsoft.com/office/drawing/2017/model3d" xmlns:o="urn:schemas-microsoft-com:office:office" xmlns:oel="http://schemas.microsoft.com/office/2019/extlst" xmlns:r="http://schemas.openxmlformats.org/officeDocument/2006/relationships" xmlns:m="http://schemas.openxmlformats.org/officeDocument/2006/math" xmlns:v="urn:schemas-microsoft-com:vml" xmlns:wp14="http://schemas.microsoft.com/office/word/2010/wordprocessingDrawing" xmlns:wp="http://schemas.openxmlformats.org/drawingml/2006/wordprocessingDrawing" xmlns:w10="urn:schemas-microsoft-com:office:word" xmlns:w="http://schemas.openxmlformats.org/wordprocessingml/2006/main" xmlns:w14="http://schemas.microsoft.com/office/word/2010/wordml" xmlns:w15="http://schemas.microsoft.com/office/word/2012/wordml" xmlns:w16cex="http://schemas.microsoft.com/office/word/2018/wordml/cex" xmlns:w16cid="http://schemas.microsoft.com/office/word/2016/wordml/cid" xmlns:w16="http://schemas.microsoft.com/office/word/2018/wordml" xmlns:w16du="http://schemas.microsoft.com/office/word/2023/wordml/word16du" xmlns:w16sdtdh="http://schemas.microsoft.com/office/word/2020/wordml/sdtdatahash" xmlns:w16sdtfl="http://schemas.microsoft.com/office/word/2024/wordml/sdtformatlock" xmlns:w16se="http://schemas.microsoft.com/office/word/2015/wordml/symex" xmlns:wpg="http://schemas.microsoft.com/office/word/2010/wordprocessingGroup" xmlns:wpi="http://schemas.microsoft.com/office/word/2010/wordprocessingInk" xmlns:wne="http://schemas.microsoft.com/office/word/2006/wordml" xmlns:wps="http://schemas.microsoft.com/office/word/2010/wordprocessingShape" mc:Ignorable="w14 w15 w16se w16cid w16 w16cex w16sdtdh w16sdtfl w16du wp14">
   <w:abstractNum w:abstractNumId="0" w15:restartNumberingAfterBreak="0">
     <w:nsid w:val="0FB55438"/>
     <w:multiLevelType w:val="multilevel"/>
@@ -9430,32 +7693,32 @@
       </w:rPr>
     </w:lvl>
   </w:abstractNum>
-  <w:num w:numId="1">
+  <w:num w:numId="1" w16cid:durableId="2116901595">
     <w:abstractNumId w:val="5"/>
   </w:num>
-  <w:num w:numId="2">
+  <w:num w:numId="2" w16cid:durableId="529299059">
     <w:abstractNumId w:val="1"/>
   </w:num>
-  <w:num w:numId="3">
+  <w:num w:numId="3" w16cid:durableId="46152807">
     <w:abstractNumId w:val="2"/>
   </w:num>
-  <w:num w:numId="4">
+  <w:num w:numId="4" w16cid:durableId="634219719">
     <w:abstractNumId w:val="3"/>
   </w:num>
-  <w:num w:numId="5">
+  <w:num w:numId="5" w16cid:durableId="844169716">
     <w:abstractNumId w:val="6"/>
   </w:num>
-  <w:num w:numId="6">
+  <w:num w:numId="6" w16cid:durableId="354384494">
     <w:abstractNumId w:val="0"/>
   </w:num>
-  <w:num w:numId="7">
+  <w:num w:numId="7" w16cid:durableId="1331984191">
     <w:abstractNumId w:val="4"/>
   </w:num>
 </w:numbering>
 </file>
 
 <file path=word/styles.xml><?xml version="1.0" encoding="utf-8"?>
-<w:styles xmlns:mc="http://schemas.openxmlformats.org/markup-compatibility/2006" xmlns:r="http://schemas.openxmlformats.org/officeDocument/2006/relationships" xmlns:w="http://schemas.openxmlformats.org/wordprocessingml/2006/main" xmlns:w14="http://schemas.microsoft.com/office/word/2010/wordml" xmlns:w15="http://schemas.microsoft.com/office/word/2012/wordml" xmlns:w16cex="http://schemas.microsoft.com/office/word/2018/wordml/cex" xmlns:w16cid="http://schemas.microsoft.com/office/word/2016/wordml/cid" xmlns:w16="http://schemas.microsoft.com/office/word/2018/wordml" xmlns:w16sdtdh="http://schemas.microsoft.com/office/word/2020/wordml/sdtdatahash" xmlns:w16se="http://schemas.microsoft.com/office/word/2015/wordml/symex" mc:Ignorable="w14 w15 w16se w16cid w16 w16cex w16sdtdh">
+<w:styles xmlns:mc="http://schemas.openxmlformats.org/markup-compatibility/2006" xmlns:r="http://schemas.openxmlformats.org/officeDocument/2006/relationships" xmlns:w="http://schemas.openxmlformats.org/wordprocessingml/2006/main" xmlns:w14="http://schemas.microsoft.com/office/word/2010/wordml" xmlns:w15="http://schemas.microsoft.com/office/word/2012/wordml" xmlns:w16cex="http://schemas.microsoft.com/office/word/2018/wordml/cex" xmlns:w16cid="http://schemas.microsoft.com/office/word/2016/wordml/cid" xmlns:w16="http://schemas.microsoft.com/office/word/2018/wordml" xmlns:w16du="http://schemas.microsoft.com/office/word/2023/wordml/word16du" xmlns:w16sdtdh="http://schemas.microsoft.com/office/word/2020/wordml/sdtdatahash" xmlns:w16sdtfl="http://schemas.microsoft.com/office/word/2024/wordml/sdtformatlock" xmlns:w16se="http://schemas.microsoft.com/office/word/2015/wordml/symex" mc:Ignorable="w14 w15 w16se w16cid w16 w16cex w16sdtdh w16sdtfl w16du">
   <w:docDefaults>
     <w:rPrDefault>
       <w:rPr>
@@ -10590,7 +8853,7 @@
 </file>
 
 <file path=word/glossary/document.xml><?xml version="1.0" encoding="utf-8"?>
-<w:glossaryDocument xmlns:wpc="http://schemas.microsoft.com/office/word/2010/wordprocessingCanvas" xmlns:cx="http://schemas.microsoft.com/office/drawing/2014/chartex" xmlns:cx1="http://schemas.microsoft.com/office/drawing/2015/9/8/chartex" xmlns:cx2="http://schemas.microsoft.com/office/drawing/2015/10/21/chartex" xmlns:cx3="http://schemas.microsoft.com/office/drawing/2016/5/9/chartex" xmlns:cx4="http://schemas.microsoft.com/office/drawing/2016/5/10/chartex" xmlns:cx5="http://schemas.microsoft.com/office/drawing/2016/5/11/chartex" xmlns:cx6="http://schemas.microsoft.com/office/drawing/2016/5/12/chartex" xmlns:cx7="http://schemas.microsoft.com/office/drawing/2016/5/13/chartex" xmlns:cx8="http://schemas.microsoft.com/office/drawing/2016/5/14/chartex" xmlns:mc="http://schemas.openxmlformats.org/markup-compatibility/2006" xmlns:aink="http://schemas.microsoft.com/office/drawing/2016/ink" xmlns:am3d="http://schemas.microsoft.com/office/drawing/2017/model3d" xmlns:o="urn:schemas-microsoft-com:office:office" xmlns:r="http://schemas.openxmlformats.org/officeDocument/2006/relationships" xmlns:m="http://schemas.openxmlformats.org/officeDocument/2006/math" xmlns:v="urn:schemas-microsoft-com:vml" xmlns:wp14="http://schemas.microsoft.com/office/word/2010/wordprocessingDrawing" xmlns:wp="http://schemas.openxmlformats.org/drawingml/2006/wordprocessingDrawing" xmlns:w10="urn:schemas-microsoft-com:office:word" xmlns:w="http://schemas.openxmlformats.org/wordprocessingml/2006/main" xmlns:w14="http://schemas.microsoft.com/office/word/2010/wordml" xmlns:w15="http://schemas.microsoft.com/office/word/2012/wordml" xmlns:w16cex="http://schemas.microsoft.com/office/word/2018/wordml/cex" xmlns:w16cid="http://schemas.microsoft.com/office/word/2016/wordml/cid" xmlns:w16="http://schemas.microsoft.com/office/word/2018/wordml" xmlns:w16sdtdh="http://schemas.microsoft.com/office/word/2020/wordml/sdtdatahash" xmlns:w16se="http://schemas.microsoft.com/office/word/2015/wordml/symex" xmlns:wpg="http://schemas.microsoft.com/office/word/2010/wordprocessingGroup" xmlns:wpi="http://schemas.microsoft.com/office/word/2010/wordprocessingInk" xmlns:wne="http://schemas.microsoft.com/office/word/2006/wordml" xmlns:wps="http://schemas.microsoft.com/office/word/2010/wordprocessingShape" mc:Ignorable="w14 w15 w16se w16cid w16 w16cex w16sdtdh wp14">
+<w:glossaryDocument xmlns:wpc="http://schemas.microsoft.com/office/word/2010/wordprocessingCanvas" xmlns:cx="http://schemas.microsoft.com/office/drawing/2014/chartex" xmlns:cx1="http://schemas.microsoft.com/office/drawing/2015/9/8/chartex" xmlns:cx2="http://schemas.microsoft.com/office/drawing/2015/10/21/chartex" xmlns:cx3="http://schemas.microsoft.com/office/drawing/2016/5/9/chartex" xmlns:cx4="http://schemas.microsoft.com/office/drawing/2016/5/10/chartex" xmlns:cx5="http://schemas.microsoft.com/office/drawing/2016/5/11/chartex" xmlns:cx6="http://schemas.microsoft.com/office/drawing/2016/5/12/chartex" xmlns:cx7="http://schemas.microsoft.com/office/drawing/2016/5/13/chartex" xmlns:cx8="http://schemas.microsoft.com/office/drawing/2016/5/14/chartex" xmlns:mc="http://schemas.openxmlformats.org/markup-compatibility/2006" xmlns:aink="http://schemas.microsoft.com/office/drawing/2016/ink" xmlns:am3d="http://schemas.microsoft.com/office/drawing/2017/model3d" xmlns:o="urn:schemas-microsoft-com:office:office" xmlns:oel="http://schemas.microsoft.com/office/2019/extlst" xmlns:r="http://schemas.openxmlformats.org/officeDocument/2006/relationships" xmlns:m="http://schemas.openxmlformats.org/officeDocument/2006/math" xmlns:v="urn:schemas-microsoft-com:vml" xmlns:wp14="http://schemas.microsoft.com/office/word/2010/wordprocessingDrawing" xmlns:wp="http://schemas.openxmlformats.org/drawingml/2006/wordprocessingDrawing" xmlns:w10="urn:schemas-microsoft-com:office:word" xmlns:w="http://schemas.openxmlformats.org/wordprocessingml/2006/main" xmlns:w14="http://schemas.microsoft.com/office/word/2010/wordml" xmlns:w15="http://schemas.microsoft.com/office/word/2012/wordml" xmlns:w16cex="http://schemas.microsoft.com/office/word/2018/wordml/cex" xmlns:w16cid="http://schemas.microsoft.com/office/word/2016/wordml/cid" xmlns:w16="http://schemas.microsoft.com/office/word/2018/wordml" xmlns:w16du="http://schemas.microsoft.com/office/word/2023/wordml/word16du" xmlns:w16sdtdh="http://schemas.microsoft.com/office/word/2020/wordml/sdtdatahash" xmlns:w16sdtfl="http://schemas.microsoft.com/office/word/2024/wordml/sdtformatlock" xmlns:w16se="http://schemas.microsoft.com/office/word/2015/wordml/symex" xmlns:wpg="http://schemas.microsoft.com/office/word/2010/wordprocessingGroup" xmlns:wpi="http://schemas.microsoft.com/office/word/2010/wordprocessingInk" xmlns:wne="http://schemas.microsoft.com/office/word/2006/wordml" xmlns:wps="http://schemas.microsoft.com/office/word/2010/wordprocessingShape" mc:Ignorable="w14 w15 w16se w16cid w16 w16cex w16sdtdh w16sdtfl w16du wp14">
   <w:docParts>
     <w:docPart>
       <w:docPartPr>
@@ -10616,7 +8879,7 @@
             <w:rPr>
               <w:rFonts w:asciiTheme="majorHAnsi" w:eastAsiaTheme="majorEastAsia" w:hAnsiTheme="majorHAnsi" w:cstheme="majorBidi"/>
               <w:caps/>
-              <w:color w:val="4472C4" w:themeColor="accent1"/>
+              <w:color w:val="156082" w:themeColor="accent1"/>
               <w:sz w:val="80"/>
               <w:szCs w:val="80"/>
             </w:rPr>
@@ -10647,7 +8910,7 @@
           </w:pPr>
           <w:r>
             <w:rPr>
-              <w:color w:val="4472C4" w:themeColor="accent1"/>
+              <w:color w:val="156082" w:themeColor="accent1"/>
               <w:sz w:val="28"/>
               <w:szCs w:val="28"/>
             </w:rPr>
@@ -10661,7 +8924,7 @@
 </file>
 
 <file path=word/glossary/fontTable.xml><?xml version="1.0" encoding="utf-8"?>
-<w:fonts xmlns:mc="http://schemas.openxmlformats.org/markup-compatibility/2006" xmlns:r="http://schemas.openxmlformats.org/officeDocument/2006/relationships" xmlns:w="http://schemas.openxmlformats.org/wordprocessingml/2006/main" xmlns:w14="http://schemas.microsoft.com/office/word/2010/wordml" xmlns:w15="http://schemas.microsoft.com/office/word/2012/wordml" xmlns:w16cex="http://schemas.microsoft.com/office/word/2018/wordml/cex" xmlns:w16cid="http://schemas.microsoft.com/office/word/2016/wordml/cid" xmlns:w16="http://schemas.microsoft.com/office/word/2018/wordml" xmlns:w16sdtdh="http://schemas.microsoft.com/office/word/2020/wordml/sdtdatahash" xmlns:w16se="http://schemas.microsoft.com/office/word/2015/wordml/symex" mc:Ignorable="w14 w15 w16se w16cid w16 w16cex w16sdtdh">
+<w:fonts xmlns:mc="http://schemas.openxmlformats.org/markup-compatibility/2006" xmlns:r="http://schemas.openxmlformats.org/officeDocument/2006/relationships" xmlns:w="http://schemas.openxmlformats.org/wordprocessingml/2006/main" xmlns:w14="http://schemas.microsoft.com/office/word/2010/wordml" xmlns:w15="http://schemas.microsoft.com/office/word/2012/wordml" xmlns:w16cex="http://schemas.microsoft.com/office/word/2018/wordml/cex" xmlns:w16cid="http://schemas.microsoft.com/office/word/2016/wordml/cid" xmlns:w16="http://schemas.microsoft.com/office/word/2018/wordml" xmlns:w16du="http://schemas.microsoft.com/office/word/2023/wordml/word16du" xmlns:w16sdtdh="http://schemas.microsoft.com/office/word/2020/wordml/sdtdatahash" xmlns:w16sdtfl="http://schemas.microsoft.com/office/word/2024/wordml/sdtformatlock" xmlns:w16se="http://schemas.microsoft.com/office/word/2015/wordml/symex" mc:Ignorable="w14 w15 w16se w16cid w16 w16cex w16sdtdh w16sdtfl w16du">
   <w:font w:name="Symbol">
     <w:panose1 w:val="05050102010706020507"/>
     <w:charset w:val="02"/>
@@ -10691,7 +8954,6 @@
     <w:sig w:usb0="00000000" w:usb1="10000000" w:usb2="00000000" w:usb3="00000000" w:csb0="80000000" w:csb1="00000000"/>
   </w:font>
   <w:font w:name="Aptos">
-    <w:altName w:val="Calibri"/>
     <w:charset w:val="00"/>
     <w:family w:val="swiss"/>
     <w:pitch w:val="variable"/>
@@ -10705,7 +8967,6 @@
     <w:sig w:usb0="E0002EFF" w:usb1="C000785B" w:usb2="00000009" w:usb3="00000000" w:csb0="000001FF" w:csb1="00000000"/>
   </w:font>
   <w:font w:name="Aptos Display">
-    <w:altName w:val="Calibri"/>
     <w:charset w:val="00"/>
     <w:family w:val="swiss"/>
     <w:pitch w:val="variable"/>
@@ -10731,25 +8992,11 @@
     <w:pitch w:val="fixed"/>
     <w:sig w:usb0="E00006FF" w:usb1="0000FCFF" w:usb2="00000001" w:usb3="00000000" w:csb0="0000019F" w:csb1="00000000"/>
   </w:font>
-  <w:font w:name="Calibri">
-    <w:panose1 w:val="020F0502020204030204"/>
-    <w:charset w:val="00"/>
-    <w:family w:val="swiss"/>
-    <w:pitch w:val="variable"/>
-    <w:sig w:usb0="E4002EFF" w:usb1="C000247B" w:usb2="00000009" w:usb3="00000000" w:csb0="000001FF" w:csb1="00000000"/>
-  </w:font>
-  <w:font w:name="Calibri Light">
-    <w:panose1 w:val="020F0302020204030204"/>
-    <w:charset w:val="00"/>
-    <w:family w:val="swiss"/>
-    <w:pitch w:val="variable"/>
-    <w:sig w:usb0="E4002EFF" w:usb1="C000247B" w:usb2="00000009" w:usb3="00000000" w:csb0="000001FF" w:csb1="00000000"/>
-  </w:font>
 </w:fonts>
 </file>
 
 <file path=word/glossary/settings.xml><?xml version="1.0" encoding="utf-8"?>
-<w:settings xmlns:mc="http://schemas.openxmlformats.org/markup-compatibility/2006" xmlns:o="urn:schemas-microsoft-com:office:office" xmlns:r="http://schemas.openxmlformats.org/officeDocument/2006/relationships" xmlns:m="http://schemas.openxmlformats.org/officeDocument/2006/math" xmlns:v="urn:schemas-microsoft-com:vml" xmlns:w10="urn:schemas-microsoft-com:office:word" xmlns:w="http://schemas.openxmlformats.org/wordprocessingml/2006/main" xmlns:w14="http://schemas.microsoft.com/office/word/2010/wordml" xmlns:w15="http://schemas.microsoft.com/office/word/2012/wordml" xmlns:w16cex="http://schemas.microsoft.com/office/word/2018/wordml/cex" xmlns:w16cid="http://schemas.microsoft.com/office/word/2016/wordml/cid" xmlns:w16="http://schemas.microsoft.com/office/word/2018/wordml" xmlns:w16sdtdh="http://schemas.microsoft.com/office/word/2020/wordml/sdtdatahash" xmlns:w16se="http://schemas.microsoft.com/office/word/2015/wordml/symex" xmlns:sl="http://schemas.openxmlformats.org/schemaLibrary/2006/main" mc:Ignorable="w14 w15 w16se w16cid w16 w16cex w16sdtdh">
+<w:settings xmlns:mc="http://schemas.openxmlformats.org/markup-compatibility/2006" xmlns:o="urn:schemas-microsoft-com:office:office" xmlns:r="http://schemas.openxmlformats.org/officeDocument/2006/relationships" xmlns:m="http://schemas.openxmlformats.org/officeDocument/2006/math" xmlns:v="urn:schemas-microsoft-com:vml" xmlns:w10="urn:schemas-microsoft-com:office:word" xmlns:w="http://schemas.openxmlformats.org/wordprocessingml/2006/main" xmlns:w14="http://schemas.microsoft.com/office/word/2010/wordml" xmlns:w15="http://schemas.microsoft.com/office/word/2012/wordml" xmlns:w16cex="http://schemas.microsoft.com/office/word/2018/wordml/cex" xmlns:w16cid="http://schemas.microsoft.com/office/word/2016/wordml/cid" xmlns:w16="http://schemas.microsoft.com/office/word/2018/wordml" xmlns:w16du="http://schemas.microsoft.com/office/word/2023/wordml/word16du" xmlns:w16sdtdh="http://schemas.microsoft.com/office/word/2020/wordml/sdtdatahash" xmlns:w16sdtfl="http://schemas.microsoft.com/office/word/2024/wordml/sdtformatlock" xmlns:w16se="http://schemas.microsoft.com/office/word/2015/wordml/symex" xmlns:sl="http://schemas.openxmlformats.org/schemaLibrary/2006/main" mc:Ignorable="w14 w15 w16se w16cid w16 w16cex w16sdtdh w16sdtfl w16du">
   <w:view w:val="normal"/>
   <w:defaultTabStop w:val="720"/>
   <w:characterSpacingControl w:val="doNotCompress"/>
@@ -10769,10 +9016,16 @@
     <w:rsid w:val="00111AAD"/>
     <w:rsid w:val="00273D27"/>
     <w:rsid w:val="0027685F"/>
+    <w:rsid w:val="002F5898"/>
     <w:rsid w:val="0032722F"/>
+    <w:rsid w:val="003951D6"/>
     <w:rsid w:val="004652AA"/>
+    <w:rsid w:val="00532A9D"/>
+    <w:rsid w:val="00593E7C"/>
     <w:rsid w:val="005C574B"/>
+    <w:rsid w:val="005E209C"/>
     <w:rsid w:val="00637F9A"/>
+    <w:rsid w:val="007E14FE"/>
     <w:rsid w:val="008D5AD5"/>
     <w:rsid w:val="008D7128"/>
     <w:rsid w:val="008E4861"/>
@@ -10813,7 +9066,7 @@
 </file>
 
 <file path=word/glossary/styles.xml><?xml version="1.0" encoding="utf-8"?>
-<w:styles xmlns:mc="http://schemas.openxmlformats.org/markup-compatibility/2006" xmlns:r="http://schemas.openxmlformats.org/officeDocument/2006/relationships" xmlns:w="http://schemas.openxmlformats.org/wordprocessingml/2006/main" xmlns:w14="http://schemas.microsoft.com/office/word/2010/wordml" xmlns:w15="http://schemas.microsoft.com/office/word/2012/wordml" xmlns:w16cex="http://schemas.microsoft.com/office/word/2018/wordml/cex" xmlns:w16cid="http://schemas.microsoft.com/office/word/2016/wordml/cid" xmlns:w16="http://schemas.microsoft.com/office/word/2018/wordml" xmlns:w16sdtdh="http://schemas.microsoft.com/office/word/2020/wordml/sdtdatahash" xmlns:w16se="http://schemas.microsoft.com/office/word/2015/wordml/symex" mc:Ignorable="w14 w15 w16se w16cid w16 w16cex w16sdtdh">
+<w:styles xmlns:mc="http://schemas.openxmlformats.org/markup-compatibility/2006" xmlns:r="http://schemas.openxmlformats.org/officeDocument/2006/relationships" xmlns:w="http://schemas.openxmlformats.org/wordprocessingml/2006/main" xmlns:w14="http://schemas.microsoft.com/office/word/2010/wordml" xmlns:w15="http://schemas.microsoft.com/office/word/2012/wordml" xmlns:w16cex="http://schemas.microsoft.com/office/word/2018/wordml/cex" xmlns:w16cid="http://schemas.microsoft.com/office/word/2016/wordml/cid" xmlns:w16="http://schemas.microsoft.com/office/word/2018/wordml" xmlns:w16du="http://schemas.microsoft.com/office/word/2023/wordml/word16du" xmlns:w16sdtdh="http://schemas.microsoft.com/office/word/2020/wordml/sdtdatahash" xmlns:w16sdtfl="http://schemas.microsoft.com/office/word/2024/wordml/sdtformatlock" xmlns:w16se="http://schemas.microsoft.com/office/word/2015/wordml/symex" mc:Ignorable="w14 w15 w16se w16cid w16 w16cex w16sdtdh w16sdtfl w16du">
   <w:docDefaults>
     <w:rPrDefault>
       <w:rPr>
@@ -11252,7 +9505,7 @@
 </file>
 
 <file path=word/glossary/webSettings.xml><?xml version="1.0" encoding="utf-8"?>
-<w:webSettings xmlns:mc="http://schemas.openxmlformats.org/markup-compatibility/2006" xmlns:r="http://schemas.openxmlformats.org/officeDocument/2006/relationships" xmlns:w="http://schemas.openxmlformats.org/wordprocessingml/2006/main" xmlns:w14="http://schemas.microsoft.com/office/word/2010/wordml" xmlns:w15="http://schemas.microsoft.com/office/word/2012/wordml" xmlns:w16cex="http://schemas.microsoft.com/office/word/2018/wordml/cex" xmlns:w16cid="http://schemas.microsoft.com/office/word/2016/wordml/cid" xmlns:w16="http://schemas.microsoft.com/office/word/2018/wordml" xmlns:w16sdtdh="http://schemas.microsoft.com/office/word/2020/wordml/sdtdatahash" xmlns:w16se="http://schemas.microsoft.com/office/word/2015/wordml/symex" mc:Ignorable="w14 w15 w16se w16cid w16 w16cex w16sdtdh">
+<w:webSettings xmlns:mc="http://schemas.openxmlformats.org/markup-compatibility/2006" xmlns:r="http://schemas.openxmlformats.org/officeDocument/2006/relationships" xmlns:w="http://schemas.openxmlformats.org/wordprocessingml/2006/main" xmlns:w14="http://schemas.microsoft.com/office/word/2010/wordml" xmlns:w15="http://schemas.microsoft.com/office/word/2012/wordml" xmlns:w16cex="http://schemas.microsoft.com/office/word/2018/wordml/cex" xmlns:w16cid="http://schemas.microsoft.com/office/word/2016/wordml/cid" xmlns:w16="http://schemas.microsoft.com/office/word/2018/wordml" xmlns:w16du="http://schemas.microsoft.com/office/word/2023/wordml/word16du" xmlns:w16sdtdh="http://schemas.microsoft.com/office/word/2020/wordml/sdtdatahash" xmlns:w16sdtfl="http://schemas.microsoft.com/office/word/2024/wordml/sdtformatlock" xmlns:w16se="http://schemas.microsoft.com/office/word/2015/wordml/symex" mc:Ignorable="w14 w15 w16se w16cid w16 w16cex w16sdtdh w16sdtfl w16du">
   <w:optimizeForBrowser/>
   <w:allowPNG/>
 </w:webSettings>

</xml_diff>